<commit_message>
add auto deploy to github pages
</commit_message>
<xml_diff>
--- a/docx/chapter-1.docx
+++ b/docx/chapter-1.docx
@@ -74,7 +74,7 @@
         </w:p>
       </w:sdtContent>
     </w:sdt>
-    <w:bookmarkStart w:id="21" w:name="chapter-1"/>
+    <w:bookmarkStart w:id="20" w:name="chapter-1"/>
     <w:p>
       <w:pPr>
         <w:pStyle w:val="Heading1"/>
@@ -89,25 +89,7 @@
         <w:tab/>
       </w:r>
       <w:r>
-        <w:t xml:space="preserve">Introduction #inprogress</w:t>
-      </w:r>
-    </w:p>
-    <w:bookmarkStart w:id="20" w:name="background-and-motivation-to-the-study"/>
-    <w:p>
-      <w:pPr>
-        <w:pStyle w:val="Heading2"/>
-      </w:pPr>
-      <w:r>
-        <w:rPr>
-          <w:rStyle w:val="SectionNumber"/>
-        </w:rPr>
-        <w:t xml:space="preserve">1.1</w:t>
-      </w:r>
-      <w:r>
-        <w:tab/>
-      </w:r>
-      <w:r>
-        <w:t xml:space="preserve">Background and Motivation to the Study</w:t>
+        <w:t xml:space="preserve">Chapter Headings are h1</w:t>
       </w:r>
     </w:p>
     <w:p>
@@ -115,29 +97,26 @@
         <w:pStyle w:val="FirstParagraph"/>
       </w:pPr>
       <w:r>
-        <w:t xml:space="preserve">In August 2015 the charity Kids Company made headline news for coming under investigation for financial mismanagement</w:t>
-      </w:r>
-    </w:p>
-    <w:p>
-      <w:pPr>
-        <w:pStyle w:val="BodyText"/>
-      </w:pPr>
-      <w:r>
-        <w:t xml:space="preserve">Kids Company was an incredibly weal</w:t>
+        <w:t xml:space="preserve">git sta</w:t>
+      </w:r>
+      <w:r>
+        <w:t xml:space="preserve"> </w:t>
+      </w:r>
+      <w:r>
+        <w:t xml:space="preserve">Start writing! :-)</w:t>
       </w:r>
     </w:p>
     <w:bookmarkEnd w:id="20"/>
+    <w:bookmarkStart w:id="21" w:name="bibliography"/>
+    <w:p>
+      <w:pPr>
+        <w:pStyle w:val="Heading1"/>
+      </w:pPr>
+      <w:r>
+        <w:t xml:space="preserve">Bibliography</w:t>
+      </w:r>
+    </w:p>
     <w:bookmarkEnd w:id="21"/>
-    <w:bookmarkStart w:id="22" w:name="bibliography"/>
-    <w:p>
-      <w:pPr>
-        <w:pStyle w:val="Heading1"/>
-      </w:pPr>
-      <w:r>
-        <w:t xml:space="preserve">Bibliography</w:t>
-      </w:r>
-    </w:p>
-    <w:bookmarkEnd w:id="22"/>
     <w:sectPr/>
   </w:body>
 </w:document>

</xml_diff>

<commit_message>
outline content for chapters 1 to 7
update to build script

generated new website version
</commit_message>
<xml_diff>
--- a/docx/chapter-1.docx
+++ b/docx/chapter-1.docx
@@ -74,7 +74,7 @@
         </w:p>
       </w:sdtContent>
     </w:sdt>
-    <w:bookmarkStart w:id="20" w:name="chapter-1"/>
+    <w:bookmarkStart w:id="26" w:name="chapter-1"/>
     <w:p>
       <w:pPr>
         <w:pStyle w:val="Heading1"/>
@@ -89,7 +89,7 @@
         <w:tab/>
       </w:r>
       <w:r>
-        <w:t xml:space="preserve">Chapter Headings are h1</w:t>
+        <w:t xml:space="preserve">Introduction</w:t>
       </w:r>
     </w:p>
     <w:p>
@@ -97,17 +97,273 @@
         <w:pStyle w:val="FirstParagraph"/>
       </w:pPr>
       <w:r>
-        <w:t xml:space="preserve">Start writing! :-)</w:t>
+        <w:t xml:space="preserve">[Target 8,000 words]</w:t>
+      </w:r>
+    </w:p>
+    <w:bookmarkStart w:id="20" w:name="the-power-imbalance"/>
+    <w:p>
+      <w:pPr>
+        <w:pStyle w:val="Heading2"/>
+      </w:pPr>
+      <w:r>
+        <w:rPr>
+          <w:rStyle w:val="SectionNumber"/>
+        </w:rPr>
+        <w:t xml:space="preserve">1.1</w:t>
+      </w:r>
+      <w:r>
+        <w:tab/>
+      </w:r>
+      <w:r>
+        <w:t xml:space="preserve">The Power Imbalance</w:t>
+      </w:r>
+    </w:p>
+    <w:p>
+      <w:pPr>
+        <w:pStyle w:val="FirstParagraph"/>
+      </w:pPr>
+      <w:r>
+        <w:t xml:space="preserve">[Target X words]</w:t>
+      </w:r>
+    </w:p>
+    <w:p>
+      <w:pPr>
+        <w:pStyle w:val="BodyText"/>
+      </w:pPr>
+      <w:r>
+        <w:t xml:space="preserve">Explaining the current imbalance of power between individuals and those who hold our data as well as the barriers to individual power.</w:t>
       </w:r>
       <w:r>
         <w:t xml:space="preserve"> </w:t>
       </w:r>
       <w:r>
-        <w:t xml:space="preserve">git st</w:t>
+        <w:t xml:space="preserve">Need to be careful to explain this in such a way that encompasses both commercial power (chapter 5) and state-citizen power (chapter 4).</w:t>
       </w:r>
     </w:p>
     <w:bookmarkEnd w:id="20"/>
-    <w:bookmarkStart w:id="21" w:name="bibliography"/>
+    <w:bookmarkStart w:id="21" w:name="what-we-need-dont-have"/>
+    <w:p>
+      <w:pPr>
+        <w:pStyle w:val="Heading2"/>
+      </w:pPr>
+      <w:r>
+        <w:rPr>
+          <w:rStyle w:val="SectionNumber"/>
+        </w:rPr>
+        <w:t xml:space="preserve">1.2</w:t>
+      </w:r>
+      <w:r>
+        <w:tab/>
+      </w:r>
+      <w:r>
+        <w:t xml:space="preserve">What We Need &amp; Don’t Have</w:t>
+      </w:r>
+    </w:p>
+    <w:p>
+      <w:pPr>
+        <w:pStyle w:val="FirstParagraph"/>
+      </w:pPr>
+      <w:r>
+        <w:t xml:space="preserve">[Target X words]</w:t>
+      </w:r>
+    </w:p>
+    <w:p>
+      <w:pPr>
+        <w:pStyle w:val="BodyText"/>
+      </w:pPr>
+      <w:r>
+        <w:t xml:space="preserve">Highlighting the things we can’t do today and some of the key ideas that would give us more power.</w:t>
+      </w:r>
+    </w:p>
+    <w:bookmarkEnd w:id="21"/>
+    <w:bookmarkStart w:id="22" w:name="the-research-question"/>
+    <w:p>
+      <w:pPr>
+        <w:pStyle w:val="Heading2"/>
+      </w:pPr>
+      <w:r>
+        <w:rPr>
+          <w:rStyle w:val="SectionNumber"/>
+        </w:rPr>
+        <w:t xml:space="preserve">1.3</w:t>
+      </w:r>
+      <w:r>
+        <w:tab/>
+      </w:r>
+      <w:r>
+        <w:t xml:space="preserve">The Research Question</w:t>
+      </w:r>
+    </w:p>
+    <w:p>
+      <w:pPr>
+        <w:pStyle w:val="FirstParagraph"/>
+      </w:pPr>
+      <w:r>
+        <w:t xml:space="preserve">[Target X words]</w:t>
+      </w:r>
+    </w:p>
+    <w:p>
+      <w:pPr>
+        <w:pStyle w:val="BodyText"/>
+      </w:pPr>
+      <w:r>
+        <w:t xml:space="preserve">What data capabilities do people need in order to exert and maintain power in their everyday lives?</w:t>
+      </w:r>
+      <w:r>
+        <w:t xml:space="preserve"> </w:t>
+      </w:r>
+      <w:r>
+        <w:t xml:space="preserve">(and subquestions)</w:t>
+      </w:r>
+    </w:p>
+    <w:bookmarkEnd w:id="22"/>
+    <w:bookmarkStart w:id="23" w:name="my-approach"/>
+    <w:p>
+      <w:pPr>
+        <w:pStyle w:val="Heading2"/>
+      </w:pPr>
+      <w:r>
+        <w:rPr>
+          <w:rStyle w:val="SectionNumber"/>
+        </w:rPr>
+        <w:t xml:space="preserve">1.4</w:t>
+      </w:r>
+      <w:r>
+        <w:tab/>
+      </w:r>
+      <w:r>
+        <w:t xml:space="preserve">My Approach</w:t>
+      </w:r>
+    </w:p>
+    <w:p>
+      <w:pPr>
+        <w:pStyle w:val="FirstParagraph"/>
+      </w:pPr>
+      <w:r>
+        <w:t xml:space="preserve">[Target X words]</w:t>
+      </w:r>
+    </w:p>
+    <w:p>
+      <w:pPr>
+        <w:pStyle w:val="BodyText"/>
+      </w:pPr>
+      <w:r>
+        <w:t xml:space="preserve">Give an overview of the approach which is:</w:t>
+      </w:r>
+    </w:p>
+    <w:p>
+      <w:pPr>
+        <w:numPr>
+          <w:ilvl w:val="0"/>
+          <w:numId w:val="1001"/>
+        </w:numPr>
+        <w:pStyle w:val="Compact"/>
+      </w:pPr>
+      <w:r>
+        <w:t xml:space="preserve">Connect people with data meaningfully.</w:t>
+      </w:r>
+    </w:p>
+    <w:p>
+      <w:pPr>
+        <w:numPr>
+          <w:ilvl w:val="0"/>
+          <w:numId w:val="1001"/>
+        </w:numPr>
+        <w:pStyle w:val="Compact"/>
+      </w:pPr>
+      <w:r>
+        <w:t xml:space="preserve">Understand their perspectives on their current and ideal relationship with that data and those that hold it.</w:t>
+      </w:r>
+    </w:p>
+    <w:p>
+      <w:pPr>
+        <w:numPr>
+          <w:ilvl w:val="0"/>
+          <w:numId w:val="1001"/>
+        </w:numPr>
+        <w:pStyle w:val="Compact"/>
+      </w:pPr>
+      <w:r>
+        <w:t xml:space="preserve">Design/prototype/co-design alternative interactions</w:t>
+      </w:r>
+    </w:p>
+    <w:p>
+      <w:pPr>
+        <w:numPr>
+          <w:ilvl w:val="0"/>
+          <w:numId w:val="1001"/>
+        </w:numPr>
+        <w:pStyle w:val="Compact"/>
+      </w:pPr>
+      <w:r>
+        <w:t xml:space="preserve">Research people’s perspectives on these imagined alternatives</w:t>
+      </w:r>
+    </w:p>
+    <w:bookmarkEnd w:id="23"/>
+    <w:bookmarkStart w:id="25" w:name="thesis-structure"/>
+    <w:p>
+      <w:pPr>
+        <w:pStyle w:val="Heading2"/>
+      </w:pPr>
+      <w:r>
+        <w:rPr>
+          <w:rStyle w:val="SectionNumber"/>
+        </w:rPr>
+        <w:t xml:space="preserve">1.5</w:t>
+      </w:r>
+      <w:r>
+        <w:tab/>
+      </w:r>
+      <w:r>
+        <w:t xml:space="preserve">Thesis Structure</w:t>
+      </w:r>
+    </w:p>
+    <w:p>
+      <w:pPr>
+        <w:pStyle w:val="FirstParagraph"/>
+      </w:pPr>
+      <w:r>
+        <w:t xml:space="preserve">[Target X words]</w:t>
+      </w:r>
+    </w:p>
+    <w:p>
+      <w:pPr>
+        <w:pStyle w:val="BodyText"/>
+      </w:pPr>
+      <w:r>
+        <w:t xml:space="preserve">Explain the structure of the thesis.</w:t>
+      </w:r>
+    </w:p>
+    <w:bookmarkStart w:id="24" w:name="notes"/>
+    <w:p>
+      <w:pPr>
+        <w:pStyle w:val="Heading3"/>
+      </w:pPr>
+      <w:r>
+        <w:rPr>
+          <w:rStyle w:val="SectionNumber"/>
+        </w:rPr>
+        <w:t xml:space="preserve">1.5.1</w:t>
+      </w:r>
+      <w:r>
+        <w:tab/>
+      </w:r>
+      <w:r>
+        <w:t xml:space="preserve">Notes</w:t>
+      </w:r>
+    </w:p>
+    <w:p>
+      <w:pPr>
+        <w:pStyle w:val="FirstParagraph"/>
+      </w:pPr>
+      <w:r>
+        <w:t xml:space="preserve">Does a very high level overview of studies need to go in here somewhere, if so does it need its own section or which one does it go in?</w:t>
+      </w:r>
+    </w:p>
+    <w:bookmarkEnd w:id="24"/>
+    <w:bookmarkEnd w:id="25"/>
+    <w:bookmarkEnd w:id="26"/>
+    <w:bookmarkStart w:id="27" w:name="bibliography"/>
     <w:p>
       <w:pPr>
         <w:pStyle w:val="Heading1"/>
@@ -116,7 +372,7 @@
         <w:t xml:space="preserve">Bibliography</w:t>
       </w:r>
     </w:p>
-    <w:bookmarkEnd w:id="21"/>
+    <w:bookmarkEnd w:id="27"/>
     <w:sectPr/>
   </w:body>
 </w:document>
@@ -250,8 +506,150 @@
       </w:pPr>
     </w:lvl>
   </w:abstractNum>
+  <w:abstractNum w:abstractNumId="99411">
+    <w:nsid w:val="ea454b4c"/>
+    <w:multiLevelType w:val="multilevel"/>
+    <w:lvl w:ilvl="0">
+      <w:start w:val="1"/>
+      <w:numFmt w:val="decimal"/>
+      <w:lvlText w:val="%1."/>
+      <w:lvlJc w:val="left"/>
+      <w:pPr>
+        <w:tabs>
+          <w:tab w:val="num" w:pos="0"/>
+        </w:tabs>
+        <w:ind w:left="480" w:hanging="480"/>
+      </w:pPr>
+    </w:lvl>
+    <w:lvl w:ilvl="1">
+      <w:start w:val="1"/>
+      <w:numFmt w:val="decimal"/>
+      <w:lvlText w:val="%2."/>
+      <w:lvlJc w:val="left"/>
+      <w:pPr>
+        <w:tabs>
+          <w:tab w:val="num" w:pos="720"/>
+        </w:tabs>
+        <w:ind w:left="1200" w:hanging="480"/>
+      </w:pPr>
+    </w:lvl>
+    <w:lvl w:ilvl="2">
+      <w:start w:val="1"/>
+      <w:numFmt w:val="decimal"/>
+      <w:lvlText w:val="%3."/>
+      <w:lvlJc w:val="left"/>
+      <w:pPr>
+        <w:tabs>
+          <w:tab w:val="num" w:pos="1440"/>
+        </w:tabs>
+        <w:ind w:left="1920" w:hanging="480"/>
+      </w:pPr>
+    </w:lvl>
+    <w:lvl w:ilvl="3">
+      <w:start w:val="1"/>
+      <w:numFmt w:val="decimal"/>
+      <w:lvlText w:val="%4."/>
+      <w:lvlJc w:val="left"/>
+      <w:pPr>
+        <w:tabs>
+          <w:tab w:val="num" w:pos="2160"/>
+        </w:tabs>
+        <w:ind w:left="2640" w:hanging="480"/>
+      </w:pPr>
+    </w:lvl>
+    <w:lvl w:ilvl="4">
+      <w:start w:val="1"/>
+      <w:numFmt w:val="decimal"/>
+      <w:lvlText w:val="%5."/>
+      <w:lvlJc w:val="left"/>
+      <w:pPr>
+        <w:tabs>
+          <w:tab w:val="num" w:pos="2880"/>
+        </w:tabs>
+        <w:ind w:left="3360" w:hanging="480"/>
+      </w:pPr>
+    </w:lvl>
+    <w:lvl w:ilvl="5">
+      <w:start w:val="1"/>
+      <w:numFmt w:val="decimal"/>
+      <w:lvlText w:val="%6."/>
+      <w:lvlJc w:val="left"/>
+      <w:pPr>
+        <w:tabs>
+          <w:tab w:val="num" w:pos="3600"/>
+        </w:tabs>
+        <w:ind w:left="4080" w:hanging="480"/>
+      </w:pPr>
+    </w:lvl>
+    <w:lvl w:ilvl="6">
+      <w:start w:val="1"/>
+      <w:numFmt w:val="decimal"/>
+      <w:lvlText w:val="%7."/>
+      <w:lvlJc w:val="left"/>
+      <w:pPr>
+        <w:tabs>
+          <w:tab w:val="num" w:pos="4320"/>
+        </w:tabs>
+        <w:ind w:left="4800" w:hanging="480"/>
+      </w:pPr>
+    </w:lvl>
+    <w:lvl w:ilvl="7">
+      <w:start w:val="1"/>
+      <w:numFmt w:val="decimal"/>
+      <w:lvlText w:val="%8."/>
+      <w:lvlJc w:val="left"/>
+      <w:pPr>
+        <w:tabs>
+          <w:tab w:val="num" w:pos="5040"/>
+        </w:tabs>
+        <w:ind w:left="5520" w:hanging="480"/>
+      </w:pPr>
+    </w:lvl>
+    <w:lvl w:ilvl="8">
+      <w:start w:val="1"/>
+      <w:numFmt w:val="decimal"/>
+      <w:lvlText w:val="%9."/>
+      <w:lvlJc w:val="left"/>
+      <w:pPr>
+        <w:tabs>
+          <w:tab w:val="num" w:pos="5760"/>
+        </w:tabs>
+        <w:ind w:left="6240" w:hanging="480"/>
+      </w:pPr>
+    </w:lvl>
+  </w:abstractNum>
   <w:num w:numId="1000">
     <w:abstractNumId w:val="990"/>
+  </w:num>
+  <w:num w:numId="1001">
+    <w:abstractNumId w:val="99411"/>
+    <w:lvlOverride w:ilvl="0">
+      <w:startOverride w:val="1"/>
+    </w:lvlOverride>
+    <w:lvlOverride w:ilvl="1">
+      <w:startOverride w:val="1"/>
+    </w:lvlOverride>
+    <w:lvlOverride w:ilvl="2">
+      <w:startOverride w:val="1"/>
+    </w:lvlOverride>
+    <w:lvlOverride w:ilvl="3">
+      <w:startOverride w:val="1"/>
+    </w:lvlOverride>
+    <w:lvlOverride w:ilvl="4">
+      <w:startOverride w:val="1"/>
+    </w:lvlOverride>
+    <w:lvlOverride w:ilvl="5">
+      <w:startOverride w:val="1"/>
+    </w:lvlOverride>
+    <w:lvlOverride w:ilvl="6">
+      <w:startOverride w:val="1"/>
+    </w:lvlOverride>
+    <w:lvlOverride w:ilvl="7">
+      <w:startOverride w:val="1"/>
+    </w:lvlOverride>
+    <w:lvlOverride w:ilvl="8">
+      <w:startOverride w:val="1"/>
+    </w:lvlOverride>
   </w:num>
 </w:numbering>
 </file>

</xml_diff>

<commit_message>
alternative thesis structure framed around individual agency rather than power inflicted upon people
</commit_message>
<xml_diff>
--- a/docx/chapter-1.docx
+++ b/docx/chapter-1.docx
@@ -7,19 +7,19 @@
         <w:pStyle w:val="Title"/>
       </w:pPr>
       <w:r>
-        <w:t xml:space="preserve">The</w:t>
+        <w:t xml:space="preserve">Acquiring</w:t>
       </w:r>
       <w:r>
         <w:t xml:space="preserve"> </w:t>
       </w:r>
       <w:r>
-        <w:t xml:space="preserve">Power</w:t>
+        <w:t xml:space="preserve">Agency</w:t>
       </w:r>
       <w:r>
         <w:t xml:space="preserve"> </w:t>
       </w:r>
       <w:r>
-        <w:t xml:space="preserve">of</w:t>
+        <w:t xml:space="preserve">through</w:t>
       </w:r>
       <w:r>
         <w:t xml:space="preserve"> </w:t>
@@ -97,10 +97,10 @@
         <w:pStyle w:val="FirstParagraph"/>
       </w:pPr>
       <w:r>
-        <w:t xml:space="preserve">[Target 8,000 words]</w:t>
-      </w:r>
-    </w:p>
-    <w:bookmarkStart w:id="20" w:name="the-power-imbalance"/>
+        <w:t xml:space="preserve">[Target 7,000 words]</w:t>
+      </w:r>
+    </w:p>
+    <w:bookmarkStart w:id="20" w:name="X021c323eb4c023bb923f9646afed52b7134686f"/>
     <w:p>
       <w:pPr>
         <w:pStyle w:val="Heading2"/>
@@ -115,7 +115,7 @@
         <w:tab/>
       </w:r>
       <w:r>
-        <w:t xml:space="preserve">The Power Imbalance</w:t>
+        <w:t xml:space="preserve">Personal Data Gathering as a Loss of Agency</w:t>
       </w:r>
     </w:p>
     <w:p>
@@ -131,13 +131,7 @@
         <w:pStyle w:val="BodyText"/>
       </w:pPr>
       <w:r>
-        <w:t xml:space="preserve">Explaining the current imbalance of power between individuals and those who hold our data as well as the barriers to individual power.</w:t>
-      </w:r>
-      <w:r>
-        <w:t xml:space="preserve"> </w:t>
-      </w:r>
-      <w:r>
-        <w:t xml:space="preserve">Need to be careful to explain this in such a way that encompasses both commercial power (chapter 5) and state-citizen power (chapter 4).</w:t>
+        <w:t xml:space="preserve">Explaining the current status quo - the inevitability of data collection, and the barriers to individuals and resulting loss of agency and of individual control in relationships with organisations and authorities, including both public sector (chapter 4) and commercial (chapter 5) perspectives.</w:t>
       </w:r>
     </w:p>
     <w:bookmarkEnd w:id="20"/>
@@ -172,7 +166,7 @@
         <w:pStyle w:val="BodyText"/>
       </w:pPr>
       <w:r>
-        <w:t xml:space="preserve">Highlighting the things we can’t do today and some of the key ideas that would give us more power.</w:t>
+        <w:t xml:space="preserve">Highlighting the things we can’t do today and some of the key ideas that would give us more capability - getting data in one place, finding things associatively, accessing data for our own ends, using different interfaces, reflection on whole of digital life, etc.</w:t>
       </w:r>
     </w:p>
     <w:bookmarkEnd w:id="21"/>
@@ -207,40 +201,10 @@
         <w:pStyle w:val="BodyText"/>
       </w:pPr>
       <w:r>
-        <w:t xml:space="preserve">What data capabilities do people need in order to exert and maintain power in their everyday lives?</w:t>
-      </w:r>
-      <w:r>
-        <w:t xml:space="preserve"> </w:t>
-      </w:r>
-      <w:r>
-        <w:t xml:space="preserve">(and subquestions)</w:t>
-      </w:r>
-    </w:p>
-    <w:bookmarkEnd w:id="22"/>
-    <w:bookmarkStart w:id="23" w:name="my-approach"/>
-    <w:p>
-      <w:pPr>
-        <w:pStyle w:val="Heading2"/>
-      </w:pPr>
-      <w:r>
         <w:rPr>
-          <w:rStyle w:val="SectionNumber"/>
+          <w:i/>
         </w:rPr>
-        <w:t xml:space="preserve">1.4</w:t>
-      </w:r>
-      <w:r>
-        <w:tab/>
-      </w:r>
-      <w:r>
-        <w:t xml:space="preserve">My Approach</w:t>
-      </w:r>
-    </w:p>
-    <w:p>
-      <w:pPr>
-        <w:pStyle w:val="FirstParagraph"/>
-      </w:pPr>
-      <w:r>
-        <w:t xml:space="preserve">[Target X words]</w:t>
+        <w:t xml:space="preserve">How could personal data be used to increase an individual’s control in their everyday lives?</w:t>
       </w:r>
     </w:p>
     <w:p>
@@ -248,7 +212,7 @@
         <w:pStyle w:val="BodyText"/>
       </w:pPr>
       <w:r>
-        <w:t xml:space="preserve">Give an overview of the approach which is:</w:t>
+        <w:t xml:space="preserve">Sub-questions:</w:t>
       </w:r>
     </w:p>
     <w:p>
@@ -260,7 +224,7 @@
         <w:pStyle w:val="Compact"/>
       </w:pPr>
       <w:r>
-        <w:t xml:space="preserve">Connect people with data meaningfully.</w:t>
+        <w:t xml:space="preserve">RQ1. CAPABILITY What awareness of and capabilities do people have over their personal data?</w:t>
       </w:r>
     </w:p>
     <w:p>
@@ -272,7 +236,7 @@
         <w:pStyle w:val="Compact"/>
       </w:pPr>
       <w:r>
-        <w:t xml:space="preserve">Understand their perspectives on their current and ideal relationship with that data and those that hold it.</w:t>
+        <w:t xml:space="preserve">RQ2. BARRIERS What are the barriers to new data capabilities and how could they be challenged - What capabilities would increase individuals’ control/agency?</w:t>
       </w:r>
     </w:p>
     <w:p>
@@ -284,7 +248,7 @@
         <w:pStyle w:val="Compact"/>
       </w:pPr>
       <w:r>
-        <w:t xml:space="preserve">Design/prototype/co-design alternative interactions</w:t>
+        <w:t xml:space="preserve">RQ3. DATA/LIFE What relationship do people have with data, what is the role of data in people’s everyday lives</w:t>
       </w:r>
     </w:p>
     <w:p>
@@ -296,7 +260,90 @@
         <w:pStyle w:val="Compact"/>
       </w:pPr>
       <w:r>
-        <w:t xml:space="preserve">Research people’s perspectives on these imagined alternatives</w:t>
+        <w:t xml:space="preserve">RQ4. DESIRES What relationship would people seek their data and how would they like to use it?</w:t>
+      </w:r>
+    </w:p>
+    <w:bookmarkEnd w:id="22"/>
+    <w:bookmarkStart w:id="23" w:name="my-approach"/>
+    <w:p>
+      <w:pPr>
+        <w:pStyle w:val="Heading2"/>
+      </w:pPr>
+      <w:r>
+        <w:rPr>
+          <w:rStyle w:val="SectionNumber"/>
+        </w:rPr>
+        <w:t xml:space="preserve">1.4</w:t>
+      </w:r>
+      <w:r>
+        <w:tab/>
+      </w:r>
+      <w:r>
+        <w:t xml:space="preserve">My Approach</w:t>
+      </w:r>
+    </w:p>
+    <w:p>
+      <w:pPr>
+        <w:pStyle w:val="FirstParagraph"/>
+      </w:pPr>
+      <w:r>
+        <w:t xml:space="preserve">[Target X words]</w:t>
+      </w:r>
+    </w:p>
+    <w:p>
+      <w:pPr>
+        <w:pStyle w:val="BodyText"/>
+      </w:pPr>
+      <w:r>
+        <w:t xml:space="preserve">Give an overview of the approach which is:</w:t>
+      </w:r>
+    </w:p>
+    <w:p>
+      <w:pPr>
+        <w:numPr>
+          <w:ilvl w:val="0"/>
+          <w:numId w:val="1002"/>
+        </w:numPr>
+        <w:pStyle w:val="Compact"/>
+      </w:pPr>
+      <w:r>
+        <w:t xml:space="preserve">Connect people with data meaningfully.</w:t>
+      </w:r>
+    </w:p>
+    <w:p>
+      <w:pPr>
+        <w:numPr>
+          <w:ilvl w:val="0"/>
+          <w:numId w:val="1002"/>
+        </w:numPr>
+        <w:pStyle w:val="Compact"/>
+      </w:pPr>
+      <w:r>
+        <w:t xml:space="preserve">Understand their perspectives on their current and ideal relationship with that data and those that hold it.</w:t>
+      </w:r>
+    </w:p>
+    <w:p>
+      <w:pPr>
+        <w:numPr>
+          <w:ilvl w:val="0"/>
+          <w:numId w:val="1002"/>
+        </w:numPr>
+        <w:pStyle w:val="Compact"/>
+      </w:pPr>
+      <w:r>
+        <w:t xml:space="preserve">Design/prototype/co-design alternative data interactions and capabilities</w:t>
+      </w:r>
+    </w:p>
+    <w:p>
+      <w:pPr>
+        <w:numPr>
+          <w:ilvl w:val="0"/>
+          <w:numId w:val="1002"/>
+        </w:numPr>
+        <w:pStyle w:val="Compact"/>
+      </w:pPr>
+      <w:r>
+        <w:t xml:space="preserve">Critically review and assess perspectives upon these imagined alternatives.</w:t>
       </w:r>
     </w:p>
     <w:bookmarkEnd w:id="23"/>
@@ -506,8 +553,111 @@
       </w:pPr>
     </w:lvl>
   </w:abstractNum>
+  <w:abstractNum w:abstractNumId="991">
+    <w:nsid w:val="ea454b4c"/>
+    <w:multiLevelType w:val="multilevel"/>
+    <w:lvl w:ilvl="0">
+      <w:numFmt w:val="bullet"/>
+      <w:lvlText w:val="•"/>
+      <w:lvlJc w:val="left"/>
+      <w:pPr>
+        <w:tabs>
+          <w:tab w:val="num" w:pos="0"/>
+        </w:tabs>
+        <w:ind w:left="480" w:hanging="480"/>
+      </w:pPr>
+    </w:lvl>
+    <w:lvl w:ilvl="1">
+      <w:numFmt w:val="bullet"/>
+      <w:lvlText w:val="–"/>
+      <w:lvlJc w:val="left"/>
+      <w:pPr>
+        <w:tabs>
+          <w:tab w:val="num" w:pos="720"/>
+        </w:tabs>
+        <w:ind w:left="1200" w:hanging="480"/>
+      </w:pPr>
+    </w:lvl>
+    <w:lvl w:ilvl="2">
+      <w:numFmt w:val="bullet"/>
+      <w:lvlText w:val="•"/>
+      <w:lvlJc w:val="left"/>
+      <w:pPr>
+        <w:tabs>
+          <w:tab w:val="num" w:pos="1440"/>
+        </w:tabs>
+        <w:ind w:left="1920" w:hanging="480"/>
+      </w:pPr>
+    </w:lvl>
+    <w:lvl w:ilvl="3">
+      <w:numFmt w:val="bullet"/>
+      <w:lvlText w:val="–"/>
+      <w:lvlJc w:val="left"/>
+      <w:pPr>
+        <w:tabs>
+          <w:tab w:val="num" w:pos="2160"/>
+        </w:tabs>
+        <w:ind w:left="2640" w:hanging="480"/>
+      </w:pPr>
+    </w:lvl>
+    <w:lvl w:ilvl="4">
+      <w:numFmt w:val="bullet"/>
+      <w:lvlText w:val="•"/>
+      <w:lvlJc w:val="left"/>
+      <w:pPr>
+        <w:tabs>
+          <w:tab w:val="num" w:pos="2880"/>
+        </w:tabs>
+        <w:ind w:left="3360" w:hanging="480"/>
+      </w:pPr>
+    </w:lvl>
+    <w:lvl w:ilvl="5">
+      <w:numFmt w:val="bullet"/>
+      <w:lvlText w:val="–"/>
+      <w:lvlJc w:val="left"/>
+      <w:pPr>
+        <w:tabs>
+          <w:tab w:val="num" w:pos="3600"/>
+        </w:tabs>
+        <w:ind w:left="4080" w:hanging="480"/>
+      </w:pPr>
+    </w:lvl>
+    <w:lvl w:ilvl="6">
+      <w:numFmt w:val="bullet"/>
+      <w:lvlText w:val="•"/>
+      <w:lvlJc w:val="left"/>
+      <w:pPr>
+        <w:tabs>
+          <w:tab w:val="num" w:pos="4320"/>
+        </w:tabs>
+        <w:ind w:left="4800" w:hanging="480"/>
+      </w:pPr>
+    </w:lvl>
+    <w:lvl w:ilvl="7">
+      <w:numFmt w:val="bullet"/>
+      <w:lvlText w:val="–"/>
+      <w:lvlJc w:val="left"/>
+      <w:pPr>
+        <w:tabs>
+          <w:tab w:val="num" w:pos="5040"/>
+        </w:tabs>
+        <w:ind w:left="5520" w:hanging="480"/>
+      </w:pPr>
+    </w:lvl>
+    <w:lvl w:ilvl="8">
+      <w:numFmt w:val="bullet"/>
+      <w:lvlText w:val="•"/>
+      <w:lvlJc w:val="left"/>
+      <w:pPr>
+        <w:tabs>
+          <w:tab w:val="num" w:pos="5760"/>
+        </w:tabs>
+        <w:ind w:left="6240" w:hanging="480"/>
+      </w:pPr>
+    </w:lvl>
+  </w:abstractNum>
   <w:abstractNum w:abstractNumId="99411">
-    <w:nsid w:val="ea454b4c"/>
+    <w:nsid w:val="71315dca"/>
     <w:multiLevelType w:val="multilevel"/>
     <w:lvl w:ilvl="0">
       <w:start w:val="1"/>
@@ -622,6 +772,9 @@
     <w:abstractNumId w:val="990"/>
   </w:num>
   <w:num w:numId="1001">
+    <w:abstractNumId w:val="991"/>
+  </w:num>
+  <w:num w:numId="1002">
     <w:abstractNumId w:val="99411"/>
     <w:lvlOverride w:ilvl="0">
       <w:startOverride w:val="1"/>

</xml_diff>

<commit_message>
Refactored Thesis per new Mapping
</commit_message>
<xml_diff>
--- a/docx/chapter-1.docx
+++ b/docx/chapter-1.docx
@@ -7,31 +7,37 @@
         <w:pStyle w:val="Title"/>
       </w:pPr>
       <w:r>
-        <w:t xml:space="preserve">Acquiring</w:t>
+        <w:t xml:space="preserve">Understanding</w:t>
       </w:r>
       <w:r>
         <w:t xml:space="preserve"> </w:t>
       </w:r>
       <w:r>
-        <w:t xml:space="preserve">Agency</w:t>
+        <w:t xml:space="preserve">and</w:t>
       </w:r>
       <w:r>
         <w:t xml:space="preserve"> </w:t>
       </w:r>
       <w:r>
-        <w:t xml:space="preserve">through</w:t>
+        <w:t xml:space="preserve">Designing</w:t>
       </w:r>
       <w:r>
         <w:t xml:space="preserve"> </w:t>
       </w:r>
       <w:r>
-        <w:t xml:space="preserve">Personal</w:t>
+        <w:t xml:space="preserve">Human</w:t>
       </w:r>
       <w:r>
         <w:t xml:space="preserve"> </w:t>
       </w:r>
       <w:r>
         <w:t xml:space="preserve">Data</w:t>
+      </w:r>
+      <w:r>
+        <w:t xml:space="preserve"> </w:t>
+      </w:r>
+      <w:r>
+        <w:t xml:space="preserve">Relations</w:t>
       </w:r>
     </w:p>
     <w:p>
@@ -74,7 +80,7 @@
         </w:p>
       </w:sdtContent>
     </w:sdt>
-    <w:bookmarkStart w:id="26" w:name="chapter-1"/>
+    <w:bookmarkStart w:id="27" w:name="chapter-1"/>
     <w:p>
       <w:pPr>
         <w:pStyle w:val="Heading1"/>
@@ -97,10 +103,10 @@
         <w:pStyle w:val="FirstParagraph"/>
       </w:pPr>
       <w:r>
-        <w:t xml:space="preserve">[Target 7,000 words]</w:t>
-      </w:r>
-    </w:p>
-    <w:bookmarkStart w:id="20" w:name="X021c323eb4c023bb923f9646afed52b7134686f"/>
+        <w:t xml:space="preserve">[Target X words]</w:t>
+      </w:r>
+    </w:p>
+    <w:bookmarkStart w:id="20" w:name="motivation"/>
     <w:p>
       <w:pPr>
         <w:pStyle w:val="Heading2"/>
@@ -115,7 +121,7 @@
         <w:tab/>
       </w:r>
       <w:r>
-        <w:t xml:space="preserve">Personal Data Gathering as a Loss of Agency</w:t>
+        <w:t xml:space="preserve">Motivation</w:t>
       </w:r>
     </w:p>
     <w:p>
@@ -126,16 +132,8 @@
         <w:t xml:space="preserve">[Target X words]</w:t>
       </w:r>
     </w:p>
-    <w:p>
-      <w:pPr>
-        <w:pStyle w:val="BodyText"/>
-      </w:pPr>
-      <w:r>
-        <w:t xml:space="preserve">Explaining the current status quo - the inevitability of data collection, and the barriers to individuals and resulting loss of agency and of individual control in relationships with organisations and authorities, including both public sector (chapter 4) and commercial (chapter 5) perspectives.</w:t>
-      </w:r>
-    </w:p>
     <w:bookmarkEnd w:id="20"/>
-    <w:bookmarkStart w:id="21" w:name="what-we-need-dont-have"/>
+    <w:bookmarkStart w:id="21" w:name="problem"/>
     <w:p>
       <w:pPr>
         <w:pStyle w:val="Heading2"/>
@@ -150,7 +148,7 @@
         <w:tab/>
       </w:r>
       <w:r>
-        <w:t xml:space="preserve">What We Need &amp; Don’t Have</w:t>
+        <w:t xml:space="preserve">Problem</w:t>
       </w:r>
     </w:p>
     <w:p>
@@ -161,16 +159,8 @@
         <w:t xml:space="preserve">[Target X words]</w:t>
       </w:r>
     </w:p>
-    <w:p>
-      <w:pPr>
-        <w:pStyle w:val="BodyText"/>
-      </w:pPr>
-      <w:r>
-        <w:t xml:space="preserve">Highlighting the things we can’t do today and some of the key ideas that would give us more capability - getting data in one place, finding things associatively, accessing data for our own ends, using different interfaces, reflection on whole of digital life, etc.</w:t>
-      </w:r>
-    </w:p>
     <w:bookmarkEnd w:id="21"/>
-    <w:bookmarkStart w:id="22" w:name="the-research-question"/>
+    <w:bookmarkStart w:id="22" w:name="prior-work"/>
     <w:p>
       <w:pPr>
         <w:pStyle w:val="Heading2"/>
@@ -185,7 +175,34 @@
         <w:tab/>
       </w:r>
       <w:r>
-        <w:t xml:space="preserve">The Research Question</w:t>
+        <w:t xml:space="preserve">Prior Work</w:t>
+      </w:r>
+    </w:p>
+    <w:p>
+      <w:pPr>
+        <w:pStyle w:val="FirstParagraph"/>
+      </w:pPr>
+      <w:r>
+        <w:t xml:space="preserve">[Target X words]</w:t>
+      </w:r>
+    </w:p>
+    <w:bookmarkEnd w:id="22"/>
+    <w:bookmarkStart w:id="23" w:name="the-research-question-my-approach"/>
+    <w:p>
+      <w:pPr>
+        <w:pStyle w:val="Heading2"/>
+      </w:pPr>
+      <w:r>
+        <w:rPr>
+          <w:rStyle w:val="SectionNumber"/>
+        </w:rPr>
+        <w:t xml:space="preserve">1.4</w:t>
+      </w:r>
+      <w:r>
+        <w:tab/>
+      </w:r>
+      <w:r>
+        <w:t xml:space="preserve">The Research Question &amp; My Approach</w:t>
       </w:r>
     </w:p>
     <w:p>
@@ -204,7 +221,7 @@
         <w:rPr>
           <w:i/>
         </w:rPr>
-        <w:t xml:space="preserve">How could personal data be used to increase an individual’s control in their everyday lives?</w:t>
+        <w:t xml:space="preserve">What role should people’s data play in their lives, and what capabilities do they need?</w:t>
       </w:r>
     </w:p>
     <w:p>
@@ -224,7 +241,7 @@
         <w:pStyle w:val="Compact"/>
       </w:pPr>
       <w:r>
-        <w:t xml:space="preserve">RQ1. CAPABILITY What awareness of and capabilities do people have over their personal data?</w:t>
+        <w:t xml:space="preserve">RQ1: How do people understand and relate to data?</w:t>
       </w:r>
     </w:p>
     <w:p>
@@ -236,7 +253,7 @@
         <w:pStyle w:val="Compact"/>
       </w:pPr>
       <w:r>
-        <w:t xml:space="preserve">RQ2. BARRIERS What are the barriers to new data capabilities and how could they be challenged - What capabilities could increase individuals’ control/agency?</w:t>
+        <w:t xml:space="preserve">RQ2: What role do people have in the world of data?</w:t>
       </w:r>
     </w:p>
     <w:p>
@@ -248,7 +265,7 @@
         <w:pStyle w:val="Compact"/>
       </w:pPr>
       <w:r>
-        <w:t xml:space="preserve">RQ3. DATA/LIFE What relationship do people have with data, what is the role of data in people’s everyday lives</w:t>
+        <w:t xml:space="preserve">RQ3: What role does does play in people’s lives</w:t>
       </w:r>
     </w:p>
     <w:p>
@@ -260,11 +277,23 @@
         <w:pStyle w:val="Compact"/>
       </w:pPr>
       <w:r>
-        <w:t xml:space="preserve">RQ4. DESIRES What relationship would people seek their data and how would they like to use it?</w:t>
-      </w:r>
-    </w:p>
-    <w:bookmarkEnd w:id="22"/>
-    <w:bookmarkStart w:id="23" w:name="my-approach"/>
+        <w:t xml:space="preserve">RQ4: What would an ideal world of humans and data look like?</w:t>
+      </w:r>
+    </w:p>
+    <w:p>
+      <w:pPr>
+        <w:numPr>
+          <w:ilvl w:val="0"/>
+          <w:numId w:val="1001"/>
+        </w:numPr>
+        <w:pStyle w:val="Compact"/>
+      </w:pPr>
+      <w:r>
+        <w:t xml:space="preserve">RQ5:</w:t>
+      </w:r>
+    </w:p>
+    <w:bookmarkEnd w:id="23"/>
+    <w:bookmarkStart w:id="24" w:name="contribution"/>
     <w:p>
       <w:pPr>
         <w:pStyle w:val="Heading2"/>
@@ -273,13 +302,13 @@
         <w:rPr>
           <w:rStyle w:val="SectionNumber"/>
         </w:rPr>
-        <w:t xml:space="preserve">1.4</w:t>
+        <w:t xml:space="preserve">1.5</w:t>
       </w:r>
       <w:r>
         <w:tab/>
       </w:r>
       <w:r>
-        <w:t xml:space="preserve">My Approach</w:t>
+        <w:t xml:space="preserve">Contribution</w:t>
       </w:r>
     </w:p>
     <w:p>
@@ -290,12 +319,50 @@
         <w:t xml:space="preserve">[Target X words]</w:t>
       </w:r>
     </w:p>
-    <w:p>
-      <w:pPr>
-        <w:pStyle w:val="BodyText"/>
-      </w:pPr>
-      <w:r>
-        <w:t xml:space="preserve">Give an overview of the approach which is:</w:t>
+    <w:bookmarkEnd w:id="24"/>
+    <w:bookmarkStart w:id="25" w:name="thesis-structure"/>
+    <w:p>
+      <w:pPr>
+        <w:pStyle w:val="Heading2"/>
+      </w:pPr>
+      <w:r>
+        <w:rPr>
+          <w:rStyle w:val="SectionNumber"/>
+        </w:rPr>
+        <w:t xml:space="preserve">1.6</w:t>
+      </w:r>
+      <w:r>
+        <w:tab/>
+      </w:r>
+      <w:r>
+        <w:t xml:space="preserve">Thesis Structure</w:t>
+      </w:r>
+    </w:p>
+    <w:p>
+      <w:pPr>
+        <w:pStyle w:val="FirstParagraph"/>
+      </w:pPr>
+      <w:r>
+        <w:t xml:space="preserve">[Target X words]</w:t>
+      </w:r>
+    </w:p>
+    <w:bookmarkEnd w:id="25"/>
+    <w:bookmarkStart w:id="26" w:name="notes"/>
+    <w:p>
+      <w:pPr>
+        <w:pStyle w:val="Heading2"/>
+      </w:pPr>
+      <w:r>
+        <w:rPr>
+          <w:rStyle w:val="SectionNumber"/>
+        </w:rPr>
+        <w:t xml:space="preserve">1.7</w:t>
+      </w:r>
+      <w:r>
+        <w:tab/>
+      </w:r>
+      <w:r>
+        <w:t xml:space="preserve">Notes</w:t>
       </w:r>
     </w:p>
     <w:p>
@@ -307,110 +374,12 @@
         <w:pStyle w:val="Compact"/>
       </w:pPr>
       <w:r>
-        <w:t xml:space="preserve">Connect people with data meaningfully.</w:t>
-      </w:r>
-    </w:p>
-    <w:p>
-      <w:pPr>
-        <w:numPr>
-          <w:ilvl w:val="0"/>
-          <w:numId w:val="1002"/>
-        </w:numPr>
-        <w:pStyle w:val="Compact"/>
-      </w:pPr>
-      <w:r>
-        <w:t xml:space="preserve">Understand their perspectives on their current and ideal relationship with that data and those that hold it.</w:t>
-      </w:r>
-    </w:p>
-    <w:p>
-      <w:pPr>
-        <w:numPr>
-          <w:ilvl w:val="0"/>
-          <w:numId w:val="1002"/>
-        </w:numPr>
-        <w:pStyle w:val="Compact"/>
-      </w:pPr>
-      <w:r>
-        <w:t xml:space="preserve">Design/prototype/co-design alternative data interactions and capabilities</w:t>
-      </w:r>
-    </w:p>
-    <w:p>
-      <w:pPr>
-        <w:numPr>
-          <w:ilvl w:val="0"/>
-          <w:numId w:val="1002"/>
-        </w:numPr>
-        <w:pStyle w:val="Compact"/>
-      </w:pPr>
-      <w:r>
-        <w:t xml:space="preserve">Critically review and assess perspectives upon these imagined alternatives.</w:t>
-      </w:r>
-    </w:p>
-    <w:bookmarkEnd w:id="23"/>
-    <w:bookmarkStart w:id="25" w:name="thesis-structure"/>
-    <w:p>
-      <w:pPr>
-        <w:pStyle w:val="Heading2"/>
-      </w:pPr>
-      <w:r>
-        <w:rPr>
-          <w:rStyle w:val="SectionNumber"/>
-        </w:rPr>
-        <w:t xml:space="preserve">1.5</w:t>
-      </w:r>
-      <w:r>
-        <w:tab/>
-      </w:r>
-      <w:r>
-        <w:t xml:space="preserve">Thesis Structure</w:t>
-      </w:r>
-    </w:p>
-    <w:p>
-      <w:pPr>
-        <w:pStyle w:val="FirstParagraph"/>
-      </w:pPr>
-      <w:r>
-        <w:t xml:space="preserve">[Target X words]</w:t>
-      </w:r>
-    </w:p>
-    <w:p>
-      <w:pPr>
-        <w:pStyle w:val="BodyText"/>
-      </w:pPr>
-      <w:r>
-        <w:t xml:space="preserve">Explain the structure of the thesis.</w:t>
-      </w:r>
-    </w:p>
-    <w:bookmarkStart w:id="24" w:name="notes"/>
-    <w:p>
-      <w:pPr>
-        <w:pStyle w:val="Heading3"/>
-      </w:pPr>
-      <w:r>
-        <w:rPr>
-          <w:rStyle w:val="SectionNumber"/>
-        </w:rPr>
-        <w:t xml:space="preserve">1.5.1</w:t>
-      </w:r>
-      <w:r>
-        <w:tab/>
-      </w:r>
-      <w:r>
-        <w:t xml:space="preserve">Notes</w:t>
-      </w:r>
-    </w:p>
-    <w:p>
-      <w:pPr>
-        <w:pStyle w:val="FirstParagraph"/>
-      </w:pPr>
-      <w:r>
-        <w:t xml:space="preserve">Does a very high level overview of studies need to go in here somewhere, if so does it need its own section or which one does it go in?</w:t>
-      </w:r>
-    </w:p>
-    <w:bookmarkEnd w:id="24"/>
-    <w:bookmarkEnd w:id="25"/>
+        <w:t xml:space="preserve">Subsection headings are just placeholders for now, need to revise these.</w:t>
+      </w:r>
+    </w:p>
     <w:bookmarkEnd w:id="26"/>
-    <w:bookmarkStart w:id="27" w:name="bibliography"/>
+    <w:bookmarkEnd w:id="27"/>
+    <w:bookmarkStart w:id="28" w:name="bibliography"/>
     <w:p>
       <w:pPr>
         <w:pStyle w:val="Heading1"/>
@@ -419,7 +388,7 @@
         <w:t xml:space="preserve">Bibliography</w:t>
       </w:r>
     </w:p>
-    <w:bookmarkEnd w:id="27"/>
+    <w:bookmarkEnd w:id="28"/>
     <w:sectPr/>
   </w:body>
 </w:document>
@@ -656,118 +625,6 @@
       </w:pPr>
     </w:lvl>
   </w:abstractNum>
-  <w:abstractNum w:abstractNumId="99411">
-    <w:nsid w:val="71315dca"/>
-    <w:multiLevelType w:val="multilevel"/>
-    <w:lvl w:ilvl="0">
-      <w:start w:val="1"/>
-      <w:numFmt w:val="decimal"/>
-      <w:lvlText w:val="%1."/>
-      <w:lvlJc w:val="left"/>
-      <w:pPr>
-        <w:tabs>
-          <w:tab w:val="num" w:pos="0"/>
-        </w:tabs>
-        <w:ind w:left="480" w:hanging="480"/>
-      </w:pPr>
-    </w:lvl>
-    <w:lvl w:ilvl="1">
-      <w:start w:val="1"/>
-      <w:numFmt w:val="decimal"/>
-      <w:lvlText w:val="%2."/>
-      <w:lvlJc w:val="left"/>
-      <w:pPr>
-        <w:tabs>
-          <w:tab w:val="num" w:pos="720"/>
-        </w:tabs>
-        <w:ind w:left="1200" w:hanging="480"/>
-      </w:pPr>
-    </w:lvl>
-    <w:lvl w:ilvl="2">
-      <w:start w:val="1"/>
-      <w:numFmt w:val="decimal"/>
-      <w:lvlText w:val="%3."/>
-      <w:lvlJc w:val="left"/>
-      <w:pPr>
-        <w:tabs>
-          <w:tab w:val="num" w:pos="1440"/>
-        </w:tabs>
-        <w:ind w:left="1920" w:hanging="480"/>
-      </w:pPr>
-    </w:lvl>
-    <w:lvl w:ilvl="3">
-      <w:start w:val="1"/>
-      <w:numFmt w:val="decimal"/>
-      <w:lvlText w:val="%4."/>
-      <w:lvlJc w:val="left"/>
-      <w:pPr>
-        <w:tabs>
-          <w:tab w:val="num" w:pos="2160"/>
-        </w:tabs>
-        <w:ind w:left="2640" w:hanging="480"/>
-      </w:pPr>
-    </w:lvl>
-    <w:lvl w:ilvl="4">
-      <w:start w:val="1"/>
-      <w:numFmt w:val="decimal"/>
-      <w:lvlText w:val="%5."/>
-      <w:lvlJc w:val="left"/>
-      <w:pPr>
-        <w:tabs>
-          <w:tab w:val="num" w:pos="2880"/>
-        </w:tabs>
-        <w:ind w:left="3360" w:hanging="480"/>
-      </w:pPr>
-    </w:lvl>
-    <w:lvl w:ilvl="5">
-      <w:start w:val="1"/>
-      <w:numFmt w:val="decimal"/>
-      <w:lvlText w:val="%6."/>
-      <w:lvlJc w:val="left"/>
-      <w:pPr>
-        <w:tabs>
-          <w:tab w:val="num" w:pos="3600"/>
-        </w:tabs>
-        <w:ind w:left="4080" w:hanging="480"/>
-      </w:pPr>
-    </w:lvl>
-    <w:lvl w:ilvl="6">
-      <w:start w:val="1"/>
-      <w:numFmt w:val="decimal"/>
-      <w:lvlText w:val="%7."/>
-      <w:lvlJc w:val="left"/>
-      <w:pPr>
-        <w:tabs>
-          <w:tab w:val="num" w:pos="4320"/>
-        </w:tabs>
-        <w:ind w:left="4800" w:hanging="480"/>
-      </w:pPr>
-    </w:lvl>
-    <w:lvl w:ilvl="7">
-      <w:start w:val="1"/>
-      <w:numFmt w:val="decimal"/>
-      <w:lvlText w:val="%8."/>
-      <w:lvlJc w:val="left"/>
-      <w:pPr>
-        <w:tabs>
-          <w:tab w:val="num" w:pos="5040"/>
-        </w:tabs>
-        <w:ind w:left="5520" w:hanging="480"/>
-      </w:pPr>
-    </w:lvl>
-    <w:lvl w:ilvl="8">
-      <w:start w:val="1"/>
-      <w:numFmt w:val="decimal"/>
-      <w:lvlText w:val="%9."/>
-      <w:lvlJc w:val="left"/>
-      <w:pPr>
-        <w:tabs>
-          <w:tab w:val="num" w:pos="5760"/>
-        </w:tabs>
-        <w:ind w:left="6240" w:hanging="480"/>
-      </w:pPr>
-    </w:lvl>
-  </w:abstractNum>
   <w:num w:numId="1000">
     <w:abstractNumId w:val="990"/>
   </w:num>
@@ -775,34 +632,7 @@
     <w:abstractNumId w:val="991"/>
   </w:num>
   <w:num w:numId="1002">
-    <w:abstractNumId w:val="99411"/>
-    <w:lvlOverride w:ilvl="0">
-      <w:startOverride w:val="1"/>
-    </w:lvlOverride>
-    <w:lvlOverride w:ilvl="1">
-      <w:startOverride w:val="1"/>
-    </w:lvlOverride>
-    <w:lvlOverride w:ilvl="2">
-      <w:startOverride w:val="1"/>
-    </w:lvlOverride>
-    <w:lvlOverride w:ilvl="3">
-      <w:startOverride w:val="1"/>
-    </w:lvlOverride>
-    <w:lvlOverride w:ilvl="4">
-      <w:startOverride w:val="1"/>
-    </w:lvlOverride>
-    <w:lvlOverride w:ilvl="5">
-      <w:startOverride w:val="1"/>
-    </w:lvlOverride>
-    <w:lvlOverride w:ilvl="6">
-      <w:startOverride w:val="1"/>
-    </w:lvlOverride>
-    <w:lvlOverride w:ilvl="7">
-      <w:startOverride w:val="1"/>
-    </w:lvlOverride>
-    <w:lvlOverride w:ilvl="8">
-      <w:startOverride w:val="1"/>
-    </w:lvlOverride>
+    <w:abstractNumId w:val="991"/>
   </w:num>
 </w:numbering>
 </file>

</xml_diff>

<commit_message>
finished context 2 within methodoloy, also refactored chapters so Bridge is Chapter 6. updated website
</commit_message>
<xml_diff>
--- a/docx/chapter-1.docx
+++ b/docx/chapter-1.docx
@@ -80,7 +80,7 @@
         </w:p>
       </w:sdtContent>
     </w:sdt>
-    <w:bookmarkStart w:id="26" w:name="chapter-1"/>
+    <w:bookmarkStart w:id="20" w:name="chapter-1"/>
     <w:p>
       <w:pPr>
         <w:pStyle w:val="Heading1"/>
@@ -98,258 +98,17 @@
         <w:t xml:space="preserve">Introduction</w:t>
       </w:r>
     </w:p>
+    <w:bookmarkEnd w:id="20"/>
+    <w:bookmarkStart w:id="21" w:name="bibliography"/>
     <w:p>
       <w:pPr>
-        <w:pStyle w:val="FirstParagraph"/>
-      </w:pPr>
-      <w:r>
-        <w:t xml:space="preserve">[Target 4,000 words]</w:t>
-      </w:r>
-    </w:p>
-    <w:bookmarkStart w:id="20" w:name="motivation-problem"/>
-    <w:p>
-      <w:pPr>
-        <w:pStyle w:val="Heading2"/>
-      </w:pPr>
-      <w:r>
-        <w:rPr>
-          <w:rStyle w:val="SectionNumber"/>
-        </w:rPr>
-        <w:t xml:space="preserve">1.1</w:t>
-      </w:r>
-      <w:r>
-        <w:tab/>
-      </w:r>
-      <w:r>
-        <w:t xml:space="preserve">Motivation &amp; Problem</w:t>
-      </w:r>
-    </w:p>
-    <w:p>
-      <w:pPr>
-        <w:pStyle w:val="FirstParagraph"/>
-      </w:pPr>
-      <w:r>
-        <w:t xml:space="preserve">[Target 1,000 words]</w:t>
-      </w:r>
-    </w:p>
-    <w:bookmarkEnd w:id="20"/>
-    <w:bookmarkStart w:id="21" w:name="prior-work-theoretical-frame"/>
-    <w:p>
-      <w:pPr>
-        <w:pStyle w:val="Heading2"/>
-      </w:pPr>
-      <w:r>
-        <w:rPr>
-          <w:rStyle w:val="SectionNumber"/>
-        </w:rPr>
-        <w:t xml:space="preserve">1.2</w:t>
-      </w:r>
-      <w:r>
-        <w:tab/>
-      </w:r>
-      <w:r>
-        <w:t xml:space="preserve">Prior Work / Theoretical Frame</w:t>
-      </w:r>
-    </w:p>
-    <w:p>
-      <w:pPr>
-        <w:pStyle w:val="FirstParagraph"/>
-      </w:pPr>
-      <w:r>
-        <w:t xml:space="preserve">[Target 1,000 words]</w:t>
+        <w:pStyle w:val="Heading1"/>
+      </w:pPr>
+      <w:r>
+        <w:t xml:space="preserve">Bibliography</w:t>
       </w:r>
     </w:p>
     <w:bookmarkEnd w:id="21"/>
-    <w:bookmarkStart w:id="22" w:name="the-research-question-my-approach"/>
-    <w:p>
-      <w:pPr>
-        <w:pStyle w:val="Heading2"/>
-      </w:pPr>
-      <w:r>
-        <w:rPr>
-          <w:rStyle w:val="SectionNumber"/>
-        </w:rPr>
-        <w:t xml:space="preserve">1.3</w:t>
-      </w:r>
-      <w:r>
-        <w:tab/>
-      </w:r>
-      <w:r>
-        <w:t xml:space="preserve">The Research Question &amp; My Approach</w:t>
-      </w:r>
-    </w:p>
-    <w:p>
-      <w:pPr>
-        <w:pStyle w:val="FirstParagraph"/>
-      </w:pPr>
-      <w:r>
-        <w:t xml:space="preserve">[Target 1,000 words]</w:t>
-      </w:r>
-    </w:p>
-    <w:p>
-      <w:pPr>
-        <w:pStyle w:val="BodyText"/>
-      </w:pPr>
-      <w:r>
-        <w:rPr>
-          <w:i/>
-        </w:rPr>
-        <w:t xml:space="preserve">What role should people’s data play in their lives, and what capabilities do they need?</w:t>
-      </w:r>
-    </w:p>
-    <w:p>
-      <w:pPr>
-        <w:pStyle w:val="BodyText"/>
-      </w:pPr>
-      <w:r>
-        <w:t xml:space="preserve">Sub-questions:</w:t>
-      </w:r>
-    </w:p>
-    <w:p>
-      <w:pPr>
-        <w:numPr>
-          <w:ilvl w:val="0"/>
-          <w:numId w:val="1001"/>
-        </w:numPr>
-        <w:pStyle w:val="Compact"/>
-      </w:pPr>
-      <w:r>
-        <w:t xml:space="preserve">RQ1: How do people understand and relate to data?</w:t>
-      </w:r>
-    </w:p>
-    <w:p>
-      <w:pPr>
-        <w:numPr>
-          <w:ilvl w:val="0"/>
-          <w:numId w:val="1001"/>
-        </w:numPr>
-        <w:pStyle w:val="Compact"/>
-      </w:pPr>
-      <w:r>
-        <w:t xml:space="preserve">RQ2: What role do people have in the world of data?</w:t>
-      </w:r>
-    </w:p>
-    <w:p>
-      <w:pPr>
-        <w:numPr>
-          <w:ilvl w:val="0"/>
-          <w:numId w:val="1001"/>
-        </w:numPr>
-        <w:pStyle w:val="Compact"/>
-      </w:pPr>
-      <w:r>
-        <w:t xml:space="preserve">RQ3: What role does does play in people’s lives</w:t>
-      </w:r>
-    </w:p>
-    <w:p>
-      <w:pPr>
-        <w:numPr>
-          <w:ilvl w:val="0"/>
-          <w:numId w:val="1001"/>
-        </w:numPr>
-        <w:pStyle w:val="Compact"/>
-      </w:pPr>
-      <w:r>
-        <w:t xml:space="preserve">RQ4: What would an ideal world of humans and data look like?</w:t>
-      </w:r>
-    </w:p>
-    <w:p>
-      <w:pPr>
-        <w:numPr>
-          <w:ilvl w:val="0"/>
-          <w:numId w:val="1001"/>
-        </w:numPr>
-        <w:pStyle w:val="Compact"/>
-      </w:pPr>
-      <w:r>
-        <w:t xml:space="preserve">RQ5: What are the barriers and opportunities toward this ideal?</w:t>
-      </w:r>
-    </w:p>
-    <w:bookmarkEnd w:id="22"/>
-    <w:bookmarkStart w:id="23" w:name="contribution"/>
-    <w:p>
-      <w:pPr>
-        <w:pStyle w:val="Heading2"/>
-      </w:pPr>
-      <w:r>
-        <w:rPr>
-          <w:rStyle w:val="SectionNumber"/>
-        </w:rPr>
-        <w:t xml:space="preserve">1.4</w:t>
-      </w:r>
-      <w:r>
-        <w:tab/>
-      </w:r>
-      <w:r>
-        <w:t xml:space="preserve">Contribution</w:t>
-      </w:r>
-    </w:p>
-    <w:p>
-      <w:pPr>
-        <w:pStyle w:val="FirstParagraph"/>
-      </w:pPr>
-      <w:r>
-        <w:t xml:space="preserve">[Target 500 words]</w:t>
-      </w:r>
-    </w:p>
-    <w:bookmarkEnd w:id="23"/>
-    <w:bookmarkStart w:id="24" w:name="thesis-structure"/>
-    <w:p>
-      <w:pPr>
-        <w:pStyle w:val="Heading2"/>
-      </w:pPr>
-      <w:r>
-        <w:rPr>
-          <w:rStyle w:val="SectionNumber"/>
-        </w:rPr>
-        <w:t xml:space="preserve">1.5</w:t>
-      </w:r>
-      <w:r>
-        <w:tab/>
-      </w:r>
-      <w:r>
-        <w:t xml:space="preserve">Thesis Structure</w:t>
-      </w:r>
-    </w:p>
-    <w:p>
-      <w:pPr>
-        <w:pStyle w:val="FirstParagraph"/>
-      </w:pPr>
-      <w:r>
-        <w:t xml:space="preserve">[Target 500 words]</w:t>
-      </w:r>
-    </w:p>
-    <w:bookmarkEnd w:id="24"/>
-    <w:bookmarkStart w:id="25" w:name="notes"/>
-    <w:p>
-      <w:pPr>
-        <w:pStyle w:val="Heading2"/>
-      </w:pPr>
-      <w:r>
-        <w:rPr>
-          <w:rStyle w:val="SectionNumber"/>
-        </w:rPr>
-        <w:t xml:space="preserve">1.6</w:t>
-      </w:r>
-      <w:r>
-        <w:tab/>
-      </w:r>
-      <w:r>
-        <w:t xml:space="preserve">Notes</w:t>
-      </w:r>
-    </w:p>
-    <w:bookmarkEnd w:id="25"/>
-    <w:bookmarkEnd w:id="26"/>
-    <w:bookmarkStart w:id="27" w:name="bibliography"/>
-    <w:p>
-      <w:pPr>
-        <w:pStyle w:val="Heading1"/>
-      </w:pPr>
-      <w:r>
-        <w:t xml:space="preserve">Bibliography</w:t>
-      </w:r>
-    </w:p>
-    <w:bookmarkEnd w:id="27"/>
     <w:sectPr/>
   </w:body>
 </w:document>
@@ -483,114 +242,8 @@
       </w:pPr>
     </w:lvl>
   </w:abstractNum>
-  <w:abstractNum w:abstractNumId="991">
-    <w:nsid w:val="ea454b4c"/>
-    <w:multiLevelType w:val="multilevel"/>
-    <w:lvl w:ilvl="0">
-      <w:numFmt w:val="bullet"/>
-      <w:lvlText w:val="•"/>
-      <w:lvlJc w:val="left"/>
-      <w:pPr>
-        <w:tabs>
-          <w:tab w:val="num" w:pos="0"/>
-        </w:tabs>
-        <w:ind w:left="480" w:hanging="480"/>
-      </w:pPr>
-    </w:lvl>
-    <w:lvl w:ilvl="1">
-      <w:numFmt w:val="bullet"/>
-      <w:lvlText w:val="–"/>
-      <w:lvlJc w:val="left"/>
-      <w:pPr>
-        <w:tabs>
-          <w:tab w:val="num" w:pos="720"/>
-        </w:tabs>
-        <w:ind w:left="1200" w:hanging="480"/>
-      </w:pPr>
-    </w:lvl>
-    <w:lvl w:ilvl="2">
-      <w:numFmt w:val="bullet"/>
-      <w:lvlText w:val="•"/>
-      <w:lvlJc w:val="left"/>
-      <w:pPr>
-        <w:tabs>
-          <w:tab w:val="num" w:pos="1440"/>
-        </w:tabs>
-        <w:ind w:left="1920" w:hanging="480"/>
-      </w:pPr>
-    </w:lvl>
-    <w:lvl w:ilvl="3">
-      <w:numFmt w:val="bullet"/>
-      <w:lvlText w:val="–"/>
-      <w:lvlJc w:val="left"/>
-      <w:pPr>
-        <w:tabs>
-          <w:tab w:val="num" w:pos="2160"/>
-        </w:tabs>
-        <w:ind w:left="2640" w:hanging="480"/>
-      </w:pPr>
-    </w:lvl>
-    <w:lvl w:ilvl="4">
-      <w:numFmt w:val="bullet"/>
-      <w:lvlText w:val="•"/>
-      <w:lvlJc w:val="left"/>
-      <w:pPr>
-        <w:tabs>
-          <w:tab w:val="num" w:pos="2880"/>
-        </w:tabs>
-        <w:ind w:left="3360" w:hanging="480"/>
-      </w:pPr>
-    </w:lvl>
-    <w:lvl w:ilvl="5">
-      <w:numFmt w:val="bullet"/>
-      <w:lvlText w:val="–"/>
-      <w:lvlJc w:val="left"/>
-      <w:pPr>
-        <w:tabs>
-          <w:tab w:val="num" w:pos="3600"/>
-        </w:tabs>
-        <w:ind w:left="4080" w:hanging="480"/>
-      </w:pPr>
-    </w:lvl>
-    <w:lvl w:ilvl="6">
-      <w:numFmt w:val="bullet"/>
-      <w:lvlText w:val="•"/>
-      <w:lvlJc w:val="left"/>
-      <w:pPr>
-        <w:tabs>
-          <w:tab w:val="num" w:pos="4320"/>
-        </w:tabs>
-        <w:ind w:left="4800" w:hanging="480"/>
-      </w:pPr>
-    </w:lvl>
-    <w:lvl w:ilvl="7">
-      <w:numFmt w:val="bullet"/>
-      <w:lvlText w:val="–"/>
-      <w:lvlJc w:val="left"/>
-      <w:pPr>
-        <w:tabs>
-          <w:tab w:val="num" w:pos="5040"/>
-        </w:tabs>
-        <w:ind w:left="5520" w:hanging="480"/>
-      </w:pPr>
-    </w:lvl>
-    <w:lvl w:ilvl="8">
-      <w:numFmt w:val="bullet"/>
-      <w:lvlText w:val="•"/>
-      <w:lvlJc w:val="left"/>
-      <w:pPr>
-        <w:tabs>
-          <w:tab w:val="num" w:pos="5760"/>
-        </w:tabs>
-        <w:ind w:left="6240" w:hanging="480"/>
-      </w:pPr>
-    </w:lvl>
-  </w:abstractNum>
   <w:num w:numId="1000">
     <w:abstractNumId w:val="990"/>
-  </w:num>
-  <w:num w:numId="1001">
-    <w:abstractNumId w:val="991"/>
   </w:num>
 </w:numbering>
 </file>

</xml_diff>

<commit_message>
added chapter quotes, and a few other tweaks
</commit_message>
<xml_diff>
--- a/docx/chapter-1.docx
+++ b/docx/chapter-1.docx
@@ -96,6 +96,35 @@
       </w:r>
       <w:r>
         <w:t xml:space="preserve">Introduction</w:t>
+      </w:r>
+    </w:p>
+    <w:p>
+      <w:pPr>
+        <w:pStyle w:val="BlockText"/>
+      </w:pPr>
+      <w:r>
+        <w:rPr>
+          <w:i/>
+        </w:rPr>
+        <w:t xml:space="preserve">“</w:t>
+      </w:r>
+      <w:r>
+        <w:rPr>
+          <w:i/>
+        </w:rPr>
+        <w:t xml:space="preserve">My data is everywhere, and I am nowhere.</w:t>
+      </w:r>
+      <w:r>
+        <w:rPr>
+          <w:i/>
+        </w:rPr>
+        <w:t xml:space="preserve">”</w:t>
+      </w:r>
+      <w:r>
+        <w:t xml:space="preserve"> </w:t>
+      </w:r>
+      <w:r>
+        <w:t xml:space="preserve">– Imogen Heap, musician and digital rights advocate, speaking at MyData 2019.</w:t>
       </w:r>
     </w:p>
     <w:bookmarkEnd w:id="20"/>

</xml_diff>

<commit_message>
adding overview diagrams (first 2 of 3) to chapter 7
</commit_message>
<xml_diff>
--- a/docx/chapter-1.docx
+++ b/docx/chapter-1.docx
@@ -104,18 +104,21 @@
       </w:pPr>
       <w:r>
         <w:rPr>
+          <w:iCs/>
           <w:i/>
         </w:rPr>
         <w:t xml:space="preserve">“</w:t>
       </w:r>
       <w:r>
         <w:rPr>
+          <w:iCs/>
           <w:i/>
         </w:rPr>
         <w:t xml:space="preserve">My data is everywhere, and I am nowhere.</w:t>
       </w:r>
       <w:r>
         <w:rPr>
+          <w:iCs/>
           <w:i/>
         </w:rPr>
         <w:t xml:space="preserve">”</w:t>
@@ -169,17 +172,14 @@
 <file path=word/numbering.xml><?xml version="1.0" encoding="utf-8"?>
 <w:numbering xmlns:w="http://schemas.openxmlformats.org/wordprocessingml/2006/main">
   <w:abstractNum w:abstractNumId="990">
-    <w:nsid w:val="2c1ae401"/>
+    <w:nsid w:val="A990"/>
     <w:multiLevelType w:val="multilevel"/>
     <w:lvl w:ilvl="0">
       <w:numFmt w:val="bullet"/>
       <w:lvlText w:val=" "/>
       <w:lvlJc w:val="left"/>
       <w:pPr>
-        <w:tabs>
-          <w:tab w:val="num" w:pos="0"/>
-        </w:tabs>
-        <w:ind w:left="480" w:hanging="480"/>
+        <w:ind w:left="720" w:hanging="480"/>
       </w:pPr>
     </w:lvl>
     <w:lvl w:ilvl="1">
@@ -187,10 +187,7 @@
       <w:lvlText w:val=" "/>
       <w:lvlJc w:val="left"/>
       <w:pPr>
-        <w:tabs>
-          <w:tab w:val="num" w:pos="720"/>
-        </w:tabs>
-        <w:ind w:left="1200" w:hanging="480"/>
+        <w:ind w:left="1440" w:hanging="480"/>
       </w:pPr>
     </w:lvl>
     <w:lvl w:ilvl="2">
@@ -198,10 +195,7 @@
       <w:lvlText w:val=" "/>
       <w:lvlJc w:val="left"/>
       <w:pPr>
-        <w:tabs>
-          <w:tab w:val="num" w:pos="1440"/>
-        </w:tabs>
-        <w:ind w:left="1920" w:hanging="480"/>
+        <w:ind w:left="2160" w:hanging="480"/>
       </w:pPr>
     </w:lvl>
     <w:lvl w:ilvl="3">
@@ -209,10 +203,7 @@
       <w:lvlText w:val=" "/>
       <w:lvlJc w:val="left"/>
       <w:pPr>
-        <w:tabs>
-          <w:tab w:val="num" w:pos="2160"/>
-        </w:tabs>
-        <w:ind w:left="2640" w:hanging="480"/>
+        <w:ind w:left="2880" w:hanging="480"/>
       </w:pPr>
     </w:lvl>
     <w:lvl w:ilvl="4">
@@ -220,10 +211,7 @@
       <w:lvlText w:val=" "/>
       <w:lvlJc w:val="left"/>
       <w:pPr>
-        <w:tabs>
-          <w:tab w:val="num" w:pos="2880"/>
-        </w:tabs>
-        <w:ind w:left="3360" w:hanging="480"/>
+        <w:ind w:left="3600" w:hanging="480"/>
       </w:pPr>
     </w:lvl>
     <w:lvl w:ilvl="5">
@@ -231,10 +219,7 @@
       <w:lvlText w:val=" "/>
       <w:lvlJc w:val="left"/>
       <w:pPr>
-        <w:tabs>
-          <w:tab w:val="num" w:pos="3600"/>
-        </w:tabs>
-        <w:ind w:left="4080" w:hanging="480"/>
+        <w:ind w:left="4320" w:hanging="480"/>
       </w:pPr>
     </w:lvl>
     <w:lvl w:ilvl="6">
@@ -242,10 +227,7 @@
       <w:lvlText w:val=" "/>
       <w:lvlJc w:val="left"/>
       <w:pPr>
-        <w:tabs>
-          <w:tab w:val="num" w:pos="4320"/>
-        </w:tabs>
-        <w:ind w:left="4800" w:hanging="480"/>
+        <w:ind w:left="5040" w:hanging="480"/>
       </w:pPr>
     </w:lvl>
     <w:lvl w:ilvl="7">
@@ -253,10 +235,7 @@
       <w:lvlText w:val=" "/>
       <w:lvlJc w:val="left"/>
       <w:pPr>
-        <w:tabs>
-          <w:tab w:val="num" w:pos="5040"/>
-        </w:tabs>
-        <w:ind w:left="5520" w:hanging="480"/>
+        <w:ind w:left="5760" w:hanging="480"/>
       </w:pPr>
     </w:lvl>
     <w:lvl w:ilvl="8">
@@ -264,10 +243,7 @@
       <w:lvlText w:val=" "/>
       <w:lvlJc w:val="left"/>
       <w:pPr>
-        <w:tabs>
-          <w:tab w:val="num" w:pos="5760"/>
-        </w:tabs>
-        <w:ind w:left="6240" w:hanging="480"/>
+        <w:ind w:left="6480" w:hanging="480"/>
       </w:pPr>
     </w:lvl>
   </w:abstractNum>
@@ -282,10 +258,10 @@
   <w:docDefaults>
     <w:rPrDefault>
       <w:rPr>
-        <w:rFonts w:asciiTheme="minorHAnsi" w:eastAsiaTheme="minorHAnsi" w:hAnsiTheme="minorHAnsi" w:cstheme="minorBidi"/>
+        <w:rFonts w:asciiTheme="minorHAnsi" w:cstheme="minorBidi" w:eastAsiaTheme="minorHAnsi" w:hAnsiTheme="minorHAnsi"/>
         <w:sz w:val="24"/>
         <w:szCs w:val="24"/>
-        <w:lang w:val="en-US" w:eastAsia="en-US" w:bidi="ar-SA"/>
+        <w:lang w:bidi="ar-SA" w:eastAsia="en-US" w:val="en-US"/>
       </w:rPr>
     </w:rPrDefault>
     <w:pPrDefault>
@@ -294,35 +270,35 @@
       </w:pPr>
     </w:pPrDefault>
   </w:docDefaults>
-  <w:latentStyles w:defLockedState="0" w:defUIPriority="0" w:defSemiHidden="0" w:defUnhideWhenUsed="0" w:defQFormat="0" w:count="276"/>
-  <w:style w:type="paragraph" w:default="1" w:styleId="Normal">
+  <w:latentStyles w:count="276" w:defLockedState="0" w:defQFormat="0" w:defSemiHidden="0" w:defUIPriority="0" w:defUnhideWhenUsed="0"/>
+  <w:style w:default="1" w:styleId="Normal" w:type="paragraph">
     <w:name w:val="Normal"/>
     <w:qFormat/>
   </w:style>
-  <w:style w:type="paragraph" w:styleId="BodyText">
+  <w:style w:styleId="BodyText" w:type="paragraph">
     <w:name w:val="Body Text"/>
     <w:basedOn w:val="Normal"/>
     <w:link w:val="BodyTextChar"/>
     <w:pPr>
-      <w:spacing w:before="180" w:after="180"/>
-    </w:pPr>
-    <w:qFormat/>
-  </w:style>
-  <w:style w:type="paragraph" w:customStyle="1" w:styleId="FirstParagraph">
+      <w:spacing w:after="180" w:before="180"/>
+    </w:pPr>
+    <w:qFormat/>
+  </w:style>
+  <w:style w:customStyle="1" w:styleId="FirstParagraph" w:type="paragraph">
     <w:name w:val="First Paragraph"/>
     <w:basedOn w:val="BodyText"/>
     <w:next w:val="BodyText"/>
     <w:qFormat/>
   </w:style>
-  <w:style w:type="paragraph" w:customStyle="1" w:styleId="Compact">
+  <w:style w:customStyle="1" w:styleId="Compact" w:type="paragraph">
     <w:name w:val="Compact"/>
     <w:basedOn w:val="BodyText"/>
     <w:qFormat/>
     <w:pPr>
-      <w:spacing w:before="36" w:after="36"/>
-    </w:pPr>
-  </w:style>
-  <w:style w:type="paragraph" w:styleId="Title">
+      <w:spacing w:after="36" w:before="36"/>
+    </w:pPr>
+  </w:style>
+  <w:style w:styleId="Title" w:type="paragraph">
     <w:name w:val="Title"/>
     <w:basedOn w:val="Normal"/>
     <w:next w:val="BodyText"/>
@@ -330,19 +306,19 @@
     <w:pPr>
       <w:keepNext/>
       <w:keepLines/>
-      <w:spacing w:before="480" w:after="240"/>
+      <w:spacing w:after="240" w:before="480"/>
       <w:jc w:val="center"/>
     </w:pPr>
     <w:rPr>
-      <w:rFonts w:asciiTheme="majorHAnsi" w:eastAsiaTheme="majorEastAsia" w:hAnsiTheme="majorHAnsi" w:cstheme="majorBidi"/>
+      <w:rFonts w:asciiTheme="majorHAnsi" w:cstheme="majorBidi" w:eastAsiaTheme="majorEastAsia" w:hAnsiTheme="majorHAnsi"/>
       <w:b/>
       <w:bCs/>
-      <w:color w:val="345A8A" w:themeColor="accent1" w:themeShade="B5"/>
+      <w:color w:themeColor="accent1" w:themeShade="B5" w:val="345A8A"/>
       <w:sz w:val="36"/>
       <w:szCs w:val="36"/>
     </w:rPr>
   </w:style>
-  <w:style w:type="paragraph" w:styleId="Subtitle">
+  <w:style w:styleId="Subtitle" w:type="paragraph">
     <w:name w:val="Subtitle"/>
     <w:basedOn w:val="Title"/>
     <w:next w:val="BodyText"/>
@@ -350,7 +326,7 @@
     <w:pPr>
       <w:keepNext/>
       <w:keepLines/>
-      <w:spacing w:before="240" w:after="240"/>
+      <w:spacing w:after="240" w:before="240"/>
       <w:jc w:val="center"/>
     </w:pPr>
     <w:rPr>
@@ -358,7 +334,7 @@
       <w:szCs w:val="30"/>
     </w:rPr>
   </w:style>
-  <w:style w:type="paragraph" w:customStyle="1" w:styleId="Author">
+  <w:style w:customStyle="1" w:styleId="Author" w:type="paragraph">
     <w:name w:val="Author"/>
     <w:next w:val="BodyText"/>
     <w:qFormat/>
@@ -368,7 +344,7 @@
       <w:jc w:val="center"/>
     </w:pPr>
   </w:style>
-  <w:style w:type="paragraph" w:styleId="Date">
+  <w:style w:styleId="Date" w:type="paragraph">
     <w:name w:val="Date"/>
     <w:next w:val="BodyText"/>
     <w:qFormat/>
@@ -378,7 +354,7 @@
       <w:jc w:val="center"/>
     </w:pPr>
   </w:style>
-  <w:style w:type="paragraph" w:customStyle="1" w:styleId="Abstract">
+  <w:style w:customStyle="1" w:styleId="Abstract" w:type="paragraph">
     <w:name w:val="Abstract"/>
     <w:basedOn w:val="Normal"/>
     <w:next w:val="BodyText"/>
@@ -386,14 +362,14 @@
     <w:pPr>
       <w:keepNext/>
       <w:keepLines/>
-      <w:spacing w:before="300" w:after="300"/>
+      <w:spacing w:after="300" w:before="300"/>
     </w:pPr>
     <w:rPr>
       <w:sz w:val="20"/>
       <w:szCs w:val="20"/>
     </w:rPr>
   </w:style>
-  <w:style w:type="paragraph" w:styleId="Bibliography">
+  <w:style w:styleId="Bibliography" w:type="paragraph">
     <w:name w:val="Bibliography"/>
     <w:basedOn w:val="Normal"/>
     <w:next w:val="Bibliography"/>
@@ -401,7 +377,7 @@
     <w:pPr/>
     <w:rPr/>
   </w:style>
-  <w:style w:type="paragraph" w:styleId="Heading1">
+  <w:style w:styleId="Heading1" w:type="paragraph">
     <w:name w:val="Heading 1"/>
     <w:basedOn w:val="Normal"/>
     <w:next w:val="BodyText"/>
@@ -410,19 +386,19 @@
     <w:pPr>
       <w:keepNext/>
       <w:keepLines/>
-      <w:spacing w:before="480" w:after="0"/>
+      <w:spacing w:after="0" w:before="480"/>
       <w:outlineLvl w:val="0"/>
     </w:pPr>
     <w:rPr>
-      <w:rFonts w:asciiTheme="majorHAnsi" w:eastAsiaTheme="majorEastAsia" w:hAnsiTheme="majorHAnsi" w:cstheme="majorBidi"/>
+      <w:rFonts w:asciiTheme="majorHAnsi" w:cstheme="majorBidi" w:eastAsiaTheme="majorEastAsia" w:hAnsiTheme="majorHAnsi"/>
       <w:b/>
       <w:bCs/>
-      <w:color w:val="4F81BD" w:themeColor="accent1"/>
+      <w:color w:themeColor="accent1" w:val="4F81BD"/>
       <w:sz w:val="32"/>
       <w:szCs w:val="32"/>
     </w:rPr>
   </w:style>
-  <w:style w:type="paragraph" w:styleId="Heading2">
+  <w:style w:styleId="Heading2" w:type="paragraph">
     <w:name w:val="Heading 2"/>
     <w:basedOn w:val="Normal"/>
     <w:next w:val="BodyText"/>
@@ -432,19 +408,19 @@
     <w:pPr>
       <w:keepNext/>
       <w:keepLines/>
-      <w:spacing w:before="200" w:after="0"/>
+      <w:spacing w:after="0" w:before="200"/>
       <w:outlineLvl w:val="1"/>
     </w:pPr>
     <w:rPr>
-      <w:rFonts w:asciiTheme="majorHAnsi" w:eastAsiaTheme="majorEastAsia" w:hAnsiTheme="majorHAnsi" w:cstheme="majorBidi"/>
+      <w:rFonts w:asciiTheme="majorHAnsi" w:cstheme="majorBidi" w:eastAsiaTheme="majorEastAsia" w:hAnsiTheme="majorHAnsi"/>
       <w:b/>
       <w:bCs/>
-      <w:color w:val="4F81BD" w:themeColor="accent1"/>
+      <w:color w:themeColor="accent1" w:val="4F81BD"/>
       <w:sz w:val="28"/>
       <w:szCs w:val="28"/>
     </w:rPr>
   </w:style>
-  <w:style w:type="paragraph" w:styleId="Heading3">
+  <w:style w:styleId="Heading3" w:type="paragraph">
     <w:name w:val="Heading 3"/>
     <w:basedOn w:val="Normal"/>
     <w:next w:val="BodyText"/>
@@ -454,19 +430,19 @@
     <w:pPr>
       <w:keepNext/>
       <w:keepLines/>
-      <w:spacing w:before="200" w:after="0"/>
+      <w:spacing w:after="0" w:before="200"/>
       <w:outlineLvl w:val="2"/>
     </w:pPr>
     <w:rPr>
-      <w:rFonts w:asciiTheme="majorHAnsi" w:eastAsiaTheme="majorEastAsia" w:hAnsiTheme="majorHAnsi" w:cstheme="majorBidi"/>
+      <w:rFonts w:asciiTheme="majorHAnsi" w:cstheme="majorBidi" w:eastAsiaTheme="majorEastAsia" w:hAnsiTheme="majorHAnsi"/>
       <w:b/>
       <w:bCs/>
-      <w:color w:val="4F81BD" w:themeColor="accent1"/>
+      <w:color w:themeColor="accent1" w:val="4F81BD"/>
       <w:sz w:val="24"/>
       <w:szCs w:val="24"/>
     </w:rPr>
   </w:style>
-  <w:style w:type="paragraph" w:styleId="Heading4">
+  <w:style w:styleId="Heading4" w:type="paragraph">
     <w:name w:val="Heading 4"/>
     <w:basedOn w:val="Normal"/>
     <w:next w:val="BodyText"/>
@@ -476,19 +452,19 @@
     <w:pPr>
       <w:keepNext/>
       <w:keepLines/>
-      <w:spacing w:before="200" w:after="0"/>
+      <w:spacing w:after="0" w:before="200"/>
       <w:outlineLvl w:val="3"/>
     </w:pPr>
     <w:rPr>
-      <w:rFonts w:asciiTheme="majorHAnsi" w:eastAsiaTheme="majorEastAsia" w:hAnsiTheme="majorHAnsi" w:cstheme="majorBidi"/>
+      <w:rFonts w:asciiTheme="majorHAnsi" w:cstheme="majorBidi" w:eastAsiaTheme="majorEastAsia" w:hAnsiTheme="majorHAnsi"/>
       <w:i/>
       <w:bCs/>
-      <w:color w:val="4F81BD" w:themeColor="accent1"/>
+      <w:color w:themeColor="accent1" w:val="4F81BD"/>
       <w:sz w:val="24"/>
       <w:szCs w:val="24"/>
     </w:rPr>
   </w:style>
-  <w:style w:type="paragraph" w:styleId="Heading5">
+  <w:style w:styleId="Heading5" w:type="paragraph">
     <w:name w:val="Heading 5"/>
     <w:basedOn w:val="Normal"/>
     <w:next w:val="BodyText"/>
@@ -498,18 +474,18 @@
     <w:pPr>
       <w:keepNext/>
       <w:keepLines/>
-      <w:spacing w:before="200" w:after="0"/>
+      <w:spacing w:after="0" w:before="200"/>
       <w:outlineLvl w:val="4"/>
     </w:pPr>
     <w:rPr>
-      <w:rFonts w:asciiTheme="majorHAnsi" w:eastAsiaTheme="majorEastAsia" w:hAnsiTheme="majorHAnsi" w:cstheme="majorBidi"/>
+      <w:rFonts w:asciiTheme="majorHAnsi" w:cstheme="majorBidi" w:eastAsiaTheme="majorEastAsia" w:hAnsiTheme="majorHAnsi"/>
       <w:iCs/>
-      <w:color w:val="4F81BD" w:themeColor="accent1"/>
+      <w:color w:themeColor="accent1" w:val="4F81BD"/>
       <w:sz w:val="24"/>
       <w:szCs w:val="24"/>
     </w:rPr>
   </w:style>
-  <w:style w:type="paragraph" w:styleId="Heading6">
+  <w:style w:styleId="Heading6" w:type="paragraph">
     <w:name w:val="Heading 6"/>
     <w:basedOn w:val="Normal"/>
     <w:next w:val="BodyText"/>
@@ -519,17 +495,17 @@
     <w:pPr>
       <w:keepNext/>
       <w:keepLines/>
-      <w:spacing w:before="200" w:after="0"/>
+      <w:spacing w:after="0" w:before="200"/>
       <w:outlineLvl w:val="5"/>
     </w:pPr>
     <w:rPr>
-      <w:rFonts w:asciiTheme="majorHAnsi" w:eastAsiaTheme="majorEastAsia" w:hAnsiTheme="majorHAnsi" w:cstheme="majorBidi"/>
-      <w:color w:val="4F81BD" w:themeColor="accent1"/>
+      <w:rFonts w:asciiTheme="majorHAnsi" w:cstheme="majorBidi" w:eastAsiaTheme="majorEastAsia" w:hAnsiTheme="majorHAnsi"/>
+      <w:color w:themeColor="accent1" w:val="4F81BD"/>
       <w:sz w:val="24"/>
       <w:szCs w:val="24"/>
     </w:rPr>
   </w:style>
-  <w:style w:type="paragraph" w:styleId="Heading7">
+  <w:style w:styleId="Heading7" w:type="paragraph">
     <w:name w:val="Heading 7"/>
     <w:basedOn w:val="Normal"/>
     <w:next w:val="BodyText"/>
@@ -539,17 +515,17 @@
     <w:pPr>
       <w:keepNext/>
       <w:keepLines/>
-      <w:spacing w:before="200" w:after="0"/>
+      <w:spacing w:after="0" w:before="200"/>
       <w:outlineLvl w:val="6"/>
     </w:pPr>
     <w:rPr>
-      <w:rFonts w:asciiTheme="majorHAnsi" w:eastAsiaTheme="majorEastAsia" w:hAnsiTheme="majorHAnsi" w:cstheme="majorBidi"/>
-      <w:color w:val="4F81BD" w:themeColor="accent1"/>
+      <w:rFonts w:asciiTheme="majorHAnsi" w:cstheme="majorBidi" w:eastAsiaTheme="majorEastAsia" w:hAnsiTheme="majorHAnsi"/>
+      <w:color w:themeColor="accent1" w:val="4F81BD"/>
       <w:sz w:val="24"/>
       <w:szCs w:val="24"/>
     </w:rPr>
   </w:style>
-  <w:style w:type="paragraph" w:styleId="Heading8">
+  <w:style w:styleId="Heading8" w:type="paragraph">
     <w:name w:val="Heading 8"/>
     <w:basedOn w:val="Normal"/>
     <w:next w:val="BodyText"/>
@@ -559,17 +535,17 @@
     <w:pPr>
       <w:keepNext/>
       <w:keepLines/>
-      <w:spacing w:before="200" w:after="0"/>
+      <w:spacing w:after="0" w:before="200"/>
       <w:outlineLvl w:val="7"/>
     </w:pPr>
     <w:rPr>
-      <w:rFonts w:asciiTheme="majorHAnsi" w:eastAsiaTheme="majorEastAsia" w:hAnsiTheme="majorHAnsi" w:cstheme="majorBidi"/>
-      <w:color w:val="4F81BD" w:themeColor="accent1"/>
+      <w:rFonts w:asciiTheme="majorHAnsi" w:cstheme="majorBidi" w:eastAsiaTheme="majorEastAsia" w:hAnsiTheme="majorHAnsi"/>
+      <w:color w:themeColor="accent1" w:val="4F81BD"/>
       <w:sz w:val="24"/>
       <w:szCs w:val="24"/>
     </w:rPr>
   </w:style>
-  <w:style w:type="paragraph" w:styleId="Heading9">
+  <w:style w:styleId="Heading9" w:type="paragraph">
     <w:name w:val="Heading 9"/>
     <w:basedOn w:val="Normal"/>
     <w:next w:val="BodyText"/>
@@ -579,17 +555,17 @@
     <w:pPr>
       <w:keepNext/>
       <w:keepLines/>
-      <w:spacing w:before="200" w:after="0"/>
+      <w:spacing w:after="0" w:before="200"/>
       <w:outlineLvl w:val="8"/>
     </w:pPr>
     <w:rPr>
-      <w:rFonts w:asciiTheme="majorHAnsi" w:eastAsiaTheme="majorEastAsia" w:hAnsiTheme="majorHAnsi" w:cstheme="majorBidi"/>
-      <w:color w:val="4F81BD" w:themeColor="accent1"/>
+      <w:rFonts w:asciiTheme="majorHAnsi" w:cstheme="majorBidi" w:eastAsiaTheme="majorEastAsia" w:hAnsiTheme="majorHAnsi"/>
+      <w:color w:themeColor="accent1" w:val="4F81BD"/>
       <w:sz w:val="24"/>
       <w:szCs w:val="24"/>
     </w:rPr>
   </w:style>
-  <w:style w:type="paragraph" w:styleId="BlockText">
+  <w:style w:styleId="BlockText" w:type="paragraph">
     <w:name w:val="Block Text"/>
     <w:basedOn w:val="BodyText"/>
     <w:next w:val="BodyText"/>
@@ -597,11 +573,11 @@
     <w:unhideWhenUsed/>
     <w:qFormat/>
     <w:pPr>
-      <w:spacing w:before="100" w:after="100"/>
+      <w:spacing w:after="100" w:before="100"/>
       <w:ind w:firstLine="0" w:left="480" w:right="480"/>
     </w:pPr>
   </w:style>
-  <w:style w:type="paragraph" w:styleId="FootnoteText">
+  <w:style w:styleId="FootnoteText" w:type="paragraph">
     <w:name w:val="Footnote Text"/>
     <w:basedOn w:val="Normal"/>
     <w:next w:val="FootnoteText"/>
@@ -609,28 +585,43 @@
     <w:unhideWhenUsed/>
     <w:qFormat/>
   </w:style>
-  <w:style w:type="character" w:default="1" w:styleId="DefaultParagraphFont">
+  <w:style w:default="1" w:styleId="DefaultParagraphFont" w:type="character">
     <w:name w:val="Default Paragraph Font"/>
     <w:semiHidden/>
     <w:unhideWhenUsed/>
   </w:style>
-  <w:style w:type="table" w:default="1" w:styleId="Table">
+  <w:style w:default="1" w:styleId="Table" w:type="table">
     <w:name w:val="Table"/>
     <w:basedOn w:val="TableNormal"/>
     <w:semiHidden/>
     <w:unhideWhenUsed/>
     <w:qFormat/>
     <w:tblPr>
-      <w:tblInd w:w="0" w:type="dxa"/>
+      <w:tblInd w:type="dxa" w:w="0"/>
       <w:tblCellMar>
-        <w:top w:w="0" w:type="dxa"/>
-        <w:left w:w="108" w:type="dxa"/>
-        <w:bottom w:w="0" w:type="dxa"/>
-        <w:right w:w="108" w:type="dxa"/>
+        <w:top w:type="dxa" w:w="0"/>
+        <w:left w:type="dxa" w:w="108"/>
+        <w:bottom w:type="dxa" w:w="0"/>
+        <w:right w:type="dxa" w:w="108"/>
       </w:tblCellMar>
     </w:tblPr>
-  </w:style>
-  <w:style w:type="paragraph" w:customStyle="1" w:styleId="DefinitionTerm">
+    <w:tblStylePr w:type="firstRow">
+      <w:tblPr>
+        <w:jc w:val="left"/>
+        <w:tblInd w:type="dxa" w:w="0"/>
+      </w:tblPr>
+      <w:trPr>
+        <w:jc w:val="left"/>
+      </w:trPr>
+      <w:tcPr>
+        <w:vAlign w:val="bottom"/>
+        <w:tcBorders>
+          <w:bottom w:val="single"/>
+        </w:tcBorders>
+      </w:tcPr>
+    </w:tblStylePr>
+  </w:style>
+  <w:style w:customStyle="1" w:styleId="DefinitionTerm" w:type="paragraph">
     <w:name w:val="Definition Term"/>
     <w:basedOn w:val="Normal"/>
     <w:next w:val="Definition"/>
@@ -643,49 +634,49 @@
       <w:b/>
     </w:rPr>
   </w:style>
-  <w:style w:type="paragraph" w:customStyle="1" w:styleId="Definition">
+  <w:style w:customStyle="1" w:styleId="Definition" w:type="paragraph">
     <w:name w:val="Definition"/>
     <w:basedOn w:val="Normal"/>
   </w:style>
-  <w:style w:type="paragraph" w:styleId="Caption">
+  <w:style w:styleId="Caption" w:type="paragraph">
     <w:name w:val="Caption"/>
     <w:basedOn w:val="Normal"/>
     <w:link w:val="BodyTextChar"/>
     <w:pPr>
-      <w:spacing w:before="0" w:after="120"/>
+      <w:spacing w:after="120" w:before="0"/>
     </w:pPr>
     <w:rPr>
       <w:i/>
     </w:rPr>
   </w:style>
-  <w:style w:type="paragraph" w:customStyle="1" w:styleId="TableCaption">
+  <w:style w:customStyle="1" w:styleId="TableCaption" w:type="paragraph">
     <w:name w:val="Table Caption"/>
     <w:basedOn w:val="Caption"/>
     <w:pPr>
       <w:keepNext/>
     </w:pPr>
   </w:style>
-  <w:style w:type="paragraph" w:customStyle="1" w:styleId="ImageCaption">
+  <w:style w:customStyle="1" w:styleId="ImageCaption" w:type="paragraph">
     <w:name w:val="Image Caption"/>
     <w:basedOn w:val="Caption"/>
   </w:style>
-  <w:style w:type="paragraph" w:customStyle="1" w:styleId="Figure">
+  <w:style w:customStyle="1" w:styleId="Figure" w:type="paragraph">
     <w:name w:val="Figure"/>
     <w:basedOn w:val="Normal"/>
   </w:style>
-  <w:style w:type="paragraph" w:customStyle="1" w:styleId="CaptionedFigure">
+  <w:style w:customStyle="1" w:styleId="CaptionedFigure" w:type="paragraph">
     <w:name w:val="Captioned Figure"/>
     <w:basedOn w:val="Figure"/>
     <w:pPr>
       <w:keepNext/>
     </w:pPr>
   </w:style>
-  <w:style w:type="character" w:customStyle="1" w:styleId="BodyTextChar">
+  <w:style w:customStyle="1" w:styleId="BodyTextChar" w:type="character">
     <w:name w:val="Body Text Char"/>
     <w:basedOn w:val="DefaultParagraphFont"/>
     <w:link w:val="BodyText"/>
   </w:style>
-  <w:style w:type="character" w:customStyle="1" w:styleId="VerbatimChar">
+  <w:style w:customStyle="1" w:styleId="VerbatimChar" w:type="character">
     <w:name w:val="Verbatim Char"/>
     <w:basedOn w:val="BodyTextChar"/>
     <w:rPr>
@@ -693,25 +684,25 @@
       <w:sz w:val="22"/>
     </w:rPr>
   </w:style>
-  <w:style w:type="character" w:customStyle="1" w:styleId="SectionNumber">
+  <w:style w:customStyle="1" w:styleId="SectionNumber" w:type="character">
     <w:name w:val="Section Number"/>
     <w:basedOn w:val="BodyTextChar"/>
   </w:style>
-  <w:style w:type="character" w:styleId="FootnoteReference">
+  <w:style w:styleId="FootnoteReference" w:type="character">
     <w:name w:val="Footnote Reference"/>
     <w:basedOn w:val="BodyTextChar"/>
     <w:rPr>
       <w:vertAlign w:val="superscript"/>
     </w:rPr>
   </w:style>
-  <w:style w:type="character" w:styleId="Hyperlink">
+  <w:style w:styleId="Hyperlink" w:type="character">
     <w:name w:val="Hyperlink"/>
     <w:basedOn w:val="BodyTextChar"/>
     <w:rPr>
-      <w:color w:val="4F81BD" w:themeColor="accent1"/>
-    </w:rPr>
-  </w:style>
-  <w:style w:type="paragraph" w:styleId="TOCHeading">
+      <w:color w:themeColor="accent1" w:val="4F81BD"/>
+    </w:rPr>
+  </w:style>
+  <w:style w:styleId="TOCHeading" w:type="paragraph">
     <w:name w:val="TOC Heading"/>
     <w:basedOn w:val="Heading1"/>
     <w:next w:val="BodyText"/>
@@ -723,10 +714,10 @@
       <w:outlineLvl w:val="9"/>
     </w:pPr>
     <w:rPr>
-      <w:rFonts w:asciiTheme="majorHAnsi" w:eastAsiaTheme="majorEastAsia" w:hAnsiTheme="majorHAnsi" w:cstheme="majorBidi"/>
+      <w:rFonts w:asciiTheme="majorHAnsi" w:cstheme="majorBidi" w:eastAsiaTheme="majorEastAsia" w:hAnsiTheme="majorHAnsi"/>
       <w:b w:val="0"/>
       <w:bCs w:val="0"/>
-      <w:color w:val="365F91" w:themeColor="accent1" w:themeShade="BF"/>
+      <w:color w:themeColor="accent1" w:themeShade="BF" w:val="365F91"/>
     </w:rPr>
   </w:style>
   <w:style w:type="paragraph" w:customStyle="1" w:styleId="SourceCode">

</xml_diff>

<commit_message>
personal context section in chapter 1
</commit_message>
<xml_diff>
--- a/docx/chapter-1.docx
+++ b/docx/chapter-1.docx
@@ -80,7 +80,7 @@
         </w:p>
       </w:sdtContent>
     </w:sdt>
-    <w:bookmarkStart w:id="20" w:name="chapter-1"/>
+    <w:bookmarkStart w:id="35" w:name="chapter-1"/>
     <w:p>
       <w:pPr>
         <w:pStyle w:val="Heading1"/>
@@ -130,8 +130,855 @@
         <w:t xml:space="preserve">– Imogen Heap (musician and digital rights advocate), speaking at MyData 2019.</w:t>
       </w:r>
     </w:p>
+    <w:p>
+      <w:pPr>
+        <w:pStyle w:val="FirstParagraph"/>
+      </w:pPr>
+      <w:r>
+        <w:t xml:space="preserve">[targets give 3900w]</w:t>
+      </w:r>
+    </w:p>
+    <w:bookmarkStart w:id="22" w:name="Xbe2ff43b4d58d3df50c0ef7ff41a1e548ac0fd1"/>
+    <w:p>
+      <w:pPr>
+        <w:pStyle w:val="Heading2"/>
+      </w:pPr>
+      <w:r>
+        <w:rPr>
+          <w:rStyle w:val="SectionNumber"/>
+        </w:rPr>
+        <w:t xml:space="preserve">1.1</w:t>
+      </w:r>
+      <w:r>
+        <w:tab/>
+      </w:r>
+      <w:r>
+        <w:t xml:space="preserve">Background and Motivation to this Research</w:t>
+      </w:r>
+    </w:p>
+    <w:p>
+      <w:pPr>
+        <w:pStyle w:val="FirstParagraph"/>
+      </w:pPr>
+      <w:r>
+        <w:t xml:space="preserve">[why this study, what it builds on, why does the world need it, why does it matter][750w?]</w:t>
+      </w:r>
+    </w:p>
+    <w:bookmarkStart w:id="20" w:name="personal-motivations-and-context"/>
+    <w:p>
+      <w:pPr>
+        <w:pStyle w:val="Heading3"/>
+      </w:pPr>
+      <w:r>
+        <w:rPr>
+          <w:rStyle w:val="SectionNumber"/>
+        </w:rPr>
+        <w:t xml:space="preserve">1.1.1</w:t>
+      </w:r>
+      <w:r>
+        <w:tab/>
+      </w:r>
+      <w:r>
+        <w:t xml:space="preserve">Personal motivations and context</w:t>
+      </w:r>
+    </w:p>
+    <w:p>
+      <w:pPr>
+        <w:pStyle w:val="FirstParagraph"/>
+      </w:pPr>
+      <w:r>
+        <w:t xml:space="preserve">[personal context and background]</w:t>
+      </w:r>
+      <w:r>
+        <w:t xml:space="preserve"> </w:t>
+      </w:r>
+      <w:r>
+        <w:t xml:space="preserve">[the culmination of a 25 year journey, back to IBM innovation, shift to User centric, power user, frustrated with limitations of data, files need to die, bitnorth presentations, career shift from backend to frontend to UX to participatory research to social data activist, personal interest in pursuing better HDR, pushing the boundaries of systems, own experiments with GDPR.][450w?]</w:t>
+      </w:r>
+    </w:p>
     <w:bookmarkEnd w:id="20"/>
-    <w:bookmarkStart w:id="21" w:name="bibliography"/>
+    <w:bookmarkStart w:id="21" w:name="statement-of-research-purpose"/>
+    <w:p>
+      <w:pPr>
+        <w:pStyle w:val="Heading3"/>
+      </w:pPr>
+      <w:r>
+        <w:rPr>
+          <w:rStyle w:val="SectionNumber"/>
+        </w:rPr>
+        <w:t xml:space="preserve">1.1.2</w:t>
+      </w:r>
+      <w:r>
+        <w:tab/>
+      </w:r>
+      <w:r>
+        <w:t xml:space="preserve">Statement of Research purpose</w:t>
+      </w:r>
+    </w:p>
+    <w:p>
+      <w:pPr>
+        <w:pStyle w:val="FirstParagraph"/>
+      </w:pPr>
+      <w:r>
+        <w:t xml:space="preserve">[purpose of this thesis, and its limitations]</w:t>
+      </w:r>
+      <w:r>
+        <w:t xml:space="preserve"> </w:t>
+      </w:r>
+      <w:r>
+        <w:t xml:space="preserve">[include the</w:t>
+      </w:r>
+      <w:r>
+        <w:t xml:space="preserve"> </w:t>
+      </w:r>
+      <w:r>
+        <w:t xml:space="preserve">‘</w:t>
+      </w:r>
+      <w:r>
+        <w:t xml:space="preserve">journey</w:t>
+      </w:r>
+      <w:r>
+        <w:t xml:space="preserve">’</w:t>
+      </w:r>
+      <w:r>
+        <w:t xml:space="preserve"> </w:t>
+      </w:r>
+      <w:r>
+        <w:t xml:space="preserve">of C4 and of C5]</w:t>
+      </w:r>
+      <w:r>
+        <w:t xml:space="preserve"> </w:t>
+      </w:r>
+      <w:r>
+        <w:t xml:space="preserve">[and the parallel journey in practical projects]</w:t>
+      </w:r>
+      <w:r>
+        <w:t xml:space="preserve"> </w:t>
+      </w:r>
+      <w:r>
+        <w:t xml:space="preserve">[be clear about difference between the primary part of thesis and what is not]</w:t>
+      </w:r>
+      <w:r>
+        <w:t xml:space="preserve"> </w:t>
+      </w:r>
+      <w:r>
+        <w:t xml:space="preserve">[signposting][450w?]</w:t>
+      </w:r>
+    </w:p>
+    <w:bookmarkEnd w:id="21"/>
+    <w:bookmarkEnd w:id="22"/>
+    <w:bookmarkStart w:id="28" w:name="nature-and-contributions-of-the-thesis"/>
+    <w:p>
+      <w:pPr>
+        <w:pStyle w:val="Heading2"/>
+      </w:pPr>
+      <w:r>
+        <w:rPr>
+          <w:rStyle w:val="SectionNumber"/>
+        </w:rPr>
+        <w:t xml:space="preserve">1.2</w:t>
+      </w:r>
+      <w:r>
+        <w:tab/>
+      </w:r>
+      <w:r>
+        <w:t xml:space="preserve">Nature and Contributions of the thesis</w:t>
+      </w:r>
+    </w:p>
+    <w:p>
+      <w:pPr>
+        <w:pStyle w:val="FirstParagraph"/>
+      </w:pPr>
+      <w:r>
+        <w:t xml:space="preserve">[intro text][50w?]</w:t>
+      </w:r>
+    </w:p>
+    <w:bookmarkStart w:id="23" w:name="Xc017cc943f04696cff57b3f5fbc2aad2f922563"/>
+    <w:p>
+      <w:pPr>
+        <w:pStyle w:val="Heading3"/>
+      </w:pPr>
+      <w:r>
+        <w:rPr>
+          <w:rStyle w:val="SectionNumber"/>
+        </w:rPr>
+        <w:t xml:space="preserve">1.2.1</w:t>
+      </w:r>
+      <w:r>
+        <w:tab/>
+      </w:r>
+      <w:r>
+        <w:t xml:space="preserve">Contributions in the context of Early Help and Civic Data Use</w:t>
+      </w:r>
+    </w:p>
+    <w:p>
+      <w:pPr>
+        <w:pStyle w:val="FirstParagraph"/>
+      </w:pPr>
+      <w:r>
+        <w:t xml:space="preserve">[c4, contributions specific to this field] [100w]</w:t>
+      </w:r>
+    </w:p>
+    <w:p>
+      <w:pPr>
+        <w:pStyle w:val="BodyText"/>
+      </w:pPr>
+      <w:r>
+        <w:rPr>
+          <w:bCs/>
+          <w:b/>
+        </w:rPr>
+        <w:t xml:space="preserve">Contributions</w:t>
+      </w:r>
+    </w:p>
+    <w:p>
+      <w:pPr>
+        <w:numPr>
+          <w:ilvl w:val="0"/>
+          <w:numId w:val="1001"/>
+        </w:numPr>
+        <w:pStyle w:val="Compact"/>
+      </w:pPr>
+      <w:r>
+        <w:rPr>
+          <w:bCs/>
+          <w:b/>
+        </w:rPr>
+        <w:t xml:space="preserve">Cn: (appreciation and validation of individual needs)</w:t>
+      </w:r>
+    </w:p>
+    <w:p>
+      <w:pPr>
+        <w:numPr>
+          <w:ilvl w:val="0"/>
+          <w:numId w:val="1001"/>
+        </w:numPr>
+        <w:pStyle w:val="Compact"/>
+      </w:pPr>
+      <w:r>
+        <w:rPr>
+          <w:bCs/>
+          <w:b/>
+        </w:rPr>
+        <w:t xml:space="preserve">Cn: (shared data interaction)</w:t>
+      </w:r>
+    </w:p>
+    <w:bookmarkEnd w:id="23"/>
+    <w:bookmarkStart w:id="24" w:name="X808ea221d98185e1a54bdeccdcc915755f310a1"/>
+    <w:p>
+      <w:pPr>
+        <w:pStyle w:val="Heading3"/>
+      </w:pPr>
+      <w:r>
+        <w:rPr>
+          <w:rStyle w:val="SectionNumber"/>
+        </w:rPr>
+        <w:t xml:space="preserve">1.2.2</w:t>
+      </w:r>
+      <w:r>
+        <w:tab/>
+      </w:r>
+      <w:r>
+        <w:t xml:space="preserve">Contributions in the context of GDPR and Everyday Data Access</w:t>
+      </w:r>
+    </w:p>
+    <w:p>
+      <w:pPr>
+        <w:pStyle w:val="FirstParagraph"/>
+      </w:pPr>
+      <w:r>
+        <w:t xml:space="preserve">[c5, contributions specific to this field] [100w]</w:t>
+      </w:r>
+    </w:p>
+    <w:p>
+      <w:pPr>
+        <w:pStyle w:val="BodyText"/>
+      </w:pPr>
+      <w:r>
+        <w:rPr>
+          <w:bCs/>
+          <w:b/>
+        </w:rPr>
+        <w:t xml:space="preserve">Contributions</w:t>
+      </w:r>
+    </w:p>
+    <w:p>
+      <w:pPr>
+        <w:numPr>
+          <w:ilvl w:val="0"/>
+          <w:numId w:val="1002"/>
+        </w:numPr>
+        <w:pStyle w:val="Compact"/>
+      </w:pPr>
+      <w:r>
+        <w:rPr>
+          <w:bCs/>
+          <w:b/>
+        </w:rPr>
+        <w:t xml:space="preserve">Cn: (the stuff from the paper)</w:t>
+      </w:r>
+    </w:p>
+    <w:p>
+      <w:pPr>
+        <w:numPr>
+          <w:ilvl w:val="0"/>
+          <w:numId w:val="1002"/>
+        </w:numPr>
+        <w:pStyle w:val="Compact"/>
+      </w:pPr>
+      <w:r>
+        <w:rPr>
+          <w:bCs/>
+          <w:b/>
+        </w:rPr>
+        <w:t xml:space="preserve">Cn: (the research methodology)</w:t>
+      </w:r>
+      <w:r>
+        <w:t xml:space="preserve"> </w:t>
+      </w:r>
+      <w:r>
+        <w:t xml:space="preserve">(with caveat not intended or evaluated as such)</w:t>
+      </w:r>
+    </w:p>
+    <w:bookmarkEnd w:id="24"/>
+    <w:bookmarkStart w:id="25" w:name="X7aecf5d5c88611597bcd7dc25e4120c35a89bf8"/>
+    <w:p>
+      <w:pPr>
+        <w:pStyle w:val="Heading3"/>
+      </w:pPr>
+      <w:r>
+        <w:rPr>
+          <w:rStyle w:val="SectionNumber"/>
+        </w:rPr>
+        <w:t xml:space="preserve">1.2.3</w:t>
+      </w:r>
+      <w:r>
+        <w:tab/>
+      </w:r>
+      <w:r>
+        <w:t xml:space="preserve">Contributions towards Understanding Direct Data Relations</w:t>
+      </w:r>
+    </w:p>
+    <w:p>
+      <w:pPr>
+        <w:pStyle w:val="FirstParagraph"/>
+      </w:pPr>
+      <w:r>
+        <w:rPr>
+          <w:bCs/>
+          <w:b/>
+        </w:rPr>
+        <w:t xml:space="preserve">RQ1: [research question goes here]</w:t>
+      </w:r>
+    </w:p>
+    <w:p>
+      <w:pPr>
+        <w:pStyle w:val="BodyText"/>
+      </w:pPr>
+      <w:r>
+        <w:t xml:space="preserve">[4,5 and 6] [180w?]</w:t>
+      </w:r>
+    </w:p>
+    <w:p>
+      <w:pPr>
+        <w:pStyle w:val="BodyText"/>
+      </w:pPr>
+      <w:r>
+        <w:rPr>
+          <w:bCs/>
+          <w:b/>
+        </w:rPr>
+        <w:t xml:space="preserve">Contributions</w:t>
+      </w:r>
+    </w:p>
+    <w:p>
+      <w:pPr>
+        <w:numPr>
+          <w:ilvl w:val="0"/>
+          <w:numId w:val="1003"/>
+        </w:numPr>
+        <w:pStyle w:val="Compact"/>
+      </w:pPr>
+      <w:r>
+        <w:rPr>
+          <w:bCs/>
+          <w:b/>
+        </w:rPr>
+        <w:t xml:space="preserve">Cn: Three wants from direct data relations</w:t>
+      </w:r>
+    </w:p>
+    <w:bookmarkEnd w:id="25"/>
+    <w:bookmarkStart w:id="26" w:name="X06f52381b0b1054b9de4845e02309a765b1f035"/>
+    <w:p>
+      <w:pPr>
+        <w:pStyle w:val="Heading3"/>
+      </w:pPr>
+      <w:r>
+        <w:rPr>
+          <w:rStyle w:val="SectionNumber"/>
+        </w:rPr>
+        <w:t xml:space="preserve">1.2.4</w:t>
+      </w:r>
+      <w:r>
+        <w:tab/>
+      </w:r>
+      <w:r>
+        <w:t xml:space="preserve">Contributions towards Understanding Indirect Data Relations</w:t>
+      </w:r>
+    </w:p>
+    <w:p>
+      <w:pPr>
+        <w:pStyle w:val="FirstParagraph"/>
+      </w:pPr>
+      <w:r>
+        <w:rPr>
+          <w:bCs/>
+          <w:b/>
+        </w:rPr>
+        <w:t xml:space="preserve">RQ2: [research question goes here]</w:t>
+      </w:r>
+    </w:p>
+    <w:p>
+      <w:pPr>
+        <w:pStyle w:val="BodyText"/>
+      </w:pPr>
+      <w:r>
+        <w:t xml:space="preserve">[4,5 and 6] [180w?]</w:t>
+      </w:r>
+    </w:p>
+    <w:p>
+      <w:pPr>
+        <w:pStyle w:val="BodyText"/>
+      </w:pPr>
+      <w:r>
+        <w:rPr>
+          <w:bCs/>
+          <w:b/>
+        </w:rPr>
+        <w:t xml:space="preserve">Contributions</w:t>
+      </w:r>
+    </w:p>
+    <w:p>
+      <w:pPr>
+        <w:numPr>
+          <w:ilvl w:val="0"/>
+          <w:numId w:val="1004"/>
+        </w:numPr>
+        <w:pStyle w:val="Compact"/>
+      </w:pPr>
+      <w:r>
+        <w:rPr>
+          <w:bCs/>
+          <w:b/>
+        </w:rPr>
+        <w:t xml:space="preserve">Cn: Three wants from indirect data relations</w:t>
+      </w:r>
+    </w:p>
+    <w:bookmarkEnd w:id="26"/>
+    <w:bookmarkStart w:id="27" w:name="X1fc1bbcabb5d5ac5cb978c0083f5242d17c008b"/>
+    <w:p>
+      <w:pPr>
+        <w:pStyle w:val="Heading3"/>
+      </w:pPr>
+      <w:r>
+        <w:rPr>
+          <w:rStyle w:val="SectionNumber"/>
+        </w:rPr>
+        <w:t xml:space="preserve">1.2.5</w:t>
+      </w:r>
+      <w:r>
+        <w:tab/>
+      </w:r>
+      <w:r>
+        <w:t xml:space="preserve">Defining a new field: Human Data Relations</w:t>
+      </w:r>
+    </w:p>
+    <w:p>
+      <w:pPr>
+        <w:pStyle w:val="FirstParagraph"/>
+      </w:pPr>
+      <w:r>
+        <w:t xml:space="preserve">[two, six and seven] [180w?]</w:t>
+      </w:r>
+    </w:p>
+    <w:p>
+      <w:pPr>
+        <w:pStyle w:val="BodyText"/>
+      </w:pPr>
+      <w:r>
+        <w:rPr>
+          <w:bCs/>
+          <w:b/>
+        </w:rPr>
+        <w:t xml:space="preserve">Contributions</w:t>
+      </w:r>
+    </w:p>
+    <w:p>
+      <w:pPr>
+        <w:numPr>
+          <w:ilvl w:val="0"/>
+          <w:numId w:val="1005"/>
+        </w:numPr>
+        <w:pStyle w:val="Compact"/>
+      </w:pPr>
+      <w:r>
+        <w:rPr>
+          <w:bCs/>
+          <w:b/>
+        </w:rPr>
+        <w:t xml:space="preserve">Cn: The synthesis, definition and naming of the field itself</w:t>
+      </w:r>
+    </w:p>
+    <w:p>
+      <w:pPr>
+        <w:numPr>
+          <w:ilvl w:val="0"/>
+          <w:numId w:val="1005"/>
+        </w:numPr>
+        <w:pStyle w:val="Compact"/>
+      </w:pPr>
+      <w:r>
+        <w:rPr>
+          <w:bCs/>
+          <w:b/>
+        </w:rPr>
+        <w:t xml:space="preserve">Cn: A map of the HDR landscape with identified obstacles, insights and opportunities</w:t>
+      </w:r>
+    </w:p>
+    <w:bookmarkEnd w:id="27"/>
+    <w:bookmarkEnd w:id="28"/>
+    <w:bookmarkStart w:id="33" w:name="X9a1ca573f935db2401406ad853b49ac205eeca6"/>
+    <w:p>
+      <w:pPr>
+        <w:pStyle w:val="Heading2"/>
+      </w:pPr>
+      <w:r>
+        <w:rPr>
+          <w:rStyle w:val="SectionNumber"/>
+        </w:rPr>
+        <w:t xml:space="preserve">1.3</w:t>
+      </w:r>
+      <w:r>
+        <w:tab/>
+      </w:r>
+      <w:r>
+        <w:t xml:space="preserve">Publications arising from and connected to this research</w:t>
+      </w:r>
+    </w:p>
+    <w:bookmarkStart w:id="29" w:name="Xb58d0981247b7418ae83a85cd2f6474b4b9a67f"/>
+    <w:p>
+      <w:pPr>
+        <w:pStyle w:val="Heading3"/>
+      </w:pPr>
+      <w:r>
+        <w:rPr>
+          <w:rStyle w:val="SectionNumber"/>
+        </w:rPr>
+        <w:t xml:space="preserve">1.3.1</w:t>
+      </w:r>
+      <w:r>
+        <w:tab/>
+      </w:r>
+      <w:r>
+        <w:t xml:space="preserve">The Pilot Study: Understanding the Family Perspective on the Storage, Sharing and Handling of family civic data</w:t>
+      </w:r>
+    </w:p>
+    <w:p>
+      <w:pPr>
+        <w:pStyle w:val="FirstParagraph"/>
+      </w:pPr>
+      <w:r>
+        <w:t xml:space="preserve">[CHI 2018 paper - in appendix][100w]</w:t>
+      </w:r>
+    </w:p>
+    <w:bookmarkEnd w:id="29"/>
+    <w:bookmarkStart w:id="30" w:name="primary-case-studies"/>
+    <w:p>
+      <w:pPr>
+        <w:pStyle w:val="Heading3"/>
+      </w:pPr>
+      <w:r>
+        <w:rPr>
+          <w:rStyle w:val="SectionNumber"/>
+        </w:rPr>
+        <w:t xml:space="preserve">1.3.2</w:t>
+      </w:r>
+      <w:r>
+        <w:tab/>
+      </w:r>
+      <w:r>
+        <w:t xml:space="preserve">Primary Case studies</w:t>
+      </w:r>
+    </w:p>
+    <w:p>
+      <w:pPr>
+        <w:pStyle w:val="FirstParagraph"/>
+      </w:pPr>
+      <w:r>
+        <w:t xml:space="preserve">[100w]</w:t>
+      </w:r>
+      <w:r>
+        <w:t xml:space="preserve"> </w:t>
+      </w:r>
+      <w:r>
+        <w:t xml:space="preserve">[EH -&gt; extended abstract 2019, Future journal paper]</w:t>
+      </w:r>
+    </w:p>
+    <w:p>
+      <w:pPr>
+        <w:pStyle w:val="BodyText"/>
+      </w:pPr>
+      <w:r>
+        <w:t xml:space="preserve">[100w]</w:t>
+      </w:r>
+      <w:r>
+        <w:t xml:space="preserve"> </w:t>
+      </w:r>
+      <w:r>
+        <w:t xml:space="preserve">[GDPR -&gt; CHI 2022 paper]</w:t>
+      </w:r>
+    </w:p>
+    <w:bookmarkEnd w:id="30"/>
+    <w:bookmarkStart w:id="31" w:name="workshop-papers-presentations"/>
+    <w:p>
+      <w:pPr>
+        <w:pStyle w:val="Heading3"/>
+      </w:pPr>
+      <w:r>
+        <w:rPr>
+          <w:rStyle w:val="SectionNumber"/>
+        </w:rPr>
+        <w:t xml:space="preserve">1.3.3</w:t>
+      </w:r>
+      <w:r>
+        <w:tab/>
+      </w:r>
+      <w:r>
+        <w:t xml:space="preserve">Workshop papers &amp; presentations</w:t>
+      </w:r>
+    </w:p>
+    <w:p>
+      <w:pPr>
+        <w:pStyle w:val="FirstParagraph"/>
+      </w:pPr>
+      <w:r>
+        <w:t xml:space="preserve">[150w]</w:t>
+      </w:r>
+      <w:r>
+        <w:t xml:space="preserve"> </w:t>
+      </w:r>
+      <w:r>
+        <w:t xml:space="preserve">[human autonomy]</w:t>
+      </w:r>
+      <w:r>
+        <w:t xml:space="preserve"> </w:t>
+      </w:r>
+      <w:r>
+        <w:t xml:space="preserve">[free data interfaces 2018]</w:t>
+      </w:r>
+      <w:r>
+        <w:t xml:space="preserve"> </w:t>
+      </w:r>
+      <w:r>
+        <w:t xml:space="preserve">[grand vision 2018]</w:t>
+      </w:r>
+      <w:r>
+        <w:t xml:space="preserve"> </w:t>
+      </w:r>
+      <w:r>
+        <w:t xml:space="preserve">[personal data use a human perspective - northumbria and newcastle]</w:t>
+      </w:r>
+      <w:r>
+        <w:t xml:space="preserve"> </w:t>
+      </w:r>
+      <w:r>
+        <w:t xml:space="preserve">[three minute thesis]</w:t>
+      </w:r>
+      <w:r>
+        <w:t xml:space="preserve"> </w:t>
+      </w:r>
+      <w:r>
+        <w:t xml:space="preserve">[two purposes CHI 2021]</w:t>
+      </w:r>
+    </w:p>
+    <w:bookmarkEnd w:id="31"/>
+    <w:bookmarkStart w:id="32" w:name="publications-from-other-work"/>
+    <w:p>
+      <w:pPr>
+        <w:pStyle w:val="Heading3"/>
+      </w:pPr>
+      <w:r>
+        <w:rPr>
+          <w:rStyle w:val="SectionNumber"/>
+        </w:rPr>
+        <w:t xml:space="preserve">1.3.4</w:t>
+      </w:r>
+      <w:r>
+        <w:tab/>
+      </w:r>
+      <w:r>
+        <w:t xml:space="preserve">Publications from other work</w:t>
+      </w:r>
+    </w:p>
+    <w:p>
+      <w:pPr>
+        <w:pStyle w:val="FirstParagraph"/>
+      </w:pPr>
+      <w:r>
+        <w:t xml:space="preserve">[50w]</w:t>
+      </w:r>
+      <w:r>
+        <w:t xml:space="preserve"> </w:t>
+      </w:r>
+      <w:r>
+        <w:t xml:space="preserve">[BBC - research report, blog, stimulus presentation, summary]</w:t>
+      </w:r>
+      <w:r>
+        <w:t xml:space="preserve"> </w:t>
+      </w:r>
+      <w:r>
+        <w:t xml:space="preserve">[SILVER - demo videos, unpublished study report, published CHC report]</w:t>
+      </w:r>
+      <w:r>
+        <w:t xml:space="preserve"> </w:t>
+      </w:r>
+      <w:r>
+        <w:t xml:space="preserve">[web aug - BCS, and the other one]</w:t>
+      </w:r>
+      <w:r>
+        <w:t xml:space="preserve"> </w:t>
+      </w:r>
+      <w:r>
+        <w:t xml:space="preserve">[Hestia - the three reports]</w:t>
+      </w:r>
+    </w:p>
+    <w:bookmarkEnd w:id="32"/>
+    <w:bookmarkEnd w:id="33"/>
+    <w:bookmarkStart w:id="34" w:name="the-structure-of-this-thesis"/>
+    <w:p>
+      <w:pPr>
+        <w:pStyle w:val="Heading2"/>
+      </w:pPr>
+      <w:r>
+        <w:rPr>
+          <w:rStyle w:val="SectionNumber"/>
+        </w:rPr>
+        <w:t xml:space="preserve">1.4</w:t>
+      </w:r>
+      <w:r>
+        <w:tab/>
+      </w:r>
+      <w:r>
+        <w:t xml:space="preserve">The structure of this thesis</w:t>
+      </w:r>
+    </w:p>
+    <w:p>
+      <w:pPr>
+        <w:pStyle w:val="FirstParagraph"/>
+      </w:pPr>
+      <w:r>
+        <w:t xml:space="preserve">[overall description here][120w]</w:t>
+      </w:r>
+    </w:p>
+    <w:p>
+      <w:pPr>
+        <w:pStyle w:val="BodyText"/>
+      </w:pPr>
+      <w:hyperlink w:anchor="chapter-2">
+        <w:r>
+          <w:rPr>
+            <w:rStyle w:val="Hyperlink"/>
+          </w:rPr>
+          <w:t xml:space="preserve">Chapter 2</w:t>
+        </w:r>
+      </w:hyperlink>
+      <w:r>
+        <w:t xml:space="preserve">…[120w]</w:t>
+      </w:r>
+    </w:p>
+    <w:p>
+      <w:pPr>
+        <w:pStyle w:val="BodyText"/>
+      </w:pPr>
+      <w:hyperlink w:anchor="chapter-3">
+        <w:r>
+          <w:rPr>
+            <w:rStyle w:val="Hyperlink"/>
+          </w:rPr>
+          <w:t xml:space="preserve">Chapter 3</w:t>
+        </w:r>
+      </w:hyperlink>
+      <w:r>
+        <w:t xml:space="preserve">…[120w]</w:t>
+      </w:r>
+    </w:p>
+    <w:p>
+      <w:pPr>
+        <w:pStyle w:val="BodyText"/>
+      </w:pPr>
+      <w:hyperlink w:anchor="chapter-4">
+        <w:r>
+          <w:rPr>
+            <w:rStyle w:val="Hyperlink"/>
+          </w:rPr>
+          <w:t xml:space="preserve">Chapter 4</w:t>
+        </w:r>
+      </w:hyperlink>
+      <w:r>
+        <w:t xml:space="preserve">…[120w]</w:t>
+      </w:r>
+    </w:p>
+    <w:p>
+      <w:pPr>
+        <w:pStyle w:val="BodyText"/>
+      </w:pPr>
+      <w:hyperlink w:anchor="chapter-5">
+        <w:r>
+          <w:rPr>
+            <w:rStyle w:val="Hyperlink"/>
+          </w:rPr>
+          <w:t xml:space="preserve">Chapter 5</w:t>
+        </w:r>
+      </w:hyperlink>
+      <w:r>
+        <w:t xml:space="preserve">…[120w]</w:t>
+      </w:r>
+    </w:p>
+    <w:p>
+      <w:pPr>
+        <w:pStyle w:val="BodyText"/>
+      </w:pPr>
+      <w:hyperlink w:anchor="chapter-6">
+        <w:r>
+          <w:rPr>
+            <w:rStyle w:val="Hyperlink"/>
+          </w:rPr>
+          <w:t xml:space="preserve">Chapter 6</w:t>
+        </w:r>
+      </w:hyperlink>
+      <w:r>
+        <w:t xml:space="preserve">…[120w]</w:t>
+      </w:r>
+    </w:p>
+    <w:p>
+      <w:pPr>
+        <w:pStyle w:val="BodyText"/>
+      </w:pPr>
+      <w:hyperlink w:anchor="chapter-7">
+        <w:r>
+          <w:rPr>
+            <w:rStyle w:val="Hyperlink"/>
+          </w:rPr>
+          <w:t xml:space="preserve">Chapter 7</w:t>
+        </w:r>
+      </w:hyperlink>
+      <w:r>
+        <w:t xml:space="preserve">…[120w]</w:t>
+      </w:r>
+    </w:p>
+    <w:bookmarkEnd w:id="34"/>
+    <w:bookmarkEnd w:id="35"/>
+    <w:bookmarkStart w:id="36" w:name="bibliography"/>
     <w:p>
       <w:pPr>
         <w:pStyle w:val="Heading1"/>
@@ -140,7 +987,7 @@
         <w:t xml:space="preserve">Bibliography</w:t>
       </w:r>
     </w:p>
-    <w:bookmarkEnd w:id="21"/>
+    <w:bookmarkEnd w:id="36"/>
     <w:sectPr/>
   </w:body>
 </w:document>
@@ -247,8 +1094,99 @@
       </w:pPr>
     </w:lvl>
   </w:abstractNum>
+  <w:abstractNum w:abstractNumId="991">
+    <w:nsid w:val="A991"/>
+    <w:multiLevelType w:val="multilevel"/>
+    <w:lvl w:ilvl="0">
+      <w:numFmt w:val="bullet"/>
+      <w:lvlText w:val="•"/>
+      <w:lvlJc w:val="left"/>
+      <w:pPr>
+        <w:ind w:left="720" w:hanging="480"/>
+      </w:pPr>
+    </w:lvl>
+    <w:lvl w:ilvl="1">
+      <w:numFmt w:val="bullet"/>
+      <w:lvlText w:val="–"/>
+      <w:lvlJc w:val="left"/>
+      <w:pPr>
+        <w:ind w:left="1440" w:hanging="480"/>
+      </w:pPr>
+    </w:lvl>
+    <w:lvl w:ilvl="2">
+      <w:numFmt w:val="bullet"/>
+      <w:lvlText w:val="•"/>
+      <w:lvlJc w:val="left"/>
+      <w:pPr>
+        <w:ind w:left="2160" w:hanging="480"/>
+      </w:pPr>
+    </w:lvl>
+    <w:lvl w:ilvl="3">
+      <w:numFmt w:val="bullet"/>
+      <w:lvlText w:val="–"/>
+      <w:lvlJc w:val="left"/>
+      <w:pPr>
+        <w:ind w:left="2880" w:hanging="480"/>
+      </w:pPr>
+    </w:lvl>
+    <w:lvl w:ilvl="4">
+      <w:numFmt w:val="bullet"/>
+      <w:lvlText w:val="•"/>
+      <w:lvlJc w:val="left"/>
+      <w:pPr>
+        <w:ind w:left="3600" w:hanging="480"/>
+      </w:pPr>
+    </w:lvl>
+    <w:lvl w:ilvl="5">
+      <w:numFmt w:val="bullet"/>
+      <w:lvlText w:val="–"/>
+      <w:lvlJc w:val="left"/>
+      <w:pPr>
+        <w:ind w:left="4320" w:hanging="480"/>
+      </w:pPr>
+    </w:lvl>
+    <w:lvl w:ilvl="6">
+      <w:numFmt w:val="bullet"/>
+      <w:lvlText w:val="•"/>
+      <w:lvlJc w:val="left"/>
+      <w:pPr>
+        <w:ind w:left="5040" w:hanging="480"/>
+      </w:pPr>
+    </w:lvl>
+    <w:lvl w:ilvl="7">
+      <w:numFmt w:val="bullet"/>
+      <w:lvlText w:val="–"/>
+      <w:lvlJc w:val="left"/>
+      <w:pPr>
+        <w:ind w:left="5760" w:hanging="480"/>
+      </w:pPr>
+    </w:lvl>
+    <w:lvl w:ilvl="8">
+      <w:numFmt w:val="bullet"/>
+      <w:lvlText w:val="•"/>
+      <w:lvlJc w:val="left"/>
+      <w:pPr>
+        <w:ind w:left="6480" w:hanging="480"/>
+      </w:pPr>
+    </w:lvl>
+  </w:abstractNum>
   <w:num w:numId="1000">
     <w:abstractNumId w:val="990"/>
+  </w:num>
+  <w:num w:numId="1001">
+    <w:abstractNumId w:val="991"/>
+  </w:num>
+  <w:num w:numId="1002">
+    <w:abstractNumId w:val="991"/>
+  </w:num>
+  <w:num w:numId="1003">
+    <w:abstractNumId w:val="991"/>
+  </w:num>
+  <w:num w:numId="1004">
+    <w:abstractNumId w:val="991"/>
+  </w:num>
+  <w:num w:numId="1005">
+    <w:abstractNumId w:val="991"/>
   </w:num>
 </w:numbering>
 </file>

</xml_diff>

<commit_message>
main part of contributions section in chapter 1
</commit_message>
<xml_diff>
--- a/docx/chapter-1.docx
+++ b/docx/chapter-1.docx
@@ -80,7 +80,7 @@
         </w:p>
       </w:sdtContent>
     </w:sdt>
-    <w:bookmarkStart w:id="35" w:name="chapter-1"/>
+    <w:bookmarkStart w:id="57" w:name="chapter-1"/>
     <w:p>
       <w:pPr>
         <w:pStyle w:val="Heading1"/>
@@ -138,7 +138,7 @@
         <w:t xml:space="preserve">[targets give 3900w]</w:t>
       </w:r>
     </w:p>
-    <w:bookmarkStart w:id="22" w:name="Xbe2ff43b4d58d3df50c0ef7ff41a1e548ac0fd1"/>
+    <w:bookmarkStart w:id="24" w:name="Xbe2ff43b4d58d3df50c0ef7ff41a1e548ac0fd1"/>
     <w:p>
       <w:pPr>
         <w:pStyle w:val="Heading2"/>
@@ -164,7 +164,7 @@
         <w:t xml:space="preserve">[why this study, what it builds on, why does the world need it, why does it matter][750w?]</w:t>
       </w:r>
     </w:p>
-    <w:bookmarkStart w:id="20" w:name="personal-motivations-and-context"/>
+    <w:bookmarkStart w:id="22" w:name="personal-motivations-and-context"/>
     <w:p>
       <w:pPr>
         <w:pStyle w:val="Heading3"/>
@@ -187,17 +187,123 @@
         <w:pStyle w:val="FirstParagraph"/>
       </w:pPr>
       <w:r>
-        <w:t xml:space="preserve">[personal context and background]</w:t>
-      </w:r>
-      <w:r>
-        <w:t xml:space="preserve"> </w:t>
-      </w:r>
-      <w:r>
-        <w:t xml:space="preserve">[the culmination of a 25 year journey, back to IBM innovation, shift to User centric, power user, frustrated with limitations of data, files need to die, bitnorth presentations, career shift from backend to frontend to UX to participatory research to social data activist, personal interest in pursuing better HDR, pushing the boundaries of systems, own experiments with GDPR.][450w?]</w:t>
-      </w:r>
-    </w:p>
-    <w:bookmarkEnd w:id="20"/>
-    <w:bookmarkStart w:id="21" w:name="statement-of-research-purpose"/>
+        <w:t xml:space="preserve">This PhD and this thesis represent the culmination of a passion to get more value from our computers that has been with me for over 25 years. I learned from an early age about computers by programming my Acorn Electron, one of the many 1980s home computers that taught their users that the computer was a tool to be exploited, that you could master it and make it do what you wanted it to. In my formative years at University and beyond, I lived through the birth of the public Internet and marvelled at the ability for computers to connect people across the world and transform the way people interact. Keenly tracking the Web 2.0 revolution and the digitisation and disruption of so many industries since the start of the 21st century and embracing new capabilities, I became fascinated with the ways in which humans were shaping computer systems which in turn were shaping us. As a graduate software engineer at IBM in the 2000s, I podcasted about new ways to be more productive with computers, and participated in an innovation club with colleagues imagining new ways to relate to digital information. I gradually moved from back-end development, to front-end development to user experience, getting closer to a place where I could help end users benefit from technology. From 2009-2011, while working in Canadian startups, I founded and was a lead writer on a blog called Human 2.0</w:t>
+      </w:r>
+      <w:r>
+        <w:rPr>
+          <w:rStyle w:val="FootnoteReference"/>
+        </w:rPr>
+        <w:footnoteReference w:id="20"/>
+      </w:r>
+      <w:r>
+        <w:t xml:space="preserve">, examining the inter-relationship between society and emerging technology. I was witness to a changing world, where we were gaining new capabilities, but also, through the digitalisation of businesses and the shift to data-centric cloud-centric business models, losing our agency to harness computers for our own ends. I presented my developing ideas for better human data interaction four times at Bitnorth conferences</w:t>
+      </w:r>
+      <w:r>
+        <w:rPr>
+          <w:rStyle w:val="FootnoteReference"/>
+        </w:rPr>
+        <w:footnoteReference w:id="21"/>
+      </w:r>
+      <w:r>
+        <w:t xml:space="preserve">. During this time I had essays published at O’Reilly Radar</w:t>
+      </w:r>
+      <w:r>
+        <w:t xml:space="preserve">(</w:t>
+      </w:r>
+      <w:hyperlink w:anchor="ref-bowyer2011">
+        <w:r>
+          <w:rPr>
+            <w:rStyle w:val="Hyperlink"/>
+          </w:rPr>
+          <w:t xml:space="preserve">Bowyer, 2011</w:t>
+        </w:r>
+      </w:hyperlink>
+      <w:r>
+        <w:t xml:space="preserve">)</w:t>
+      </w:r>
+      <w:r>
+        <w:t xml:space="preserve"> </w:t>
+      </w:r>
+      <w:r>
+        <w:t xml:space="preserve">and in print</w:t>
+      </w:r>
+      <w:r>
+        <w:t xml:space="preserve"> </w:t>
+      </w:r>
+      <w:r>
+        <w:t xml:space="preserve">(</w:t>
+      </w:r>
+      <w:hyperlink w:anchor="ref-bowyer2012">
+        <w:r>
+          <w:rPr>
+            <w:rStyle w:val="Hyperlink"/>
+          </w:rPr>
+          <w:t xml:space="preserve">Bowyer, 2012</w:t>
+        </w:r>
+      </w:hyperlink>
+      <w:r>
+        <w:t xml:space="preserve">)</w:t>
+      </w:r>
+      <w:r>
+        <w:t xml:space="preserve">. Despite seeing further potential for smarter, more helpful computer systems through my participation in the Semantic Web community and being a senior developer of semantic text analysis software at Open Text, by 2014 it was beyond doubt to me that the software industry had lost its way, prioritising business goals over user agency, reducing features and creating technology designed to limit and corral users to behave in certain ways. Against a backdrop of a social media revolution which was literally breaking society and democracy to further the pursuit of profit</w:t>
+      </w:r>
+      <w:r>
+        <w:t xml:space="preserve"> </w:t>
+      </w:r>
+      <w:r>
+        <w:t xml:space="preserve">(</w:t>
+      </w:r>
+      <w:hyperlink w:anchor="ref-tufekci2017">
+        <w:r>
+          <w:rPr>
+            <w:rStyle w:val="Hyperlink"/>
+          </w:rPr>
+          <w:t xml:space="preserve">Tufekci, 2017</w:t>
+        </w:r>
+      </w:hyperlink>
+      <w:r>
+        <w:t xml:space="preserve">;</w:t>
+      </w:r>
+      <w:r>
+        <w:t xml:space="preserve"> </w:t>
+      </w:r>
+      <w:hyperlink w:anchor="ref-hall2018">
+        <w:r>
+          <w:rPr>
+            <w:rStyle w:val="Hyperlink"/>
+          </w:rPr>
+          <w:t xml:space="preserve">Hall, Tinati and Jennings, 2018</w:t>
+        </w:r>
+      </w:hyperlink>
+      <w:r>
+        <w:t xml:space="preserve">)</w:t>
+      </w:r>
+      <w:r>
+        <w:t xml:space="preserve">, I took the leap to escape corporate IT and seek ways to research, design and help to build a better digital future, to make computers useful again. This led me, via a web science architect position at citizen science platform Zooniverse that gave further understanding of user motivations, to join the Digital Civics CDT programme</w:t>
+      </w:r>
+      <w:r>
+        <w:t xml:space="preserve"> </w:t>
+      </w:r>
+      <w:r>
+        <w:t xml:space="preserve">(</w:t>
+      </w:r>
+      <w:hyperlink w:anchor="ref-digitalCivicsCDT2018">
+        <w:r>
+          <w:rPr>
+            <w:rStyle w:val="Hyperlink"/>
+          </w:rPr>
+          <w:t xml:space="preserve">Open Lab, 2014</w:t>
+        </w:r>
+      </w:hyperlink>
+      <w:r>
+        <w:t xml:space="preserve">)</w:t>
+      </w:r>
+      <w:r>
+        <w:t xml:space="preserve">, where I was finally able to work on this most important of problems. It has been a tremendous privilege to spend six years understanding in great detail the nature of the problems facing our data-centric society, and to be able to map out the landscape for improving the way we relate to data. As well as the ability to find grounded evidence to quantify and qualify the losses of agency I had observed and theorised, this gave me space to experiment with using using GDPR to access data and push boundaries, and to design and prototype new views of data. Looking forward, this opportunity has opened doors that have enabled me to begin to put these learnings into action, working on important projects with Connected Health Cities, BBC R&amp;D, and Hestia.ai to explore how data interaction reforms can be realised in practice, and how we can come not just innovators but social data activists to begin to have an impact and to build that better future. It is the journey of a lifetime, and also one that is in many ways just beginning. I hope that my work and this thesis can, in some small way, contribute to a better, more human-centric digital world, and I can’t wait to see where this leads.</w:t>
+      </w:r>
+    </w:p>
+    <w:bookmarkEnd w:id="22"/>
+    <w:bookmarkStart w:id="23" w:name="statement-of-research-purpose"/>
     <w:p>
       <w:pPr>
         <w:pStyle w:val="Heading3"/>
@@ -265,9 +371,9 @@
         <w:t xml:space="preserve">[signposting][450w?]</w:t>
       </w:r>
     </w:p>
-    <w:bookmarkEnd w:id="21"/>
-    <w:bookmarkEnd w:id="22"/>
-    <w:bookmarkStart w:id="28" w:name="nature-and-contributions-of-the-thesis"/>
+    <w:bookmarkEnd w:id="23"/>
+    <w:bookmarkEnd w:id="24"/>
+    <w:bookmarkStart w:id="29" w:name="nature-and-contributions-of-the-thesis"/>
     <w:p>
       <w:pPr>
         <w:pStyle w:val="Heading2"/>
@@ -290,45 +396,17 @@
         <w:pStyle w:val="FirstParagraph"/>
       </w:pPr>
       <w:r>
-        <w:t xml:space="preserve">[intro text][50w?]</w:t>
-      </w:r>
-    </w:p>
-    <w:bookmarkStart w:id="23" w:name="Xc017cc943f04696cff57b3f5fbc2aad2f922563"/>
-    <w:p>
-      <w:pPr>
-        <w:pStyle w:val="Heading3"/>
-      </w:pPr>
-      <w:r>
-        <w:rPr>
-          <w:rStyle w:val="SectionNumber"/>
-        </w:rPr>
-        <w:t xml:space="preserve">1.2.1</w:t>
-      </w:r>
-      <w:r>
-        <w:tab/>
-      </w:r>
-      <w:r>
-        <w:t xml:space="preserve">Contributions in the context of Early Help and Civic Data Use</w:t>
-      </w:r>
-    </w:p>
-    <w:p>
-      <w:pPr>
-        <w:pStyle w:val="FirstParagraph"/>
-      </w:pPr>
-      <w:r>
-        <w:t xml:space="preserve">[c4, contributions specific to this field] [100w]</w:t>
-      </w:r>
-    </w:p>
-    <w:p>
-      <w:pPr>
-        <w:pStyle w:val="BodyText"/>
-      </w:pPr>
+        <w:t xml:space="preserve">This section lists the contributions (</w:t>
+      </w:r>
       <w:r>
         <w:rPr>
           <w:bCs/>
           <w:b/>
         </w:rPr>
-        <w:t xml:space="preserve">Contributions</w:t>
+        <w:t xml:space="preserve">Cn</w:t>
+      </w:r>
+      <w:r>
+        <w:t xml:space="preserve">) of this thesis: specifically:</w:t>
       </w:r>
     </w:p>
     <w:p>
@@ -338,75 +416,267 @@
           <w:numId w:val="1001"/>
         </w:numPr>
         <w:pStyle w:val="Compact"/>
+      </w:pPr>
+      <w:r>
+        <w:t xml:space="preserve">an understanding of what people need when they relate to data [</w:t>
+      </w:r>
+      <w:hyperlink w:anchor="X4dcef061335413abfdb9c1ca0b391b7bf178b90">
+        <w:r>
+          <w:rPr>
+            <w:rStyle w:val="Hyperlink"/>
+          </w:rPr>
+          <w:t xml:space="preserve">1.2.1</w:t>
+        </w:r>
+      </w:hyperlink>
+      <w:r>
+        <w:t xml:space="preserve">];</w:t>
+      </w:r>
+    </w:p>
+    <w:p>
+      <w:pPr>
+        <w:numPr>
+          <w:ilvl w:val="0"/>
+          <w:numId w:val="1001"/>
+        </w:numPr>
+        <w:pStyle w:val="Compact"/>
+      </w:pPr>
+      <w:r>
+        <w:t xml:space="preserve">the establishment of the field of</w:t>
+      </w:r>
+      <w:r>
+        <w:t xml:space="preserve"> </w:t>
+      </w:r>
+      <w:r>
+        <w:rPr>
+          <w:iCs/>
+          <w:i/>
+        </w:rPr>
+        <w:t xml:space="preserve">Human Data Relations</w:t>
+      </w:r>
+      <w:r>
+        <w:t xml:space="preserve"> </w:t>
+      </w:r>
+      <w:r>
+        <w:t xml:space="preserve">[</w:t>
+      </w:r>
+      <w:hyperlink w:anchor="Xda43ddc66ea2368258688e802388e932e83f73e">
+        <w:r>
+          <w:rPr>
+            <w:rStyle w:val="Hyperlink"/>
+          </w:rPr>
+          <w:t xml:space="preserve">1.2.2</w:t>
+        </w:r>
+      </w:hyperlink>
+      <w:r>
+        <w:t xml:space="preserve">]; and</w:t>
+      </w:r>
+    </w:p>
+    <w:p>
+      <w:pPr>
+        <w:numPr>
+          <w:ilvl w:val="0"/>
+          <w:numId w:val="1001"/>
+        </w:numPr>
+        <w:pStyle w:val="Compact"/>
+      </w:pPr>
+      <w:r>
+        <w:t xml:space="preserve">additional contributions specific to the Case Study contexts of</w:t>
+      </w:r>
+    </w:p>
+    <w:p>
+      <w:pPr>
+        <w:numPr>
+          <w:ilvl w:val="1"/>
+          <w:numId w:val="1002"/>
+        </w:numPr>
+        <w:pStyle w:val="Compact"/>
+      </w:pPr>
+      <w:r>
+        <w:t xml:space="preserve">Early Help [</w:t>
+      </w:r>
+      <w:hyperlink w:anchor="Xf9f33482da53ff8cae20b0359720e365ffcc25c">
+        <w:r>
+          <w:rPr>
+            <w:rStyle w:val="Hyperlink"/>
+          </w:rPr>
+          <w:t xml:space="preserve">1.2.3</w:t>
+        </w:r>
+      </w:hyperlink>
+      <w:r>
+        <w:t xml:space="preserve">], and</w:t>
+      </w:r>
+    </w:p>
+    <w:p>
+      <w:pPr>
+        <w:numPr>
+          <w:ilvl w:val="1"/>
+          <w:numId w:val="1002"/>
+        </w:numPr>
+        <w:pStyle w:val="Compact"/>
+      </w:pPr>
+      <w:r>
+        <w:t xml:space="preserve">GDPR/everyday data access [</w:t>
+      </w:r>
+      <w:hyperlink w:anchor="Xe0a2228de6a8253c7b565fe8caa7a8bb775cb45">
+        <w:r>
+          <w:rPr>
+            <w:rStyle w:val="Hyperlink"/>
+          </w:rPr>
+          <w:t xml:space="preserve">1.2.4</w:t>
+        </w:r>
+      </w:hyperlink>
+      <w:r>
+        <w:t xml:space="preserve">].</w:t>
+      </w:r>
+    </w:p>
+    <w:bookmarkStart w:id="25" w:name="X4dcef061335413abfdb9c1ca0b391b7bf178b90"/>
+    <w:p>
+      <w:pPr>
+        <w:pStyle w:val="Heading3"/>
+      </w:pPr>
+      <w:r>
+        <w:rPr>
+          <w:rStyle w:val="SectionNumber"/>
+        </w:rPr>
+        <w:t xml:space="preserve">1.2.1</w:t>
+      </w:r>
+      <w:r>
+        <w:tab/>
+      </w:r>
+      <w:r>
+        <w:t xml:space="preserve">An Understanding of what People want from Personal Data</w:t>
+      </w:r>
+    </w:p>
+    <w:p>
+      <w:pPr>
+        <w:pStyle w:val="FirstParagraph"/>
       </w:pPr>
       <w:r>
         <w:rPr>
           <w:bCs/>
           <w:b/>
         </w:rPr>
-        <w:t xml:space="preserve">Cn: (appreciation and validation of individual needs)</w:t>
-      </w:r>
-    </w:p>
-    <w:p>
-      <w:pPr>
-        <w:numPr>
-          <w:ilvl w:val="0"/>
-          <w:numId w:val="1001"/>
-        </w:numPr>
-        <w:pStyle w:val="Compact"/>
-      </w:pPr>
+        <w:t xml:space="preserve">C1: An understanding of what People want in Direct Data Relations</w:t>
+      </w:r>
+    </w:p>
+    <w:p>
+      <w:pPr>
+        <w:pStyle w:val="BodyText"/>
+      </w:pPr>
+      <w:r>
+        <w:t xml:space="preserve">Through the concluding sections of Chapters 4 and 5, the reader will be able to see that research participants across both studies (and the pilot study) shared common issues around personal data. In section</w:t>
+      </w:r>
+      <w:r>
+        <w:t xml:space="preserve"> </w:t>
+      </w:r>
+      <w:hyperlink w:anchor="X8258c05de79d267cff0777b650c09dd0e24396f">
+        <w:r>
+          <w:rPr>
+            <w:rStyle w:val="Hyperlink"/>
+          </w:rPr>
+          <w:t xml:space="preserve">6.1</w:t>
+        </w:r>
+      </w:hyperlink>
+      <w:r>
+        <w:t xml:space="preserve"> </w:t>
+      </w:r>
+      <w:r>
+        <w:t xml:space="preserve">of Chapter 6, those commonalities that address RQ1</w:t>
+      </w:r>
+      <w:r>
+        <w:t xml:space="preserve"> </w:t>
+      </w:r>
+      <w:r>
+        <w:rPr>
+          <w:iCs/>
+          <w:i/>
+        </w:rPr>
+        <w:t xml:space="preserve">what people need in direct data relations</w:t>
+      </w:r>
+      <w:r>
+        <w:t xml:space="preserve"> </w:t>
+      </w:r>
+      <w:r>
+        <w:t xml:space="preserve">are specifically expressed in answer to that question as three specific needs:</w:t>
+      </w:r>
+    </w:p>
+    <w:p>
+      <w:pPr>
+        <w:numPr>
+          <w:ilvl w:val="0"/>
+          <w:numId w:val="1003"/>
+        </w:numPr>
+        <w:pStyle w:val="Compact"/>
+      </w:pPr>
+      <w:r>
+        <w:t xml:space="preserve">for data to be</w:t>
+      </w:r>
+      <w:r>
+        <w:t xml:space="preserve"> </w:t>
+      </w:r>
       <w:r>
         <w:rPr>
           <w:bCs/>
           <w:b/>
         </w:rPr>
-        <w:t xml:space="preserve">Cn: (shared data interaction)</w:t>
-      </w:r>
-    </w:p>
-    <w:bookmarkEnd w:id="23"/>
-    <w:bookmarkStart w:id="24" w:name="X808ea221d98185e1a54bdeccdcc915755f310a1"/>
-    <w:p>
-      <w:pPr>
-        <w:pStyle w:val="Heading3"/>
-      </w:pPr>
-      <w:r>
-        <w:rPr>
-          <w:rStyle w:val="SectionNumber"/>
-        </w:rPr>
-        <w:t xml:space="preserve">1.2.2</w:t>
-      </w:r>
-      <w:r>
-        <w:tab/>
-      </w:r>
-      <w:r>
-        <w:t xml:space="preserve">Contributions in the context of GDPR and Everyday Data Access</w:t>
-      </w:r>
-    </w:p>
-    <w:p>
-      <w:pPr>
-        <w:pStyle w:val="FirstParagraph"/>
-      </w:pPr>
-      <w:r>
-        <w:t xml:space="preserve">[c5, contributions specific to this field] [100w]</w:t>
-      </w:r>
-    </w:p>
-    <w:p>
-      <w:pPr>
-        <w:pStyle w:val="BodyText"/>
+        <w:t xml:space="preserve">visible</w:t>
+      </w:r>
+      <w:r>
+        <w:t xml:space="preserve"> </w:t>
+      </w:r>
+      <w:r>
+        <w:t xml:space="preserve">[</w:t>
+      </w:r>
+      <w:hyperlink w:anchor="Xecaf8be5654f259a19f021dd696c8aed0425326">
+        <w:r>
+          <w:rPr>
+            <w:rStyle w:val="Hyperlink"/>
+          </w:rPr>
+          <w:t xml:space="preserve">6.1.1</w:t>
+        </w:r>
+      </w:hyperlink>
+      <w:r>
+        <w:t xml:space="preserve">],</w:t>
+      </w:r>
+    </w:p>
+    <w:p>
+      <w:pPr>
+        <w:numPr>
+          <w:ilvl w:val="0"/>
+          <w:numId w:val="1003"/>
+        </w:numPr>
+        <w:pStyle w:val="Compact"/>
       </w:pPr>
       <w:r>
         <w:rPr>
           <w:bCs/>
           <w:b/>
         </w:rPr>
-        <w:t xml:space="preserve">Contributions</w:t>
-      </w:r>
-    </w:p>
-    <w:p>
-      <w:pPr>
-        <w:numPr>
-          <w:ilvl w:val="0"/>
-          <w:numId w:val="1002"/>
+        <w:t xml:space="preserve">understandable</w:t>
+      </w:r>
+      <w:r>
+        <w:t xml:space="preserve"> </w:t>
+      </w:r>
+      <w:r>
+        <w:t xml:space="preserve">[</w:t>
+      </w:r>
+      <w:hyperlink w:anchor="X238446be5e2d7d8b7b5d3c3f92842c91d895c1e">
+        <w:r>
+          <w:rPr>
+            <w:rStyle w:val="Hyperlink"/>
+          </w:rPr>
+          <w:t xml:space="preserve">6.1.2</w:t>
+        </w:r>
+      </w:hyperlink>
+      <w:r>
+        <w:t xml:space="preserve">], and</w:t>
+      </w:r>
+    </w:p>
+    <w:p>
+      <w:pPr>
+        <w:numPr>
+          <w:ilvl w:val="0"/>
+          <w:numId w:val="1003"/>
         </w:numPr>
         <w:pStyle w:val="Compact"/>
       </w:pPr>
@@ -415,87 +685,150 @@
           <w:bCs/>
           <w:b/>
         </w:rPr>
-        <w:t xml:space="preserve">Cn: (the stuff from the paper)</w:t>
-      </w:r>
-    </w:p>
-    <w:p>
-      <w:pPr>
-        <w:numPr>
-          <w:ilvl w:val="0"/>
-          <w:numId w:val="1002"/>
-        </w:numPr>
-        <w:pStyle w:val="Compact"/>
+        <w:t xml:space="preserve">useable</w:t>
+      </w:r>
+      <w:r>
+        <w:t xml:space="preserve"> </w:t>
+      </w:r>
+      <w:r>
+        <w:t xml:space="preserve">[</w:t>
+      </w:r>
+      <w:hyperlink w:anchor="X7f3cb9988fc4f21a782e780e51ff565a0b00582">
+        <w:r>
+          <w:rPr>
+            <w:rStyle w:val="Hyperlink"/>
+          </w:rPr>
+          <w:t xml:space="preserve">6.1.3</w:t>
+        </w:r>
+      </w:hyperlink>
+      <w:r>
+        <w:t xml:space="preserve">].</w:t>
+      </w:r>
+    </w:p>
+    <w:p>
+      <w:pPr>
+        <w:pStyle w:val="FirstParagraph"/>
       </w:pPr>
       <w:r>
         <w:rPr>
           <w:bCs/>
           <w:b/>
         </w:rPr>
-        <w:t xml:space="preserve">Cn: (the research methodology)</w:t>
-      </w:r>
-      <w:r>
-        <w:t xml:space="preserve"> </w:t>
-      </w:r>
-      <w:r>
-        <w:t xml:space="preserve">(with caveat not intended or evaluated as such)</w:t>
-      </w:r>
-    </w:p>
-    <w:bookmarkEnd w:id="24"/>
-    <w:bookmarkStart w:id="25" w:name="X7aecf5d5c88611597bcd7dc25e4120c35a89bf8"/>
-    <w:p>
-      <w:pPr>
-        <w:pStyle w:val="Heading3"/>
-      </w:pPr>
-      <w:r>
-        <w:rPr>
-          <w:rStyle w:val="SectionNumber"/>
-        </w:rPr>
-        <w:t xml:space="preserve">1.2.3</w:t>
-      </w:r>
-      <w:r>
-        <w:tab/>
-      </w:r>
-      <w:r>
-        <w:t xml:space="preserve">Contributions towards Understanding Direct Data Relations</w:t>
-      </w:r>
-    </w:p>
-    <w:p>
-      <w:pPr>
-        <w:pStyle w:val="FirstParagraph"/>
+        <w:t xml:space="preserve">C2: An Understanding of what People want in Indirect Data Relations</w:t>
+      </w:r>
+    </w:p>
+    <w:p>
+      <w:pPr>
+        <w:pStyle w:val="BodyText"/>
+      </w:pPr>
+      <w:r>
+        <w:t xml:space="preserve">Similarly, in section</w:t>
+      </w:r>
+      <w:r>
+        <w:t xml:space="preserve"> </w:t>
+      </w:r>
+      <w:hyperlink w:anchor="X86a6a7bbe6a4ae5c1502558f013f6ed6b9ae6f2">
+        <w:r>
+          <w:rPr>
+            <w:rStyle w:val="Hyperlink"/>
+          </w:rPr>
+          <w:t xml:space="preserve">6.2</w:t>
+        </w:r>
+      </w:hyperlink>
+      <w:r>
+        <w:t xml:space="preserve"> </w:t>
+      </w:r>
+      <w:r>
+        <w:t xml:space="preserve">of Chapter 6, those commonalities that address RQ2 –</w:t>
+      </w:r>
+      <w:r>
+        <w:t xml:space="preserve"> </w:t>
+      </w:r>
+      <w:r>
+        <w:rPr>
+          <w:iCs/>
+          <w:i/>
+        </w:rPr>
+        <w:t xml:space="preserve">what people need when they have an indirect relationship to their data because it is held by someone else</w:t>
+      </w:r>
+      <w:r>
+        <w:t xml:space="preserve"> </w:t>
+      </w:r>
+      <w:r>
+        <w:t xml:space="preserve">(such as their service provider) – are specifically expressed to answer RQ2 as three specific needs:</w:t>
+      </w:r>
+    </w:p>
+    <w:p>
+      <w:pPr>
+        <w:numPr>
+          <w:ilvl w:val="0"/>
+          <w:numId w:val="1004"/>
+        </w:numPr>
+        <w:pStyle w:val="Compact"/>
       </w:pPr>
       <w:r>
         <w:rPr>
           <w:bCs/>
           <w:b/>
         </w:rPr>
-        <w:t xml:space="preserve">RQ1: [research question goes here]</w:t>
-      </w:r>
-    </w:p>
-    <w:p>
-      <w:pPr>
-        <w:pStyle w:val="BodyText"/>
-      </w:pPr>
-      <w:r>
-        <w:t xml:space="preserve">[4,5 and 6] [180w?]</w:t>
-      </w:r>
-    </w:p>
-    <w:p>
-      <w:pPr>
-        <w:pStyle w:val="BodyText"/>
+        <w:t xml:space="preserve">process transparency</w:t>
+      </w:r>
+      <w:r>
+        <w:t xml:space="preserve"> </w:t>
+      </w:r>
+      <w:r>
+        <w:t xml:space="preserve">[</w:t>
+      </w:r>
+      <w:hyperlink w:anchor="Xffca9b2145cbe8b44269c74219f807eace99c3e">
+        <w:r>
+          <w:rPr>
+            <w:rStyle w:val="Hyperlink"/>
+          </w:rPr>
+          <w:t xml:space="preserve">6.2.1</w:t>
+        </w:r>
+      </w:hyperlink>
+      <w:r>
+        <w:t xml:space="preserve">],</w:t>
+      </w:r>
+    </w:p>
+    <w:p>
+      <w:pPr>
+        <w:numPr>
+          <w:ilvl w:val="0"/>
+          <w:numId w:val="1004"/>
+        </w:numPr>
+        <w:pStyle w:val="Compact"/>
       </w:pPr>
       <w:r>
         <w:rPr>
           <w:bCs/>
           <w:b/>
         </w:rPr>
-        <w:t xml:space="preserve">Contributions</w:t>
-      </w:r>
-    </w:p>
-    <w:p>
-      <w:pPr>
-        <w:numPr>
-          <w:ilvl w:val="0"/>
-          <w:numId w:val="1003"/>
+        <w:t xml:space="preserve">individual oversight</w:t>
+      </w:r>
+      <w:r>
+        <w:t xml:space="preserve"> </w:t>
+      </w:r>
+      <w:r>
+        <w:t xml:space="preserve">[</w:t>
+      </w:r>
+      <w:hyperlink w:anchor="Xa12d3bdce91425575a83cf92ced2c2e796b4046">
+        <w:r>
+          <w:rPr>
+            <w:rStyle w:val="Hyperlink"/>
+          </w:rPr>
+          <w:t xml:space="preserve">6.2.2</w:t>
+        </w:r>
+      </w:hyperlink>
+      <w:r>
+        <w:t xml:space="preserve">], and</w:t>
+      </w:r>
+    </w:p>
+    <w:p>
+      <w:pPr>
+        <w:numPr>
+          <w:ilvl w:val="0"/>
+          <w:numId w:val="1004"/>
         </w:numPr>
         <w:pStyle w:val="Compact"/>
       </w:pPr>
@@ -504,11 +837,28 @@
           <w:bCs/>
           <w:b/>
         </w:rPr>
-        <w:t xml:space="preserve">Cn: Three wants from direct data relations</w:t>
+        <w:t xml:space="preserve">involvement</w:t>
+      </w:r>
+      <w:r>
+        <w:t xml:space="preserve"> </w:t>
+      </w:r>
+      <w:r>
+        <w:t xml:space="preserve">in processes and decision-making [</w:t>
+      </w:r>
+      <w:hyperlink w:anchor="X7481ad987ac6949d28340eb658a28e09f325713">
+        <w:r>
+          <w:rPr>
+            <w:rStyle w:val="Hyperlink"/>
+          </w:rPr>
+          <w:t xml:space="preserve">6.2.3</w:t>
+        </w:r>
+      </w:hyperlink>
+      <w:r>
+        <w:t xml:space="preserve">].</w:t>
       </w:r>
     </w:p>
     <w:bookmarkEnd w:id="25"/>
-    <w:bookmarkStart w:id="26" w:name="X06f52381b0b1054b9de4845e02309a765b1f035"/>
+    <w:bookmarkStart w:id="26" w:name="Xda43ddc66ea2368258688e802388e932e83f73e"/>
     <w:p>
       <w:pPr>
         <w:pStyle w:val="Heading3"/>
@@ -517,13 +867,13 @@
         <w:rPr>
           <w:rStyle w:val="SectionNumber"/>
         </w:rPr>
-        <w:t xml:space="preserve">1.2.4</w:t>
+        <w:t xml:space="preserve">1.2.2</w:t>
       </w:r>
       <w:r>
         <w:tab/>
       </w:r>
       <w:r>
-        <w:t xml:space="preserve">Contributions towards Understanding Indirect Data Relations</w:t>
+        <w:t xml:space="preserve">Establishing a new field: Human Data Relations</w:t>
       </w:r>
     </w:p>
     <w:p>
@@ -535,7 +885,10 @@
           <w:bCs/>
           <w:b/>
         </w:rPr>
-        <w:t xml:space="preserve">RQ2: [research question goes here]</w:t>
+        <w:t xml:space="preserve">C3: The synthesis and formulation of the field of Human Data Relations (HDR)</w:t>
+      </w:r>
+      <w:r>
+        <w:t xml:space="preserve">.</w:t>
       </w:r>
     </w:p>
     <w:p>
@@ -543,111 +896,816 @@
         <w:pStyle w:val="BodyText"/>
       </w:pPr>
       <w:r>
-        <w:t xml:space="preserve">[4,5 and 6] [180w?]</w:t>
-      </w:r>
-    </w:p>
-    <w:p>
-      <w:pPr>
-        <w:pStyle w:val="BodyText"/>
-      </w:pPr>
+        <w:t xml:space="preserve">At the highest level, the contribution of this thesis is to establish and map out a new field of research and innovation,</w:t>
+      </w:r>
+      <w:r>
+        <w:t xml:space="preserve"> </w:t>
+      </w:r>
       <w:r>
         <w:rPr>
           <w:bCs/>
           <w:b/>
         </w:rPr>
-        <w:t xml:space="preserve">Contributions</w:t>
-      </w:r>
-    </w:p>
-    <w:p>
-      <w:pPr>
-        <w:numPr>
-          <w:ilvl w:val="0"/>
-          <w:numId w:val="1004"/>
-        </w:numPr>
-        <w:pStyle w:val="Compact"/>
+        <w:t xml:space="preserve">Human Data Relations</w:t>
+      </w:r>
+      <w:r>
+        <w:t xml:space="preserve"> </w:t>
+      </w:r>
+      <w:r>
+        <w:t xml:space="preserve">(HDR). This begins with a broad literature review in</w:t>
+      </w:r>
+      <w:r>
+        <w:t xml:space="preserve"> </w:t>
+      </w:r>
+      <w:hyperlink w:anchor="chapter-2">
+        <w:r>
+          <w:rPr>
+            <w:rStyle w:val="Hyperlink"/>
+          </w:rPr>
+          <w:t xml:space="preserve">Chapter 2</w:t>
+        </w:r>
+      </w:hyperlink>
+      <w:r>
+        <w:t xml:space="preserve"> </w:t>
+      </w:r>
+      <w:r>
+        <w:t xml:space="preserve">of prior areas of research and established thinking that contribute to this field, specifically the problems of data-centricism and limited access to data [</w:t>
+      </w:r>
+      <w:hyperlink w:anchor="X1f566259c1a3f810256e3679e10faa457bb4a0b">
+        <w:r>
+          <w:rPr>
+            <w:rStyle w:val="Hyperlink"/>
+          </w:rPr>
+          <w:t xml:space="preserve">2.1</w:t>
+        </w:r>
+      </w:hyperlink>
+      <w:r>
+        <w:t xml:space="preserve">], a review of prior work in personal information management and interaction [</w:t>
+      </w:r>
+      <w:hyperlink w:anchor="X0d5f5f3d469570bf8d9559b0daabada2e4fadfc">
+        <w:r>
+          <w:rPr>
+            <w:rStyle w:val="Hyperlink"/>
+          </w:rPr>
+          <w:t xml:space="preserve">2.2</w:t>
+        </w:r>
+      </w:hyperlink>
+      <w:r>
+        <w:t xml:space="preserve">], and of existing research and innovation around human-centric perspectives on data [</w:t>
+      </w:r>
+      <w:hyperlink w:anchor="Xe0d88c5002b6cf7664052f1fc7d652cbdadccec">
+        <w:r>
+          <w:rPr>
+            <w:rStyle w:val="Hyperlink"/>
+          </w:rPr>
+          <w:t xml:space="preserve">2.3</w:t>
+        </w:r>
+      </w:hyperlink>
+      <w:r>
+        <w:t xml:space="preserve">].</w:t>
+      </w:r>
+      <w:r>
+        <w:t xml:space="preserve"> </w:t>
+      </w:r>
+      <w:r>
+        <w:t xml:space="preserve">The HDR field is then explored and understood through the two research questions RQ1 [</w:t>
+      </w:r>
+      <w:hyperlink w:anchor="RQ1">
+        <w:r>
+          <w:rPr>
+            <w:rStyle w:val="Hyperlink"/>
+          </w:rPr>
+          <w:t xml:space="preserve">3.3.1</w:t>
+        </w:r>
+      </w:hyperlink>
+      <w:r>
+        <w:t xml:space="preserve">] and RQ2 [</w:t>
+      </w:r>
+      <w:hyperlink w:anchor="RQ2">
+        <w:r>
+          <w:rPr>
+            <w:rStyle w:val="Hyperlink"/>
+          </w:rPr>
+          <w:t xml:space="preserve">3.3.2</w:t>
+        </w:r>
+      </w:hyperlink>
+      <w:r>
+        <w:t xml:space="preserve">]. Both RQs are explored through participatory research and qualitative data analysis across the two contexts of</w:t>
+      </w:r>
+      <w:r>
+        <w:t xml:space="preserve"> </w:t>
+      </w:r>
+      <w:hyperlink w:anchor="chapter-4">
+        <w:r>
+          <w:rPr>
+            <w:rStyle w:val="Hyperlink"/>
+          </w:rPr>
+          <w:t xml:space="preserve">Chapter 4</w:t>
+        </w:r>
+      </w:hyperlink>
+      <w:r>
+        <w:t xml:space="preserve"> </w:t>
+      </w:r>
+      <w:r>
+        <w:t xml:space="preserve">and</w:t>
+      </w:r>
+      <w:r>
+        <w:t xml:space="preserve"> </w:t>
+      </w:r>
+      <w:hyperlink w:anchor="chapter-4">
+        <w:r>
+          <w:rPr>
+            <w:rStyle w:val="Hyperlink"/>
+          </w:rPr>
+          <w:t xml:space="preserve">Chapter 5</w:t>
+        </w:r>
+      </w:hyperlink>
+      <w:r>
+        <w:t xml:space="preserve">, contributing to a synthesis in</w:t>
+      </w:r>
+      <w:r>
+        <w:t xml:space="preserve"> </w:t>
+      </w:r>
+      <w:hyperlink w:anchor="chapter-6">
+        <w:r>
+          <w:rPr>
+            <w:rStyle w:val="Hyperlink"/>
+          </w:rPr>
+          <w:t xml:space="preserve">Chapter 6</w:t>
+        </w:r>
+      </w:hyperlink>
+      <w:r>
+        <w:t xml:space="preserve"> </w:t>
+      </w:r>
+      <w:r>
+        <w:t xml:space="preserve">of what people want in direct data interaction [RQ1,</w:t>
+      </w:r>
+      <w:r>
+        <w:t xml:space="preserve"> </w:t>
+      </w:r>
+      <w:hyperlink w:anchor="X8258c05de79d267cff0777b650c09dd0e24396f">
+        <w:r>
+          <w:rPr>
+            <w:rStyle w:val="Hyperlink"/>
+          </w:rPr>
+          <w:t xml:space="preserve">6.1</w:t>
+        </w:r>
+      </w:hyperlink>
+      <w:r>
+        <w:t xml:space="preserve">] and in relationships that involve the use of personal data by the other party [RQ2,</w:t>
+      </w:r>
+      <w:r>
+        <w:t xml:space="preserve"> </w:t>
+      </w:r>
+      <w:hyperlink w:anchor="X86a6a7bbe6a4ae5c1502558f013f6ed6b9ae6f2">
+        <w:r>
+          <w:rPr>
+            <w:rStyle w:val="Hyperlink"/>
+          </w:rPr>
+          <w:t xml:space="preserve">6.2</w:t>
+        </w:r>
+      </w:hyperlink>
+      <w:r>
+        <w:t xml:space="preserve">].</w:t>
+      </w:r>
+      <w:r>
+        <w:t xml:space="preserve"> </w:t>
+      </w:r>
+      <w:r>
+        <w:t xml:space="preserve">Finally in Chapter 7, the field of HDR is refined [</w:t>
+      </w:r>
+      <w:hyperlink w:anchor="Xd90f00e19f5543904caf9ab2abd5b800e0613c0">
+        <w:r>
+          <w:rPr>
+            <w:rStyle w:val="Hyperlink"/>
+          </w:rPr>
+          <w:t xml:space="preserve">7.2</w:t>
+        </w:r>
+      </w:hyperlink>
+      <w:r>
+        <w:t xml:space="preserve">], and a landscape of possible approaches to improve HDR is mapped out, including the identification of specific obstacles to progress [</w:t>
+      </w:r>
+      <w:hyperlink w:anchor="X96c51c3d98f021d42ee8c458ed421add6b4adde">
+        <w:r>
+          <w:rPr>
+            <w:rStyle w:val="Hyperlink"/>
+          </w:rPr>
+          <w:t xml:space="preserve">7.3</w:t>
+        </w:r>
+      </w:hyperlink>
+      <w:r>
+        <w:t xml:space="preserve">] and possible approaches that could be explored [</w:t>
+      </w:r>
+      <w:hyperlink w:anchor="X96c51c3d98f021d42ee8c458ed421add6b4adde">
+        <w:r>
+          <w:rPr>
+            <w:rStyle w:val="Hyperlink"/>
+          </w:rPr>
+          <w:t xml:space="preserve">7.4</w:t>
+        </w:r>
+      </w:hyperlink>
+      <w:r>
+        <w:t xml:space="preserve">].</w:t>
+      </w:r>
+    </w:p>
+    <w:p>
+      <w:pPr>
+        <w:pStyle w:val="BodyText"/>
       </w:pPr>
       <w:r>
         <w:rPr>
           <w:bCs/>
           <w:b/>
         </w:rPr>
-        <w:t xml:space="preserve">Cn: Three wants from indirect data relations</w:t>
-      </w:r>
-    </w:p>
-    <w:bookmarkEnd w:id="26"/>
-    <w:bookmarkStart w:id="27" w:name="X1fc1bbcabb5d5ac5cb978c0083f5242d17c008b"/>
-    <w:p>
-      <w:pPr>
-        <w:pStyle w:val="Heading3"/>
-      </w:pPr>
-      <w:r>
-        <w:rPr>
-          <w:rStyle w:val="SectionNumber"/>
-        </w:rPr>
-        <w:t xml:space="preserve">1.2.5</w:t>
-      </w:r>
-      <w:r>
-        <w:tab/>
-      </w:r>
-      <w:r>
-        <w:t xml:space="preserve">Defining a new field: Human Data Relations</w:t>
+        <w:t xml:space="preserve">C4: A clear delineation of two primary motivators for individuals seeking better HDR</w:t>
+      </w:r>
+    </w:p>
+    <w:p>
+      <w:pPr>
+        <w:pStyle w:val="BodyText"/>
+      </w:pPr>
+      <w:r>
+        <w:t xml:space="preserve">In</w:t>
+      </w:r>
+      <w:r>
+        <w:t xml:space="preserve"> </w:t>
+      </w:r>
+      <w:hyperlink w:anchor="X973e4eb80bdcbcdcf80cb82c61a4bcd0034ab9c">
+        <w:r>
+          <w:rPr>
+            <w:rStyle w:val="Hyperlink"/>
+          </w:rPr>
+          <w:t xml:space="preserve">7.2.3</w:t>
+        </w:r>
+      </w:hyperlink>
+      <w:r>
+        <w:t xml:space="preserve">, informed by both participatory research within this thesis and by the research and design activities conducted in external research settings</w:t>
+      </w:r>
+      <w:r>
+        <w:t xml:space="preserve"> </w:t>
+      </w:r>
+      <w:hyperlink w:anchor="Xe27230ba01bbc53968feca07aae81d544d0a7c6">
+        <w:r>
+          <w:rPr>
+            <w:rStyle w:val="Hyperlink"/>
+          </w:rPr>
+          <w:t xml:space="preserve">7.1.1</w:t>
+        </w:r>
+      </w:hyperlink>
+      <w:r>
+        <w:t xml:space="preserve">, I outline a first top-level perspective on the HDR space, that there are two key reasons why people need good data relations:</w:t>
+      </w:r>
+    </w:p>
+    <w:p>
+      <w:pPr>
+        <w:numPr>
+          <w:ilvl w:val="0"/>
+          <w:numId w:val="1005"/>
+        </w:numPr>
+        <w:pStyle w:val="Compact"/>
+      </w:pPr>
+      <w:r>
+        <w:rPr>
+          <w:iCs/>
+          <w:i/>
+        </w:rPr>
+        <w:t xml:space="preserve">Life Information Utilisation</w:t>
+      </w:r>
+      <w:r>
+        <w:t xml:space="preserve">, and</w:t>
+      </w:r>
+    </w:p>
+    <w:p>
+      <w:pPr>
+        <w:numPr>
+          <w:ilvl w:val="0"/>
+          <w:numId w:val="1005"/>
+        </w:numPr>
+        <w:pStyle w:val="Compact"/>
+      </w:pPr>
+      <w:r>
+        <w:rPr>
+          <w:iCs/>
+          <w:i/>
+        </w:rPr>
+        <w:t xml:space="preserve">Personal Data Ecosystem Control</w:t>
+      </w:r>
+      <w:r>
+        <w:t xml:space="preserve">.</w:t>
       </w:r>
     </w:p>
     <w:p>
       <w:pPr>
         <w:pStyle w:val="FirstParagraph"/>
-      </w:pPr>
-      <w:r>
-        <w:t xml:space="preserve">[two, six and seven] [180w?]</w:t>
-      </w:r>
-    </w:p>
-    <w:p>
-      <w:pPr>
-        <w:pStyle w:val="BodyText"/>
       </w:pPr>
       <w:r>
         <w:rPr>
           <w:bCs/>
           <w:b/>
         </w:rPr>
-        <w:t xml:space="preserve">Contributions</w:t>
-      </w:r>
-    </w:p>
-    <w:p>
-      <w:pPr>
-        <w:numPr>
-          <w:ilvl w:val="0"/>
-          <w:numId w:val="1005"/>
-        </w:numPr>
-        <w:pStyle w:val="Compact"/>
+        <w:t xml:space="preserve">C5: A map of the HDR landscape, identifying obstacles, insights and opportunities</w:t>
+      </w:r>
+    </w:p>
+    <w:p>
+      <w:pPr>
+        <w:pStyle w:val="BodyText"/>
+      </w:pPr>
+      <w:r>
+        <w:t xml:space="preserve">The goal of this thesis is to set the stage for future research and innovation in the newly-defined space of Human Data Relations. While evaluating methods and approaches</w:t>
+      </w:r>
+      <w:r>
+        <w:t xml:space="preserve"> </w:t>
+      </w:r>
+      <w:r>
+        <w:t xml:space="preserve">‘</w:t>
+      </w:r>
+      <w:r>
+        <w:t xml:space="preserve">in the wild</w:t>
+      </w:r>
+      <w:r>
+        <w:t xml:space="preserve">’</w:t>
+      </w:r>
+      <w:r>
+        <w:t xml:space="preserve"> </w:t>
+      </w:r>
+      <w:r>
+        <w:t xml:space="preserve">was well-beyond the scope of this thesis, my involvement in external research settings allowed a broad and grounded understanding of the HDR landscape and its practicalities to be formed, such that the landscape can be mapped from multiple perspectives.</w:t>
+      </w:r>
+    </w:p>
+    <w:p>
+      <w:pPr>
+        <w:pStyle w:val="BodyText"/>
+      </w:pPr>
+      <w:r>
+        <w:t xml:space="preserve">In</w:t>
+      </w:r>
+      <w:r>
+        <w:t xml:space="preserve"> </w:t>
+      </w:r>
+      <w:hyperlink w:anchor="X96c51c3d98f021d42ee8c458ed421add6b4adde">
+        <w:r>
+          <w:rPr>
+            <w:rStyle w:val="Hyperlink"/>
+          </w:rPr>
+          <w:t xml:space="preserve">7.3</w:t>
+        </w:r>
+      </w:hyperlink>
+      <w:r>
+        <w:t xml:space="preserve"> </w:t>
+      </w:r>
+      <w:r>
+        <w:t xml:space="preserve">the specific wants mentioned above in C2 and C3 are reduced to four simple objectives for effective HDR:</w:t>
+      </w:r>
+    </w:p>
+    <w:p>
+      <w:pPr>
+        <w:numPr>
+          <w:ilvl w:val="0"/>
+          <w:numId w:val="1006"/>
+        </w:numPr>
+        <w:pStyle w:val="Compact"/>
+      </w:pPr>
+      <w:r>
+        <w:t xml:space="preserve">data awareness and understanding</w:t>
+      </w:r>
+    </w:p>
+    <w:p>
+      <w:pPr>
+        <w:numPr>
+          <w:ilvl w:val="0"/>
+          <w:numId w:val="1006"/>
+        </w:numPr>
+        <w:pStyle w:val="Compact"/>
+      </w:pPr>
+      <w:r>
+        <w:t xml:space="preserve">data useability</w:t>
+      </w:r>
+    </w:p>
+    <w:p>
+      <w:pPr>
+        <w:numPr>
+          <w:ilvl w:val="0"/>
+          <w:numId w:val="1006"/>
+        </w:numPr>
+        <w:pStyle w:val="Compact"/>
+      </w:pPr>
+      <w:r>
+        <w:t xml:space="preserve">ecosystem awareness and understanding</w:t>
+      </w:r>
+    </w:p>
+    <w:p>
+      <w:pPr>
+        <w:numPr>
+          <w:ilvl w:val="0"/>
+          <w:numId w:val="1006"/>
+        </w:numPr>
+        <w:pStyle w:val="Compact"/>
+      </w:pPr>
+      <w:r>
+        <w:t xml:space="preserve">ecosystem negotiability</w:t>
+      </w:r>
+    </w:p>
+    <w:p>
+      <w:pPr>
+        <w:pStyle w:val="FirstParagraph"/>
+      </w:pPr>
+      <w:r>
+        <w:t xml:space="preserve">The same section then continues to map out eight obstacles to better HDR that exist in these four areas, as well as four obstacles that exist in the solution space across all four:</w:t>
+      </w:r>
+    </w:p>
+    <w:p>
+      <w:pPr>
+        <w:numPr>
+          <w:ilvl w:val="0"/>
+          <w:numId w:val="1007"/>
+        </w:numPr>
+        <w:pStyle w:val="Compact"/>
+      </w:pPr>
+      <w:r>
+        <w:t xml:space="preserve">The Personal Data Diaspora</w:t>
+      </w:r>
+    </w:p>
+    <w:p>
+      <w:pPr>
+        <w:numPr>
+          <w:ilvl w:val="0"/>
+          <w:numId w:val="1007"/>
+        </w:numPr>
+        <w:pStyle w:val="Compact"/>
+      </w:pPr>
+      <w:r>
+        <w:t xml:space="preserve">Illegible Data</w:t>
+      </w:r>
+    </w:p>
+    <w:p>
+      <w:pPr>
+        <w:numPr>
+          <w:ilvl w:val="0"/>
+          <w:numId w:val="1007"/>
+        </w:numPr>
+        <w:pStyle w:val="Compact"/>
+      </w:pPr>
+      <w:r>
+        <w:t xml:space="preserve">Data that isn’t free</w:t>
+      </w:r>
+    </w:p>
+    <w:p>
+      <w:pPr>
+        <w:numPr>
+          <w:ilvl w:val="0"/>
+          <w:numId w:val="1007"/>
+        </w:numPr>
+        <w:pStyle w:val="Compact"/>
+      </w:pPr>
+      <w:r>
+        <w:t xml:space="preserve">Unmalleable and non-interrogable data</w:t>
+      </w:r>
+    </w:p>
+    <w:p>
+      <w:pPr>
+        <w:numPr>
+          <w:ilvl w:val="0"/>
+          <w:numId w:val="1007"/>
+        </w:numPr>
+        <w:pStyle w:val="Compact"/>
+      </w:pPr>
+      <w:r>
+        <w:t xml:space="preserve">Hegemony through data holding</w:t>
+      </w:r>
+    </w:p>
+    <w:p>
+      <w:pPr>
+        <w:numPr>
+          <w:ilvl w:val="0"/>
+          <w:numId w:val="1007"/>
+        </w:numPr>
+        <w:pStyle w:val="Compact"/>
+      </w:pPr>
+      <w:r>
+        <w:t xml:space="preserve">A trend of actively diminishing of users’ agency</w:t>
+      </w:r>
+    </w:p>
+    <w:p>
+      <w:pPr>
+        <w:numPr>
+          <w:ilvl w:val="0"/>
+          <w:numId w:val="1007"/>
+        </w:numPr>
+        <w:pStyle w:val="Compact"/>
+      </w:pPr>
+      <w:r>
+        <w:t xml:space="preserve">Closed, insular &amp; introspective practices</w:t>
+      </w:r>
+    </w:p>
+    <w:p>
+      <w:pPr>
+        <w:numPr>
+          <w:ilvl w:val="0"/>
+          <w:numId w:val="1007"/>
+        </w:numPr>
+        <w:pStyle w:val="Compact"/>
+      </w:pPr>
+      <w:r>
+        <w:t xml:space="preserve">The inaccessible data self</w:t>
+      </w:r>
+    </w:p>
+    <w:p>
+      <w:pPr>
+        <w:numPr>
+          <w:ilvl w:val="0"/>
+          <w:numId w:val="1007"/>
+        </w:numPr>
+        <w:pStyle w:val="Compact"/>
+      </w:pPr>
+      <w:r>
+        <w:t xml:space="preserve">A lack of HDR demand from individuals</w:t>
+      </w:r>
+    </w:p>
+    <w:p>
+      <w:pPr>
+        <w:numPr>
+          <w:ilvl w:val="0"/>
+          <w:numId w:val="1007"/>
+        </w:numPr>
+        <w:pStyle w:val="Compact"/>
+      </w:pPr>
+      <w:r>
+        <w:t xml:space="preserve">A lack of HDR demand from organisations</w:t>
+      </w:r>
+    </w:p>
+    <w:p>
+      <w:pPr>
+        <w:numPr>
+          <w:ilvl w:val="0"/>
+          <w:numId w:val="1007"/>
+        </w:numPr>
+        <w:pStyle w:val="Compact"/>
+      </w:pPr>
+      <w:r>
+        <w:t xml:space="preserve">A lack of interoperability</w:t>
+      </w:r>
+    </w:p>
+    <w:p>
+      <w:pPr>
+        <w:numPr>
+          <w:ilvl w:val="0"/>
+          <w:numId w:val="1007"/>
+        </w:numPr>
+        <w:pStyle w:val="Compact"/>
+      </w:pPr>
+      <w:r>
+        <w:t xml:space="preserve">Insufficietn machine understanding of human data.</w:t>
+      </w:r>
+    </w:p>
+    <w:p>
+      <w:pPr>
+        <w:pStyle w:val="FirstParagraph"/>
+      </w:pPr>
+      <w:r>
+        <w:t xml:space="preserve">To begin to address these obstacles, seven insights are offered that could seed future research and innovation towards tackling these obstacles:</w:t>
+      </w:r>
+    </w:p>
+    <w:p>
+      <w:pPr>
+        <w:numPr>
+          <w:ilvl w:val="0"/>
+          <w:numId w:val="1008"/>
+        </w:numPr>
+        <w:pStyle w:val="Compact"/>
+      </w:pPr>
+      <w:r>
+        <w:t xml:space="preserve">Life information makes data relatable.</w:t>
+      </w:r>
+    </w:p>
+    <w:p>
+      <w:pPr>
+        <w:numPr>
+          <w:ilvl w:val="0"/>
+          <w:numId w:val="1008"/>
+        </w:numPr>
+        <w:pStyle w:val="Compact"/>
+      </w:pPr>
+      <w:r>
+        <w:t xml:space="preserve">Ecosystem information is an antidote to digital life complexity.</w:t>
+      </w:r>
+    </w:p>
+    <w:p>
+      <w:pPr>
+        <w:numPr>
+          <w:ilvl w:val="0"/>
+          <w:numId w:val="1008"/>
+        </w:numPr>
+        <w:pStyle w:val="Compact"/>
+      </w:pPr>
+      <w:r>
+        <w:t xml:space="preserve">Life &amp; ecosystem information should be useable as a material.</w:t>
+      </w:r>
+    </w:p>
+    <w:p>
+      <w:pPr>
+        <w:numPr>
+          <w:ilvl w:val="0"/>
+          <w:numId w:val="1008"/>
+        </w:numPr>
+        <w:pStyle w:val="Compact"/>
+      </w:pPr>
+      <w:r>
+        <w:t xml:space="preserve">Data needs provenance.</w:t>
+      </w:r>
+    </w:p>
+    <w:p>
+      <w:pPr>
+        <w:numPr>
+          <w:ilvl w:val="0"/>
+          <w:numId w:val="1008"/>
+        </w:numPr>
+        <w:pStyle w:val="Compact"/>
+      </w:pPr>
+      <w:r>
+        <w:t xml:space="preserve">Data holders exploit four levers of power to manipulate the digital landscape.</w:t>
+      </w:r>
+    </w:p>
+    <w:p>
+      <w:pPr>
+        <w:numPr>
+          <w:ilvl w:val="0"/>
+          <w:numId w:val="1008"/>
+        </w:numPr>
+        <w:pStyle w:val="Compact"/>
+      </w:pPr>
+      <w:r>
+        <w:t xml:space="preserve">Semantic analysis and information standards can transform data storage and facilitate human-centric interface building.</w:t>
+      </w:r>
+    </w:p>
+    <w:p>
+      <w:pPr>
+        <w:numPr>
+          <w:ilvl w:val="0"/>
+          <w:numId w:val="1008"/>
+        </w:numPr>
+        <w:pStyle w:val="Compact"/>
+      </w:pPr>
+      <w:r>
+        <w:t xml:space="preserve">New life capabilities and pain relievers drive user demand.</w:t>
+      </w:r>
+    </w:p>
+    <w:p>
+      <w:pPr>
+        <w:numPr>
+          <w:ilvl w:val="0"/>
+          <w:numId w:val="1008"/>
+        </w:numPr>
+        <w:pStyle w:val="Compact"/>
+      </w:pPr>
+      <w:r>
+        <w:t xml:space="preserve">Better HDR can deliver business value through increased accuracy and consent, and decreased liability.</w:t>
+      </w:r>
+    </w:p>
+    <w:bookmarkEnd w:id="26"/>
+    <w:bookmarkStart w:id="27" w:name="Xf9f33482da53ff8cae20b0359720e365ffcc25c"/>
+    <w:p>
+      <w:pPr>
+        <w:pStyle w:val="Heading3"/>
+      </w:pPr>
+      <w:r>
+        <w:rPr>
+          <w:rStyle w:val="SectionNumber"/>
+        </w:rPr>
+        <w:t xml:space="preserve">1.2.3</w:t>
+      </w:r>
+      <w:r>
+        <w:tab/>
+      </w:r>
+      <w:r>
+        <w:t xml:space="preserve">Additional contributions in the Early Help and Civic Data Use context</w:t>
+      </w:r>
+    </w:p>
+    <w:p>
+      <w:pPr>
+        <w:pStyle w:val="FirstParagraph"/>
       </w:pPr>
       <w:r>
         <w:rPr>
           <w:bCs/>
           <w:b/>
         </w:rPr>
-        <w:t xml:space="preserve">Cn: The synthesis, definition and naming of the field itself</w:t>
-      </w:r>
-    </w:p>
-    <w:p>
-      <w:pPr>
-        <w:numPr>
-          <w:ilvl w:val="0"/>
-          <w:numId w:val="1005"/>
-        </w:numPr>
-        <w:pStyle w:val="Compact"/>
+        <w:t xml:space="preserve">C6: Validation and enumeration of supported families’ attitudes and needs around civic data</w:t>
+      </w:r>
+    </w:p>
+    <w:p>
+      <w:pPr>
+        <w:pStyle w:val="BodyText"/>
       </w:pPr>
       <w:r>
         <w:rPr>
           <w:bCs/>
           <w:b/>
         </w:rPr>
-        <w:t xml:space="preserve">Cn: A map of the HDR landscape with identified obstacles, insights and opportunities</w:t>
+        <w:t xml:space="preserve">C7:</w:t>
+      </w:r>
+      <w:r>
+        <w:rPr>
+          <w:bCs/>
+          <w:b/>
+        </w:rPr>
+        <w:t xml:space="preserve"> </w:t>
+      </w:r>
+      <w:r>
+        <w:rPr>
+          <w:iCs/>
+          <w:i/>
+          <w:bCs/>
+          <w:b/>
+        </w:rPr>
+        <w:t xml:space="preserve">Shared Data Interaction</w:t>
+      </w:r>
+      <w:r>
+        <w:rPr>
+          <w:bCs/>
+          <w:b/>
+        </w:rPr>
+        <w:t xml:space="preserve">: A proposed model for more efficient and empowering social support relationships that embraces human-centricity</w:t>
+      </w:r>
+      <w:r>
+        <w:t xml:space="preserve">.</w:t>
       </w:r>
     </w:p>
     <w:bookmarkEnd w:id="27"/>
+    <w:bookmarkStart w:id="28" w:name="Xe0a2228de6a8253c7b565fe8caa7a8bb775cb45"/>
+    <w:p>
+      <w:pPr>
+        <w:pStyle w:val="Heading3"/>
+      </w:pPr>
+      <w:r>
+        <w:rPr>
+          <w:rStyle w:val="SectionNumber"/>
+        </w:rPr>
+        <w:t xml:space="preserve">1.2.4</w:t>
+      </w:r>
+      <w:r>
+        <w:tab/>
+      </w:r>
+      <w:r>
+        <w:t xml:space="preserve">Additional contributions in the context of GDPR and Everyday Data Access</w:t>
+      </w:r>
+    </w:p>
+    <w:p>
+      <w:pPr>
+        <w:pStyle w:val="FirstParagraph"/>
+      </w:pPr>
+      <w:r>
+        <w:rPr>
+          <w:bCs/>
+          <w:b/>
+        </w:rPr>
+        <w:t xml:space="preserve">C8: An understanding of the lived experience of accessing data using GDPR rights</w:t>
+      </w:r>
+    </w:p>
+    <w:p>
+      <w:pPr>
+        <w:pStyle w:val="BodyText"/>
+      </w:pPr>
+      <w:r>
+        <w:rPr>
+          <w:bCs/>
+          <w:b/>
+        </w:rPr>
+        <w:t xml:space="preserve">C9: Evidence for the impact of knowledge about data handling practices on provider trust and perceived individual power</w:t>
+      </w:r>
+    </w:p>
+    <w:p>
+      <w:pPr>
+        <w:pStyle w:val="BodyText"/>
+      </w:pPr>
+      <w:r>
+        <w:rPr>
+          <w:bCs/>
+          <w:b/>
+        </w:rPr>
+        <w:t xml:space="preserve">C10: Guidance for policymakers, data holders and individuals on how to improve HDR</w:t>
+      </w:r>
+    </w:p>
+    <w:p>
+      <w:pPr>
+        <w:pStyle w:val="BodyText"/>
+      </w:pPr>
+      <w:r>
+        <w:rPr>
+          <w:bCs/>
+          <w:b/>
+        </w:rPr>
+        <w:t xml:space="preserve">C11: A methodology for educating individuals about held data, data access and the data ecosystem</w:t>
+      </w:r>
+      <w:r>
+        <w:t xml:space="preserve"> </w:t>
+      </w:r>
+      <w:r>
+        <w:t xml:space="preserve">(with caveat not intended or evaluated as such)</w:t>
+      </w:r>
+    </w:p>
     <w:bookmarkEnd w:id="28"/>
-    <w:bookmarkStart w:id="33" w:name="X9a1ca573f935db2401406ad853b49ac205eeca6"/>
+    <w:bookmarkEnd w:id="29"/>
+    <w:bookmarkStart w:id="55" w:name="X9a1ca573f935db2401406ad853b49ac205eeca6"/>
     <w:p>
       <w:pPr>
         <w:pStyle w:val="Heading2"/>
@@ -665,7 +1723,7 @@
         <w:t xml:space="preserve">Publications arising from and connected to this research</w:t>
       </w:r>
     </w:p>
-    <w:bookmarkStart w:id="29" w:name="Xb58d0981247b7418ae83a85cd2f6474b4b9a67f"/>
+    <w:bookmarkStart w:id="32" w:name="pilot-study"/>
     <w:p>
       <w:pPr>
         <w:pStyle w:val="Heading3"/>
@@ -680,7 +1738,7 @@
         <w:tab/>
       </w:r>
       <w:r>
-        <w:t xml:space="preserve">The Pilot Study: Understanding the Family Perspective on the Storage, Sharing and Handling of family civic data</w:t>
+        <w:t xml:space="preserve">Pilot Study</w:t>
       </w:r>
     </w:p>
     <w:p>
@@ -688,11 +1746,88 @@
         <w:pStyle w:val="FirstParagraph"/>
       </w:pPr>
       <w:r>
-        <w:t xml:space="preserve">[CHI 2018 paper - in appendix][100w]</w:t>
-      </w:r>
-    </w:p>
-    <w:bookmarkEnd w:id="29"/>
-    <w:bookmarkStart w:id="30" w:name="primary-case-studies"/>
+        <w:t xml:space="preserve">My Doctoral Training programme at Open Lab began with a Masters in Research in Digital Civics. For my MRes project</w:t>
+      </w:r>
+      <w:r>
+        <w:rPr>
+          <w:rStyle w:val="FootnoteReference"/>
+        </w:rPr>
+        <w:footnoteReference w:id="30"/>
+      </w:r>
+      <w:r>
+        <w:t xml:space="preserve">, I conducted a pilot study, interviewing and exploring issues around data with families who had experience of social care services. During the first months of this PhD I conducted new analysis of the data collected, resulting in the synthesis into a full first-author paper published at CHI 2018:</w:t>
+      </w:r>
+    </w:p>
+    <w:p>
+      <w:pPr>
+        <w:numPr>
+          <w:ilvl w:val="0"/>
+          <w:numId w:val="1009"/>
+        </w:numPr>
+        <w:pStyle w:val="Compact"/>
+      </w:pPr>
+      <w:r>
+        <w:t xml:space="preserve">“</w:t>
+      </w:r>
+      <w:hyperlink r:id="rId31">
+        <w:r>
+          <w:rPr>
+            <w:rStyle w:val="Hyperlink"/>
+          </w:rPr>
+          <w:t xml:space="preserve">Understanding the Family Perspective on the Storage Sharing and Handling of Family Civic Data</w:t>
+        </w:r>
+      </w:hyperlink>
+      <w:r>
+        <w:t xml:space="preserve">”</w:t>
+      </w:r>
+      <w:r>
+        <w:t xml:space="preserve"> </w:t>
+      </w:r>
+      <w:r>
+        <w:t xml:space="preserve">(</w:t>
+      </w:r>
+      <w:hyperlink w:anchor="ref-bowyer2018b">
+        <w:r>
+          <w:rPr>
+            <w:rStyle w:val="Hyperlink"/>
+          </w:rPr>
+          <w:t xml:space="preserve">Bowyer</w:t>
+        </w:r>
+        <w:r>
+          <w:rPr>
+            <w:rStyle w:val="Hyperlink"/>
+          </w:rPr>
+          <w:t xml:space="preserve"> </w:t>
+        </w:r>
+        <w:r>
+          <w:rPr>
+            <w:rStyle w:val="Hyperlink"/>
+            <w:iCs/>
+            <w:i/>
+          </w:rPr>
+          <w:t xml:space="preserve">et al.</w:t>
+        </w:r>
+        <w:r>
+          <w:rPr>
+            <w:rStyle w:val="Hyperlink"/>
+          </w:rPr>
+          <w:t xml:space="preserve">, 2018</w:t>
+        </w:r>
+      </w:hyperlink>
+      <w:r>
+        <w:t xml:space="preserve">)</w:t>
+      </w:r>
+    </w:p>
+    <w:p>
+      <w:pPr>
+        <w:pStyle w:val="FirstParagraph"/>
+      </w:pPr>
+      <w:r>
+        <w:t xml:space="preserve">This study is given a special status in this thesis; while it is not officially to be examined, it plays a critical role as a pilot study for Case Study One and its findings and insights are built upon in Chapters 4, 6 and 7. As such, the paper is included in full in Appendix 1.[ADD APPENDIX REFERENCE]</w:t>
+      </w:r>
+    </w:p>
+    <w:bookmarkEnd w:id="32"/>
+    <w:bookmarkStart w:id="40" w:name="primary-case-studies"/>
     <w:p>
       <w:pPr>
         <w:pStyle w:val="Heading3"/>
@@ -710,18 +1845,98 @@
         <w:t xml:space="preserve">Primary Case studies</w:t>
       </w:r>
     </w:p>
+    <w:bookmarkStart w:id="37" w:name="publications-from-case-study-one"/>
+    <w:p>
+      <w:pPr>
+        <w:pStyle w:val="Heading4"/>
+      </w:pPr>
+      <w:r>
+        <w:rPr>
+          <w:rStyle w:val="SectionNumber"/>
+        </w:rPr>
+        <w:t xml:space="preserve">1.3.2.1</w:t>
+      </w:r>
+      <w:r>
+        <w:tab/>
+      </w:r>
+      <w:r>
+        <w:t xml:space="preserve">Publications from Case Study One</w:t>
+      </w:r>
+    </w:p>
     <w:p>
       <w:pPr>
         <w:pStyle w:val="FirstParagraph"/>
       </w:pPr>
       <w:r>
-        <w:t xml:space="preserve">[100w]</w:t>
-      </w:r>
-      <w:r>
-        <w:t xml:space="preserve"> </w:t>
-      </w:r>
-      <w:r>
-        <w:t xml:space="preserve">[EH -&gt; extended abstract 2019, Future journal paper]</w:t>
+        <w:t xml:space="preserve">The work exploring shared data interaction in Early Help carried out in Case Study One has been initially published as an Extended Abstract at CHI 2019:</w:t>
+      </w:r>
+    </w:p>
+    <w:p>
+      <w:pPr>
+        <w:numPr>
+          <w:ilvl w:val="0"/>
+          <w:numId w:val="1010"/>
+        </w:numPr>
+        <w:pStyle w:val="Compact"/>
+      </w:pPr>
+      <w:r>
+        <w:t xml:space="preserve">“</w:t>
+      </w:r>
+      <w:hyperlink r:id="rId33">
+        <w:r>
+          <w:rPr>
+            <w:rStyle w:val="Hyperlink"/>
+          </w:rPr>
+          <w:t xml:space="preserve">Human-data interaction in the context of care: Co-designing family civic data interfaces and practices</w:t>
+        </w:r>
+      </w:hyperlink>
+      <w:r>
+        <w:t xml:space="preserve">”</w:t>
+      </w:r>
+      <w:r>
+        <w:t xml:space="preserve"> </w:t>
+      </w:r>
+      <w:r>
+        <w:t xml:space="preserve">(</w:t>
+      </w:r>
+      <w:hyperlink w:anchor="ref-bowyer2019">
+        <w:r>
+          <w:rPr>
+            <w:rStyle w:val="Hyperlink"/>
+          </w:rPr>
+          <w:t xml:space="preserve">Bowyer</w:t>
+        </w:r>
+        <w:r>
+          <w:rPr>
+            <w:rStyle w:val="Hyperlink"/>
+          </w:rPr>
+          <w:t xml:space="preserve"> </w:t>
+        </w:r>
+        <w:r>
+          <w:rPr>
+            <w:rStyle w:val="Hyperlink"/>
+            <w:iCs/>
+            <w:i/>
+          </w:rPr>
+          <w:t xml:space="preserve">et al.</w:t>
+        </w:r>
+        <w:r>
+          <w:rPr>
+            <w:rStyle w:val="Hyperlink"/>
+          </w:rPr>
+          <w:t xml:space="preserve">, 2019</w:t>
+        </w:r>
+      </w:hyperlink>
+      <w:r>
+        <w:t xml:space="preserve">)</w:t>
+      </w:r>
+    </w:p>
+    <w:p>
+      <w:pPr>
+        <w:pStyle w:val="FirstParagraph"/>
+      </w:pPr>
+      <w:r>
+        <w:t xml:space="preserve">This work was also presented at the conference in the form of a poster, which is shown in Figure X.</w:t>
       </w:r>
     </w:p>
     <w:p>
@@ -729,17 +1944,171 @@
         <w:pStyle w:val="BodyText"/>
       </w:pPr>
       <w:r>
-        <w:t xml:space="preserve">[100w]</w:t>
-      </w:r>
-      <w:r>
-        <w:t xml:space="preserve"> </w:t>
-      </w:r>
-      <w:r>
-        <w:t xml:space="preserve">[GDPR -&gt; CHI 2022 paper]</w:t>
-      </w:r>
-    </w:p>
-    <w:bookmarkEnd w:id="30"/>
-    <w:bookmarkStart w:id="31" w:name="workshop-papers-presentations"/>
+        <w:t xml:space="preserve">A 15,000 word+ detailed first-author journal paper has been drafted to supplement the extended abstract and will be submitted for publication in due course.</w:t>
+      </w:r>
+    </w:p>
+    <w:p>
+      <w:pPr>
+        <w:pStyle w:val="CaptionedFigure"/>
+      </w:pPr>
+      <w:r>
+        <w:drawing>
+          <wp:inline>
+            <wp:extent cx="5334000" cy="7541887"/>
+            <wp:effectExtent b="0" l="0" r="0" t="0"/>
+            <wp:docPr descr="Figure X: Poster Presentation of Case Study One" title="" id="35" name="Picture"/>
+            <a:graphic>
+              <a:graphicData uri="http://schemas.openxmlformats.org/drawingml/2006/picture">
+                <pic:pic>
+                  <pic:nvPicPr>
+                    <pic:cNvPr descr="./src/figs/figX-hdi-in-care-poster.png" id="36" name="Picture"/>
+                    <pic:cNvPicPr>
+                      <a:picLocks noChangeArrowheads="1" noChangeAspect="1"/>
+                    </pic:cNvPicPr>
+                  </pic:nvPicPr>
+                  <pic:blipFill>
+                    <a:blip r:embed="rId34"/>
+                    <a:stretch>
+                      <a:fillRect/>
+                    </a:stretch>
+                  </pic:blipFill>
+                  <pic:spPr bwMode="auto">
+                    <a:xfrm>
+                      <a:off x="0" y="0"/>
+                      <a:ext cx="5334000" cy="7541887"/>
+                    </a:xfrm>
+                    <a:prstGeom prst="rect">
+                      <a:avLst/>
+                    </a:prstGeom>
+                    <a:noFill/>
+                    <a:ln w="9525">
+                      <a:noFill/>
+                      <a:headEnd/>
+                      <a:tailEnd/>
+                    </a:ln>
+                  </pic:spPr>
+                </pic:pic>
+              </a:graphicData>
+            </a:graphic>
+          </wp:inline>
+        </w:drawing>
+      </w:r>
+    </w:p>
+    <w:p>
+      <w:pPr>
+        <w:pStyle w:val="ImageCaption"/>
+      </w:pPr>
+      <w:r>
+        <w:t xml:space="preserve">Figure X: Poster Presentation of Case Study One</w:t>
+      </w:r>
+    </w:p>
+    <w:bookmarkEnd w:id="37"/>
+    <w:bookmarkStart w:id="39" w:name="publication-from-case-study-two"/>
+    <w:p>
+      <w:pPr>
+        <w:pStyle w:val="Heading4"/>
+      </w:pPr>
+      <w:r>
+        <w:rPr>
+          <w:rStyle w:val="SectionNumber"/>
+        </w:rPr>
+        <w:t xml:space="preserve">1.3.2.2</w:t>
+      </w:r>
+      <w:r>
+        <w:tab/>
+      </w:r>
+      <w:r>
+        <w:t xml:space="preserve">Publication from Case Study Two</w:t>
+      </w:r>
+    </w:p>
+    <w:p>
+      <w:pPr>
+        <w:pStyle w:val="FirstParagraph"/>
+      </w:pPr>
+      <w:r>
+        <w:t xml:space="preserve">The work exploring the human experience of GDPR data access carried out in Case Study Two has been published as a full first-author paper at CHI 2022:</w:t>
+      </w:r>
+    </w:p>
+    <w:p>
+      <w:pPr>
+        <w:numPr>
+          <w:ilvl w:val="0"/>
+          <w:numId w:val="1011"/>
+        </w:numPr>
+        <w:pStyle w:val="Compact"/>
+      </w:pPr>
+      <w:hyperlink r:id="rId38">
+        <w:r>
+          <w:rPr>
+            <w:rStyle w:val="Hyperlink"/>
+          </w:rPr>
+          <w:t xml:space="preserve">“</w:t>
+        </w:r>
+        <w:r>
+          <w:rPr>
+            <w:rStyle w:val="Hyperlink"/>
+          </w:rPr>
+          <w:t xml:space="preserve">Human-GDPR Interaction: Practical Experiences of Accessing Personal Data</w:t>
+        </w:r>
+        <w:r>
+          <w:rPr>
+            <w:rStyle w:val="Hyperlink"/>
+          </w:rPr>
+          <w:t xml:space="preserve">”</w:t>
+        </w:r>
+      </w:hyperlink>
+      <w:r>
+        <w:t xml:space="preserve"> </w:t>
+      </w:r>
+      <w:r>
+        <w:t xml:space="preserve">(</w:t>
+      </w:r>
+      <w:hyperlink w:anchor="ref-bowyer2022">
+        <w:r>
+          <w:rPr>
+            <w:rStyle w:val="Hyperlink"/>
+          </w:rPr>
+          <w:t xml:space="preserve">Bowyer</w:t>
+        </w:r>
+        <w:r>
+          <w:rPr>
+            <w:rStyle w:val="Hyperlink"/>
+          </w:rPr>
+          <w:t xml:space="preserve"> </w:t>
+        </w:r>
+        <w:r>
+          <w:rPr>
+            <w:rStyle w:val="Hyperlink"/>
+            <w:iCs/>
+            <w:i/>
+          </w:rPr>
+          <w:t xml:space="preserve">et al.</w:t>
+        </w:r>
+        <w:r>
+          <w:rPr>
+            <w:rStyle w:val="Hyperlink"/>
+          </w:rPr>
+          <w:t xml:space="preserve">, 2022</w:t>
+        </w:r>
+      </w:hyperlink>
+      <w:r>
+        <w:t xml:space="preserve">)</w:t>
+      </w:r>
+      <w:r>
+        <w:t xml:space="preserve">.</w:t>
+      </w:r>
+    </w:p>
+    <w:p>
+      <w:pPr>
+        <w:pStyle w:val="FirstParagraph"/>
+      </w:pPr>
+      <w:r>
+        <w:t xml:space="preserve">I carried out all field research myself. Data analysis and paper writing was shared between myself and Jack Holt.</w:t>
+      </w:r>
+    </w:p>
+    <w:bookmarkEnd w:id="39"/>
+    <w:bookmarkEnd w:id="40"/>
+    <w:bookmarkStart w:id="47" w:name="workshop-papers-presentations"/>
     <w:p>
       <w:pPr>
         <w:pStyle w:val="Heading3"/>
@@ -762,47 +2131,221 @@
         <w:pStyle w:val="FirstParagraph"/>
       </w:pPr>
       <w:r>
-        <w:t xml:space="preserve">[150w]</w:t>
-      </w:r>
-      <w:r>
-        <w:t xml:space="preserve"> </w:t>
-      </w:r>
-      <w:r>
-        <w:t xml:space="preserve">[human autonomy]</w:t>
-      </w:r>
-      <w:r>
-        <w:t xml:space="preserve"> </w:t>
-      </w:r>
-      <w:r>
-        <w:t xml:space="preserve">[free data interfaces 2018]</w:t>
-      </w:r>
-      <w:r>
-        <w:t xml:space="preserve"> </w:t>
-      </w:r>
-      <w:r>
-        <w:t xml:space="preserve">[grand vision 2018]</w:t>
-      </w:r>
-      <w:r>
-        <w:t xml:space="preserve"> </w:t>
-      </w:r>
-      <w:r>
-        <w:t xml:space="preserve">[personal data use a human perspective - northumbria and newcastle]</w:t>
-      </w:r>
-      <w:r>
-        <w:t xml:space="preserve"> </w:t>
-      </w:r>
-      <w:r>
-        <w:t xml:space="preserve">[three minute thesis]</w:t>
-      </w:r>
-      <w:r>
-        <w:t xml:space="preserve"> </w:t>
-      </w:r>
-      <w:r>
-        <w:t xml:space="preserve">[two purposes CHI 2021]</w:t>
-      </w:r>
-    </w:p>
-    <w:bookmarkEnd w:id="31"/>
-    <w:bookmarkStart w:id="32" w:name="publications-from-other-work"/>
+        <w:t xml:space="preserve">During the PhD, I gave a number of presentations and published three workshop papers which included material from, or directly contributing to, this thesis and helped shape the ways in which I express the arguments within:</w:t>
+      </w:r>
+    </w:p>
+    <w:p>
+      <w:pPr>
+        <w:numPr>
+          <w:ilvl w:val="0"/>
+          <w:numId w:val="1012"/>
+        </w:numPr>
+        <w:pStyle w:val="Compact"/>
+      </w:pPr>
+      <w:hyperlink r:id="rId41">
+        <w:r>
+          <w:rPr>
+            <w:rStyle w:val="Hyperlink"/>
+          </w:rPr>
+          <w:t xml:space="preserve">“</w:t>
+        </w:r>
+        <w:r>
+          <w:rPr>
+            <w:rStyle w:val="Hyperlink"/>
+          </w:rPr>
+          <w:t xml:space="preserve">Designing For Human Autonomy: The next challenge that civic HCI must address</w:t>
+        </w:r>
+        <w:r>
+          <w:rPr>
+            <w:rStyle w:val="Hyperlink"/>
+          </w:rPr>
+          <w:t xml:space="preserve">”</w:t>
+        </w:r>
+      </w:hyperlink>
+      <w:r>
+        <w:t xml:space="preserve"> </w:t>
+      </w:r>
+      <w:r>
+        <w:t xml:space="preserve">- a short talk I presented to my peers in January 2017 laying out the landscape of reduced agency and possible avenues for improving humans’ relationships to their data.</w:t>
+      </w:r>
+    </w:p>
+    <w:p>
+      <w:pPr>
+        <w:numPr>
+          <w:ilvl w:val="0"/>
+          <w:numId w:val="1012"/>
+        </w:numPr>
+        <w:pStyle w:val="Compact"/>
+      </w:pPr>
+      <w:hyperlink r:id="rId42">
+        <w:r>
+          <w:rPr>
+            <w:rStyle w:val="Hyperlink"/>
+          </w:rPr>
+          <w:t xml:space="preserve">“</w:t>
+        </w:r>
+        <w:r>
+          <w:rPr>
+            <w:rStyle w:val="Hyperlink"/>
+          </w:rPr>
+          <w:t xml:space="preserve">Free Data Interfaces: Taking Human-Data Interaction to the Next Level</w:t>
+        </w:r>
+        <w:r>
+          <w:rPr>
+            <w:rStyle w:val="Hyperlink"/>
+          </w:rPr>
+          <w:t xml:space="preserve">”</w:t>
+        </w:r>
+      </w:hyperlink>
+      <w:r>
+        <w:t xml:space="preserve"> </w:t>
+      </w:r>
+      <w:r>
+        <w:t xml:space="preserve">- a CHI 2018 workshop paper formalising past pre-PhD design thinking and outlining a vision for unconstrained and useful data interaction interfaces</w:t>
+      </w:r>
+    </w:p>
+    <w:p>
+      <w:pPr>
+        <w:numPr>
+          <w:ilvl w:val="0"/>
+          <w:numId w:val="1012"/>
+        </w:numPr>
+        <w:pStyle w:val="Compact"/>
+      </w:pPr>
+      <w:hyperlink r:id="rId43">
+        <w:r>
+          <w:rPr>
+            <w:rStyle w:val="Hyperlink"/>
+          </w:rPr>
+          <w:t xml:space="preserve">“</w:t>
+        </w:r>
+        <w:r>
+          <w:rPr>
+            <w:rStyle w:val="Hyperlink"/>
+          </w:rPr>
+          <w:t xml:space="preserve">A Grand Vision for Post-Capitalist HCI: Digital Life Assistants</w:t>
+        </w:r>
+        <w:r>
+          <w:rPr>
+            <w:rStyle w:val="Hyperlink"/>
+          </w:rPr>
+          <w:t xml:space="preserve">”</w:t>
+        </w:r>
+      </w:hyperlink>
+      <w:r>
+        <w:t xml:space="preserve"> </w:t>
+      </w:r>
+      <w:r>
+        <w:t xml:space="preserve">- a CHI 2018 workshop paper where I imagined a form of digital computer assistant that is far more helpful and human-data-centric than the digital voice assistants of today.</w:t>
+      </w:r>
+    </w:p>
+    <w:p>
+      <w:pPr>
+        <w:numPr>
+          <w:ilvl w:val="0"/>
+          <w:numId w:val="1012"/>
+        </w:numPr>
+        <w:pStyle w:val="Compact"/>
+      </w:pPr>
+      <w:hyperlink r:id="rId44">
+        <w:r>
+          <w:rPr>
+            <w:rStyle w:val="Hyperlink"/>
+          </w:rPr>
+          <w:t xml:space="preserve">“</w:t>
+        </w:r>
+        <w:r>
+          <w:rPr>
+            <w:rStyle w:val="Hyperlink"/>
+          </w:rPr>
+          <w:t xml:space="preserve">Personal Data Use: A Human-centric Perspective</w:t>
+        </w:r>
+        <w:r>
+          <w:rPr>
+            <w:rStyle w:val="Hyperlink"/>
+          </w:rPr>
+          <w:t xml:space="preserve">”</w:t>
+        </w:r>
+      </w:hyperlink>
+      <w:r>
+        <w:t xml:space="preserve"> </w:t>
+      </w:r>
+      <w:r>
+        <w:t xml:space="preserve">- in early 2020 just prior to the pandemic, I was invited to give a lecture on my research to undergraduate students at both Northumbria University and Newcastle University.</w:t>
+      </w:r>
+    </w:p>
+    <w:p>
+      <w:pPr>
+        <w:numPr>
+          <w:ilvl w:val="0"/>
+          <w:numId w:val="1012"/>
+        </w:numPr>
+        <w:pStyle w:val="Compact"/>
+      </w:pPr>
+      <w:hyperlink r:id="rId45">
+        <w:r>
+          <w:rPr>
+            <w:rStyle w:val="Hyperlink"/>
+          </w:rPr>
+          <w:t xml:space="preserve">“</w:t>
+        </w:r>
+        <w:r>
+          <w:rPr>
+            <w:rStyle w:val="Hyperlink"/>
+          </w:rPr>
+          <w:t xml:space="preserve">My Thesis in 3 Minutes: Understanding and Designing Human Data Relations</w:t>
+        </w:r>
+        <w:r>
+          <w:rPr>
+            <w:rStyle w:val="Hyperlink"/>
+          </w:rPr>
+          <w:t xml:space="preserve">”</w:t>
+        </w:r>
+      </w:hyperlink>
+      <w:r>
+        <w:t xml:space="preserve"> </w:t>
+      </w:r>
+      <w:r>
+        <w:t xml:space="preserve">- in April 2021, I presented my thesis in the 3 minute thesis competition, and was co-winner of the people’s choice prize.</w:t>
+      </w:r>
+    </w:p>
+    <w:p>
+      <w:pPr>
+        <w:numPr>
+          <w:ilvl w:val="0"/>
+          <w:numId w:val="1012"/>
+        </w:numPr>
+        <w:pStyle w:val="Compact"/>
+      </w:pPr>
+      <w:hyperlink r:id="rId46">
+        <w:r>
+          <w:rPr>
+            <w:rStyle w:val="Hyperlink"/>
+          </w:rPr>
+          <w:t xml:space="preserve">“</w:t>
+        </w:r>
+        <w:r>
+          <w:rPr>
+            <w:rStyle w:val="Hyperlink"/>
+          </w:rPr>
+          <w:t xml:space="preserve">Human-Data Interaction has two purposes: Personal Data Control and Life Information Exploration</w:t>
+        </w:r>
+        <w:r>
+          <w:rPr>
+            <w:rStyle w:val="Hyperlink"/>
+          </w:rPr>
+          <w:t xml:space="preserve">”</w:t>
+        </w:r>
+      </w:hyperlink>
+      <w:r>
+        <w:t xml:space="preserve"> </w:t>
+      </w:r>
+      <w:r>
+        <w:t xml:space="preserve">- A workshop paper I presented at CHI 2021, where I first outlined my model of the two motivating factors for interacting with personal data.</w:t>
+      </w:r>
+    </w:p>
+    <w:bookmarkEnd w:id="47"/>
+    <w:bookmarkStart w:id="54" w:name="publications-from-other-work"/>
     <w:p>
       <w:pPr>
         <w:pStyle w:val="Heading3"/>
@@ -825,36 +2368,245 @@
         <w:pStyle w:val="FirstParagraph"/>
       </w:pPr>
       <w:r>
-        <w:t xml:space="preserve">[50w]</w:t>
-      </w:r>
-      <w:r>
-        <w:t xml:space="preserve"> </w:t>
-      </w:r>
-      <w:r>
-        <w:t xml:space="preserve">[BBC - research report, blog, stimulus presentation, summary]</w:t>
-      </w:r>
-      <w:r>
-        <w:t xml:space="preserve"> </w:t>
-      </w:r>
-      <w:r>
-        <w:t xml:space="preserve">[SILVER - demo videos, unpublished study report, published CHC report]</w:t>
-      </w:r>
-      <w:r>
-        <w:t xml:space="preserve"> </w:t>
-      </w:r>
-      <w:r>
-        <w:t xml:space="preserve">[web aug - BCS, and the other one]</w:t>
-      </w:r>
-      <w:r>
-        <w:t xml:space="preserve"> </w:t>
-      </w:r>
-      <w:r>
-        <w:t xml:space="preserve">[Hestia - the three reports]</w:t>
-      </w:r>
-    </w:p>
-    <w:bookmarkEnd w:id="32"/>
-    <w:bookmarkEnd w:id="33"/>
-    <w:bookmarkStart w:id="34" w:name="the-structure-of-this-thesis"/>
+        <w:t xml:space="preserve">During the same timeframe as this PhD, I have also contributed to a number of publications tangential to my primary research agenda:</w:t>
+      </w:r>
+    </w:p>
+    <w:p>
+      <w:pPr>
+        <w:numPr>
+          <w:ilvl w:val="0"/>
+          <w:numId w:val="1013"/>
+        </w:numPr>
+        <w:pStyle w:val="Compact"/>
+      </w:pPr>
+      <w:r>
+        <w:t xml:space="preserve">As a researcher and developer on the Connected Health Cities SILVER project [ADD REF TO 3.x], I contributed to work published through Newcastle University’s internal report to CHC (not publicly available) and the</w:t>
+      </w:r>
+      <w:r>
+        <w:t xml:space="preserve"> </w:t>
+      </w:r>
+      <w:hyperlink r:id="rId48">
+        <w:r>
+          <w:rPr>
+            <w:rStyle w:val="Hyperlink"/>
+          </w:rPr>
+          <w:t xml:space="preserve">overall impact report</w:t>
+        </w:r>
+      </w:hyperlink>
+      <w:r>
+        <w:t xml:space="preserve"> </w:t>
+      </w:r>
+      <w:r>
+        <w:t xml:space="preserve">(p129-130), and more directly published</w:t>
+      </w:r>
+      <w:r>
+        <w:t xml:space="preserve"> </w:t>
+      </w:r>
+      <w:hyperlink r:id="rId49">
+        <w:r>
+          <w:rPr>
+            <w:rStyle w:val="Hyperlink"/>
+          </w:rPr>
+          <w:t xml:space="preserve">demonstration videos</w:t>
+        </w:r>
+      </w:hyperlink>
+      <w:r>
+        <w:t xml:space="preserve"> </w:t>
+      </w:r>
+      <w:r>
+        <w:t xml:space="preserve">of a health data interface prototype developed by myself and Stuart Wheater.</w:t>
+      </w:r>
+    </w:p>
+    <w:p>
+      <w:pPr>
+        <w:numPr>
+          <w:ilvl w:val="0"/>
+          <w:numId w:val="1013"/>
+        </w:numPr>
+        <w:pStyle w:val="Compact"/>
+      </w:pPr>
+      <w:r>
+        <w:t xml:space="preserve">As a researcher and developer on DERC’s Healthy Eating project, I developed interface prototypes (no longer online) and was co-author to two research publications</w:t>
+      </w:r>
+      <w:r>
+        <w:t xml:space="preserve"> </w:t>
+      </w:r>
+      <w:hyperlink r:id="rId50">
+        <w:r>
+          <w:rPr>
+            <w:rStyle w:val="Hyperlink"/>
+          </w:rPr>
+          <w:t xml:space="preserve">at BCS 2021</w:t>
+        </w:r>
+      </w:hyperlink>
+      <w:r>
+        <w:t xml:space="preserve"> </w:t>
+      </w:r>
+      <w:r>
+        <w:t xml:space="preserve">(</w:t>
+      </w:r>
+      <w:hyperlink w:anchor="ref-goffe2021">
+        <w:r>
+          <w:rPr>
+            <w:rStyle w:val="Hyperlink"/>
+          </w:rPr>
+          <w:t xml:space="preserve">Goffe</w:t>
+        </w:r>
+        <w:r>
+          <w:rPr>
+            <w:rStyle w:val="Hyperlink"/>
+          </w:rPr>
+          <w:t xml:space="preserve"> </w:t>
+        </w:r>
+        <w:r>
+          <w:rPr>
+            <w:rStyle w:val="Hyperlink"/>
+            <w:iCs/>
+            <w:i/>
+          </w:rPr>
+          <w:t xml:space="preserve">et al.</w:t>
+        </w:r>
+        <w:r>
+          <w:rPr>
+            <w:rStyle w:val="Hyperlink"/>
+          </w:rPr>
+          <w:t xml:space="preserve">, 2021</w:t>
+        </w:r>
+      </w:hyperlink>
+      <w:r>
+        <w:t xml:space="preserve">)</w:t>
+      </w:r>
+      <w:r>
+        <w:t xml:space="preserve"> </w:t>
+      </w:r>
+      <w:r>
+        <w:t xml:space="preserve">and</w:t>
+      </w:r>
+      <w:r>
+        <w:t xml:space="preserve"> </w:t>
+      </w:r>
+      <w:hyperlink r:id="rId51">
+        <w:r>
+          <w:rPr>
+            <w:rStyle w:val="Hyperlink"/>
+          </w:rPr>
+          <w:t xml:space="preserve">in Interacting with Computers</w:t>
+        </w:r>
+      </w:hyperlink>
+      <w:r>
+        <w:t xml:space="preserve"> </w:t>
+      </w:r>
+      <w:r>
+        <w:t xml:space="preserve">(</w:t>
+      </w:r>
+      <w:hyperlink w:anchor="ref-goffe2022">
+        <w:r>
+          <w:rPr>
+            <w:rStyle w:val="Hyperlink"/>
+          </w:rPr>
+          <w:t xml:space="preserve">Goffe</w:t>
+        </w:r>
+        <w:r>
+          <w:rPr>
+            <w:rStyle w:val="Hyperlink"/>
+          </w:rPr>
+          <w:t xml:space="preserve"> </w:t>
+        </w:r>
+        <w:r>
+          <w:rPr>
+            <w:rStyle w:val="Hyperlink"/>
+            <w:iCs/>
+            <w:i/>
+          </w:rPr>
+          <w:t xml:space="preserve">et al.</w:t>
+        </w:r>
+        <w:r>
+          <w:rPr>
+            <w:rStyle w:val="Hyperlink"/>
+          </w:rPr>
+          <w:t xml:space="preserve">, 2022</w:t>
+        </w:r>
+      </w:hyperlink>
+      <w:r>
+        <w:t xml:space="preserve">)</w:t>
+      </w:r>
+      <w:r>
+        <w:t xml:space="preserve">.</w:t>
+      </w:r>
+    </w:p>
+    <w:p>
+      <w:pPr>
+        <w:numPr>
+          <w:ilvl w:val="0"/>
+          <w:numId w:val="1013"/>
+        </w:numPr>
+        <w:pStyle w:val="Compact"/>
+      </w:pPr>
+      <w:r>
+        <w:t xml:space="preserve">As a research intern on BBC R&amp;D’s Cornmarket project [ADD REF], I published an internal research report[ADD REF] into personal data store design, as well as a</w:t>
+      </w:r>
+      <w:r>
+        <w:t xml:space="preserve"> </w:t>
+      </w:r>
+      <w:r>
+        <w:t xml:space="preserve">‘</w:t>
+      </w:r>
+      <w:r>
+        <w:t xml:space="preserve">stimulus presentation</w:t>
+      </w:r>
+      <w:r>
+        <w:t xml:space="preserve">’</w:t>
+      </w:r>
+      <w:r>
+        <w:t xml:space="preserve"> </w:t>
+      </w:r>
+      <w:r>
+        <w:t xml:space="preserve">to launch an internal hack week and a BBC blog article about the work (which was not officially published) [ADD REF].</w:t>
+      </w:r>
+    </w:p>
+    <w:p>
+      <w:pPr>
+        <w:numPr>
+          <w:ilvl w:val="0"/>
+          <w:numId w:val="1013"/>
+        </w:numPr>
+        <w:pStyle w:val="Compact"/>
+      </w:pPr>
+      <w:r>
+        <w:t xml:space="preserve">As a project leader, data access coach and researcher at Hestia.ai, I was a lead author on</w:t>
+      </w:r>
+      <w:r>
+        <w:t xml:space="preserve"> </w:t>
+      </w:r>
+      <w:hyperlink r:id="rId52">
+        <w:r>
+          <w:rPr>
+            <w:rStyle w:val="Hyperlink"/>
+          </w:rPr>
+          <w:t xml:space="preserve">a research report auditing the data economy</w:t>
+        </w:r>
+      </w:hyperlink>
+      <w:r>
+        <w:t xml:space="preserve">, and co-author on</w:t>
+      </w:r>
+      <w:r>
+        <w:t xml:space="preserve"> </w:t>
+      </w:r>
+      <w:hyperlink r:id="rId53">
+        <w:r>
+          <w:rPr>
+            <w:rStyle w:val="Hyperlink"/>
+          </w:rPr>
+          <w:t xml:space="preserve">a research report on power mechanisms in the data economy</w:t>
+        </w:r>
+      </w:hyperlink>
+      <w:r>
+        <w:t xml:space="preserve">.</w:t>
+      </w:r>
+    </w:p>
+    <w:bookmarkEnd w:id="54"/>
+    <w:bookmarkEnd w:id="55"/>
+    <w:bookmarkStart w:id="56" w:name="the-structure-of-this-thesis"/>
     <w:p>
       <w:pPr>
         <w:pStyle w:val="Heading2"/>
@@ -976,9 +2728,9 @@
         <w:t xml:space="preserve">…[120w]</w:t>
       </w:r>
     </w:p>
-    <w:bookmarkEnd w:id="34"/>
-    <w:bookmarkEnd w:id="35"/>
-    <w:bookmarkStart w:id="36" w:name="bibliography"/>
+    <w:bookmarkEnd w:id="56"/>
+    <w:bookmarkEnd w:id="57"/>
+    <w:bookmarkStart w:id="74" w:name="bibliography"/>
     <w:p>
       <w:pPr>
         <w:pStyle w:val="Heading1"/>
@@ -987,7 +2739,488 @@
         <w:t xml:space="preserve">Bibliography</w:t>
       </w:r>
     </w:p>
-    <w:bookmarkEnd w:id="36"/>
+    <w:bookmarkStart w:id="73" w:name="refs"/>
+    <w:bookmarkStart w:id="59" w:name="ref-bowyer2011"/>
+    <w:p>
+      <w:pPr>
+        <w:pStyle w:val="Bibliography"/>
+      </w:pPr>
+      <w:r>
+        <w:t xml:space="preserve">Bowyer, A. (2011)</w:t>
+      </w:r>
+      <w:r>
+        <w:t xml:space="preserve"> </w:t>
+      </w:r>
+      <w:r>
+        <w:t xml:space="preserve">‘</w:t>
+      </w:r>
+      <w:r>
+        <w:t xml:space="preserve">Why files need to die</w:t>
+      </w:r>
+      <w:r>
+        <w:t xml:space="preserve">’</w:t>
+      </w:r>
+      <w:r>
+        <w:t xml:space="preserve">. Available at:</w:t>
+      </w:r>
+      <w:r>
+        <w:t xml:space="preserve"> </w:t>
+      </w:r>
+      <w:hyperlink r:id="rId58">
+        <w:r>
+          <w:rPr>
+            <w:rStyle w:val="Hyperlink"/>
+          </w:rPr>
+          <w:t xml:space="preserve">http://radar.oreilly.com/2011/07/why-files-need-to-die.html</w:t>
+        </w:r>
+      </w:hyperlink>
+      <w:r>
+        <w:t xml:space="preserve">.</w:t>
+      </w:r>
+    </w:p>
+    <w:bookmarkEnd w:id="59"/>
+    <w:bookmarkStart w:id="61" w:name="ref-bowyer2012"/>
+    <w:p>
+      <w:pPr>
+        <w:pStyle w:val="Bibliography"/>
+      </w:pPr>
+      <w:r>
+        <w:t xml:space="preserve">Bowyer, A. (2012)</w:t>
+      </w:r>
+      <w:r>
+        <w:t xml:space="preserve"> </w:t>
+      </w:r>
+      <w:r>
+        <w:t xml:space="preserve">‘We deserve the time and space to be human’</w:t>
+      </w:r>
+      <w:r>
+        <w:t xml:space="preserve">, in Gupta, V. (ed.)</w:t>
+      </w:r>
+      <w:r>
+        <w:t xml:space="preserve"> </w:t>
+      </w:r>
+      <w:r>
+        <w:rPr>
+          <w:iCs/>
+          <w:i/>
+        </w:rPr>
+        <w:t xml:space="preserve">The Future We Deserve</w:t>
+      </w:r>
+      <w:r>
+        <w:t xml:space="preserve">. PediaPress GmbH. Available at:</w:t>
+      </w:r>
+      <w:r>
+        <w:t xml:space="preserve"> </w:t>
+      </w:r>
+      <w:hyperlink r:id="rId60">
+        <w:r>
+          <w:rPr>
+            <w:rStyle w:val="Hyperlink"/>
+          </w:rPr>
+          <w:t xml:space="preserve">https://eprints.ncl.ac.uk/273829</w:t>
+        </w:r>
+      </w:hyperlink>
+      <w:r>
+        <w:t xml:space="preserve">.</w:t>
+      </w:r>
+    </w:p>
+    <w:bookmarkEnd w:id="61"/>
+    <w:bookmarkStart w:id="63" w:name="ref-bowyer2018b"/>
+    <w:p>
+      <w:pPr>
+        <w:pStyle w:val="Bibliography"/>
+      </w:pPr>
+      <w:r>
+        <w:t xml:space="preserve">Bowyer, A.</w:t>
+      </w:r>
+      <w:r>
+        <w:t xml:space="preserve"> </w:t>
+      </w:r>
+      <w:r>
+        <w:rPr>
+          <w:iCs/>
+          <w:i/>
+        </w:rPr>
+        <w:t xml:space="preserve">et al.</w:t>
+      </w:r>
+      <w:r>
+        <w:t xml:space="preserve"> </w:t>
+      </w:r>
+      <w:r>
+        <w:t xml:space="preserve">(2018)</w:t>
+      </w:r>
+      <w:r>
+        <w:t xml:space="preserve"> </w:t>
+      </w:r>
+      <w:r>
+        <w:t xml:space="preserve">‘</w:t>
+      </w:r>
+      <w:r>
+        <w:t xml:space="preserve">Understanding the Family Perspective on the Storage, Sharing and Handling of Family Civic Data</w:t>
+      </w:r>
+      <w:r>
+        <w:t xml:space="preserve">’</w:t>
+      </w:r>
+      <w:r>
+        <w:t xml:space="preserve">, in</w:t>
+      </w:r>
+      <w:r>
+        <w:t xml:space="preserve"> </w:t>
+      </w:r>
+      <w:r>
+        <w:rPr>
+          <w:iCs/>
+          <w:i/>
+        </w:rPr>
+        <w:t xml:space="preserve">Conference on human factors in computing systems - proceedings</w:t>
+      </w:r>
+      <w:r>
+        <w:t xml:space="preserve">. New York, New York, USA: ACM Press, pp. 1–13. doi:</w:t>
+      </w:r>
+      <w:r>
+        <w:t xml:space="preserve"> </w:t>
+      </w:r>
+      <w:hyperlink r:id="rId62">
+        <w:r>
+          <w:rPr>
+            <w:rStyle w:val="Hyperlink"/>
+          </w:rPr>
+          <w:t xml:space="preserve">10.1145/3173574.3173710</w:t>
+        </w:r>
+      </w:hyperlink>
+      <w:r>
+        <w:t xml:space="preserve">.</w:t>
+      </w:r>
+    </w:p>
+    <w:bookmarkEnd w:id="63"/>
+    <w:bookmarkStart w:id="64" w:name="ref-bowyer2019"/>
+    <w:p>
+      <w:pPr>
+        <w:pStyle w:val="Bibliography"/>
+      </w:pPr>
+      <w:r>
+        <w:t xml:space="preserve">Bowyer, A.</w:t>
+      </w:r>
+      <w:r>
+        <w:t xml:space="preserve"> </w:t>
+      </w:r>
+      <w:r>
+        <w:rPr>
+          <w:iCs/>
+          <w:i/>
+        </w:rPr>
+        <w:t xml:space="preserve">et al.</w:t>
+      </w:r>
+      <w:r>
+        <w:t xml:space="preserve"> </w:t>
+      </w:r>
+      <w:r>
+        <w:t xml:space="preserve">(2019)</w:t>
+      </w:r>
+      <w:r>
+        <w:t xml:space="preserve"> </w:t>
+      </w:r>
+      <w:r>
+        <w:t xml:space="preserve">‘</w:t>
+      </w:r>
+      <w:r>
+        <w:t xml:space="preserve">Human-data interaction in the context of care: Co-designing family civic data interfaces and practices</w:t>
+      </w:r>
+      <w:r>
+        <w:t xml:space="preserve">’</w:t>
+      </w:r>
+      <w:r>
+        <w:t xml:space="preserve">, in</w:t>
+      </w:r>
+      <w:r>
+        <w:t xml:space="preserve"> </w:t>
+      </w:r>
+      <w:r>
+        <w:rPr>
+          <w:iCs/>
+          <w:i/>
+        </w:rPr>
+        <w:t xml:space="preserve">Conference on human factors in computing systems - proceedings</w:t>
+      </w:r>
+      <w:r>
+        <w:t xml:space="preserve">. doi:</w:t>
+      </w:r>
+      <w:r>
+        <w:t xml:space="preserve"> </w:t>
+      </w:r>
+      <w:hyperlink r:id="rId33">
+        <w:r>
+          <w:rPr>
+            <w:rStyle w:val="Hyperlink"/>
+          </w:rPr>
+          <w:t xml:space="preserve">10.1145/3290607.3312998</w:t>
+        </w:r>
+      </w:hyperlink>
+      <w:r>
+        <w:t xml:space="preserve">.</w:t>
+      </w:r>
+    </w:p>
+    <w:bookmarkEnd w:id="64"/>
+    <w:bookmarkStart w:id="65" w:name="ref-bowyer2022"/>
+    <w:p>
+      <w:pPr>
+        <w:pStyle w:val="Bibliography"/>
+      </w:pPr>
+      <w:r>
+        <w:t xml:space="preserve">Bowyer, A.</w:t>
+      </w:r>
+      <w:r>
+        <w:t xml:space="preserve"> </w:t>
+      </w:r>
+      <w:r>
+        <w:rPr>
+          <w:iCs/>
+          <w:i/>
+        </w:rPr>
+        <w:t xml:space="preserve">et al.</w:t>
+      </w:r>
+      <w:r>
+        <w:t xml:space="preserve"> </w:t>
+      </w:r>
+      <w:r>
+        <w:t xml:space="preserve">(2022)</w:t>
+      </w:r>
+      <w:r>
+        <w:t xml:space="preserve"> </w:t>
+      </w:r>
+      <w:r>
+        <w:t xml:space="preserve">‘Human-GDPR interaction : Practical experiences of accessing personal data’</w:t>
+      </w:r>
+      <w:r>
+        <w:t xml:space="preserve">,</w:t>
+      </w:r>
+      <w:r>
+        <w:t xml:space="preserve"> </w:t>
+      </w:r>
+      <w:r>
+        <w:rPr>
+          <w:iCs/>
+          <w:i/>
+        </w:rPr>
+        <w:t xml:space="preserve">CHI ’22</w:t>
+      </w:r>
+      <w:r>
+        <w:t xml:space="preserve">.</w:t>
+      </w:r>
+    </w:p>
+    <w:bookmarkEnd w:id="65"/>
+    <w:bookmarkStart w:id="66" w:name="ref-goffe2021"/>
+    <w:p>
+      <w:pPr>
+        <w:pStyle w:val="Bibliography"/>
+      </w:pPr>
+      <w:r>
+        <w:t xml:space="preserve">Goffe, L.</w:t>
+      </w:r>
+      <w:r>
+        <w:t xml:space="preserve"> </w:t>
+      </w:r>
+      <w:r>
+        <w:rPr>
+          <w:iCs/>
+          <w:i/>
+        </w:rPr>
+        <w:t xml:space="preserve">et al.</w:t>
+      </w:r>
+      <w:r>
+        <w:t xml:space="preserve"> </w:t>
+      </w:r>
+      <w:r>
+        <w:t xml:space="preserve">(2021)</w:t>
+      </w:r>
+      <w:r>
+        <w:t xml:space="preserve"> </w:t>
+      </w:r>
+      <w:r>
+        <w:t xml:space="preserve">‘Appetite for disruption: Designing human-centred augmentations to an online food ordering platform’</w:t>
+      </w:r>
+      <w:r>
+        <w:t xml:space="preserve">, in</w:t>
+      </w:r>
+      <w:r>
+        <w:t xml:space="preserve"> </w:t>
+      </w:r>
+      <w:r>
+        <w:rPr>
+          <w:iCs/>
+          <w:i/>
+        </w:rPr>
+        <w:t xml:space="preserve">34th british HCI conference 34</w:t>
+      </w:r>
+      <w:r>
+        <w:t xml:space="preserve">, pp. 155–167.</w:t>
+      </w:r>
+    </w:p>
+    <w:bookmarkEnd w:id="66"/>
+    <w:bookmarkStart w:id="67" w:name="ref-goffe2022"/>
+    <w:p>
+      <w:pPr>
+        <w:pStyle w:val="Bibliography"/>
+      </w:pPr>
+      <w:r>
+        <w:t xml:space="preserve">Goffe, L.</w:t>
+      </w:r>
+      <w:r>
+        <w:t xml:space="preserve"> </w:t>
+      </w:r>
+      <w:r>
+        <w:rPr>
+          <w:iCs/>
+          <w:i/>
+        </w:rPr>
+        <w:t xml:space="preserve">et al.</w:t>
+      </w:r>
+      <w:r>
+        <w:t xml:space="preserve"> </w:t>
+      </w:r>
+      <w:r>
+        <w:t xml:space="preserve">(2022)</w:t>
+      </w:r>
+      <w:r>
+        <w:t xml:space="preserve"> </w:t>
+      </w:r>
+      <w:r>
+        <w:t xml:space="preserve">‘Web augmentation for well-being: The human-centred design of a takeaway food ordering digital platform’</w:t>
+      </w:r>
+      <w:r>
+        <w:t xml:space="preserve">,</w:t>
+      </w:r>
+      <w:r>
+        <w:t xml:space="preserve"> </w:t>
+      </w:r>
+      <w:r>
+        <w:rPr>
+          <w:iCs/>
+          <w:i/>
+        </w:rPr>
+        <w:t xml:space="preserve">Interacting with Computers</w:t>
+      </w:r>
+      <w:r>
+        <w:t xml:space="preserve">.</w:t>
+      </w:r>
+    </w:p>
+    <w:bookmarkEnd w:id="67"/>
+    <w:bookmarkStart w:id="68" w:name="ref-hall2018"/>
+    <w:p>
+      <w:pPr>
+        <w:pStyle w:val="Bibliography"/>
+      </w:pPr>
+      <w:r>
+        <w:t xml:space="preserve">Hall, W., Tinati, R. and Jennings, W. (2018)</w:t>
+      </w:r>
+      <w:r>
+        <w:t xml:space="preserve"> </w:t>
+      </w:r>
+      <w:r>
+        <w:t xml:space="preserve">‘From brexit to trump: Social media’s role in democracy’</w:t>
+      </w:r>
+      <w:r>
+        <w:t xml:space="preserve">,</w:t>
+      </w:r>
+      <w:r>
+        <w:t xml:space="preserve"> </w:t>
+      </w:r>
+      <w:r>
+        <w:rPr>
+          <w:iCs/>
+          <w:i/>
+        </w:rPr>
+        <w:t xml:space="preserve">Computer</w:t>
+      </w:r>
+      <w:r>
+        <w:t xml:space="preserve">. IEEE, 51(1), pp. 18–27.</w:t>
+      </w:r>
+    </w:p>
+    <w:bookmarkEnd w:id="68"/>
+    <w:bookmarkStart w:id="70" w:name="ref-digitalCivicsCDT2018"/>
+    <w:p>
+      <w:pPr>
+        <w:pStyle w:val="Bibliography"/>
+      </w:pPr>
+      <w:r>
+        <w:t xml:space="preserve">Open Lab (2014)</w:t>
+      </w:r>
+      <w:r>
+        <w:t xml:space="preserve"> </w:t>
+      </w:r>
+      <w:r>
+        <w:t xml:space="preserve">‘Centre for doctoral training in digital civics: About the CDT’</w:t>
+      </w:r>
+      <w:r>
+        <w:t xml:space="preserve">. Newcastle University. Available at:</w:t>
+      </w:r>
+      <w:r>
+        <w:t xml:space="preserve"> </w:t>
+      </w:r>
+      <w:hyperlink r:id="rId69">
+        <w:r>
+          <w:rPr>
+            <w:rStyle w:val="Hyperlink"/>
+          </w:rPr>
+          <w:t xml:space="preserve">https://web.archive.org/web/20180727024332/https://digitalcivics.io/apply/</w:t>
+        </w:r>
+      </w:hyperlink>
+      <w:r>
+        <w:t xml:space="preserve"> </w:t>
+      </w:r>
+      <w:r>
+        <w:t xml:space="preserve">(Accessed: 6 July 2022).</w:t>
+      </w:r>
+    </w:p>
+    <w:bookmarkEnd w:id="70"/>
+    <w:bookmarkStart w:id="72" w:name="ref-tufekci2017"/>
+    <w:p>
+      <w:pPr>
+        <w:pStyle w:val="Bibliography"/>
+      </w:pPr>
+      <w:r>
+        <w:t xml:space="preserve">Tufekci, Z. (2017)</w:t>
+      </w:r>
+      <w:r>
+        <w:t xml:space="preserve"> </w:t>
+      </w:r>
+      <w:r>
+        <w:t xml:space="preserve">‘We’re building a dystopia just to make people click on ads’</w:t>
+      </w:r>
+      <w:r>
+        <w:t xml:space="preserve">,</w:t>
+      </w:r>
+      <w:r>
+        <w:t xml:space="preserve"> </w:t>
+      </w:r>
+      <w:r>
+        <w:rPr>
+          <w:iCs/>
+          <w:i/>
+        </w:rPr>
+        <w:t xml:space="preserve">TED</w:t>
+      </w:r>
+      <w:r>
+        <w:t xml:space="preserve">. TED. Available at:</w:t>
+      </w:r>
+      <w:r>
+        <w:t xml:space="preserve"> </w:t>
+      </w:r>
+      <w:hyperlink r:id="rId71">
+        <w:r>
+          <w:rPr>
+            <w:rStyle w:val="Hyperlink"/>
+          </w:rPr>
+          <w:t xml:space="preserve">https://www.ted.com/talks/zeynep_tufekci_we_re_building_a_dystopia_just_to_make_people_click_on_ads</w:t>
+        </w:r>
+      </w:hyperlink>
+      <w:r>
+        <w:t xml:space="preserve">.</w:t>
+      </w:r>
+    </w:p>
+    <w:bookmarkEnd w:id="72"/>
+    <w:bookmarkEnd w:id="73"/>
+    <w:bookmarkEnd w:id="74"/>
     <w:sectPr/>
   </w:body>
 </w:document>
@@ -1010,6 +3243,63 @@
     <w:p>
       <w:r>
         <w:separator/>
+      </w:r>
+    </w:p>
+  </w:footnote>
+  <w:footnote w:id="20">
+    <w:p>
+      <w:pPr>
+        <w:pStyle w:val="FootnoteText"/>
+      </w:pPr>
+      <w:r>
+        <w:rPr>
+          <w:rStyle w:val="FootnoteReference"/>
+        </w:rPr>
+        <w:footnoteRef/>
+      </w:r>
+      <w:r>
+        <w:t xml:space="preserve"> </w:t>
+      </w:r>
+      <w:r>
+        <w:t xml:space="preserve">Archived at https://web.archive.org/web/20111231165329/http://www.human20.com/</w:t>
+      </w:r>
+    </w:p>
+  </w:footnote>
+  <w:footnote w:id="21">
+    <w:p>
+      <w:pPr>
+        <w:pStyle w:val="FootnoteText"/>
+      </w:pPr>
+      <w:r>
+        <w:rPr>
+          <w:rStyle w:val="FootnoteReference"/>
+        </w:rPr>
+        <w:footnoteRef/>
+      </w:r>
+      <w:r>
+        <w:t xml:space="preserve"> </w:t>
+      </w:r>
+      <w:r>
+        <w:t xml:space="preserve">http://bitnorth.com/shortbits/</w:t>
+      </w:r>
+    </w:p>
+  </w:footnote>
+  <w:footnote w:id="30">
+    <w:p>
+      <w:pPr>
+        <w:pStyle w:val="FootnoteText"/>
+      </w:pPr>
+      <w:r>
+        <w:rPr>
+          <w:rStyle w:val="FootnoteReference"/>
+        </w:rPr>
+        <w:footnoteRef/>
+      </w:r>
+      <w:r>
+        <w:t xml:space="preserve"> </w:t>
+      </w:r>
+      <w:r>
+        <w:t xml:space="preserve">MRes result awarded: Distinction.</w:t>
       </w:r>
     </w:p>
   </w:footnote>
@@ -1164,6 +3454,91 @@
     <w:lvl w:ilvl="8">
       <w:numFmt w:val="bullet"/>
       <w:lvlText w:val="•"/>
+      <w:lvlJc w:val="left"/>
+      <w:pPr>
+        <w:ind w:left="6480" w:hanging="480"/>
+      </w:pPr>
+    </w:lvl>
+  </w:abstractNum>
+  <w:abstractNum w:abstractNumId="99411">
+    <w:nsid w:val="A99411"/>
+    <w:multiLevelType w:val="multilevel"/>
+    <w:lvl w:ilvl="0">
+      <w:start w:val="1"/>
+      <w:numFmt w:val="decimal"/>
+      <w:lvlText w:val="%1."/>
+      <w:lvlJc w:val="left"/>
+      <w:pPr>
+        <w:ind w:left="720" w:hanging="480"/>
+      </w:pPr>
+    </w:lvl>
+    <w:lvl w:ilvl="1">
+      <w:start w:val="1"/>
+      <w:numFmt w:val="decimal"/>
+      <w:lvlText w:val="%2."/>
+      <w:lvlJc w:val="left"/>
+      <w:pPr>
+        <w:ind w:left="1440" w:hanging="480"/>
+      </w:pPr>
+    </w:lvl>
+    <w:lvl w:ilvl="2">
+      <w:start w:val="1"/>
+      <w:numFmt w:val="decimal"/>
+      <w:lvlText w:val="%3."/>
+      <w:lvlJc w:val="left"/>
+      <w:pPr>
+        <w:ind w:left="2160" w:hanging="480"/>
+      </w:pPr>
+    </w:lvl>
+    <w:lvl w:ilvl="3">
+      <w:start w:val="1"/>
+      <w:numFmt w:val="decimal"/>
+      <w:lvlText w:val="%4."/>
+      <w:lvlJc w:val="left"/>
+      <w:pPr>
+        <w:ind w:left="2880" w:hanging="480"/>
+      </w:pPr>
+    </w:lvl>
+    <w:lvl w:ilvl="4">
+      <w:start w:val="1"/>
+      <w:numFmt w:val="decimal"/>
+      <w:lvlText w:val="%5."/>
+      <w:lvlJc w:val="left"/>
+      <w:pPr>
+        <w:ind w:left="3600" w:hanging="480"/>
+      </w:pPr>
+    </w:lvl>
+    <w:lvl w:ilvl="5">
+      <w:start w:val="1"/>
+      <w:numFmt w:val="decimal"/>
+      <w:lvlText w:val="%6."/>
+      <w:lvlJc w:val="left"/>
+      <w:pPr>
+        <w:ind w:left="4320" w:hanging="480"/>
+      </w:pPr>
+    </w:lvl>
+    <w:lvl w:ilvl="6">
+      <w:start w:val="1"/>
+      <w:numFmt w:val="decimal"/>
+      <w:lvlText w:val="%7."/>
+      <w:lvlJc w:val="left"/>
+      <w:pPr>
+        <w:ind w:left="5040" w:hanging="480"/>
+      </w:pPr>
+    </w:lvl>
+    <w:lvl w:ilvl="7">
+      <w:start w:val="1"/>
+      <w:numFmt w:val="decimal"/>
+      <w:lvlText w:val="%8."/>
+      <w:lvlJc w:val="left"/>
+      <w:pPr>
+        <w:ind w:left="5760" w:hanging="480"/>
+      </w:pPr>
+    </w:lvl>
+    <w:lvl w:ilvl="8">
+      <w:start w:val="1"/>
+      <w:numFmt w:val="decimal"/>
+      <w:lvlText w:val="%9."/>
       <w:lvlJc w:val="left"/>
       <w:pPr>
         <w:ind w:left="6480" w:hanging="480"/>
@@ -1186,6 +3561,84 @@
     <w:abstractNumId w:val="991"/>
   </w:num>
   <w:num w:numId="1005">
+    <w:abstractNumId w:val="991"/>
+  </w:num>
+  <w:num w:numId="1006">
+    <w:abstractNumId w:val="991"/>
+  </w:num>
+  <w:num w:numId="1007">
+    <w:abstractNumId w:val="99411"/>
+    <w:lvlOverride w:ilvl="0">
+      <w:startOverride w:val="1"/>
+    </w:lvlOverride>
+    <w:lvlOverride w:ilvl="1">
+      <w:startOverride w:val="1"/>
+    </w:lvlOverride>
+    <w:lvlOverride w:ilvl="2">
+      <w:startOverride w:val="1"/>
+    </w:lvlOverride>
+    <w:lvlOverride w:ilvl="3">
+      <w:startOverride w:val="1"/>
+    </w:lvlOverride>
+    <w:lvlOverride w:ilvl="4">
+      <w:startOverride w:val="1"/>
+    </w:lvlOverride>
+    <w:lvlOverride w:ilvl="5">
+      <w:startOverride w:val="1"/>
+    </w:lvlOverride>
+    <w:lvlOverride w:ilvl="6">
+      <w:startOverride w:val="1"/>
+    </w:lvlOverride>
+    <w:lvlOverride w:ilvl="7">
+      <w:startOverride w:val="1"/>
+    </w:lvlOverride>
+    <w:lvlOverride w:ilvl="8">
+      <w:startOverride w:val="1"/>
+    </w:lvlOverride>
+  </w:num>
+  <w:num w:numId="1008">
+    <w:abstractNumId w:val="99411"/>
+    <w:lvlOverride w:ilvl="0">
+      <w:startOverride w:val="1"/>
+    </w:lvlOverride>
+    <w:lvlOverride w:ilvl="1">
+      <w:startOverride w:val="1"/>
+    </w:lvlOverride>
+    <w:lvlOverride w:ilvl="2">
+      <w:startOverride w:val="1"/>
+    </w:lvlOverride>
+    <w:lvlOverride w:ilvl="3">
+      <w:startOverride w:val="1"/>
+    </w:lvlOverride>
+    <w:lvlOverride w:ilvl="4">
+      <w:startOverride w:val="1"/>
+    </w:lvlOverride>
+    <w:lvlOverride w:ilvl="5">
+      <w:startOverride w:val="1"/>
+    </w:lvlOverride>
+    <w:lvlOverride w:ilvl="6">
+      <w:startOverride w:val="1"/>
+    </w:lvlOverride>
+    <w:lvlOverride w:ilvl="7">
+      <w:startOverride w:val="1"/>
+    </w:lvlOverride>
+    <w:lvlOverride w:ilvl="8">
+      <w:startOverride w:val="1"/>
+    </w:lvlOverride>
+  </w:num>
+  <w:num w:numId="1009">
+    <w:abstractNumId w:val="991"/>
+  </w:num>
+  <w:num w:numId="1010">
+    <w:abstractNumId w:val="991"/>
+  </w:num>
+  <w:num w:numId="1011">
+    <w:abstractNumId w:val="991"/>
+  </w:num>
+  <w:num w:numId="1012">
+    <w:abstractNumId w:val="991"/>
+  </w:num>
+  <w:num w:numId="1013">
     <w:abstractNumId w:val="991"/>
   </w:num>
 </w:numbering>

</xml_diff>

<commit_message>
finished contributions chapter 1
</commit_message>
<xml_diff>
--- a/docx/chapter-1.docx
+++ b/docx/chapter-1.docx
@@ -80,7 +80,7 @@
         </w:p>
       </w:sdtContent>
     </w:sdt>
-    <w:bookmarkStart w:id="57" w:name="chapter-1"/>
+    <w:bookmarkStart w:id="60" w:name="chapter-1"/>
     <w:p>
       <w:pPr>
         <w:pStyle w:val="Heading1"/>
@@ -225,6 +225,9 @@
         <w:t xml:space="preserve">’</w:t>
       </w:r>
       <w:r>
+        <w:t xml:space="preserve"> </w:t>
+      </w:r>
+      <w:r>
         <w:t xml:space="preserve">(</w:t>
       </w:r>
       <w:hyperlink w:anchor="ref-toonders2014">
@@ -275,6 +278,9 @@
         <w:t xml:space="preserve">driving profit for many businesses today. This splintering</w:t>
       </w:r>
       <w:r>
+        <w:t xml:space="preserve"> </w:t>
+      </w:r>
+      <w:r>
         <w:t xml:space="preserve">(</w:t>
       </w:r>
       <w:hyperlink w:anchor="ref-lemley2021">
@@ -317,6 +323,9 @@
           <w:i/>
         </w:rPr>
         <w:t xml:space="preserve">”</w:t>
+      </w:r>
+      <w:r>
+        <w:t xml:space="preserve"> </w:t>
       </w:r>
       <w:r>
         <w:t xml:space="preserve">(</w:t>
@@ -3715,7 +3724,7 @@
     </w:p>
     <w:bookmarkEnd w:id="54"/>
     <w:bookmarkEnd w:id="55"/>
-    <w:bookmarkStart w:id="56" w:name="X26f83404b3689e9473b90563ae874b959b849ed"/>
+    <w:bookmarkStart w:id="59" w:name="X26f83404b3689e9473b90563ae874b959b849ed"/>
     <w:p>
       <w:pPr>
         <w:pStyle w:val="Heading2"/>
@@ -3738,7 +3747,128 @@
         <w:pStyle w:val="FirstParagraph"/>
       </w:pPr>
       <w:r>
-        <w:t xml:space="preserve">[overall description here][120w]</w:t>
+        <w:t xml:space="preserve">The overall structure of this thesis is illustrated in Figure X. This introduction is followed by a literature review [</w:t>
+      </w:r>
+      <w:hyperlink w:anchor="chapter-2">
+        <w:r>
+          <w:rPr>
+            <w:rStyle w:val="Hyperlink"/>
+          </w:rPr>
+          <w:t xml:space="preserve">Chapter 2</w:t>
+        </w:r>
+      </w:hyperlink>
+      <w:r>
+        <w:t xml:space="preserve">]] and a methodology chapter [</w:t>
+      </w:r>
+      <w:hyperlink w:anchor="chapter-3">
+        <w:r>
+          <w:rPr>
+            <w:rStyle w:val="Hyperlink"/>
+          </w:rPr>
+          <w:t xml:space="preserve">Chapter 3</w:t>
+        </w:r>
+      </w:hyperlink>
+      <w:r>
+        <w:t xml:space="preserve">]. Both research questions RQ1 and RQ2 are examined in both Case Studies, and these studies are documented as self-contained pieces of research in [</w:t>
+      </w:r>
+      <w:hyperlink w:anchor="chapter-4">
+        <w:r>
+          <w:rPr>
+            <w:rStyle w:val="Hyperlink"/>
+          </w:rPr>
+          <w:t xml:space="preserve">Chapter 4</w:t>
+        </w:r>
+      </w:hyperlink>
+      <w:r>
+        <w:t xml:space="preserve">] and [</w:t>
+      </w:r>
+      <w:hyperlink w:anchor="chapter-5">
+        <w:r>
+          <w:rPr>
+            <w:rStyle w:val="Hyperlink"/>
+          </w:rPr>
+          <w:t xml:space="preserve">Chapter 5</w:t>
+        </w:r>
+      </w:hyperlink>
+      <w:r>
+        <w:t xml:space="preserve">] respectively. In [</w:t>
+      </w:r>
+      <w:hyperlink w:anchor="chapter-6">
+        <w:r>
+          <w:rPr>
+            <w:rStyle w:val="Hyperlink"/>
+          </w:rPr>
+          <w:t xml:space="preserve">Chapter 6</w:t>
+        </w:r>
+      </w:hyperlink>
+      <w:r>
+        <w:t xml:space="preserve">] the findings and insights from the Case Studies are synthesised into common findings as to what people want from data and from data holders, which concludes the investigation of the two research questions. [</w:t>
+      </w:r>
+      <w:hyperlink w:anchor="chapter-7">
+        <w:r>
+          <w:rPr>
+            <w:rStyle w:val="Hyperlink"/>
+          </w:rPr>
+          <w:t xml:space="preserve">Chapter 7</w:t>
+        </w:r>
+      </w:hyperlink>
+      <w:r>
+        <w:t xml:space="preserve">] opens up the future of the HDR landscape and sets the stage for future research and innovation, building on both the research conclusions in Chapter 6 as well as my practical experiences from other related research and development activities conducted outside of this PhD research but during the same timeframe.</w:t>
+      </w:r>
+    </w:p>
+    <w:p>
+      <w:pPr>
+        <w:pStyle w:val="CaptionedFigure"/>
+      </w:pPr>
+      <w:r>
+        <w:drawing>
+          <wp:inline>
+            <wp:extent cx="5334000" cy="2437575"/>
+            <wp:effectExtent b="0" l="0" r="0" t="0"/>
+            <wp:docPr descr="Figure X: The Structure of this Thesis" title="" id="57" name="Picture"/>
+            <a:graphic>
+              <a:graphicData uri="http://schemas.openxmlformats.org/drawingml/2006/picture">
+                <pic:pic>
+                  <pic:nvPicPr>
+                    <pic:cNvPr descr="./src/figs/figX-thesis-structure.jpg" id="58" name="Picture"/>
+                    <pic:cNvPicPr>
+                      <a:picLocks noChangeArrowheads="1" noChangeAspect="1"/>
+                    </pic:cNvPicPr>
+                  </pic:nvPicPr>
+                  <pic:blipFill>
+                    <a:blip r:embed="rId56"/>
+                    <a:stretch>
+                      <a:fillRect/>
+                    </a:stretch>
+                  </pic:blipFill>
+                  <pic:spPr bwMode="auto">
+                    <a:xfrm>
+                      <a:off x="0" y="0"/>
+                      <a:ext cx="5334000" cy="2437575"/>
+                    </a:xfrm>
+                    <a:prstGeom prst="rect">
+                      <a:avLst/>
+                    </a:prstGeom>
+                    <a:noFill/>
+                    <a:ln w="9525">
+                      <a:noFill/>
+                      <a:headEnd/>
+                      <a:tailEnd/>
+                    </a:ln>
+                  </pic:spPr>
+                </pic:pic>
+              </a:graphicData>
+            </a:graphic>
+          </wp:inline>
+        </w:drawing>
+      </w:r>
+    </w:p>
+    <w:p>
+      <w:pPr>
+        <w:pStyle w:val="ImageCaption"/>
+      </w:pPr>
+      <w:r>
+        <w:t xml:space="preserve">Figure X: The Structure of this Thesis</w:t>
       </w:r>
     </w:p>
     <w:p>
@@ -3837,9 +3967,9 @@
         <w:t xml:space="preserve">…[120w]</w:t>
       </w:r>
     </w:p>
-    <w:bookmarkEnd w:id="56"/>
-    <w:bookmarkEnd w:id="57"/>
-    <w:bookmarkStart w:id="99" w:name="bibliography"/>
+    <w:bookmarkEnd w:id="59"/>
+    <w:bookmarkEnd w:id="60"/>
+    <w:bookmarkStart w:id="102" w:name="bibliography"/>
     <w:p>
       <w:pPr>
         <w:pStyle w:val="Heading1"/>
@@ -3848,8 +3978,8 @@
         <w:t xml:space="preserve">Bibliography</w:t>
       </w:r>
     </w:p>
-    <w:bookmarkStart w:id="98" w:name="refs"/>
-    <w:bookmarkStart w:id="59" w:name="ref-abiteboul2015"/>
+    <w:bookmarkStart w:id="101" w:name="refs"/>
+    <w:bookmarkStart w:id="62" w:name="ref-abiteboul2015"/>
     <w:p>
       <w:pPr>
         <w:pStyle w:val="Bibliography"/>
@@ -3873,7 +4003,7 @@
       <w:r>
         <w:t xml:space="preserve"> </w:t>
       </w:r>
-      <w:hyperlink r:id="rId58">
+      <w:hyperlink r:id="rId61">
         <w:r>
           <w:rPr>
             <w:rStyle w:val="Hyperlink"/>
@@ -3885,8 +4015,8 @@
         <w:t xml:space="preserve">.</w:t>
       </w:r>
     </w:p>
-    <w:bookmarkEnd w:id="59"/>
-    <w:bookmarkStart w:id="61" w:name="ref-bødker2015"/>
+    <w:bookmarkEnd w:id="62"/>
+    <w:bookmarkStart w:id="64" w:name="ref-bødker2015"/>
     <w:p>
       <w:pPr>
         <w:pStyle w:val="Bibliography"/>
@@ -3925,7 +4055,7 @@
       <w:r>
         <w:t xml:space="preserve"> </w:t>
       </w:r>
-      <w:hyperlink r:id="rId60">
+      <w:hyperlink r:id="rId63">
         <w:r>
           <w:rPr>
             <w:rStyle w:val="Hyperlink"/>
@@ -3937,8 +4067,8 @@
         <w:t xml:space="preserve">.</w:t>
       </w:r>
     </w:p>
-    <w:bookmarkEnd w:id="61"/>
-    <w:bookmarkStart w:id="63" w:name="ref-bowyer2011"/>
+    <w:bookmarkEnd w:id="64"/>
+    <w:bookmarkStart w:id="66" w:name="ref-bowyer2011"/>
     <w:p>
       <w:pPr>
         <w:pStyle w:val="Bibliography"/>
@@ -3964,7 +4094,7 @@
       <w:r>
         <w:t xml:space="preserve"> </w:t>
       </w:r>
-      <w:hyperlink r:id="rId62">
+      <w:hyperlink r:id="rId65">
         <w:r>
           <w:rPr>
             <w:rStyle w:val="Hyperlink"/>
@@ -3976,8 +4106,8 @@
         <w:t xml:space="preserve">.</w:t>
       </w:r>
     </w:p>
-    <w:bookmarkEnd w:id="63"/>
-    <w:bookmarkStart w:id="65" w:name="ref-bowyer2012"/>
+    <w:bookmarkEnd w:id="66"/>
+    <w:bookmarkStart w:id="68" w:name="ref-bowyer2012"/>
     <w:p>
       <w:pPr>
         <w:pStyle w:val="Bibliography"/>
@@ -4010,7 +4140,7 @@
       <w:r>
         <w:t xml:space="preserve"> </w:t>
       </w:r>
-      <w:hyperlink r:id="rId64">
+      <w:hyperlink r:id="rId67">
         <w:r>
           <w:rPr>
             <w:rStyle w:val="Hyperlink"/>
@@ -4022,8 +4152,8 @@
         <w:t xml:space="preserve">.</w:t>
       </w:r>
     </w:p>
-    <w:bookmarkEnd w:id="65"/>
-    <w:bookmarkStart w:id="67" w:name="ref-bowyer2018b"/>
+    <w:bookmarkEnd w:id="68"/>
+    <w:bookmarkStart w:id="70" w:name="ref-bowyer2018b"/>
     <w:p>
       <w:pPr>
         <w:pStyle w:val="Bibliography"/>
@@ -4078,7 +4208,7 @@
       <w:r>
         <w:t xml:space="preserve"> </w:t>
       </w:r>
-      <w:hyperlink r:id="rId66">
+      <w:hyperlink r:id="rId69">
         <w:r>
           <w:rPr>
             <w:rStyle w:val="Hyperlink"/>
@@ -4090,8 +4220,8 @@
         <w:t xml:space="preserve">.</w:t>
       </w:r>
     </w:p>
-    <w:bookmarkEnd w:id="67"/>
-    <w:bookmarkStart w:id="68" w:name="ref-bowyer2019"/>
+    <w:bookmarkEnd w:id="70"/>
+    <w:bookmarkStart w:id="71" w:name="ref-bowyer2019"/>
     <w:p>
       <w:pPr>
         <w:pStyle w:val="Bibliography"/>
@@ -4158,8 +4288,8 @@
         <w:t xml:space="preserve">.</w:t>
       </w:r>
     </w:p>
-    <w:bookmarkEnd w:id="68"/>
-    <w:bookmarkStart w:id="69" w:name="ref-bowyer2022"/>
+    <w:bookmarkEnd w:id="71"/>
+    <w:bookmarkStart w:id="72" w:name="ref-bowyer2022"/>
     <w:p>
       <w:pPr>
         <w:pStyle w:val="Bibliography"/>
@@ -4206,8 +4336,8 @@
         <w:t xml:space="preserve">.</w:t>
       </w:r>
     </w:p>
-    <w:bookmarkEnd w:id="69"/>
-    <w:bookmarkStart w:id="71" w:name="ref-chan2019"/>
+    <w:bookmarkEnd w:id="72"/>
+    <w:bookmarkStart w:id="74" w:name="ref-chan2019"/>
     <w:p>
       <w:pPr>
         <w:pStyle w:val="Bibliography"/>
@@ -4240,7 +4370,7 @@
       <w:r>
         <w:t xml:space="preserve"> </w:t>
       </w:r>
-      <w:hyperlink r:id="rId70">
+      <w:hyperlink r:id="rId73">
         <w:r>
           <w:rPr>
             <w:rStyle w:val="Hyperlink"/>
@@ -4252,8 +4382,8 @@
         <w:t xml:space="preserve">.</w:t>
       </w:r>
     </w:p>
-    <w:bookmarkEnd w:id="71"/>
-    <w:bookmarkStart w:id="73" w:name="ref-fu2020"/>
+    <w:bookmarkEnd w:id="74"/>
+    <w:bookmarkStart w:id="76" w:name="ref-fu2020"/>
     <w:p>
       <w:pPr>
         <w:pStyle w:val="Bibliography"/>
@@ -4308,7 +4438,7 @@
       <w:r>
         <w:t xml:space="preserve"> </w:t>
       </w:r>
-      <w:hyperlink r:id="rId72">
+      <w:hyperlink r:id="rId75">
         <w:r>
           <w:rPr>
             <w:rStyle w:val="Hyperlink"/>
@@ -4320,8 +4450,8 @@
         <w:t xml:space="preserve">.</w:t>
       </w:r>
     </w:p>
-    <w:bookmarkEnd w:id="73"/>
-    <w:bookmarkStart w:id="74" w:name="ref-goffe2021"/>
+    <w:bookmarkEnd w:id="76"/>
+    <w:bookmarkStart w:id="77" w:name="ref-goffe2021"/>
     <w:p>
       <w:pPr>
         <w:pStyle w:val="Bibliography"/>
@@ -4368,8 +4498,8 @@
         <w:t xml:space="preserve">, pp. 155–167.</w:t>
       </w:r>
     </w:p>
-    <w:bookmarkEnd w:id="74"/>
-    <w:bookmarkStart w:id="75" w:name="ref-goffe2022"/>
+    <w:bookmarkEnd w:id="77"/>
+    <w:bookmarkStart w:id="78" w:name="ref-goffe2022"/>
     <w:p>
       <w:pPr>
         <w:pStyle w:val="Bibliography"/>
@@ -4416,8 +4546,8 @@
         <w:t xml:space="preserve">.</w:t>
       </w:r>
     </w:p>
-    <w:bookmarkEnd w:id="75"/>
-    <w:bookmarkStart w:id="76" w:name="ref-hall2018"/>
+    <w:bookmarkEnd w:id="78"/>
+    <w:bookmarkStart w:id="79" w:name="ref-hall2018"/>
     <w:p>
       <w:pPr>
         <w:pStyle w:val="Bibliography"/>
@@ -4448,8 +4578,8 @@
         <w:t xml:space="preserve">. IEEE, 51(1), pp. 18–27.</w:t>
       </w:r>
     </w:p>
-    <w:bookmarkEnd w:id="76"/>
-    <w:bookmarkStart w:id="78" w:name="ref-wef2014context"/>
+    <w:bookmarkEnd w:id="79"/>
+    <w:bookmarkStart w:id="81" w:name="ref-wef2014context"/>
     <w:p>
       <w:pPr>
         <w:pStyle w:val="Bibliography"/>
@@ -4473,7 +4603,7 @@
       <w:r>
         <w:t xml:space="preserve"> </w:t>
       </w:r>
-      <w:hyperlink r:id="rId77">
+      <w:hyperlink r:id="rId80">
         <w:r>
           <w:rPr>
             <w:rStyle w:val="Hyperlink"/>
@@ -4485,8 +4615,8 @@
         <w:t xml:space="preserve">.</w:t>
       </w:r>
     </w:p>
-    <w:bookmarkEnd w:id="78"/>
-    <w:bookmarkStart w:id="80" w:name="ref-lemley2021"/>
+    <w:bookmarkEnd w:id="81"/>
+    <w:bookmarkStart w:id="83" w:name="ref-lemley2021"/>
     <w:p>
       <w:pPr>
         <w:pStyle w:val="Bibliography"/>
@@ -4519,7 +4649,7 @@
       <w:r>
         <w:t xml:space="preserve"> </w:t>
       </w:r>
-      <w:hyperlink r:id="rId79">
+      <w:hyperlink r:id="rId82">
         <w:r>
           <w:rPr>
             <w:rStyle w:val="Hyperlink"/>
@@ -4528,8 +4658,8 @@
         </w:r>
       </w:hyperlink>
     </w:p>
-    <w:bookmarkEnd w:id="80"/>
-    <w:bookmarkStart w:id="82" w:name="ref-luger2013"/>
+    <w:bookmarkEnd w:id="83"/>
+    <w:bookmarkStart w:id="85" w:name="ref-luger2013"/>
     <w:p>
       <w:pPr>
         <w:pStyle w:val="Bibliography"/>
@@ -4568,7 +4698,7 @@
       <w:r>
         <w:t xml:space="preserve"> </w:t>
       </w:r>
-      <w:hyperlink r:id="rId81">
+      <w:hyperlink r:id="rId84">
         <w:r>
           <w:rPr>
             <w:rStyle w:val="Hyperlink"/>
@@ -4580,8 +4710,8 @@
         <w:t xml:space="preserve">.</w:t>
       </w:r>
     </w:p>
-    <w:bookmarkEnd w:id="82"/>
-    <w:bookmarkStart w:id="84" w:name="ref-mortier2014"/>
+    <w:bookmarkEnd w:id="85"/>
+    <w:bookmarkStart w:id="87" w:name="ref-mortier2014"/>
     <w:p>
       <w:pPr>
         <w:pStyle w:val="Bibliography"/>
@@ -4636,7 +4766,7 @@
       <w:r>
         <w:t xml:space="preserve"> </w:t>
       </w:r>
-      <w:hyperlink r:id="rId83">
+      <w:hyperlink r:id="rId86">
         <w:r>
           <w:rPr>
             <w:rStyle w:val="Hyperlink"/>
@@ -4648,8 +4778,8 @@
         <w:t xml:space="preserve">.</w:t>
       </w:r>
     </w:p>
-    <w:bookmarkEnd w:id="84"/>
-    <w:bookmarkStart w:id="86" w:name="ref-digitalCivicsCDT2018"/>
+    <w:bookmarkEnd w:id="87"/>
+    <w:bookmarkStart w:id="89" w:name="ref-digitalCivicsCDT2018"/>
     <w:p>
       <w:pPr>
         <w:pStyle w:val="Bibliography"/>
@@ -4669,7 +4799,7 @@
       <w:r>
         <w:t xml:space="preserve"> </w:t>
       </w:r>
-      <w:hyperlink r:id="rId85">
+      <w:hyperlink r:id="rId88">
         <w:r>
           <w:rPr>
             <w:rStyle w:val="Hyperlink"/>
@@ -4684,8 +4814,8 @@
         <w:t xml:space="preserve">(Accessed: 6 July 2022).</w:t>
       </w:r>
     </w:p>
-    <w:bookmarkEnd w:id="86"/>
-    <w:bookmarkStart w:id="87" w:name="ref-thompson2011"/>
+    <w:bookmarkEnd w:id="89"/>
+    <w:bookmarkStart w:id="90" w:name="ref-thompson2011"/>
     <w:p>
       <w:pPr>
         <w:pStyle w:val="Bibliography"/>
@@ -4716,8 +4846,8 @@
         <w:t xml:space="preserve">. JSTOR, 4, pp. 167–190.</w:t>
       </w:r>
     </w:p>
-    <w:bookmarkEnd w:id="87"/>
-    <w:bookmarkStart w:id="89" w:name="ref-timely2020"/>
+    <w:bookmarkEnd w:id="90"/>
+    <w:bookmarkStart w:id="92" w:name="ref-timely2020"/>
     <w:p>
       <w:pPr>
         <w:pStyle w:val="Bibliography"/>
@@ -4743,7 +4873,7 @@
       <w:r>
         <w:t xml:space="preserve"> </w:t>
       </w:r>
-      <w:hyperlink r:id="rId88">
+      <w:hyperlink r:id="rId91">
         <w:r>
           <w:rPr>
             <w:rStyle w:val="Hyperlink"/>
@@ -4755,8 +4885,8 @@
         <w:t xml:space="preserve">.</w:t>
       </w:r>
     </w:p>
-    <w:bookmarkEnd w:id="89"/>
-    <w:bookmarkStart w:id="91" w:name="ref-toonders2014"/>
+    <w:bookmarkEnd w:id="92"/>
+    <w:bookmarkStart w:id="94" w:name="ref-toonders2014"/>
     <w:p>
       <w:pPr>
         <w:pStyle w:val="Bibliography"/>
@@ -4782,7 +4912,7 @@
       <w:r>
         <w:t xml:space="preserve"> </w:t>
       </w:r>
-      <w:hyperlink r:id="rId90">
+      <w:hyperlink r:id="rId93">
         <w:r>
           <w:rPr>
             <w:rStyle w:val="Hyperlink"/>
@@ -4794,8 +4924,8 @@
         <w:t xml:space="preserve">.</w:t>
       </w:r>
     </w:p>
-    <w:bookmarkEnd w:id="91"/>
-    <w:bookmarkStart w:id="93" w:name="ref-tufekci2017"/>
+    <w:bookmarkEnd w:id="94"/>
+    <w:bookmarkStart w:id="96" w:name="ref-tufekci2017"/>
     <w:p>
       <w:pPr>
         <w:pStyle w:val="Bibliography"/>
@@ -4828,7 +4958,7 @@
       <w:r>
         <w:t xml:space="preserve"> </w:t>
       </w:r>
-      <w:hyperlink r:id="rId92">
+      <w:hyperlink r:id="rId95">
         <w:r>
           <w:rPr>
             <w:rStyle w:val="Hyperlink"/>
@@ -4840,8 +4970,8 @@
         <w:t xml:space="preserve">.</w:t>
       </w:r>
     </w:p>
-    <w:bookmarkEnd w:id="93"/>
-    <w:bookmarkStart w:id="95" w:name="ref-vlachokyriakos2016"/>
+    <w:bookmarkEnd w:id="96"/>
+    <w:bookmarkStart w:id="98" w:name="ref-vlachokyriakos2016"/>
     <w:p>
       <w:pPr>
         <w:pStyle w:val="Bibliography"/>
@@ -4896,7 +5026,7 @@
       <w:r>
         <w:t xml:space="preserve"> </w:t>
       </w:r>
-      <w:hyperlink r:id="rId94">
+      <w:hyperlink r:id="rId97">
         <w:r>
           <w:rPr>
             <w:rStyle w:val="Hyperlink"/>
@@ -4908,8 +5038,8 @@
         <w:t xml:space="preserve">.</w:t>
       </w:r>
     </w:p>
-    <w:bookmarkEnd w:id="95"/>
-    <w:bookmarkStart w:id="97" w:name="ref-zuboff2019"/>
+    <w:bookmarkEnd w:id="98"/>
+    <w:bookmarkStart w:id="100" w:name="ref-zuboff2019"/>
     <w:p>
       <w:pPr>
         <w:pStyle w:val="Bibliography"/>
@@ -4933,7 +5063,7 @@
       <w:r>
         <w:t xml:space="preserve"> </w:t>
       </w:r>
-      <w:hyperlink r:id="rId96">
+      <w:hyperlink r:id="rId99">
         <w:r>
           <w:rPr>
             <w:rStyle w:val="Hyperlink"/>
@@ -4945,9 +5075,9 @@
         <w:t xml:space="preserve">.</w:t>
       </w:r>
     </w:p>
-    <w:bookmarkEnd w:id="97"/>
-    <w:bookmarkEnd w:id="98"/>
-    <w:bookmarkEnd w:id="99"/>
+    <w:bookmarkEnd w:id="100"/>
+    <w:bookmarkEnd w:id="101"/>
+    <w:bookmarkEnd w:id="102"/>
     <w:sectPr/>
   </w:body>
 </w:document>

</xml_diff>

<commit_message>
stripping out old c7 complexity, adding new headings
</commit_message>
<xml_diff>
--- a/docx/chapter-1.docx
+++ b/docx/chapter-1.docx
@@ -80,7 +80,7 @@
         </w:p>
       </w:sdtContent>
     </w:sdt>
-    <w:bookmarkStart w:id="61" w:name="chapter-1"/>
+    <w:bookmarkStart w:id="63" w:name="chapter-1"/>
     <w:p>
       <w:pPr>
         <w:pStyle w:val="Heading1"/>
@@ -151,6 +151,14 @@
     <w:p>
       <w:pPr>
         <w:pStyle w:val="FirstParagraph"/>
+      </w:pPr>
+      <w:r>
+        <w:t xml:space="preserve">[TODO address JG feedback]</w:t>
+      </w:r>
+    </w:p>
+    <w:p>
+      <w:pPr>
+        <w:pStyle w:val="BodyText"/>
       </w:pPr>
       <w:r>
         <w:t xml:space="preserve">The collection, storage and exploitation of personal data about individuals has been a driving force in shaping the</w:t>
@@ -807,6 +815,14 @@
         <w:pStyle w:val="FirstParagraph"/>
       </w:pPr>
       <w:r>
+        <w:t xml:space="preserve">[TODO update per JG feedback - split into short motivation here, and longer reflection later (7.5/8?)]</w:t>
+      </w:r>
+    </w:p>
+    <w:p>
+      <w:pPr>
+        <w:pStyle w:val="BodyText"/>
+      </w:pPr>
+      <w:r>
         <w:t xml:space="preserve">This PhD and this thesis represent the culmination of my lifelong passion to help people get more value from our computers. Over 30 years ago, I learned from an early age about computers by programming my Acorn Electron, one of the many 1980s home computers that taught their users that the computer was a tool to be exploited, one that you could master and bend to your will. In my formative years at University and beyond, I lived through the birth of the public Internet and marvelled at the ability for computers to connect people across the world, empower individuals as creators, innovators and broadcasters, level the playing field and transform the way people interact. Keenly tracking and embracing the Web 2.0 revolution while observing the digitisation and disruption of so many industries, I became fascinated with the ways in which humans were shaping computer systems which in turn were shaping our habits and our society.</w:t>
       </w:r>
     </w:p>
@@ -997,12 +1013,20 @@
         <w:tab/>
       </w:r>
       <w:r>
-        <w:t xml:space="preserve">Research Objectives and purpose</w:t>
+        <w:t xml:space="preserve">Research Objectives and Purpose</w:t>
       </w:r>
     </w:p>
     <w:p>
       <w:pPr>
         <w:pStyle w:val="FirstParagraph"/>
+      </w:pPr>
+      <w:r>
+        <w:t xml:space="preserve">[TODO address JG feedback]</w:t>
+      </w:r>
+    </w:p>
+    <w:p>
+      <w:pPr>
+        <w:pStyle w:val="BodyText"/>
       </w:pPr>
       <w:r>
         <w:t xml:space="preserve">Given the societal importance of this problem as outlined at the start, the goal of this research and of this thesis is</w:t>
@@ -1552,6 +1576,14 @@
         <w:pStyle w:val="FirstParagraph"/>
       </w:pPr>
       <w:r>
+        <w:t xml:space="preserve">[TODO address JG feedback]</w:t>
+      </w:r>
+    </w:p>
+    <w:p>
+      <w:pPr>
+        <w:pStyle w:val="BodyText"/>
+      </w:pPr>
+      <w:r>
         <w:t xml:space="preserve">This section lists the contributions (</w:t>
       </w:r>
       <w:r>
@@ -1843,6 +1875,14 @@
         </w:rPr>
         <w:t xml:space="preserve">useable</w:t>
       </w:r>
+      <w:hyperlink w:anchor="fn15">
+        <w:r>
+          <w:rPr>
+            <w:rStyle w:val="Hyperlink"/>
+          </w:rPr>
+          <w:t xml:space="preserve">15</w:t>
+        </w:r>
+      </w:hyperlink>
       <w:r>
         <w:t xml:space="preserve"> </w:t>
       </w:r>
@@ -2393,6 +2433,14 @@
         <w:pStyle w:val="BodyText"/>
       </w:pPr>
       <w:r>
+        <w:t xml:space="preserve">[TODO Only highlight these lists here, move the full lists to 7.5/8?]</w:t>
+      </w:r>
+    </w:p>
+    <w:p>
+      <w:pPr>
+        <w:pStyle w:val="BodyText"/>
+      </w:pPr>
+      <w:r>
         <w:t xml:space="preserve">In</w:t>
       </w:r>
       <w:r>
@@ -3864,7 +3912,7 @@
     </w:p>
     <w:bookmarkEnd w:id="29"/>
     <w:bookmarkEnd w:id="30"/>
-    <w:bookmarkStart w:id="56" w:name="Xafe7d50c10921ac0f9f899939231a737e7dc2b2"/>
+    <w:bookmarkStart w:id="58" w:name="Xafe7d50c10921ac0f9f899939231a737e7dc2b2"/>
     <w:p>
       <w:pPr>
         <w:pStyle w:val="Heading2"/>
@@ -3882,7 +3930,15 @@
         <w:t xml:space="preserve">Publications arising from and connected to this research</w:t>
       </w:r>
     </w:p>
-    <w:bookmarkStart w:id="33" w:name="Xcefc2f8651dab1dca3f5569d5c8495d75f8956a"/>
+    <w:p>
+      <w:pPr>
+        <w:pStyle w:val="FirstParagraph"/>
+      </w:pPr>
+      <w:r>
+        <w:t xml:space="preserve">[TODO address JG feedback]</w:t>
+      </w:r>
+    </w:p>
+    <w:bookmarkStart w:id="34" w:name="Xcefc2f8651dab1dca3f5569d5c8495d75f8956a"/>
     <w:p>
       <w:pPr>
         <w:pStyle w:val="Heading3"/>
@@ -3914,7 +3970,24 @@
         <w:footnoteReference w:id="31"/>
       </w:r>
       <w:r>
-        <w:t xml:space="preserve">, I conducted a pilot study, interviewing and exploring issues around data with families who had experience of social care services. During the first months of this PhD I conducted new analysis of the data collected, resulting in the synthesis into a full first-author paper published at CHI 2018:</w:t>
+        <w:t xml:space="preserve">, I conducted a pilot study, interviewing and exploring issues around data with families who had experience of social care services. During the first months of this PhD I conducted new analysis of the data collected, resulting in the synthesis into a full first-author paper published and</w:t>
+      </w:r>
+      <w:r>
+        <w:t xml:space="preserve"> </w:t>
+      </w:r>
+      <w:hyperlink r:id="rId32">
+        <w:r>
+          <w:rPr>
+            <w:rStyle w:val="Hyperlink"/>
+          </w:rPr>
+          <w:t xml:space="preserve">presented at</w:t>
+        </w:r>
+      </w:hyperlink>
+      <w:r>
+        <w:t xml:space="preserve"> </w:t>
+      </w:r>
+      <w:r>
+        <w:t xml:space="preserve">CHI 2018:</w:t>
       </w:r>
     </w:p>
     <w:p>
@@ -3928,7 +4001,7 @@
       <w:r>
         <w:t xml:space="preserve">“</w:t>
       </w:r>
-      <w:hyperlink r:id="rId32">
+      <w:hyperlink r:id="rId33">
         <w:r>
           <w:rPr>
             <w:rStyle w:val="Hyperlink"/>
@@ -3985,8 +4058,8 @@
         <w:t xml:space="preserve">This study is given a special status in this thesis; while it is not officially to be examined, it plays a critical role as a pilot study for Case Study One and its findings and insights are built upon in Chapters 4, 6 and 7. As such, the paper is included in full in Appendix 1.[ADD APPENDIX REFERENCE]</w:t>
       </w:r>
     </w:p>
-    <w:bookmarkEnd w:id="33"/>
-    <w:bookmarkStart w:id="41" w:name="X12922418c775c428a953a3113e443ec31059d4f"/>
+    <w:bookmarkEnd w:id="34"/>
+    <w:bookmarkStart w:id="43" w:name="X12922418c775c428a953a3113e443ec31059d4f"/>
     <w:p>
       <w:pPr>
         <w:pStyle w:val="Heading3"/>
@@ -4004,7 +4077,7 @@
         <w:t xml:space="preserve">Primary Case studies</w:t>
       </w:r>
     </w:p>
-    <w:bookmarkStart w:id="38" w:name="X8c540b95e6eecf57e1c4c459289fa97bc6c86fc"/>
+    <w:bookmarkStart w:id="39" w:name="X8c540b95e6eecf57e1c4c459289fa97bc6c86fc"/>
     <w:p>
       <w:pPr>
         <w:pStyle w:val="Heading4"/>
@@ -4041,7 +4114,7 @@
       <w:r>
         <w:t xml:space="preserve">“</w:t>
       </w:r>
-      <w:hyperlink r:id="rId34">
+      <w:hyperlink r:id="rId35">
         <w:r>
           <w:rPr>
             <w:rStyle w:val="Hyperlink"/>
@@ -4095,15 +4168,7 @@
         <w:pStyle w:val="FirstParagraph"/>
       </w:pPr>
       <w:r>
-        <w:t xml:space="preserve">This work was also presented at the conference in the form of a poster, which is shown in Figure X.</w:t>
-      </w:r>
-    </w:p>
-    <w:p>
-      <w:pPr>
-        <w:pStyle w:val="BodyText"/>
-      </w:pPr>
-      <w:r>
-        <w:t xml:space="preserve">A 15,000 word+ detailed first-author journal paper has been drafted to supplement the extended abstract and will be submitted for publication in due course.</w:t>
+        <w:t xml:space="preserve">This work was also presented at the conference in the form of a poster, which is shown in Figure X. A full journal paper of Case Study One is in prep.</w:t>
       </w:r>
     </w:p>
     <w:p>
@@ -4115,18 +4180,18 @@
           <wp:inline>
             <wp:extent cx="5334000" cy="7541887"/>
             <wp:effectExtent b="0" l="0" r="0" t="0"/>
-            <wp:docPr descr="Figure X: Poster Presentation of Case Study One" title="" id="36" name="Picture"/>
+            <wp:docPr descr="Figure X: Poster Presentation of Case Study One" title="" id="37" name="Picture"/>
             <a:graphic>
               <a:graphicData uri="http://schemas.openxmlformats.org/drawingml/2006/picture">
                 <pic:pic>
                   <pic:nvPicPr>
-                    <pic:cNvPr descr="./src/figs/figX-hdi-in-care-poster.png" id="37" name="Picture"/>
+                    <pic:cNvPr descr="./src/figs/figX-hdi-in-care-poster.png" id="38" name="Picture"/>
                     <pic:cNvPicPr>
                       <a:picLocks noChangeArrowheads="1" noChangeAspect="1"/>
                     </pic:cNvPicPr>
                   </pic:nvPicPr>
                   <pic:blipFill>
-                    <a:blip r:embed="rId35"/>
+                    <a:blip r:embed="rId36"/>
                     <a:stretch>
                       <a:fillRect/>
                     </a:stretch>
@@ -4161,8 +4226,8 @@
         <w:t xml:space="preserve">Figure X: Poster Presentation of Case Study One</w:t>
       </w:r>
     </w:p>
-    <w:bookmarkEnd w:id="38"/>
-    <w:bookmarkStart w:id="40" w:name="Xdf3e8f7a4346501463ce3a81c454c6878a82359"/>
+    <w:bookmarkEnd w:id="39"/>
+    <w:bookmarkStart w:id="42" w:name="Xdf3e8f7a4346501463ce3a81c454c6878a82359"/>
     <w:p>
       <w:pPr>
         <w:pStyle w:val="Heading4"/>
@@ -4185,7 +4250,37 @@
         <w:pStyle w:val="FirstParagraph"/>
       </w:pPr>
       <w:r>
-        <w:t xml:space="preserve">The work exploring the human experience of GDPR data access carried out in Case Study Two has been published as a full first-author paper at CHI 2022:</w:t>
+        <w:t xml:space="preserve">The work exploring the human experience of GDPR data access carried out in Case Study Two has been published</w:t>
+      </w:r>
+      <w:r>
+        <w:t xml:space="preserve"> </w:t>
+      </w:r>
+      <w:hyperlink r:id="rId40">
+        <w:r>
+          <w:rPr>
+            <w:rStyle w:val="Hyperlink"/>
+          </w:rPr>
+          <w:t xml:space="preserve">and presented</w:t>
+        </w:r>
+      </w:hyperlink>
+      <w:r>
+        <w:t xml:space="preserve"> </w:t>
+      </w:r>
+      <w:r>
+        <w:t xml:space="preserve">as a full first-author paper at CHI 2022, where it was awarded an</w:t>
+      </w:r>
+      <w:r>
+        <w:t xml:space="preserve"> </w:t>
+      </w:r>
+      <w:r>
+        <w:rPr>
+          <w:iCs/>
+          <w:i/>
+        </w:rPr>
+        <w:t xml:space="preserve">Honorable Mention</w:t>
+      </w:r>
+      <w:r>
+        <w:t xml:space="preserve">:</w:t>
       </w:r>
     </w:p>
     <w:p>
@@ -4196,7 +4291,7 @@
         </w:numPr>
         <w:pStyle w:val="Compact"/>
       </w:pPr>
-      <w:hyperlink r:id="rId39">
+      <w:hyperlink r:id="rId41">
         <w:r>
           <w:rPr>
             <w:rStyle w:val="Hyperlink"/>
@@ -4265,9 +4360,9 @@
         <w:t xml:space="preserve">I carried out all field research myself. Data analysis and paper writing was shared between myself and Jack Holt.</w:t>
       </w:r>
     </w:p>
-    <w:bookmarkEnd w:id="40"/>
-    <w:bookmarkEnd w:id="41"/>
-    <w:bookmarkStart w:id="48" w:name="Xf4ea365164f93933dbcfdfaba7510f792a06eb0"/>
+    <w:bookmarkEnd w:id="42"/>
+    <w:bookmarkEnd w:id="43"/>
+    <w:bookmarkStart w:id="50" w:name="Xf4ea365164f93933dbcfdfaba7510f792a06eb0"/>
     <w:p>
       <w:pPr>
         <w:pStyle w:val="Heading3"/>
@@ -4290,7 +4385,7 @@
         <w:pStyle w:val="FirstParagraph"/>
       </w:pPr>
       <w:r>
-        <w:t xml:space="preserve">During the PhD, I gave a number of presentations and published three workshop papers which included material from, or directly contributing to, this thesis and helped shape the ways in which I express the arguments within:</w:t>
+        <w:t xml:space="preserve">During the PhD, I gave a number of additional presentations and published three workshop papers which included material from or directly contributing to this thesis and its argments.</w:t>
       </w:r>
     </w:p>
     <w:p>
@@ -4301,7 +4396,7 @@
         </w:numPr>
         <w:pStyle w:val="Compact"/>
       </w:pPr>
-      <w:hyperlink r:id="rId42">
+      <w:hyperlink r:id="rId44">
         <w:r>
           <w:rPr>
             <w:rStyle w:val="Hyperlink"/>
@@ -4325,7 +4420,7 @@
         <w:t xml:space="preserve"> </w:t>
       </w:r>
       <w:r>
-        <w:t xml:space="preserve">- a short talk I presented to my peers in January 2017 laying out the landscape of reduced agency and possible avenues for improving humans’ relationships to their data.</w:t>
+        <w:t xml:space="preserve">- a short talk I presented to my peers at Open Lab in January 2017 laying out the landscape of reduced agency and possible avenues for improving humans’ relationships to their data;</w:t>
       </w:r>
     </w:p>
     <w:p>
@@ -4336,7 +4431,7 @@
         </w:numPr>
         <w:pStyle w:val="Compact"/>
       </w:pPr>
-      <w:hyperlink r:id="rId43">
+      <w:hyperlink r:id="rId45">
         <w:r>
           <w:rPr>
             <w:rStyle w:val="Hyperlink"/>
@@ -4360,7 +4455,7 @@
         <w:t xml:space="preserve"> </w:t>
       </w:r>
       <w:r>
-        <w:t xml:space="preserve">- a CHI 2018 workshop paper formalising past pre-PhD design thinking and outlining a vision for unconstrained and useful data interaction interfaces</w:t>
+        <w:t xml:space="preserve">- a CHI 2018 workshop paper formalising past pre-PhD design thinking and outlining a vision for unconstrained and useful data interaction interfaces;</w:t>
       </w:r>
     </w:p>
     <w:p>
@@ -4371,7 +4466,7 @@
         </w:numPr>
         <w:pStyle w:val="Compact"/>
       </w:pPr>
-      <w:hyperlink r:id="rId44">
+      <w:hyperlink r:id="rId46">
         <w:r>
           <w:rPr>
             <w:rStyle w:val="Hyperlink"/>
@@ -4395,7 +4490,7 @@
         <w:t xml:space="preserve"> </w:t>
       </w:r>
       <w:r>
-        <w:t xml:space="preserve">- a CHI 2018 workshop paper where I imagined a form of digital computer assistant that is far more helpful and human-data-centric than the digital voice assistants of today.</w:t>
+        <w:t xml:space="preserve">- a CHI 2018 workshop paper where I imagined a form of digital computer assistant that is far more helpful and human-data-centric than the digital voice assistants of today;</w:t>
       </w:r>
     </w:p>
     <w:p>
@@ -4406,7 +4501,7 @@
         </w:numPr>
         <w:pStyle w:val="Compact"/>
       </w:pPr>
-      <w:hyperlink r:id="rId45">
+      <w:hyperlink r:id="rId47">
         <w:r>
           <w:rPr>
             <w:rStyle w:val="Hyperlink"/>
@@ -4430,7 +4525,7 @@
         <w:t xml:space="preserve"> </w:t>
       </w:r>
       <w:r>
-        <w:t xml:space="preserve">- in early 2020 just prior to the pandemic, I was invited to give lectures on my research to undergraduate students at both Northumbria University and Newcastle University.</w:t>
+        <w:t xml:space="preserve">- in early 2020 just prior to the pandemic, I was invited to give lectures on my research to undergraduate students at both Northumbria University and Newcastle University;</w:t>
       </w:r>
     </w:p>
     <w:p>
@@ -4441,7 +4536,7 @@
         </w:numPr>
         <w:pStyle w:val="Compact"/>
       </w:pPr>
-      <w:hyperlink r:id="rId46">
+      <w:hyperlink r:id="rId48">
         <w:r>
           <w:rPr>
             <w:rStyle w:val="Hyperlink"/>
@@ -4465,7 +4560,7 @@
         <w:t xml:space="preserve"> </w:t>
       </w:r>
       <w:r>
-        <w:t xml:space="preserve">- in April 2021, I presented my thesis in the 3 minute thesis competition, and was co-winner of the people’s choice prize.</w:t>
+        <w:t xml:space="preserve">- in April 2021, I presented my thesis in Newcastle University’s 3 minute thesis competition, and was co-winner of the people’s choice prize;</w:t>
       </w:r>
     </w:p>
     <w:p>
@@ -4476,7 +4571,7 @@
         </w:numPr>
         <w:pStyle w:val="Compact"/>
       </w:pPr>
-      <w:hyperlink r:id="rId47">
+      <w:hyperlink r:id="rId49">
         <w:r>
           <w:rPr>
             <w:rStyle w:val="Hyperlink"/>
@@ -4503,8 +4598,8 @@
         <w:t xml:space="preserve">- A workshop paper I presented at CHI 2021, where I first outlined my model of the two motivating factors for interacting with personal data.</w:t>
       </w:r>
     </w:p>
-    <w:bookmarkEnd w:id="48"/>
-    <w:bookmarkStart w:id="55" w:name="Xf77470f34d624f77ac7bcf21366f57d489ee6ea"/>
+    <w:bookmarkEnd w:id="50"/>
+    <w:bookmarkStart w:id="57" w:name="Xf77470f34d624f77ac7bcf21366f57d489ee6ea"/>
     <w:p>
       <w:pPr>
         <w:pStyle w:val="Heading3"/>
@@ -4544,7 +4639,7 @@
       <w:r>
         <w:t xml:space="preserve"> </w:t>
       </w:r>
-      <w:hyperlink r:id="rId49">
+      <w:hyperlink r:id="rId51">
         <w:r>
           <w:rPr>
             <w:rStyle w:val="Hyperlink"/>
@@ -4561,7 +4656,7 @@
       <w:r>
         <w:t xml:space="preserve"> </w:t>
       </w:r>
-      <w:hyperlink r:id="rId50">
+      <w:hyperlink r:id="rId52">
         <w:r>
           <w:rPr>
             <w:rStyle w:val="Hyperlink"/>
@@ -4590,7 +4685,7 @@
       <w:r>
         <w:t xml:space="preserve"> </w:t>
       </w:r>
-      <w:hyperlink r:id="rId51">
+      <w:hyperlink r:id="rId53">
         <w:r>
           <w:rPr>
             <w:rStyle w:val="Hyperlink"/>
@@ -4644,7 +4739,7 @@
       <w:r>
         <w:t xml:space="preserve"> </w:t>
       </w:r>
-      <w:hyperlink r:id="rId52">
+      <w:hyperlink r:id="rId54">
         <w:r>
           <w:rPr>
             <w:rStyle w:val="Hyperlink"/>
@@ -4737,7 +4832,7 @@
       <w:r>
         <w:t xml:space="preserve"> </w:t>
       </w:r>
-      <w:hyperlink r:id="rId53">
+      <w:hyperlink r:id="rId55">
         <w:r>
           <w:rPr>
             <w:rStyle w:val="Hyperlink"/>
@@ -4788,7 +4883,7 @@
       <w:r>
         <w:t xml:space="preserve"> </w:t>
       </w:r>
-      <w:hyperlink r:id="rId54">
+      <w:hyperlink r:id="rId56">
         <w:r>
           <w:rPr>
             <w:rStyle w:val="Hyperlink"/>
@@ -4837,9 +4932,9 @@
         <w:t xml:space="preserve">.</w:t>
       </w:r>
     </w:p>
-    <w:bookmarkEnd w:id="55"/>
-    <w:bookmarkEnd w:id="56"/>
-    <w:bookmarkStart w:id="60" w:name="X26f83404b3689e9473b90563ae874b959b849ed"/>
+    <w:bookmarkEnd w:id="57"/>
+    <w:bookmarkEnd w:id="58"/>
+    <w:bookmarkStart w:id="62" w:name="X26f83404b3689e9473b90563ae874b959b849ed"/>
     <w:p>
       <w:pPr>
         <w:pStyle w:val="Heading2"/>
@@ -4860,6 +4955,14 @@
     <w:p>
       <w:pPr>
         <w:pStyle w:val="FirstParagraph"/>
+      </w:pPr>
+      <w:r>
+        <w:t xml:space="preserve">[TODO address JG feedback]</w:t>
+      </w:r>
+    </w:p>
+    <w:p>
+      <w:pPr>
+        <w:pStyle w:val="BodyText"/>
       </w:pPr>
       <w:r>
         <w:t xml:space="preserve">The overall structure of this thesis is illustrated in Figure X. This introduction is followed by a literature review [</w:t>
@@ -4940,18 +5043,18 @@
           <wp:inline>
             <wp:extent cx="5334000" cy="2476175"/>
             <wp:effectExtent b="0" l="0" r="0" t="0"/>
-            <wp:docPr descr="Figure X: The Structure of this Thesis" title="" id="58" name="Picture"/>
+            <wp:docPr descr="Figure X: The Structure of this Thesis" title="" id="60" name="Picture"/>
             <a:graphic>
               <a:graphicData uri="http://schemas.openxmlformats.org/drawingml/2006/picture">
                 <pic:pic>
                   <pic:nvPicPr>
-                    <pic:cNvPr descr="./src/figs/figX-thesis-structure.jpg" id="59" name="Picture"/>
+                    <pic:cNvPr descr="./src/figs/figX-thesis-structure.jpg" id="61" name="Picture"/>
                     <pic:cNvPicPr>
                       <a:picLocks noChangeArrowheads="1" noChangeAspect="1"/>
                     </pic:cNvPicPr>
                   </pic:nvPicPr>
                   <pic:blipFill>
-                    <a:blip r:embed="rId57"/>
+                    <a:blip r:embed="rId59"/>
                     <a:stretch>
                       <a:fillRect/>
                     </a:stretch>
@@ -5035,7 +5138,48 @@
         </w:r>
       </w:hyperlink>
       <w:r>
-        <w:t xml:space="preserve">] charts a path from HCI and Human-Data Interaction foundations through to the embracing of sociotechnical thinking around data and the current bleeding edge of human-centred innovation.</w:t>
+        <w:t xml:space="preserve">] charts a path from HCI and Human-Data Interaction foundations through to the embracing of sociotechnical thinking around data and the current bleeding edge of human-centred innovation, leading to</w:t>
+      </w:r>
+      <w:r>
+        <w:t xml:space="preserve"> </w:t>
+      </w:r>
+      <w:hyperlink w:anchor="RQ">
+        <w:r>
+          <w:rPr>
+            <w:rStyle w:val="Hyperlink"/>
+          </w:rPr>
+          <w:t xml:space="preserve">the primary Research Question</w:t>
+        </w:r>
+      </w:hyperlink>
+      <w:r>
+        <w:t xml:space="preserve"> </w:t>
+      </w:r>
+      <w:r>
+        <w:t xml:space="preserve">of this thesis:</w:t>
+      </w:r>
+      <w:r>
+        <w:t xml:space="preserve"> </w:t>
+      </w:r>
+      <w:r>
+        <w:rPr>
+          <w:iCs/>
+          <w:i/>
+        </w:rPr>
+        <w:t xml:space="preserve">“</w:t>
+      </w:r>
+      <w:r>
+        <w:rPr>
+          <w:iCs/>
+          <w:i/>
+        </w:rPr>
+        <w:t xml:space="preserve">What relationship do people need with their personal data, and how could that be achieved?</w:t>
+      </w:r>
+      <w:r>
+        <w:rPr>
+          <w:iCs/>
+          <w:i/>
+        </w:rPr>
+        <w:t xml:space="preserve">”</w:t>
       </w:r>
     </w:p>
     <w:p>
@@ -5482,23 +5626,23 @@
         <w:t xml:space="preserve">how such human-centric empowerment might be achieved</w:t>
       </w:r>
       <w:r>
-        <w:t xml:space="preserve">, which I believe is the best way to share the HDR insights I have gained along this six year journey that go beyond traditional empirical findings. This is also augments this thesis to become a</w:t>
-      </w:r>
-      <w:r>
-        <w:t xml:space="preserve"> </w:t>
-      </w:r>
-      <w:r>
-        <w:rPr>
-          <w:iCs/>
-          <w:i/>
-        </w:rPr>
-        <w:t xml:space="preserve">valuable and actionable reference material</w:t>
-      </w:r>
-      <w:r>
-        <w:t xml:space="preserve"> </w:t>
-      </w:r>
-      <w:r>
-        <w:t xml:space="preserve">for future researchers and innovators. First [</w:t>
+        <w:t xml:space="preserve">, which I believe is the best way to share the HDR insights I have gained along this six year journey that go beyond traditional empirical findings. This serves to augment this thesis to become a</w:t>
+      </w:r>
+      <w:r>
+        <w:t xml:space="preserve"> </w:t>
+      </w:r>
+      <w:r>
+        <w:rPr>
+          <w:iCs/>
+          <w:i/>
+        </w:rPr>
+        <w:t xml:space="preserve">valuable and actionable anthology of reference material</w:t>
+      </w:r>
+      <w:r>
+        <w:t xml:space="preserve"> </w:t>
+      </w:r>
+      <w:r>
+        <w:t xml:space="preserve">for future researchers, activists and innovators. First [</w:t>
       </w:r>
       <w:hyperlink w:anchor="Xc8e800b130e88f8d15b2c092b8d2fd1e5eaa830">
         <w:r>
@@ -5509,7 +5653,7 @@
         </w:r>
       </w:hyperlink>
       <w:r>
-        <w:t xml:space="preserve">], the additional extra-curricular industrial and academic research contexts that I worked in alongside this PhD are introduced, along with relevant additional background around</w:t>
+        <w:t xml:space="preserve">], the additional peripheral industrial and academic research and design contexts that I worked in alongside this PhD are introduced, along with relevant additional background around</w:t>
       </w:r>
       <w:r>
         <w:t xml:space="preserve"> </w:t>
@@ -5525,7 +5669,7 @@
         <w:t xml:space="preserve"> </w:t>
       </w:r>
       <w:r>
-        <w:t xml:space="preserve">(ToC) and consideration of those who pursue better HDR as a</w:t>
+        <w:t xml:space="preserve">(ToC) and a conceptualisation of those who pursue better HDR as a</w:t>
       </w:r>
       <w:r>
         <w:t xml:space="preserve"> </w:t>
@@ -5710,9 +5854,9 @@
         <w:t xml:space="preserve">], the thesis concludes with a summary of its findings and contributions.</w:t>
       </w:r>
     </w:p>
-    <w:bookmarkEnd w:id="60"/>
-    <w:bookmarkEnd w:id="61"/>
-    <w:bookmarkStart w:id="111" w:name="bibliography"/>
+    <w:bookmarkEnd w:id="62"/>
+    <w:bookmarkEnd w:id="63"/>
+    <w:bookmarkStart w:id="113" w:name="bibliography"/>
     <w:p>
       <w:pPr>
         <w:pStyle w:val="Heading1"/>
@@ -5721,8 +5865,8 @@
         <w:t xml:space="preserve">Bibliography</w:t>
       </w:r>
     </w:p>
-    <w:bookmarkStart w:id="110" w:name="refs"/>
-    <w:bookmarkStart w:id="63" w:name="ref-abiteboul2015"/>
+    <w:bookmarkStart w:id="112" w:name="refs"/>
+    <w:bookmarkStart w:id="65" w:name="ref-abiteboul2015"/>
     <w:p>
       <w:pPr>
         <w:pStyle w:val="Bibliography"/>
@@ -5746,7 +5890,7 @@
       <w:r>
         <w:t xml:space="preserve"> </w:t>
       </w:r>
-      <w:hyperlink r:id="rId62">
+      <w:hyperlink r:id="rId64">
         <w:r>
           <w:rPr>
             <w:rStyle w:val="Hyperlink"/>
@@ -5758,8 +5902,8 @@
         <w:t xml:space="preserve">.</w:t>
       </w:r>
     </w:p>
-    <w:bookmarkEnd w:id="63"/>
-    <w:bookmarkStart w:id="65" w:name="ref-ausloos2018"/>
+    <w:bookmarkEnd w:id="65"/>
+    <w:bookmarkStart w:id="67" w:name="ref-ausloos2018"/>
     <w:p>
       <w:pPr>
         <w:pStyle w:val="Bibliography"/>
@@ -5783,7 +5927,7 @@
       <w:r>
         <w:t xml:space="preserve"> </w:t>
       </w:r>
-      <w:hyperlink r:id="rId64">
+      <w:hyperlink r:id="rId66">
         <w:r>
           <w:rPr>
             <w:rStyle w:val="Hyperlink"/>
@@ -5795,8 +5939,8 @@
         <w:t xml:space="preserve">.</w:t>
       </w:r>
     </w:p>
-    <w:bookmarkEnd w:id="65"/>
-    <w:bookmarkStart w:id="67" w:name="ref-bødker2015"/>
+    <w:bookmarkEnd w:id="67"/>
+    <w:bookmarkStart w:id="69" w:name="ref-bødker2015"/>
     <w:p>
       <w:pPr>
         <w:pStyle w:val="Bibliography"/>
@@ -5835,7 +5979,7 @@
       <w:r>
         <w:t xml:space="preserve"> </w:t>
       </w:r>
-      <w:hyperlink r:id="rId66">
+      <w:hyperlink r:id="rId68">
         <w:r>
           <w:rPr>
             <w:rStyle w:val="Hyperlink"/>
@@ -5847,8 +5991,8 @@
         <w:t xml:space="preserve">.</w:t>
       </w:r>
     </w:p>
-    <w:bookmarkEnd w:id="67"/>
-    <w:bookmarkStart w:id="69" w:name="ref-bowyer2011"/>
+    <w:bookmarkEnd w:id="69"/>
+    <w:bookmarkStart w:id="71" w:name="ref-bowyer2011"/>
     <w:p>
       <w:pPr>
         <w:pStyle w:val="Bibliography"/>
@@ -5874,7 +6018,7 @@
       <w:r>
         <w:t xml:space="preserve"> </w:t>
       </w:r>
-      <w:hyperlink r:id="rId68">
+      <w:hyperlink r:id="rId70">
         <w:r>
           <w:rPr>
             <w:rStyle w:val="Hyperlink"/>
@@ -5886,8 +6030,8 @@
         <w:t xml:space="preserve">.</w:t>
       </w:r>
     </w:p>
-    <w:bookmarkEnd w:id="69"/>
-    <w:bookmarkStart w:id="71" w:name="ref-bowyer2012"/>
+    <w:bookmarkEnd w:id="71"/>
+    <w:bookmarkStart w:id="73" w:name="ref-bowyer2012"/>
     <w:p>
       <w:pPr>
         <w:pStyle w:val="Bibliography"/>
@@ -5920,7 +6064,7 @@
       <w:r>
         <w:t xml:space="preserve"> </w:t>
       </w:r>
-      <w:hyperlink r:id="rId70">
+      <w:hyperlink r:id="rId72">
         <w:r>
           <w:rPr>
             <w:rStyle w:val="Hyperlink"/>
@@ -5932,8 +6076,8 @@
         <w:t xml:space="preserve">.</w:t>
       </w:r>
     </w:p>
-    <w:bookmarkEnd w:id="71"/>
-    <w:bookmarkStart w:id="73" w:name="ref-bowyer2018b"/>
+    <w:bookmarkEnd w:id="73"/>
+    <w:bookmarkStart w:id="75" w:name="ref-bowyer2018b"/>
     <w:p>
       <w:pPr>
         <w:pStyle w:val="Bibliography"/>
@@ -5988,7 +6132,7 @@
       <w:r>
         <w:t xml:space="preserve"> </w:t>
       </w:r>
-      <w:hyperlink r:id="rId72">
+      <w:hyperlink r:id="rId74">
         <w:r>
           <w:rPr>
             <w:rStyle w:val="Hyperlink"/>
@@ -6000,8 +6144,8 @@
         <w:t xml:space="preserve">.</w:t>
       </w:r>
     </w:p>
-    <w:bookmarkEnd w:id="73"/>
-    <w:bookmarkStart w:id="74" w:name="ref-bowyer2019"/>
+    <w:bookmarkEnd w:id="75"/>
+    <w:bookmarkStart w:id="76" w:name="ref-bowyer2019"/>
     <w:p>
       <w:pPr>
         <w:pStyle w:val="Bibliography"/>
@@ -6056,7 +6200,7 @@
       <w:r>
         <w:t xml:space="preserve"> </w:t>
       </w:r>
-      <w:hyperlink r:id="rId34">
+      <w:hyperlink r:id="rId35">
         <w:r>
           <w:rPr>
             <w:rStyle w:val="Hyperlink"/>
@@ -6068,8 +6212,8 @@
         <w:t xml:space="preserve">.</w:t>
       </w:r>
     </w:p>
-    <w:bookmarkEnd w:id="74"/>
-    <w:bookmarkStart w:id="75" w:name="ref-bowyer2022b"/>
+    <w:bookmarkEnd w:id="76"/>
+    <w:bookmarkStart w:id="77" w:name="ref-bowyer2022b"/>
     <w:p>
       <w:pPr>
         <w:pStyle w:val="Bibliography"/>
@@ -6109,7 +6253,7 @@
       <w:r>
         <w:t xml:space="preserve"> </w:t>
       </w:r>
-      <w:hyperlink r:id="rId53">
+      <w:hyperlink r:id="rId55">
         <w:r>
           <w:rPr>
             <w:rStyle w:val="Hyperlink"/>
@@ -6121,8 +6265,8 @@
         <w:t xml:space="preserve">.</w:t>
       </w:r>
     </w:p>
-    <w:bookmarkEnd w:id="75"/>
-    <w:bookmarkStart w:id="76" w:name="ref-bowyer2022a"/>
+    <w:bookmarkEnd w:id="77"/>
+    <w:bookmarkStart w:id="78" w:name="ref-bowyer2022a"/>
     <w:p>
       <w:pPr>
         <w:pStyle w:val="Bibliography"/>
@@ -6169,8 +6313,8 @@
         <w:t xml:space="preserve">.</w:t>
       </w:r>
     </w:p>
-    <w:bookmarkEnd w:id="76"/>
-    <w:bookmarkStart w:id="78" w:name="ref-brandt2004"/>
+    <w:bookmarkEnd w:id="78"/>
+    <w:bookmarkStart w:id="80" w:name="ref-brandt2004"/>
     <w:p>
       <w:pPr>
         <w:pStyle w:val="Bibliography"/>
@@ -6209,7 +6353,7 @@
       <w:r>
         <w:t xml:space="preserve"> </w:t>
       </w:r>
-      <w:hyperlink r:id="rId77">
+      <w:hyperlink r:id="rId79">
         <w:r>
           <w:rPr>
             <w:rStyle w:val="Hyperlink"/>
@@ -6221,8 +6365,8 @@
         <w:t xml:space="preserve">.</w:t>
       </w:r>
     </w:p>
-    <w:bookmarkEnd w:id="78"/>
-    <w:bookmarkStart w:id="80" w:name="ref-chan2019"/>
+    <w:bookmarkEnd w:id="80"/>
+    <w:bookmarkStart w:id="82" w:name="ref-chan2019"/>
     <w:p>
       <w:pPr>
         <w:pStyle w:val="Bibliography"/>
@@ -6255,7 +6399,7 @@
       <w:r>
         <w:t xml:space="preserve"> </w:t>
       </w:r>
-      <w:hyperlink r:id="rId79">
+      <w:hyperlink r:id="rId81">
         <w:r>
           <w:rPr>
             <w:rStyle w:val="Hyperlink"/>
@@ -6267,8 +6411,8 @@
         <w:t xml:space="preserve">.</w:t>
       </w:r>
     </w:p>
-    <w:bookmarkEnd w:id="80"/>
-    <w:bookmarkStart w:id="82" w:name="ref-fu2020"/>
+    <w:bookmarkEnd w:id="82"/>
+    <w:bookmarkStart w:id="84" w:name="ref-fu2020"/>
     <w:p>
       <w:pPr>
         <w:pStyle w:val="Bibliography"/>
@@ -6323,7 +6467,7 @@
       <w:r>
         <w:t xml:space="preserve"> </w:t>
       </w:r>
-      <w:hyperlink r:id="rId81">
+      <w:hyperlink r:id="rId83">
         <w:r>
           <w:rPr>
             <w:rStyle w:val="Hyperlink"/>
@@ -6335,8 +6479,8 @@
         <w:t xml:space="preserve">.</w:t>
       </w:r>
     </w:p>
-    <w:bookmarkEnd w:id="82"/>
-    <w:bookmarkStart w:id="83" w:name="ref-goffe2021"/>
+    <w:bookmarkEnd w:id="84"/>
+    <w:bookmarkStart w:id="85" w:name="ref-goffe2021"/>
     <w:p>
       <w:pPr>
         <w:pStyle w:val="Bibliography"/>
@@ -6383,8 +6527,8 @@
         <w:t xml:space="preserve">, pp. 155–167.</w:t>
       </w:r>
     </w:p>
-    <w:bookmarkEnd w:id="83"/>
-    <w:bookmarkStart w:id="84" w:name="ref-goffe2022"/>
+    <w:bookmarkEnd w:id="85"/>
+    <w:bookmarkStart w:id="86" w:name="ref-goffe2022"/>
     <w:p>
       <w:pPr>
         <w:pStyle w:val="Bibliography"/>
@@ -6431,8 +6575,8 @@
         <w:t xml:space="preserve">.</w:t>
       </w:r>
     </w:p>
-    <w:bookmarkEnd w:id="84"/>
-    <w:bookmarkStart w:id="85" w:name="ref-hall2018"/>
+    <w:bookmarkEnd w:id="86"/>
+    <w:bookmarkStart w:id="87" w:name="ref-hall2018"/>
     <w:p>
       <w:pPr>
         <w:pStyle w:val="Bibliography"/>
@@ -6463,8 +6607,8 @@
         <w:t xml:space="preserve">. IEEE, 51(1), pp. 18–27.</w:t>
       </w:r>
     </w:p>
-    <w:bookmarkEnd w:id="85"/>
-    <w:bookmarkStart w:id="87" w:name="ref-wef2014context"/>
+    <w:bookmarkEnd w:id="87"/>
+    <w:bookmarkStart w:id="89" w:name="ref-wef2014context"/>
     <w:p>
       <w:pPr>
         <w:pStyle w:val="Bibliography"/>
@@ -6488,7 +6632,7 @@
       <w:r>
         <w:t xml:space="preserve"> </w:t>
       </w:r>
-      <w:hyperlink r:id="rId86">
+      <w:hyperlink r:id="rId88">
         <w:r>
           <w:rPr>
             <w:rStyle w:val="Hyperlink"/>
@@ -6500,8 +6644,8 @@
         <w:t xml:space="preserve">.</w:t>
       </w:r>
     </w:p>
-    <w:bookmarkEnd w:id="87"/>
-    <w:bookmarkStart w:id="89" w:name="ref-lemley2021"/>
+    <w:bookmarkEnd w:id="89"/>
+    <w:bookmarkStart w:id="91" w:name="ref-lemley2021"/>
     <w:p>
       <w:pPr>
         <w:pStyle w:val="Bibliography"/>
@@ -6534,7 +6678,7 @@
       <w:r>
         <w:t xml:space="preserve"> </w:t>
       </w:r>
-      <w:hyperlink r:id="rId88">
+      <w:hyperlink r:id="rId90">
         <w:r>
           <w:rPr>
             <w:rStyle w:val="Hyperlink"/>
@@ -6543,8 +6687,8 @@
         </w:r>
       </w:hyperlink>
     </w:p>
-    <w:bookmarkEnd w:id="89"/>
-    <w:bookmarkStart w:id="91" w:name="ref-luger2013"/>
+    <w:bookmarkEnd w:id="91"/>
+    <w:bookmarkStart w:id="93" w:name="ref-luger2013"/>
     <w:p>
       <w:pPr>
         <w:pStyle w:val="Bibliography"/>
@@ -6583,7 +6727,7 @@
       <w:r>
         <w:t xml:space="preserve"> </w:t>
       </w:r>
-      <w:hyperlink r:id="rId90">
+      <w:hyperlink r:id="rId92">
         <w:r>
           <w:rPr>
             <w:rStyle w:val="Hyperlink"/>
@@ -6595,8 +6739,8 @@
         <w:t xml:space="preserve">.</w:t>
       </w:r>
     </w:p>
-    <w:bookmarkEnd w:id="91"/>
-    <w:bookmarkStart w:id="93" w:name="ref-mortier2014"/>
+    <w:bookmarkEnd w:id="93"/>
+    <w:bookmarkStart w:id="95" w:name="ref-mortier2014"/>
     <w:p>
       <w:pPr>
         <w:pStyle w:val="Bibliography"/>
@@ -6651,7 +6795,7 @@
       <w:r>
         <w:t xml:space="preserve"> </w:t>
       </w:r>
-      <w:hyperlink r:id="rId92">
+      <w:hyperlink r:id="rId94">
         <w:r>
           <w:rPr>
             <w:rStyle w:val="Hyperlink"/>
@@ -6663,8 +6807,8 @@
         <w:t xml:space="preserve">.</w:t>
       </w:r>
     </w:p>
-    <w:bookmarkEnd w:id="93"/>
-    <w:bookmarkStart w:id="95" w:name="ref-digitalCivicsCDT2018"/>
+    <w:bookmarkEnd w:id="95"/>
+    <w:bookmarkStart w:id="97" w:name="ref-digitalCivicsCDT2018"/>
     <w:p>
       <w:pPr>
         <w:pStyle w:val="Bibliography"/>
@@ -6684,7 +6828,7 @@
       <w:r>
         <w:t xml:space="preserve"> </w:t>
       </w:r>
-      <w:hyperlink r:id="rId94">
+      <w:hyperlink r:id="rId96">
         <w:r>
           <w:rPr>
             <w:rStyle w:val="Hyperlink"/>
@@ -6699,8 +6843,8 @@
         <w:t xml:space="preserve">(Accessed: 6 July 2022).</w:t>
       </w:r>
     </w:p>
-    <w:bookmarkEnd w:id="95"/>
-    <w:bookmarkStart w:id="96" w:name="ref-pidoux2022"/>
+    <w:bookmarkEnd w:id="97"/>
+    <w:bookmarkStart w:id="98" w:name="ref-pidoux2022"/>
     <w:p>
       <w:pPr>
         <w:pStyle w:val="Bibliography"/>
@@ -6740,7 +6884,7 @@
       <w:r>
         <w:t xml:space="preserve"> </w:t>
       </w:r>
-      <w:hyperlink r:id="rId54">
+      <w:hyperlink r:id="rId56">
         <w:r>
           <w:rPr>
             <w:rStyle w:val="Hyperlink"/>
@@ -6752,8 +6896,8 @@
         <w:t xml:space="preserve">.</w:t>
       </w:r>
     </w:p>
-    <w:bookmarkEnd w:id="96"/>
-    <w:bookmarkStart w:id="98" w:name="ref-star1989"/>
+    <w:bookmarkEnd w:id="98"/>
+    <w:bookmarkStart w:id="100" w:name="ref-star1989"/>
     <w:p>
       <w:pPr>
         <w:pStyle w:val="Bibliography"/>
@@ -6792,7 +6936,7 @@
       <w:r>
         <w:t xml:space="preserve"> </w:t>
       </w:r>
-      <w:hyperlink r:id="rId97">
+      <w:hyperlink r:id="rId99">
         <w:r>
           <w:rPr>
             <w:rStyle w:val="Hyperlink"/>
@@ -6804,8 +6948,8 @@
         <w:t xml:space="preserve">.</w:t>
       </w:r>
     </w:p>
-    <w:bookmarkEnd w:id="98"/>
-    <w:bookmarkStart w:id="99" w:name="ref-thompson2011"/>
+    <w:bookmarkEnd w:id="100"/>
+    <w:bookmarkStart w:id="101" w:name="ref-thompson2011"/>
     <w:p>
       <w:pPr>
         <w:pStyle w:val="Bibliography"/>
@@ -6836,8 +6980,8 @@
         <w:t xml:space="preserve">. JSTOR, 4, pp. 167–190.</w:t>
       </w:r>
     </w:p>
-    <w:bookmarkEnd w:id="99"/>
-    <w:bookmarkStart w:id="101" w:name="ref-timely2020"/>
+    <w:bookmarkEnd w:id="101"/>
+    <w:bookmarkStart w:id="103" w:name="ref-timely2020"/>
     <w:p>
       <w:pPr>
         <w:pStyle w:val="Bibliography"/>
@@ -6863,7 +7007,7 @@
       <w:r>
         <w:t xml:space="preserve"> </w:t>
       </w:r>
-      <w:hyperlink r:id="rId100">
+      <w:hyperlink r:id="rId102">
         <w:r>
           <w:rPr>
             <w:rStyle w:val="Hyperlink"/>
@@ -6875,8 +7019,8 @@
         <w:t xml:space="preserve">.</w:t>
       </w:r>
     </w:p>
-    <w:bookmarkEnd w:id="101"/>
-    <w:bookmarkStart w:id="103" w:name="ref-toonders2014"/>
+    <w:bookmarkEnd w:id="103"/>
+    <w:bookmarkStart w:id="105" w:name="ref-toonders2014"/>
     <w:p>
       <w:pPr>
         <w:pStyle w:val="Bibliography"/>
@@ -6902,7 +7046,7 @@
       <w:r>
         <w:t xml:space="preserve"> </w:t>
       </w:r>
-      <w:hyperlink r:id="rId102">
+      <w:hyperlink r:id="rId104">
         <w:r>
           <w:rPr>
             <w:rStyle w:val="Hyperlink"/>
@@ -6914,8 +7058,8 @@
         <w:t xml:space="preserve">.</w:t>
       </w:r>
     </w:p>
-    <w:bookmarkEnd w:id="103"/>
-    <w:bookmarkStart w:id="105" w:name="ref-tufekci2017"/>
+    <w:bookmarkEnd w:id="105"/>
+    <w:bookmarkStart w:id="107" w:name="ref-tufekci2017"/>
     <w:p>
       <w:pPr>
         <w:pStyle w:val="Bibliography"/>
@@ -6948,7 +7092,7 @@
       <w:r>
         <w:t xml:space="preserve"> </w:t>
       </w:r>
-      <w:hyperlink r:id="rId104">
+      <w:hyperlink r:id="rId106">
         <w:r>
           <w:rPr>
             <w:rStyle w:val="Hyperlink"/>
@@ -6960,8 +7104,8 @@
         <w:t xml:space="preserve">.</w:t>
       </w:r>
     </w:p>
-    <w:bookmarkEnd w:id="105"/>
-    <w:bookmarkStart w:id="107" w:name="ref-vlachokyriakos2016"/>
+    <w:bookmarkEnd w:id="107"/>
+    <w:bookmarkStart w:id="109" w:name="ref-vlachokyriakos2016"/>
     <w:p>
       <w:pPr>
         <w:pStyle w:val="Bibliography"/>
@@ -7016,7 +7160,7 @@
       <w:r>
         <w:t xml:space="preserve"> </w:t>
       </w:r>
-      <w:hyperlink r:id="rId106">
+      <w:hyperlink r:id="rId108">
         <w:r>
           <w:rPr>
             <w:rStyle w:val="Hyperlink"/>
@@ -7028,8 +7172,8 @@
         <w:t xml:space="preserve">.</w:t>
       </w:r>
     </w:p>
-    <w:bookmarkEnd w:id="107"/>
-    <w:bookmarkStart w:id="109" w:name="ref-zuboff2019"/>
+    <w:bookmarkEnd w:id="109"/>
+    <w:bookmarkStart w:id="111" w:name="ref-zuboff2019"/>
     <w:p>
       <w:pPr>
         <w:pStyle w:val="Bibliography"/>
@@ -7053,7 +7197,7 @@
       <w:r>
         <w:t xml:space="preserve"> </w:t>
       </w:r>
-      <w:hyperlink r:id="rId108">
+      <w:hyperlink r:id="rId110">
         <w:r>
           <w:rPr>
             <w:rStyle w:val="Hyperlink"/>
@@ -7065,9 +7209,9 @@
         <w:t xml:space="preserve">.</w:t>
       </w:r>
     </w:p>
-    <w:bookmarkEnd w:id="109"/>
-    <w:bookmarkEnd w:id="110"/>
     <w:bookmarkEnd w:id="111"/>
+    <w:bookmarkEnd w:id="112"/>
+    <w:bookmarkEnd w:id="113"/>
     <w:sectPr/>
   </w:body>
 </w:document>

</xml_diff>

<commit_message>
ecosystem negotiability and transparency finished, and other changes (some spellings for consistency, etc)
</commit_message>
<xml_diff>
--- a/docx/chapter-1.docx
+++ b/docx/chapter-1.docx
@@ -741,7 +741,7 @@
       <w:r>
         <w:t xml:space="preserve">(</w:t>
       </w:r>
-      <w:hyperlink w:anchor="ref-bowyer2018b">
+      <w:hyperlink w:anchor="ref-bowyer2018family">
         <w:r>
           <w:rPr>
             <w:rStyle w:val="Hyperlink"/>
@@ -2514,6 +2514,12 @@
         <w:pStyle w:val="FirstParagraph"/>
       </w:pPr>
       <w:r>
+        <w:t xml:space="preserve">[TODO summarise this list]</w:t>
+      </w:r>
+      <w:r>
+        <w:t xml:space="preserve"> </w:t>
+      </w:r>
+      <w:r>
         <w:t xml:space="preserve">The same section then continues to map out eight obstacles to better HDR that exist in these four areas, as well as four obstacles that exist in the solution space across all four:</w:t>
       </w:r>
     </w:p>
@@ -2610,7 +2616,7 @@
         <w:pStyle w:val="Compact"/>
       </w:pPr>
       <w:r>
-        <w:t xml:space="preserve">The inaccessible data self</w:t>
+        <w:t xml:space="preserve">The intractable data self</w:t>
       </w:r>
     </w:p>
     <w:p>
@@ -2671,6 +2677,162 @@
     </w:p>
     <w:p>
       <w:pPr>
+        <w:pStyle w:val="BodyText"/>
+      </w:pPr>
+      <w:r>
+        <w:t xml:space="preserve">[TODO summarise this list?]</w:t>
+      </w:r>
+      <w:r>
+        <w:t xml:space="preserve"> </w:t>
+      </w:r>
+      <w:r>
+        <w:t xml:space="preserve">1. Life information makes data relatable.</w:t>
+      </w:r>
+      <w:r>
+        <w:t xml:space="preserve"> </w:t>
+      </w:r>
+      <w:r>
+        <w:t xml:space="preserve">2. Ecosystem information is an antidote to digital life complexity.</w:t>
+      </w:r>
+      <w:r>
+        <w:t xml:space="preserve"> </w:t>
+      </w:r>
+      <w:r>
+        <w:t xml:space="preserve">3. Life &amp; ecosystem information should be useable as a material.</w:t>
+      </w:r>
+      <w:r>
+        <w:t xml:space="preserve"> </w:t>
+      </w:r>
+      <w:r>
+        <w:t xml:space="preserve">4. Data needs provenance.</w:t>
+      </w:r>
+      <w:r>
+        <w:t xml:space="preserve"> </w:t>
+      </w:r>
+      <w:r>
+        <w:t xml:space="preserve">5. Data holders exploit four levers of power to manipulate the digital landscape.</w:t>
+      </w:r>
+      <w:r>
+        <w:t xml:space="preserve"> </w:t>
+      </w:r>
+      <w:r>
+        <w:t xml:space="preserve">6. Semantic analysis and information standards can transform data storage and facilitate human-centric interface building.</w:t>
+      </w:r>
+      <w:r>
+        <w:t xml:space="preserve"> </w:t>
+      </w:r>
+      <w:r>
+        <w:t xml:space="preserve">7. New life capabilities and pain relievers drive user demand.</w:t>
+      </w:r>
+      <w:r>
+        <w:t xml:space="preserve"> </w:t>
+      </w:r>
+      <w:r>
+        <w:t xml:space="preserve">8. Better HDR can deliver business value through increased accuracy and consent, and decreased liability.</w:t>
+      </w:r>
+    </w:p>
+    <w:bookmarkEnd w:id="27"/>
+    <w:bookmarkStart w:id="28" w:name="Xf9f33482da53ff8cae20b0359720e365ffcc25c"/>
+    <w:p>
+      <w:pPr>
+        <w:pStyle w:val="Heading3"/>
+      </w:pPr>
+      <w:r>
+        <w:rPr>
+          <w:rStyle w:val="SectionNumber"/>
+        </w:rPr>
+        <w:t xml:space="preserve">1.2.3</w:t>
+      </w:r>
+      <w:r>
+        <w:tab/>
+      </w:r>
+      <w:r>
+        <w:t xml:space="preserve">Additional contributions in the Early Help and Civic Data Use context</w:t>
+      </w:r>
+    </w:p>
+    <w:p>
+      <w:pPr>
+        <w:pStyle w:val="FirstParagraph"/>
+      </w:pPr>
+      <w:r>
+        <w:rPr>
+          <w:bCs/>
+          <w:b/>
+        </w:rPr>
+        <w:t xml:space="preserve">C6: Validation and enumeration of supported families’ attitudes and needs around civic data</w:t>
+      </w:r>
+    </w:p>
+    <w:p>
+      <w:pPr>
+        <w:pStyle w:val="BodyText"/>
+      </w:pPr>
+      <w:r>
+        <w:t xml:space="preserve">The early research carried out of my pilot study [</w:t>
+      </w:r>
+      <w:hyperlink w:anchor="Xcefc2f8651dab1dca3f5569d5c8495d75f8956a">
+        <w:r>
+          <w:rPr>
+            <w:rStyle w:val="Hyperlink"/>
+          </w:rPr>
+          <w:t xml:space="preserve">1.3.1</w:t>
+        </w:r>
+      </w:hyperlink>
+      <w:r>
+        <w:t xml:space="preserve">], continued in Case Study One [</w:t>
+      </w:r>
+      <w:hyperlink w:anchor="chapter-4">
+        <w:r>
+          <w:rPr>
+            <w:rStyle w:val="Hyperlink"/>
+          </w:rPr>
+          <w:t xml:space="preserve">Chapter 4</w:t>
+        </w:r>
+      </w:hyperlink>
+      <w:r>
+        <w:t xml:space="preserve">], served an important purpose to validate that people do feel the effects of the data records about them, and do want access. Prior to this research, colleagues speculated that people would not really care about their data, but in fact these studies found evidence that people want</w:t>
+      </w:r>
+      <w:r>
+        <w:t xml:space="preserve"> </w:t>
+      </w:r>
+      <w:r>
+        <w:rPr>
+          <w:bCs/>
+          <w:b/>
+        </w:rPr>
+        <w:t xml:space="preserve">continuing rights, control and visibility over their personal data</w:t>
+      </w:r>
+      <w:r>
+        <w:t xml:space="preserve">, so that it remains</w:t>
+      </w:r>
+      <w:r>
+        <w:t xml:space="preserve"> </w:t>
+      </w:r>
+      <w:r>
+        <w:rPr>
+          <w:bCs/>
+          <w:b/>
+        </w:rPr>
+        <w:t xml:space="preserve">fair, accurate and meaningful</w:t>
+      </w:r>
+      <w:r>
+        <w:t xml:space="preserve">. Furthermore the lived experiences of supported families show how</w:t>
+      </w:r>
+      <w:r>
+        <w:t xml:space="preserve"> </w:t>
+      </w:r>
+      <w:r>
+        <w:rPr>
+          <w:bCs/>
+          <w:b/>
+        </w:rPr>
+        <w:t xml:space="preserve">data can become a proxy for human involvement</w:t>
+      </w:r>
+      <w:r>
+        <w:t xml:space="preserve">, and that this can be harmful and disempowering. In particular, my research shows that:</w:t>
+      </w:r>
+    </w:p>
+    <w:p>
+      <w:pPr>
         <w:numPr>
           <w:ilvl w:val="0"/>
           <w:numId w:val="1010"/>
@@ -2678,7 +2840,23 @@
         <w:pStyle w:val="Compact"/>
       </w:pPr>
       <w:r>
-        <w:t xml:space="preserve">Life information makes data relatable.</w:t>
+        <w:t xml:space="preserve">Supported families need</w:t>
+      </w:r>
+      <w:r>
+        <w:t xml:space="preserve"> </w:t>
+      </w:r>
+      <w:r>
+        <w:rPr>
+          <w:bCs/>
+          <w:b/>
+        </w:rPr>
+        <w:t xml:space="preserve">meaningful interaction</w:t>
+      </w:r>
+      <w:r>
+        <w:t xml:space="preserve"> </w:t>
+      </w:r>
+      <w:r>
+        <w:t xml:space="preserve">with and through data,</w:t>
       </w:r>
     </w:p>
     <w:p>
@@ -2690,7 +2868,23 @@
         <w:pStyle w:val="Compact"/>
       </w:pPr>
       <w:r>
-        <w:t xml:space="preserve">Ecosystem information is an antidote to digital life complexity.</w:t>
+        <w:t xml:space="preserve">They need to be</w:t>
+      </w:r>
+      <w:r>
+        <w:t xml:space="preserve"> </w:t>
+      </w:r>
+      <w:r>
+        <w:rPr>
+          <w:bCs/>
+          <w:b/>
+        </w:rPr>
+        <w:t xml:space="preserve">given a voice</w:t>
+      </w:r>
+      <w:r>
+        <w:t xml:space="preserve"> </w:t>
+      </w:r>
+      <w:r>
+        <w:t xml:space="preserve">to explain, challenge or add context to data, and</w:t>
       </w:r>
     </w:p>
     <w:p>
@@ -2702,167 +2896,289 @@
         <w:pStyle w:val="Compact"/>
       </w:pPr>
       <w:r>
-        <w:t xml:space="preserve">Life &amp; ecosystem information should be useable as a material.</w:t>
-      </w:r>
-    </w:p>
-    <w:p>
-      <w:pPr>
-        <w:numPr>
-          <w:ilvl w:val="0"/>
-          <w:numId w:val="1010"/>
-        </w:numPr>
-        <w:pStyle w:val="Compact"/>
-      </w:pPr>
-      <w:r>
-        <w:t xml:space="preserve">Data needs provenance.</w:t>
-      </w:r>
-    </w:p>
-    <w:p>
-      <w:pPr>
-        <w:numPr>
-          <w:ilvl w:val="0"/>
-          <w:numId w:val="1010"/>
-        </w:numPr>
-        <w:pStyle w:val="Compact"/>
-      </w:pPr>
-      <w:r>
-        <w:t xml:space="preserve">Data holders exploit four levers of power to manipulate the digital landscape.</w:t>
-      </w:r>
-    </w:p>
-    <w:p>
-      <w:pPr>
-        <w:numPr>
-          <w:ilvl w:val="0"/>
-          <w:numId w:val="1010"/>
-        </w:numPr>
-        <w:pStyle w:val="Compact"/>
-      </w:pPr>
-      <w:r>
-        <w:t xml:space="preserve">Semantic analysis and information standards can transform data storage and facilitate human-centric interface building.</w:t>
-      </w:r>
-    </w:p>
-    <w:p>
-      <w:pPr>
-        <w:numPr>
-          <w:ilvl w:val="0"/>
-          <w:numId w:val="1010"/>
-        </w:numPr>
-        <w:pStyle w:val="Compact"/>
-      </w:pPr>
-      <w:r>
-        <w:t xml:space="preserve">New life capabilities and pain relievers drive user demand.</w:t>
-      </w:r>
-    </w:p>
-    <w:p>
-      <w:pPr>
-        <w:numPr>
-          <w:ilvl w:val="0"/>
-          <w:numId w:val="1010"/>
-        </w:numPr>
-        <w:pStyle w:val="Compact"/>
-      </w:pPr>
-      <w:r>
-        <w:t xml:space="preserve">Better HDR can deliver business value through increased accuracy and consent, and decreased liability.</w:t>
-      </w:r>
-    </w:p>
-    <w:bookmarkEnd w:id="27"/>
-    <w:bookmarkStart w:id="28" w:name="Xf9f33482da53ff8cae20b0359720e365ffcc25c"/>
-    <w:p>
-      <w:pPr>
-        <w:pStyle w:val="Heading3"/>
-      </w:pPr>
-      <w:r>
-        <w:rPr>
-          <w:rStyle w:val="SectionNumber"/>
-        </w:rPr>
-        <w:t xml:space="preserve">1.2.3</w:t>
-      </w:r>
-      <w:r>
-        <w:tab/>
-      </w:r>
-      <w:r>
-        <w:t xml:space="preserve">Additional contributions in the Early Help and Civic Data Use context</w:t>
-      </w:r>
-    </w:p>
-    <w:p>
-      <w:pPr>
-        <w:pStyle w:val="FirstParagraph"/>
-      </w:pPr>
-      <w:r>
         <w:rPr>
           <w:bCs/>
           <w:b/>
         </w:rPr>
-        <w:t xml:space="preserve">C6: Validation and enumeration of supported families’ attitudes and needs around civic data</w:t>
-      </w:r>
-    </w:p>
-    <w:p>
-      <w:pPr>
-        <w:pStyle w:val="BodyText"/>
-      </w:pPr>
-      <w:r>
-        <w:t xml:space="preserve">The early research carried out of my pilot study [</w:t>
-      </w:r>
-      <w:hyperlink w:anchor="Xcefc2f8651dab1dca3f5569d5c8495d75f8956a">
-        <w:r>
-          <w:rPr>
-            <w:rStyle w:val="Hyperlink"/>
-          </w:rPr>
-          <w:t xml:space="preserve">1.3.1</w:t>
-        </w:r>
-      </w:hyperlink>
-      <w:r>
-        <w:t xml:space="preserve">], continued in Case Study One [</w:t>
-      </w:r>
-      <w:hyperlink w:anchor="chapter-4">
-        <w:r>
-          <w:rPr>
-            <w:rStyle w:val="Hyperlink"/>
-          </w:rPr>
-          <w:t xml:space="preserve">Chapter 4</w:t>
-        </w:r>
-      </w:hyperlink>
-      <w:r>
-        <w:t xml:space="preserve">], served an important purpose to validate that people do feel the effects of the data records about them, and do want access. Prior to this research, colleagues speculated that people would not really care about their data, but in fact these studies found evidence that people want</w:t>
-      </w:r>
-      <w:r>
-        <w:t xml:space="preserve"> </w:t>
-      </w:r>
+        <w:t xml:space="preserve">Transparency over data can improve trust</w:t>
+      </w:r>
+      <w:r>
+        <w:t xml:space="preserve"> </w:t>
+      </w:r>
+      <w:r>
+        <w:t xml:space="preserve">in support services.</w:t>
+      </w:r>
+    </w:p>
+    <w:p>
+      <w:pPr>
+        <w:pStyle w:val="FirstParagraph"/>
+      </w:pPr>
       <w:r>
         <w:rPr>
           <w:bCs/>
           <w:b/>
         </w:rPr>
-        <w:t xml:space="preserve">continuing rights, control and visibility over their personal data</w:t>
-      </w:r>
-      <w:r>
-        <w:t xml:space="preserve">, so that it remains</w:t>
-      </w:r>
-      <w:r>
-        <w:t xml:space="preserve"> </w:t>
+        <w:t xml:space="preserve">C7:</w:t>
       </w:r>
       <w:r>
         <w:rPr>
           <w:bCs/>
           <w:b/>
         </w:rPr>
-        <w:t xml:space="preserve">fair, accurate and meaningful</w:t>
-      </w:r>
-      <w:r>
-        <w:t xml:space="preserve">. Furthermore the lived experiences of supported families show how</w:t>
-      </w:r>
-      <w:r>
-        <w:t xml:space="preserve"> </w:t>
-      </w:r>
-      <w:r>
-        <w:rPr>
+        <w:t xml:space="preserve"> </w:t>
+      </w:r>
+      <w:r>
+        <w:rPr>
+          <w:iCs/>
+          <w:i/>
           <w:bCs/>
           <w:b/>
         </w:rPr>
-        <w:t xml:space="preserve">data can become a proxy for human involvement</w:t>
-      </w:r>
-      <w:r>
-        <w:t xml:space="preserve">, and that this can be harmful and disempowering. In particular, my research shows that:</w:t>
+        <w:t xml:space="preserve">Shared Data Interaction</w:t>
+      </w:r>
+      <w:r>
+        <w:rPr>
+          <w:bCs/>
+          <w:b/>
+        </w:rPr>
+        <w:t xml:space="preserve">: A proposed model for more efficient and empowering social support relationships that embraces human-centricity</w:t>
+      </w:r>
+      <w:r>
+        <w:t xml:space="preserve">.</w:t>
+      </w:r>
+    </w:p>
+    <w:p>
+      <w:pPr>
+        <w:pStyle w:val="BodyText"/>
+      </w:pPr>
+      <w:r>
+        <w:t xml:space="preserve">Given the conflicting goals of support service providers wanting to be more data-centric to improve accuracy [</w:t>
+      </w:r>
+      <w:hyperlink w:anchor="X6442478f1f952d62cb89e1b634d5937a7d2863f">
+        <w:r>
+          <w:rPr>
+            <w:rStyle w:val="Hyperlink"/>
+          </w:rPr>
+          <w:t xml:space="preserve">4.1.2</w:t>
+        </w:r>
+      </w:hyperlink>
+      <w:r>
+        <w:t xml:space="preserve">,</w:t>
+      </w:r>
+      <w:r>
+        <w:t xml:space="preserve"> </w:t>
+      </w:r>
+      <w:hyperlink w:anchor="X8cbcb7cef9521c96c80a1a730e6569d6e1dfa4d">
+        <w:r>
+          <w:rPr>
+            <w:rStyle w:val="Hyperlink"/>
+          </w:rPr>
+          <w:t xml:space="preserve">4.2.3</w:t>
+        </w:r>
+      </w:hyperlink>
+      <w:r>
+        <w:t xml:space="preserve">] while supported families want a more human, less data-centric treatment, I created a model that has the potential to address both parties’ needs and enhance the support relationship:</w:t>
+      </w:r>
+      <w:r>
+        <w:t xml:space="preserve"> </w:t>
+      </w:r>
+      <w:r>
+        <w:rPr>
+          <w:iCs/>
+          <w:i/>
+        </w:rPr>
+        <w:t xml:space="preserve">Shared Data Interaction</w:t>
+      </w:r>
+      <w:r>
+        <w:t xml:space="preserve"> </w:t>
+      </w:r>
+      <w:r>
+        <w:t xml:space="preserve">[</w:t>
+      </w:r>
+      <w:hyperlink w:anchor="Xdecc0e8ff84b4e8fdb98d4490fcb5b15d4e95fa">
+        <w:r>
+          <w:rPr>
+            <w:rStyle w:val="Hyperlink"/>
+          </w:rPr>
+          <w:t xml:space="preserve">4.2.4</w:t>
+        </w:r>
+      </w:hyperlink>
+      <w:r>
+        <w:t xml:space="preserve">]. While this was not evaluated in the field, it is consistent with emergent practices</w:t>
+      </w:r>
+      <w:r>
+        <w:t xml:space="preserve"> </w:t>
+      </w:r>
+      <w:hyperlink w:anchor="X5c213d3f7d5eb3b3913f2bcc99b547ab52233a9">
+        <w:r>
+          <w:rPr>
+            <w:rStyle w:val="Hyperlink"/>
+          </w:rPr>
+          <w:t xml:space="preserve">4.3.1</w:t>
+        </w:r>
+      </w:hyperlink>
+      <w:r>
+        <w:t xml:space="preserve">, and when explored thoroughly by both parties in Case Study One - especially in phase 2 [</w:t>
+      </w:r>
+      <w:hyperlink w:anchor="table-3.1">
+        <w:r>
+          <w:rPr>
+            <w:rStyle w:val="Hyperlink"/>
+          </w:rPr>
+          <w:t xml:space="preserve">Table 3.1</w:t>
+        </w:r>
+      </w:hyperlink>
+      <w:r>
+        <w:t xml:space="preserve">] - was perceived to be beneficial. The benefits (and challenges) of such an approach are explored thoroughly in [</w:t>
+      </w:r>
+      <w:hyperlink w:anchor="X2ad50ca4cbd63a3f83ddbd28315b55b52f600fb">
+        <w:r>
+          <w:rPr>
+            <w:rStyle w:val="Hyperlink"/>
+          </w:rPr>
+          <w:t xml:space="preserve">4.4.2</w:t>
+        </w:r>
+      </w:hyperlink>
+      <w:r>
+        <w:t xml:space="preserve">]. At the level of multi-party collaboration, further evidence for the effectiveness of bringing people together around representations of data is found at the meta level of this research - specifically in the success of the methodologies [</w:t>
+      </w:r>
+      <w:hyperlink w:anchor="X464e9f2e5e0cf52e9c26d3864e71249d73ea33a">
+        <w:r>
+          <w:rPr>
+            <w:rStyle w:val="Hyperlink"/>
+          </w:rPr>
+          <w:t xml:space="preserve">3.5.2</w:t>
+        </w:r>
+      </w:hyperlink>
+      <w:r>
+        <w:t xml:space="preserve">] I used in both Early Help studies, echoing other researchers’ work on</w:t>
+      </w:r>
+      <w:r>
+        <w:t xml:space="preserve"> </w:t>
+      </w:r>
+      <w:r>
+        <w:rPr>
+          <w:iCs/>
+          <w:i/>
+        </w:rPr>
+        <w:t xml:space="preserve">boundary objects</w:t>
+      </w:r>
+      <w:r>
+        <w:t xml:space="preserve"> </w:t>
+      </w:r>
+      <w:r>
+        <w:t xml:space="preserve">(</w:t>
+      </w:r>
+      <w:hyperlink w:anchor="ref-star1989">
+        <w:r>
+          <w:rPr>
+            <w:rStyle w:val="Hyperlink"/>
+          </w:rPr>
+          <w:t xml:space="preserve">Star, 1989</w:t>
+        </w:r>
+      </w:hyperlink>
+      <w:r>
+        <w:t xml:space="preserve">)</w:t>
+      </w:r>
+      <w:r>
+        <w:t xml:space="preserve"> </w:t>
+      </w:r>
+      <w:r>
+        <w:t xml:space="preserve">and</w:t>
+      </w:r>
+      <w:r>
+        <w:t xml:space="preserve"> </w:t>
+      </w:r>
+      <w:r>
+        <w:rPr>
+          <w:iCs/>
+          <w:i/>
+        </w:rPr>
+        <w:t xml:space="preserve">‘</w:t>
+      </w:r>
+      <w:r>
+        <w:rPr>
+          <w:iCs/>
+          <w:i/>
+        </w:rPr>
+        <w:t xml:space="preserve">things to think with</w:t>
+      </w:r>
+      <w:r>
+        <w:rPr>
+          <w:iCs/>
+          <w:i/>
+        </w:rPr>
+        <w:t xml:space="preserve">’</w:t>
+      </w:r>
+      <w:r>
+        <w:t xml:space="preserve"> </w:t>
+      </w:r>
+      <w:r>
+        <w:t xml:space="preserve">(</w:t>
+      </w:r>
+      <w:hyperlink w:anchor="ref-brandt2004">
+        <w:r>
+          <w:rPr>
+            <w:rStyle w:val="Hyperlink"/>
+          </w:rPr>
+          <w:t xml:space="preserve">Brandt and Messeter, 2004</w:t>
+        </w:r>
+      </w:hyperlink>
+      <w:r>
+        <w:t xml:space="preserve">)</w:t>
+      </w:r>
+      <w:r>
+        <w:t xml:space="preserve">.</w:t>
+      </w:r>
+    </w:p>
+    <w:bookmarkEnd w:id="28"/>
+    <w:bookmarkStart w:id="29" w:name="Xe0a2228de6a8253c7b565fe8caa7a8bb775cb45"/>
+    <w:p>
+      <w:pPr>
+        <w:pStyle w:val="Heading3"/>
+      </w:pPr>
+      <w:r>
+        <w:rPr>
+          <w:rStyle w:val="SectionNumber"/>
+        </w:rPr>
+        <w:t xml:space="preserve">1.2.4</w:t>
+      </w:r>
+      <w:r>
+        <w:tab/>
+      </w:r>
+      <w:r>
+        <w:t xml:space="preserve">Additional contributions in the context of GDPR and Everyday Data Access</w:t>
+      </w:r>
+    </w:p>
+    <w:p>
+      <w:pPr>
+        <w:pStyle w:val="FirstParagraph"/>
+      </w:pPr>
+      <w:r>
+        <w:rPr>
+          <w:bCs/>
+          <w:b/>
+        </w:rPr>
+        <w:t xml:space="preserve">C8: A model to understand the five different origins of held personal data</w:t>
+      </w:r>
+    </w:p>
+    <w:p>
+      <w:pPr>
+        <w:pStyle w:val="BodyText"/>
+      </w:pPr>
+      <w:r>
+        <w:t xml:space="preserve">Through the analysis of privacy policies and GDPR legislation conducting during the design and interview phases of Case Study Two, I produced a model of the five different types of data organisations can hold about individuals [</w:t>
+      </w:r>
+      <w:hyperlink w:anchor="table-5.X">
+        <w:r>
+          <w:rPr>
+            <w:rStyle w:val="Hyperlink"/>
+          </w:rPr>
+          <w:t xml:space="preserve">Table 5.X</w:t>
+        </w:r>
+      </w:hyperlink>
+      <w:r>
+        <w:t xml:space="preserve">]:</w:t>
       </w:r>
     </w:p>
     <w:p>
@@ -2874,23 +3190,11 @@
         <w:pStyle w:val="Compact"/>
       </w:pPr>
       <w:r>
-        <w:t xml:space="preserve">Supported families need</w:t>
-      </w:r>
-      <w:r>
-        <w:t xml:space="preserve"> </w:t>
-      </w:r>
-      <w:r>
         <w:rPr>
           <w:bCs/>
           <w:b/>
         </w:rPr>
-        <w:t xml:space="preserve">meaningful interaction</w:t>
-      </w:r>
-      <w:r>
-        <w:t xml:space="preserve"> </w:t>
-      </w:r>
-      <w:r>
-        <w:t xml:space="preserve">with and through data,</w:t>
+        <w:t xml:space="preserve">Volunteered Data</w:t>
       </w:r>
     </w:p>
     <w:p>
@@ -2902,23 +3206,11 @@
         <w:pStyle w:val="Compact"/>
       </w:pPr>
       <w:r>
-        <w:t xml:space="preserve">They need to be</w:t>
-      </w:r>
-      <w:r>
-        <w:t xml:space="preserve"> </w:t>
-      </w:r>
-      <w:r>
         <w:rPr>
           <w:bCs/>
           <w:b/>
         </w:rPr>
-        <w:t xml:space="preserve">given a voice</w:t>
-      </w:r>
-      <w:r>
-        <w:t xml:space="preserve"> </w:t>
-      </w:r>
-      <w:r>
-        <w:t xml:space="preserve">to explain, challenge or add context to data, and</w:t>
+        <w:t xml:space="preserve">Observed Data</w:t>
       </w:r>
     </w:p>
     <w:p>
@@ -2934,266 +3226,265 @@
           <w:bCs/>
           <w:b/>
         </w:rPr>
-        <w:t xml:space="preserve">Transparency over data can improve trust</w:t>
-      </w:r>
-      <w:r>
-        <w:t xml:space="preserve"> </w:t>
-      </w:r>
-      <w:r>
-        <w:t xml:space="preserve">in support services.</w:t>
-      </w:r>
-    </w:p>
-    <w:p>
-      <w:pPr>
-        <w:pStyle w:val="FirstParagraph"/>
+        <w:t xml:space="preserve">Derived Data</w:t>
+      </w:r>
+    </w:p>
+    <w:p>
+      <w:pPr>
+        <w:numPr>
+          <w:ilvl w:val="0"/>
+          <w:numId w:val="1011"/>
+        </w:numPr>
+        <w:pStyle w:val="Compact"/>
       </w:pPr>
       <w:r>
         <w:rPr>
           <w:bCs/>
           <w:b/>
         </w:rPr>
-        <w:t xml:space="preserve">C7:</w:t>
-      </w:r>
+        <w:t xml:space="preserve">Acquired Data</w:t>
+      </w:r>
+    </w:p>
+    <w:p>
+      <w:pPr>
+        <w:numPr>
+          <w:ilvl w:val="0"/>
+          <w:numId w:val="1011"/>
+        </w:numPr>
+        <w:pStyle w:val="Compact"/>
+      </w:pPr>
       <w:r>
         <w:rPr>
           <w:bCs/>
           <w:b/>
         </w:rPr>
-        <w:t xml:space="preserve"> </w:t>
-      </w:r>
-      <w:r>
-        <w:rPr>
-          <w:iCs/>
-          <w:i/>
+        <w:t xml:space="preserve">Metadata</w:t>
+      </w:r>
+    </w:p>
+    <w:p>
+      <w:pPr>
+        <w:pStyle w:val="FirstParagraph"/>
+      </w:pPr>
+      <w:r>
+        <w:t xml:space="preserve">This model has been used as both during design and ideation sessions at BBC R&amp;D as well as being used and cited within Sitra/Hestia.ai’s digipower study, both as a model for explaining data holding to participants and as a frame for data analysis</w:t>
+      </w:r>
+      <w:r>
+        <w:t xml:space="preserve"> </w:t>
+      </w:r>
+      <w:r>
+        <w:t xml:space="preserve">(</w:t>
+      </w:r>
+      <w:hyperlink w:anchor="ref-bowyer2022hestia">
+        <w:r>
+          <w:rPr>
+            <w:rStyle w:val="Hyperlink"/>
+          </w:rPr>
+          <w:t xml:space="preserve">Bowyer, Pidoux,</w:t>
+        </w:r>
+        <w:r>
+          <w:rPr>
+            <w:rStyle w:val="Hyperlink"/>
+          </w:rPr>
+          <w:t xml:space="preserve"> </w:t>
+        </w:r>
+        <w:r>
+          <w:rPr>
+            <w:rStyle w:val="Hyperlink"/>
+            <w:iCs/>
+            <w:i/>
+          </w:rPr>
+          <w:t xml:space="preserve">et al.</w:t>
+        </w:r>
+        <w:r>
+          <w:rPr>
+            <w:rStyle w:val="Hyperlink"/>
+          </w:rPr>
+          <w:t xml:space="preserve">, 2022</w:t>
+        </w:r>
+      </w:hyperlink>
+      <w:r>
+        <w:t xml:space="preserve">;</w:t>
+      </w:r>
+      <w:r>
+        <w:t xml:space="preserve"> </w:t>
+      </w:r>
+      <w:hyperlink w:anchor="ref-pidoux2022">
+        <w:r>
+          <w:rPr>
+            <w:rStyle w:val="Hyperlink"/>
+          </w:rPr>
+          <w:t xml:space="preserve">Pidoux</w:t>
+        </w:r>
+        <w:r>
+          <w:rPr>
+            <w:rStyle w:val="Hyperlink"/>
+          </w:rPr>
+          <w:t xml:space="preserve"> </w:t>
+        </w:r>
+        <w:r>
+          <w:rPr>
+            <w:rStyle w:val="Hyperlink"/>
+            <w:iCs/>
+            <w:i/>
+          </w:rPr>
+          <w:t xml:space="preserve">et al.</w:t>
+        </w:r>
+        <w:r>
+          <w:rPr>
+            <w:rStyle w:val="Hyperlink"/>
+          </w:rPr>
+          <w:t xml:space="preserve">, 2022</w:t>
+        </w:r>
+      </w:hyperlink>
+      <w:r>
+        <w:t xml:space="preserve">)</w:t>
+      </w:r>
+      <w:r>
+        <w:t xml:space="preserve">.</w:t>
+      </w:r>
+    </w:p>
+    <w:p>
+      <w:pPr>
+        <w:pStyle w:val="BodyText"/>
+      </w:pPr>
+      <w:r>
+        <w:rPr>
           <w:bCs/>
           <w:b/>
         </w:rPr>
-        <w:t xml:space="preserve">Shared Data Interaction</w:t>
+        <w:t xml:space="preserve">C9: A rich understanding of the lived experience of accessing data using GDPR rights and of motivations for GDPR data access</w:t>
+      </w:r>
+    </w:p>
+    <w:p>
+      <w:pPr>
+        <w:pStyle w:val="BodyText"/>
+      </w:pPr>
+      <w:r>
+        <w:t xml:space="preserve">Case Study Two fills a critical research gap in understanding the human experience of using GDPR to access one’s personal data: confirming past findings that compliance is poor and returned data often incomplete</w:t>
+      </w:r>
+      <w:r>
+        <w:t xml:space="preserve"> </w:t>
+      </w:r>
+      <w:r>
+        <w:t xml:space="preserve">(</w:t>
+      </w:r>
+      <w:hyperlink w:anchor="ref-ausloos2018">
+        <w:r>
+          <w:rPr>
+            <w:rStyle w:val="Hyperlink"/>
+          </w:rPr>
+          <w:t xml:space="preserve">Ausloos and Dewitte, 2018</w:t>
+        </w:r>
+      </w:hyperlink>
+      <w:r>
+        <w:t xml:space="preserve">)</w:t>
+      </w:r>
+      <w:r>
+        <w:t xml:space="preserve">, but going much deeper [</w:t>
+      </w:r>
+      <w:hyperlink w:anchor="Xe764b34bb9cf18ff85fc0a77c2cd10063248c10">
+        <w:r>
+          <w:rPr>
+            <w:rStyle w:val="Hyperlink"/>
+          </w:rPr>
+          <w:t xml:space="preserve">5.4</w:t>
+        </w:r>
+      </w:hyperlink>
+      <w:r>
+        <w:t xml:space="preserve">] in uncovering specific attitudes such as</w:t>
+      </w:r>
+      <w:r>
+        <w:t xml:space="preserve"> </w:t>
       </w:r>
       <w:r>
         <w:rPr>
           <w:bCs/>
           <w:b/>
         </w:rPr>
-        <w:t xml:space="preserve">: A proposed model for more efficient and empowering social support relationships that embraces human-centricity</w:t>
-      </w:r>
-      <w:r>
-        <w:t xml:space="preserve">.</w:t>
-      </w:r>
-    </w:p>
-    <w:p>
-      <w:pPr>
-        <w:pStyle w:val="BodyText"/>
-      </w:pPr>
-      <w:r>
-        <w:t xml:space="preserve">Given the conflicting goals of support service providers wanting to be more data-centric to improve accuracy [</w:t>
-      </w:r>
-      <w:hyperlink w:anchor="X6442478f1f952d62cb89e1b634d5937a7d2863f">
-        <w:r>
-          <w:rPr>
-            <w:rStyle w:val="Hyperlink"/>
-          </w:rPr>
-          <w:t xml:space="preserve">4.1.2</w:t>
-        </w:r>
-      </w:hyperlink>
+        <w:t xml:space="preserve">resignation about data sacrifice</w:t>
+      </w:r>
       <w:r>
         <w:t xml:space="preserve">,</w:t>
       </w:r>
       <w:r>
         <w:t xml:space="preserve"> </w:t>
       </w:r>
-      <w:hyperlink w:anchor="X8cbcb7cef9521c96c80a1a730e6569d6e1dfa4d">
-        <w:r>
-          <w:rPr>
-            <w:rStyle w:val="Hyperlink"/>
-          </w:rPr>
-          <w:t xml:space="preserve">4.2.3</w:t>
-        </w:r>
-      </w:hyperlink>
-      <w:r>
-        <w:t xml:space="preserve">] while supported families want a more human, less data-centric treatment, I created a model that has the potential to address both parties’ needs and enhance the support relationship:</w:t>
-      </w:r>
-      <w:r>
-        <w:t xml:space="preserve"> </w:t>
-      </w:r>
-      <w:r>
-        <w:rPr>
-          <w:iCs/>
-          <w:i/>
-        </w:rPr>
-        <w:t xml:space="preserve">Shared Data Interaction</w:t>
-      </w:r>
-      <w:r>
-        <w:t xml:space="preserve"> </w:t>
-      </w:r>
-      <w:r>
-        <w:t xml:space="preserve">[</w:t>
-      </w:r>
-      <w:hyperlink w:anchor="Xdecc0e8ff84b4e8fdb98d4490fcb5b15d4e95fa">
-        <w:r>
-          <w:rPr>
-            <w:rStyle w:val="Hyperlink"/>
-          </w:rPr>
-          <w:t xml:space="preserve">4.2.4</w:t>
-        </w:r>
-      </w:hyperlink>
-      <w:r>
-        <w:t xml:space="preserve">]. While this was not evaluated in the field, it is consistent with emergent practices</w:t>
-      </w:r>
-      <w:r>
-        <w:t xml:space="preserve"> </w:t>
-      </w:r>
-      <w:hyperlink w:anchor="X5c213d3f7d5eb3b3913f2bcc99b547ab52233a9">
-        <w:r>
-          <w:rPr>
-            <w:rStyle w:val="Hyperlink"/>
-          </w:rPr>
-          <w:t xml:space="preserve">4.3.1</w:t>
-        </w:r>
-      </w:hyperlink>
-      <w:r>
-        <w:t xml:space="preserve">, and when explored thoroughly by both parties in Case Study One - especially in phase 2 [</w:t>
-      </w:r>
-      <w:hyperlink w:anchor="table-3.1">
-        <w:r>
-          <w:rPr>
-            <w:rStyle w:val="Hyperlink"/>
-          </w:rPr>
-          <w:t xml:space="preserve">Table 3.1</w:t>
-        </w:r>
-      </w:hyperlink>
-      <w:r>
-        <w:t xml:space="preserve">] - was perceived to be beneficial. The benefits (and challenges) of such an approach are explored thoroughly in [</w:t>
-      </w:r>
-      <w:hyperlink w:anchor="X2ad50ca4cbd63a3f83ddbd28315b55b52f600fb">
-        <w:r>
-          <w:rPr>
-            <w:rStyle w:val="Hyperlink"/>
-          </w:rPr>
-          <w:t xml:space="preserve">4.4.2</w:t>
-        </w:r>
-      </w:hyperlink>
-      <w:r>
-        <w:t xml:space="preserve">]. At the level of multi-party collaboration, further evidence for the effectiveness of bringing people together around representations of data is found at the meta level of this research - specifically in the success of the methodologies [</w:t>
-      </w:r>
-      <w:hyperlink w:anchor="X464e9f2e5e0cf52e9c26d3864e71249d73ea33a">
-        <w:r>
-          <w:rPr>
-            <w:rStyle w:val="Hyperlink"/>
-          </w:rPr>
-          <w:t xml:space="preserve">3.5.2</w:t>
-        </w:r>
-      </w:hyperlink>
-      <w:r>
-        <w:t xml:space="preserve">] I used in both Early Help studies, echoing other researchers’ work on</w:t>
-      </w:r>
-      <w:r>
-        <w:t xml:space="preserve"> </w:t>
-      </w:r>
-      <w:r>
-        <w:rPr>
-          <w:iCs/>
-          <w:i/>
-        </w:rPr>
-        <w:t xml:space="preserve">boundary objects</w:t>
-      </w:r>
-      <w:r>
-        <w:t xml:space="preserve"> </w:t>
-      </w:r>
-      <w:r>
-        <w:t xml:space="preserve">(</w:t>
-      </w:r>
-      <w:hyperlink w:anchor="ref-star1989">
-        <w:r>
-          <w:rPr>
-            <w:rStyle w:val="Hyperlink"/>
-          </w:rPr>
-          <w:t xml:space="preserve">Star, 1989</w:t>
-        </w:r>
-      </w:hyperlink>
-      <w:r>
-        <w:t xml:space="preserve">)</w:t>
-      </w:r>
-      <w:r>
-        <w:t xml:space="preserve"> </w:t>
-      </w:r>
-      <w:r>
-        <w:t xml:space="preserve">and</w:t>
-      </w:r>
-      <w:r>
-        <w:t xml:space="preserve"> </w:t>
-      </w:r>
-      <w:r>
-        <w:rPr>
-          <w:iCs/>
-          <w:i/>
-        </w:rPr>
-        <w:t xml:space="preserve">‘</w:t>
-      </w:r>
-      <w:r>
-        <w:rPr>
-          <w:iCs/>
-          <w:i/>
-        </w:rPr>
-        <w:t xml:space="preserve">things to think with</w:t>
-      </w:r>
-      <w:r>
-        <w:rPr>
-          <w:iCs/>
-          <w:i/>
-        </w:rPr>
-        <w:t xml:space="preserve">’</w:t>
-      </w:r>
-      <w:r>
-        <w:t xml:space="preserve"> </w:t>
-      </w:r>
-      <w:r>
-        <w:t xml:space="preserve">(</w:t>
-      </w:r>
-      <w:hyperlink w:anchor="ref-brandt2004">
-        <w:r>
-          <w:rPr>
-            <w:rStyle w:val="Hyperlink"/>
-          </w:rPr>
-          <w:t xml:space="preserve">Brandt and Messeter, 2004</w:t>
-        </w:r>
-      </w:hyperlink>
-      <w:r>
-        <w:t xml:space="preserve">)</w:t>
-      </w:r>
-      <w:r>
-        <w:t xml:space="preserve">.</w:t>
-      </w:r>
-    </w:p>
-    <w:bookmarkEnd w:id="28"/>
-    <w:bookmarkStart w:id="29" w:name="Xe0a2228de6a8253c7b565fe8caa7a8bb775cb45"/>
-    <w:p>
-      <w:pPr>
-        <w:pStyle w:val="Heading3"/>
-      </w:pPr>
-      <w:r>
-        <w:rPr>
-          <w:rStyle w:val="SectionNumber"/>
-        </w:rPr>
-        <w:t xml:space="preserve">1.2.4</w:t>
-      </w:r>
-      <w:r>
-        <w:tab/>
-      </w:r>
-      <w:r>
-        <w:t xml:space="preserve">Additional contributions in the context of GDPR and Everyday Data Access</w:t>
-      </w:r>
-    </w:p>
-    <w:p>
-      <w:pPr>
-        <w:pStyle w:val="FirstParagraph"/>
-      </w:pPr>
       <w:r>
         <w:rPr>
           <w:bCs/>
           <w:b/>
         </w:rPr>
-        <w:t xml:space="preserve">C8: A model to understand the five different origins of held personal data</w:t>
+        <w:t xml:space="preserve">disappointment in GPDR handling</w:t>
+      </w:r>
+      <w:r>
+        <w:t xml:space="preserve"> </w:t>
+      </w:r>
+      <w:r>
+        <w:t xml:space="preserve">by service providers, and</w:t>
+      </w:r>
+      <w:r>
+        <w:t xml:space="preserve"> </w:t>
+      </w:r>
+      <w:r>
+        <w:rPr>
+          <w:bCs/>
+          <w:b/>
+        </w:rPr>
+        <w:t xml:space="preserve">a lack of answers to questions</w:t>
+      </w:r>
+      <w:r>
+        <w:t xml:space="preserve">. Specific motivations for GDPR data access (and hence more widely for HDR) are enumerated, which provides a valuable starting set of requirements for future research and innovation (see [</w:t>
+      </w:r>
+      <w:hyperlink w:anchor="table-5.X">
+        <w:r>
+          <w:rPr>
+            <w:rStyle w:val="Hyperlink"/>
+          </w:rPr>
+          <w:t xml:space="preserve">Table 5.X</w:t>
+        </w:r>
+      </w:hyperlink>
+      <w:r>
+        <w:t xml:space="preserve">] and the supplemental materials of</w:t>
+      </w:r>
+      <w:r>
+        <w:t xml:space="preserve"> </w:t>
+      </w:r>
+      <w:r>
+        <w:t xml:space="preserve">(</w:t>
+      </w:r>
+      <w:hyperlink w:anchor="ref-bowyer2022gdpr">
+        <w:r>
+          <w:rPr>
+            <w:rStyle w:val="Hyperlink"/>
+          </w:rPr>
+          <w:t xml:space="preserve">Bowyer, Holt,</w:t>
+        </w:r>
+        <w:r>
+          <w:rPr>
+            <w:rStyle w:val="Hyperlink"/>
+          </w:rPr>
+          <w:t xml:space="preserve"> </w:t>
+        </w:r>
+        <w:r>
+          <w:rPr>
+            <w:rStyle w:val="Hyperlink"/>
+            <w:iCs/>
+            <w:i/>
+          </w:rPr>
+          <w:t xml:space="preserve">et al.</w:t>
+        </w:r>
+        <w:r>
+          <w:rPr>
+            <w:rStyle w:val="Hyperlink"/>
+          </w:rPr>
+          <w:t xml:space="preserve">, 2022</w:t>
+        </w:r>
+      </w:hyperlink>
+      <w:r>
+        <w:t xml:space="preserve">)</w:t>
+      </w:r>
+      <w:r>
+        <w:t xml:space="preserve">).</w:t>
       </w:r>
     </w:p>
     <w:p>
@@ -3201,18 +3492,120 @@
         <w:pStyle w:val="BodyText"/>
       </w:pPr>
       <w:r>
-        <w:t xml:space="preserve">Through the analysis of privacy policies and GDPR legislation conducting during the design and interview phases of Case Study Two, I produced a model of the five different types of data organisations can hold about individuals [</w:t>
-      </w:r>
-      <w:hyperlink w:anchor="table-5.X">
-        <w:r>
-          <w:rPr>
-            <w:rStyle w:val="Hyperlink"/>
-          </w:rPr>
-          <w:t xml:space="preserve">Table 5.X</w:t>
-        </w:r>
-      </w:hyperlink>
-      <w:r>
-        <w:t xml:space="preserve">]:</w:t>
+        <w:rPr>
+          <w:bCs/>
+          <w:b/>
+        </w:rPr>
+        <w:t xml:space="preserve">C10: Evidence for the impact of knowledge about data handling practices on provider trust and perceived individual power</w:t>
+      </w:r>
+    </w:p>
+    <w:p>
+      <w:pPr>
+        <w:pStyle w:val="BodyText"/>
+      </w:pPr>
+      <w:r>
+        <w:t xml:space="preserve">A particularly novel and surprising discovery from Case Study Two was that the use of GDPR rights and privacy policy analyses to scrutinise data-holding service providers often resulted in a</w:t>
+      </w:r>
+      <w:r>
+        <w:t xml:space="preserve"> </w:t>
+      </w:r>
+      <w:r>
+        <w:rPr>
+          <w:bCs/>
+          <w:b/>
+        </w:rPr>
+        <w:t xml:space="preserve">decrease in trust</w:t>
+      </w:r>
+      <w:r>
+        <w:t xml:space="preserve"> </w:t>
+      </w:r>
+      <w:r>
+        <w:t xml:space="preserve">in those same data holders. At the same time, GDPR use on the whole failed to provide a net increase in perceived individual power; it was</w:t>
+      </w:r>
+      <w:r>
+        <w:t xml:space="preserve"> </w:t>
+      </w:r>
+      <w:r>
+        <w:rPr>
+          <w:bCs/>
+          <w:b/>
+        </w:rPr>
+        <w:t xml:space="preserve">not empowering</w:t>
+      </w:r>
+      <w:r>
+        <w:t xml:space="preserve"> </w:t>
+      </w:r>
+      <w:r>
+        <w:t xml:space="preserve">people and hence not meeting its own goals. Further analysis of these patterns also showed that</w:t>
+      </w:r>
+      <w:r>
+        <w:t xml:space="preserve"> </w:t>
+      </w:r>
+      <w:r>
+        <w:rPr>
+          <w:bCs/>
+          <w:b/>
+        </w:rPr>
+        <w:t xml:space="preserve">data handling practices are critical to trust and consumer loyalty</w:t>
+      </w:r>
+      <w:r>
+        <w:t xml:space="preserve"> </w:t>
+      </w:r>
+      <w:r>
+        <w:t xml:space="preserve">[</w:t>
+      </w:r>
+      <w:hyperlink w:anchor="X17fee6fbf9ee82826dccbd5118d485029a82ebe">
+        <w:r>
+          <w:rPr>
+            <w:rStyle w:val="Hyperlink"/>
+          </w:rPr>
+          <w:t xml:space="preserve">5.3.4</w:t>
+        </w:r>
+      </w:hyperlink>
+      <w:r>
+        <w:t xml:space="preserve">; [</w:t>
+      </w:r>
+      <w:hyperlink w:anchor="X279d3e70c4a8279cdfb499a60bef2c4f405d995">
+        <w:r>
+          <w:rPr>
+            <w:rStyle w:val="Hyperlink"/>
+          </w:rPr>
+          <w:t xml:space="preserve">5.5.2</w:t>
+        </w:r>
+      </w:hyperlink>
+      <w:r>
+        <w:t xml:space="preserve">]].</w:t>
+      </w:r>
+    </w:p>
+    <w:p>
+      <w:pPr>
+        <w:pStyle w:val="BodyText"/>
+      </w:pPr>
+      <w:r>
+        <w:rPr>
+          <w:bCs/>
+          <w:b/>
+        </w:rPr>
+        <w:t xml:space="preserve">C11: Guidance for policymakers, data holders and individuals on how to improve HDR</w:t>
+      </w:r>
+    </w:p>
+    <w:p>
+      <w:pPr>
+        <w:pStyle w:val="BodyText"/>
+      </w:pPr>
+      <w:r>
+        <w:t xml:space="preserve">Synthesis and analysis of participant experiences in Case Study Two enabled the production of specific guidance [</w:t>
+      </w:r>
+      <w:hyperlink w:anchor="Xf66ffa0d783df84c67ba37533f91b9f3782a063">
+        <w:r>
+          <w:rPr>
+            <w:rStyle w:val="Hyperlink"/>
+          </w:rPr>
+          <w:t xml:space="preserve">5.5</w:t>
+        </w:r>
+      </w:hyperlink>
+      <w:r>
+        <w:t xml:space="preserve">] for parties involved in data relationships:</w:t>
       </w:r>
     </w:p>
     <w:p>
@@ -3224,11 +3617,49 @@
         <w:pStyle w:val="Compact"/>
       </w:pPr>
       <w:r>
+        <w:t xml:space="preserve">Policymakers and DPOs should do better at</w:t>
+      </w:r>
+      <w:r>
+        <w:t xml:space="preserve"> </w:t>
+      </w:r>
+      <w:r>
         <w:rPr>
           <w:bCs/>
           <w:b/>
         </w:rPr>
-        <w:t xml:space="preserve">Volunteered Data</w:t>
+        <w:t xml:space="preserve">enforcing GDPR rights</w:t>
+      </w:r>
+      <w:r>
+        <w:t xml:space="preserve">, and regulate to</w:t>
+      </w:r>
+      <w:r>
+        <w:t xml:space="preserve"> </w:t>
+      </w:r>
+      <w:r>
+        <w:rPr>
+          <w:bCs/>
+          <w:b/>
+        </w:rPr>
+        <w:t xml:space="preserve">improve response quality</w:t>
+      </w:r>
+      <w:r>
+        <w:t xml:space="preserve"> </w:t>
+      </w:r>
+      <w:r>
+        <w:t xml:space="preserve">and legislate to mandate data holders to</w:t>
+      </w:r>
+      <w:r>
+        <w:t xml:space="preserve"> </w:t>
+      </w:r>
+      <w:r>
+        <w:rPr>
+          <w:bCs/>
+          <w:b/>
+        </w:rPr>
+        <w:t xml:space="preserve">support data subjects in understanding data</w:t>
+      </w:r>
+      <w:r>
+        <w:t xml:space="preserve">.</w:t>
       </w:r>
     </w:p>
     <w:p>
@@ -3240,11 +3671,39 @@
         <w:pStyle w:val="Compact"/>
       </w:pPr>
       <w:r>
+        <w:t xml:space="preserve">Data-holding service providers should</w:t>
+      </w:r>
+      <w:r>
+        <w:t xml:space="preserve"> </w:t>
+      </w:r>
+      <w:r>
         <w:rPr>
           <w:bCs/>
           <w:b/>
         </w:rPr>
-        <w:t xml:space="preserve">Observed Data</w:t>
+        <w:t xml:space="preserve">improve transparency</w:t>
+      </w:r>
+      <w:r>
+        <w:t xml:space="preserve"> </w:t>
+      </w:r>
+      <w:r>
+        <w:t xml:space="preserve">over data and data handling process, and could seize the opportunities of</w:t>
+      </w:r>
+      <w:r>
+        <w:t xml:space="preserve"> </w:t>
+      </w:r>
+      <w:r>
+        <w:rPr>
+          <w:bCs/>
+          <w:b/>
+        </w:rPr>
+        <w:t xml:space="preserve">more inclusive and collaborative models of individual data access</w:t>
+      </w:r>
+      <w:r>
+        <w:t xml:space="preserve"> </w:t>
+      </w:r>
+      <w:r>
+        <w:t xml:space="preserve">to improve trust, empower users and reduce their own liability.</w:t>
       </w:r>
     </w:p>
     <w:p>
@@ -3256,176 +3715,83 @@
         <w:pStyle w:val="Compact"/>
       </w:pPr>
       <w:r>
+        <w:t xml:space="preserve">Individuals should recognise the critical role of held personal data in modern life, embrace opportunities to</w:t>
+      </w:r>
+      <w:r>
+        <w:t xml:space="preserve"> </w:t>
+      </w:r>
+      <w:r>
         <w:rPr>
           <w:bCs/>
           <w:b/>
         </w:rPr>
-        <w:t xml:space="preserve">Derived Data</w:t>
-      </w:r>
-    </w:p>
-    <w:p>
-      <w:pPr>
-        <w:numPr>
-          <w:ilvl w:val="0"/>
-          <w:numId w:val="1012"/>
-        </w:numPr>
-        <w:pStyle w:val="Compact"/>
-      </w:pPr>
+        <w:t xml:space="preserve">access and exploit their own data</w:t>
+      </w:r>
+      <w:r>
+        <w:t xml:space="preserve"> </w:t>
+      </w:r>
+      <w:r>
+        <w:t xml:space="preserve">and</w:t>
+      </w:r>
+      <w:r>
+        <w:t xml:space="preserve"> </w:t>
+      </w:r>
       <w:r>
         <w:rPr>
           <w:bCs/>
           <w:b/>
         </w:rPr>
-        <w:t xml:space="preserve">Acquired Data</w:t>
-      </w:r>
-    </w:p>
-    <w:p>
-      <w:pPr>
-        <w:numPr>
-          <w:ilvl w:val="0"/>
-          <w:numId w:val="1012"/>
-        </w:numPr>
-        <w:pStyle w:val="Compact"/>
+        <w:t xml:space="preserve">use data access rights to hold service providers to account</w:t>
+      </w:r>
+      <w:r>
+        <w:t xml:space="preserve">.</w:t>
+      </w:r>
+    </w:p>
+    <w:p>
+      <w:pPr>
+        <w:pStyle w:val="FirstParagraph"/>
       </w:pPr>
       <w:r>
         <w:rPr>
           <w:bCs/>
           <w:b/>
         </w:rPr>
-        <w:t xml:space="preserve">Metadata</w:t>
-      </w:r>
-    </w:p>
-    <w:p>
-      <w:pPr>
-        <w:pStyle w:val="FirstParagraph"/>
-      </w:pPr>
-      <w:r>
-        <w:t xml:space="preserve">This model has been used as both during design and ideation sessions at BBC R&amp;D as well as being used and cited within Sitra/Hestia.ai’s digipower study, both as a model for explaining data holding to participants and as a frame for data analysis</w:t>
-      </w:r>
-      <w:r>
-        <w:t xml:space="preserve"> </w:t>
-      </w:r>
-      <w:r>
-        <w:t xml:space="preserve">(</w:t>
-      </w:r>
-      <w:hyperlink w:anchor="ref-bowyer2022b">
-        <w:r>
-          <w:rPr>
-            <w:rStyle w:val="Hyperlink"/>
-          </w:rPr>
-          <w:t xml:space="preserve">Bowyer, Pidoux,</w:t>
-        </w:r>
-        <w:r>
-          <w:rPr>
-            <w:rStyle w:val="Hyperlink"/>
-          </w:rPr>
-          <w:t xml:space="preserve"> </w:t>
-        </w:r>
-        <w:r>
-          <w:rPr>
-            <w:rStyle w:val="Hyperlink"/>
-            <w:iCs/>
-            <w:i/>
-          </w:rPr>
-          <w:t xml:space="preserve">et al.</w:t>
-        </w:r>
-        <w:r>
-          <w:rPr>
-            <w:rStyle w:val="Hyperlink"/>
-          </w:rPr>
-          <w:t xml:space="preserve">, 2022</w:t>
-        </w:r>
-      </w:hyperlink>
-      <w:r>
-        <w:t xml:space="preserve">;</w:t>
-      </w:r>
-      <w:r>
-        <w:t xml:space="preserve"> </w:t>
-      </w:r>
-      <w:hyperlink w:anchor="ref-pidoux2022">
-        <w:r>
-          <w:rPr>
-            <w:rStyle w:val="Hyperlink"/>
-          </w:rPr>
-          <w:t xml:space="preserve">Pidoux</w:t>
-        </w:r>
-        <w:r>
-          <w:rPr>
-            <w:rStyle w:val="Hyperlink"/>
-          </w:rPr>
-          <w:t xml:space="preserve"> </w:t>
-        </w:r>
-        <w:r>
-          <w:rPr>
-            <w:rStyle w:val="Hyperlink"/>
-            <w:iCs/>
-            <w:i/>
-          </w:rPr>
-          <w:t xml:space="preserve">et al.</w:t>
-        </w:r>
-        <w:r>
-          <w:rPr>
-            <w:rStyle w:val="Hyperlink"/>
-          </w:rPr>
-          <w:t xml:space="preserve">, 2022</w:t>
-        </w:r>
-      </w:hyperlink>
-      <w:r>
-        <w:t xml:space="preserve">)</w:t>
-      </w:r>
-      <w:r>
-        <w:t xml:space="preserve">.</w:t>
+        <w:t xml:space="preserve">C12: A proto-methodology for educating individuals about held data, data access and the data ecosystem</w:t>
       </w:r>
     </w:p>
     <w:p>
       <w:pPr>
         <w:pStyle w:val="BodyText"/>
       </w:pPr>
+      <w:r>
+        <w:t xml:space="preserve">While it was not designed as as methodological contribution nor formally evaluated as such within the scope of this thesis, the guided-data-retrieval-and-interview approach of Case Study Two [</w:t>
+      </w:r>
+      <w:hyperlink w:anchor="X380b93c5f9e9e252ac9ac548449d65f955603c4">
+        <w:r>
+          <w:rPr>
+            <w:rStyle w:val="Hyperlink"/>
+          </w:rPr>
+          <w:t xml:space="preserve">5.2</w:t>
+        </w:r>
+      </w:hyperlink>
+      <w:r>
+        <w:t xml:space="preserve">] has proven to be</w:t>
+      </w:r>
+      <w:r>
+        <w:t xml:space="preserve"> </w:t>
+      </w:r>
       <w:r>
         <w:rPr>
           <w:bCs/>
           <w:b/>
         </w:rPr>
-        <w:t xml:space="preserve">C9: A rich understanding of the lived experience of accessing data using GDPR rights and of motivations for GDPR data access</w:t>
-      </w:r>
-    </w:p>
-    <w:p>
-      <w:pPr>
-        <w:pStyle w:val="BodyText"/>
-      </w:pPr>
-      <w:r>
-        <w:t xml:space="preserve">Case Study Two fills a critical research gap in understanding the human experience of using GDPR to access one’s personal data: confirming past findings that compliance is poor and returned data often incomplete</w:t>
-      </w:r>
-      <w:r>
-        <w:t xml:space="preserve"> </w:t>
-      </w:r>
-      <w:r>
-        <w:t xml:space="preserve">(</w:t>
-      </w:r>
-      <w:hyperlink w:anchor="ref-ausloos2018">
-        <w:r>
-          <w:rPr>
-            <w:rStyle w:val="Hyperlink"/>
-          </w:rPr>
-          <w:t xml:space="preserve">Ausloos and Dewitte, 2018</w:t>
-        </w:r>
-      </w:hyperlink>
-      <w:r>
-        <w:t xml:space="preserve">)</w:t>
-      </w:r>
-      <w:r>
-        <w:t xml:space="preserve">, but going much deeper [</w:t>
-      </w:r>
-      <w:hyperlink w:anchor="Xe764b34bb9cf18ff85fc0a77c2cd10063248c10">
-        <w:r>
-          <w:rPr>
-            <w:rStyle w:val="Hyperlink"/>
-          </w:rPr>
-          <w:t xml:space="preserve">5.4</w:t>
-        </w:r>
-      </w:hyperlink>
-      <w:r>
-        <w:t xml:space="preserve">] in uncovering specific attitudes such as</w:t>
+        <w:t xml:space="preserve">highly valuable and replicable</w:t>
+      </w:r>
+      <w:r>
+        <w:t xml:space="preserve"> </w:t>
+      </w:r>
+      <w:r>
+        <w:t xml:space="preserve">as means to connect people with their held data and conduct research at that intersection point. Indeed my creation of this methodology was the primary reason why I was approached and employed as lead researcher of Hestia.ai/Sitra’s digipower investigation [ADD REF], which</w:t>
       </w:r>
       <w:r>
         <w:t xml:space="preserve"> </w:t>
@@ -3435,50 +3801,23 @@
           <w:bCs/>
           <w:b/>
         </w:rPr>
-        <w:t xml:space="preserve">resignation about data sacrifice</w:t>
-      </w:r>
-      <w:r>
-        <w:t xml:space="preserve">,</w:t>
-      </w:r>
-      <w:r>
-        <w:t xml:space="preserve"> </w:t>
-      </w:r>
-      <w:r>
-        <w:rPr>
-          <w:bCs/>
-          <w:b/>
-        </w:rPr>
-        <w:t xml:space="preserve">disappointment in GPDR handling</w:t>
-      </w:r>
-      <w:r>
-        <w:t xml:space="preserve"> </w:t>
-      </w:r>
-      <w:r>
-        <w:t xml:space="preserve">by service providers, and</w:t>
-      </w:r>
-      <w:r>
-        <w:t xml:space="preserve"> </w:t>
-      </w:r>
-      <w:r>
-        <w:rPr>
-          <w:bCs/>
-          <w:b/>
-        </w:rPr>
-        <w:t xml:space="preserve">a lack of answers to questions</w:t>
-      </w:r>
-      <w:r>
-        <w:t xml:space="preserve">. Specific motivations for GDPR data access (and hence more widely for HDR) are enumerated, which provides a valuable starting set of requirements for future research and innovation (see [</w:t>
-      </w:r>
-      <w:hyperlink w:anchor="table-5.X">
-        <w:r>
-          <w:rPr>
-            <w:rStyle w:val="Hyperlink"/>
-          </w:rPr>
-          <w:t xml:space="preserve">Table 5.X</w:t>
-        </w:r>
-      </w:hyperlink>
-      <w:r>
-        <w:t xml:space="preserve">] and the supplemental materials of</w:t>
+        <w:t xml:space="preserve">adopted Case Study Two’s methodology</w:t>
+      </w:r>
+      <w:r>
+        <w:t xml:space="preserve">, with some adaptation and broadening of scope, for an important EU study auditing and understanding the power of data holders in the data economy [</w:t>
+      </w:r>
+      <w:r>
+        <w:t xml:space="preserve">Bowyer, Pidoux,</w:t>
+      </w:r>
+      <w:r>
+        <w:t xml:space="preserve"> </w:t>
+      </w:r>
+      <w:r>
+        <w:rPr>
+          <w:iCs/>
+          <w:i/>
+        </w:rPr>
+        <w:t xml:space="preserve">et al.</w:t>
       </w:r>
       <w:r>
         <w:t xml:space="preserve"> </w:t>
@@ -3486,160 +3825,135 @@
       <w:r>
         <w:t xml:space="preserve">(</w:t>
       </w:r>
-      <w:hyperlink w:anchor="ref-bowyer2022a">
-        <w:r>
-          <w:rPr>
-            <w:rStyle w:val="Hyperlink"/>
-          </w:rPr>
-          <w:t xml:space="preserve">Bowyer, Holt,</w:t>
-        </w:r>
-        <w:r>
-          <w:rPr>
-            <w:rStyle w:val="Hyperlink"/>
-          </w:rPr>
-          <w:t xml:space="preserve"> </w:t>
-        </w:r>
-        <w:r>
-          <w:rPr>
-            <w:rStyle w:val="Hyperlink"/>
-            <w:iCs/>
-            <w:i/>
-          </w:rPr>
-          <w:t xml:space="preserve">et al.</w:t>
-        </w:r>
-        <w:r>
-          <w:rPr>
-            <w:rStyle w:val="Hyperlink"/>
-          </w:rPr>
-          <w:t xml:space="preserve">, 2022</w:t>
+      <w:hyperlink w:anchor="ref-bowyer2022hestia">
+        <w:r>
+          <w:rPr>
+            <w:rStyle w:val="Hyperlink"/>
+          </w:rPr>
+          <w:t xml:space="preserve">2022</w:t>
         </w:r>
       </w:hyperlink>
       <w:r>
         <w:t xml:space="preserve">)</w:t>
       </w:r>
       <w:r>
-        <w:t xml:space="preserve">).</w:t>
-      </w:r>
-    </w:p>
-    <w:p>
-      <w:pPr>
-        <w:pStyle w:val="BodyText"/>
-      </w:pPr>
-      <w:r>
-        <w:rPr>
-          <w:bCs/>
-          <w:b/>
-        </w:rPr>
-        <w:t xml:space="preserve">C10: Evidence for the impact of knowledge about data handling practices on provider trust and perceived individual power</w:t>
-      </w:r>
-    </w:p>
-    <w:p>
-      <w:pPr>
-        <w:pStyle w:val="BodyText"/>
-      </w:pPr>
-      <w:r>
-        <w:t xml:space="preserve">A particularly novel and surprising discovery from Case Study Two was that the use of GDPR rights and privacy policy analyses to scrutinise data-holding service providers often resulted in a</w:t>
-      </w:r>
-      <w:r>
-        <w:t xml:space="preserve"> </w:t>
-      </w:r>
-      <w:r>
-        <w:rPr>
-          <w:bCs/>
-          <w:b/>
-        </w:rPr>
-        <w:t xml:space="preserve">decrease in trust</w:t>
-      </w:r>
-      <w:r>
-        <w:t xml:space="preserve"> </w:t>
-      </w:r>
-      <w:r>
-        <w:t xml:space="preserve">in those same data holders. At the same time, GDPR use on the whole failed to provide a net increase in perceived individual power; it was</w:t>
-      </w:r>
-      <w:r>
-        <w:t xml:space="preserve"> </w:t>
-      </w:r>
-      <w:r>
-        <w:rPr>
-          <w:bCs/>
-          <w:b/>
-        </w:rPr>
-        <w:t xml:space="preserve">not empowering</w:t>
-      </w:r>
-      <w:r>
-        <w:t xml:space="preserve"> </w:t>
-      </w:r>
-      <w:r>
-        <w:t xml:space="preserve">people and hence not meeting its own goals. Further analysis of these patterns also showed that</w:t>
-      </w:r>
-      <w:r>
-        <w:t xml:space="preserve"> </w:t>
-      </w:r>
-      <w:r>
-        <w:rPr>
-          <w:bCs/>
-          <w:b/>
-        </w:rPr>
-        <w:t xml:space="preserve">data handling practices are critical to trust and consumer loyalty</w:t>
-      </w:r>
-      <w:r>
-        <w:t xml:space="preserve"> </w:t>
-      </w:r>
-      <w:r>
-        <w:t xml:space="preserve">[</w:t>
-      </w:r>
-      <w:hyperlink w:anchor="X17fee6fbf9ee82826dccbd5118d485029a82ebe">
-        <w:r>
-          <w:rPr>
-            <w:rStyle w:val="Hyperlink"/>
-          </w:rPr>
-          <w:t xml:space="preserve">5.3.4</w:t>
-        </w:r>
-      </w:hyperlink>
-      <w:r>
-        <w:t xml:space="preserve">; [</w:t>
-      </w:r>
-      <w:hyperlink w:anchor="X279d3e70c4a8279cdfb499a60bef2c4f405d995">
-        <w:r>
-          <w:rPr>
-            <w:rStyle w:val="Hyperlink"/>
-          </w:rPr>
-          <w:t xml:space="preserve">5.5.2</w:t>
-        </w:r>
-      </w:hyperlink>
-      <w:r>
-        <w:t xml:space="preserve">]].</w:t>
-      </w:r>
-    </w:p>
-    <w:p>
-      <w:pPr>
-        <w:pStyle w:val="BodyText"/>
-      </w:pPr>
-      <w:r>
-        <w:rPr>
-          <w:bCs/>
-          <w:b/>
-        </w:rPr>
-        <w:t xml:space="preserve">C11: Guidance for policymakers, data holders and individuals on how to improve HDR</w:t>
-      </w:r>
-    </w:p>
-    <w:p>
-      <w:pPr>
-        <w:pStyle w:val="BodyText"/>
-      </w:pPr>
-      <w:r>
-        <w:t xml:space="preserve">Synthesis and analysis of participant experiences in Case Study Two enabled the production of specific guidance [</w:t>
-      </w:r>
-      <w:hyperlink w:anchor="Xf66ffa0d783df84c67ba37533f91b9f3782a063">
-        <w:r>
-          <w:rPr>
-            <w:rStyle w:val="Hyperlink"/>
-          </w:rPr>
-          <w:t xml:space="preserve">5.5</w:t>
-        </w:r>
-      </w:hyperlink>
-      <w:r>
-        <w:t xml:space="preserve">] for parties involved in data relationships:</w:t>
+        <w:t xml:space="preserve">;</w:t>
+      </w:r>
+      <w:r>
+        <w:t xml:space="preserve"> </w:t>
+      </w:r>
+      <w:r>
+        <w:t xml:space="preserve">Pidoux</w:t>
+      </w:r>
+      <w:r>
+        <w:t xml:space="preserve"> </w:t>
+      </w:r>
+      <w:r>
+        <w:rPr>
+          <w:iCs/>
+          <w:i/>
+        </w:rPr>
+        <w:t xml:space="preserve">et al.</w:t>
+      </w:r>
+      <w:r>
+        <w:t xml:space="preserve"> </w:t>
+      </w:r>
+      <w:r>
+        <w:t xml:space="preserve">(</w:t>
+      </w:r>
+      <w:hyperlink w:anchor="ref-pidoux2022">
+        <w:r>
+          <w:rPr>
+            <w:rStyle w:val="Hyperlink"/>
+          </w:rPr>
+          <w:t xml:space="preserve">2022</w:t>
+        </w:r>
+      </w:hyperlink>
+      <w:r>
+        <w:t xml:space="preserve">)</w:t>
+      </w:r>
+      <w:r>
+        <w:t xml:space="preserve">; ADD REF TO FINAL REPORT].</w:t>
+      </w:r>
+    </w:p>
+    <w:bookmarkEnd w:id="29"/>
+    <w:bookmarkEnd w:id="30"/>
+    <w:bookmarkStart w:id="58" w:name="Xafe7d50c10921ac0f9f899939231a737e7dc2b2"/>
+    <w:p>
+      <w:pPr>
+        <w:pStyle w:val="Heading2"/>
+      </w:pPr>
+      <w:r>
+        <w:rPr>
+          <w:rStyle w:val="SectionNumber"/>
+        </w:rPr>
+        <w:t xml:space="preserve">1.3</w:t>
+      </w:r>
+      <w:r>
+        <w:tab/>
+      </w:r>
+      <w:r>
+        <w:t xml:space="preserve">Publications arising from and connected to this research</w:t>
+      </w:r>
+    </w:p>
+    <w:p>
+      <w:pPr>
+        <w:pStyle w:val="FirstParagraph"/>
+      </w:pPr>
+      <w:r>
+        <w:t xml:space="preserve">[TODO address JG feedback]</w:t>
+      </w:r>
+    </w:p>
+    <w:bookmarkStart w:id="34" w:name="Xcefc2f8651dab1dca3f5569d5c8495d75f8956a"/>
+    <w:p>
+      <w:pPr>
+        <w:pStyle w:val="Heading3"/>
+      </w:pPr>
+      <w:r>
+        <w:rPr>
+          <w:rStyle w:val="SectionNumber"/>
+        </w:rPr>
+        <w:t xml:space="preserve">1.3.1</w:t>
+      </w:r>
+      <w:r>
+        <w:tab/>
+      </w:r>
+      <w:r>
+        <w:t xml:space="preserve">Pilot Study</w:t>
+      </w:r>
+    </w:p>
+    <w:p>
+      <w:pPr>
+        <w:pStyle w:val="FirstParagraph"/>
+      </w:pPr>
+      <w:r>
+        <w:t xml:space="preserve">My Doctoral Training programme at Open Lab began with a Masters in Research in Digital Civics. For my MRes project</w:t>
+      </w:r>
+      <w:r>
+        <w:rPr>
+          <w:rStyle w:val="FootnoteReference"/>
+        </w:rPr>
+        <w:footnoteReference w:id="31"/>
+      </w:r>
+      <w:r>
+        <w:t xml:space="preserve">, I conducted a pilot study, interviewing and exploring issues around data with families who had experience of social care services. During the first months of this PhD I conducted new analysis of the data collected, resulting in the synthesis into a full first-author paper published and</w:t>
+      </w:r>
+      <w:r>
+        <w:t xml:space="preserve"> </w:t>
+      </w:r>
+      <w:hyperlink r:id="rId32">
+        <w:r>
+          <w:rPr>
+            <w:rStyle w:val="Hyperlink"/>
+          </w:rPr>
+          <w:t xml:space="preserve">presented at</w:t>
+        </w:r>
+      </w:hyperlink>
+      <w:r>
+        <w:t xml:space="preserve"> </w:t>
+      </w:r>
+      <w:r>
+        <w:t xml:space="preserve">CHI 2018:</w:t>
       </w:r>
     </w:p>
     <w:p>
@@ -3651,134 +3965,55 @@
         <w:pStyle w:val="Compact"/>
       </w:pPr>
       <w:r>
-        <w:t xml:space="preserve">Policymakers and DPOs should do better at</w:t>
-      </w:r>
-      <w:r>
-        <w:t xml:space="preserve"> </w:t>
-      </w:r>
-      <w:r>
-        <w:rPr>
-          <w:bCs/>
-          <w:b/>
-        </w:rPr>
-        <w:t xml:space="preserve">enforcing GDPR rights</w:t>
-      </w:r>
-      <w:r>
-        <w:t xml:space="preserve">, and regulate to</w:t>
-      </w:r>
-      <w:r>
-        <w:t xml:space="preserve"> </w:t>
-      </w:r>
-      <w:r>
-        <w:rPr>
-          <w:bCs/>
-          <w:b/>
-        </w:rPr>
-        <w:t xml:space="preserve">improve response quality</w:t>
-      </w:r>
-      <w:r>
-        <w:t xml:space="preserve"> </w:t>
-      </w:r>
-      <w:r>
-        <w:t xml:space="preserve">and legislate to mandate data holders to</w:t>
-      </w:r>
-      <w:r>
-        <w:t xml:space="preserve"> </w:t>
-      </w:r>
-      <w:r>
-        <w:rPr>
-          <w:bCs/>
-          <w:b/>
-        </w:rPr>
-        <w:t xml:space="preserve">support data subjects in understanding data</w:t>
-      </w:r>
-      <w:r>
-        <w:t xml:space="preserve">.</w:t>
-      </w:r>
-    </w:p>
-    <w:p>
-      <w:pPr>
-        <w:numPr>
-          <w:ilvl w:val="0"/>
-          <w:numId w:val="1013"/>
-        </w:numPr>
-        <w:pStyle w:val="Compact"/>
-      </w:pPr>
-      <w:r>
-        <w:t xml:space="preserve">Data-holding service providers should</w:t>
-      </w:r>
-      <w:r>
-        <w:t xml:space="preserve"> </w:t>
-      </w:r>
-      <w:r>
-        <w:rPr>
-          <w:bCs/>
-          <w:b/>
-        </w:rPr>
-        <w:t xml:space="preserve">improve transparency</w:t>
-      </w:r>
-      <w:r>
-        <w:t xml:space="preserve"> </w:t>
-      </w:r>
-      <w:r>
-        <w:t xml:space="preserve">over data and data handling process, and could seize the opportunities of</w:t>
-      </w:r>
-      <w:r>
-        <w:t xml:space="preserve"> </w:t>
-      </w:r>
-      <w:r>
-        <w:rPr>
-          <w:bCs/>
-          <w:b/>
-        </w:rPr>
-        <w:t xml:space="preserve">more inclusive and collaborative models of individual data access</w:t>
-      </w:r>
-      <w:r>
-        <w:t xml:space="preserve"> </w:t>
-      </w:r>
-      <w:r>
-        <w:t xml:space="preserve">to improve trust, empower users and reduce their own liability.</w:t>
-      </w:r>
-    </w:p>
-    <w:p>
-      <w:pPr>
-        <w:numPr>
-          <w:ilvl w:val="0"/>
-          <w:numId w:val="1013"/>
-        </w:numPr>
-        <w:pStyle w:val="Compact"/>
-      </w:pPr>
-      <w:r>
-        <w:t xml:space="preserve">Individuals should recognise the critical role of held personal data in modern life, embrace opportunities to</w:t>
-      </w:r>
-      <w:r>
-        <w:t xml:space="preserve"> </w:t>
-      </w:r>
-      <w:r>
-        <w:rPr>
-          <w:bCs/>
-          <w:b/>
-        </w:rPr>
-        <w:t xml:space="preserve">access and exploit their own data</w:t>
-      </w:r>
-      <w:r>
-        <w:t xml:space="preserve"> </w:t>
-      </w:r>
-      <w:r>
-        <w:t xml:space="preserve">and</w:t>
-      </w:r>
-      <w:r>
-        <w:t xml:space="preserve"> </w:t>
-      </w:r>
-      <w:r>
-        <w:rPr>
-          <w:bCs/>
-          <w:b/>
-        </w:rPr>
-        <w:t xml:space="preserve">use data access rights to hold service providers to account</w:t>
-      </w:r>
-      <w:r>
-        <w:t xml:space="preserve">.</w:t>
+        <w:t xml:space="preserve">“</w:t>
+      </w:r>
+      <w:hyperlink r:id="rId33">
+        <w:r>
+          <w:rPr>
+            <w:rStyle w:val="Hyperlink"/>
+          </w:rPr>
+          <w:t xml:space="preserve">Understanding the Family Perspective on the Storage Sharing and Handling of Family Civic Data</w:t>
+        </w:r>
+      </w:hyperlink>
+      <w:r>
+        <w:t xml:space="preserve">”</w:t>
+      </w:r>
+      <w:r>
+        <w:t xml:space="preserve"> </w:t>
+      </w:r>
+      <w:r>
+        <w:t xml:space="preserve">(</w:t>
+      </w:r>
+      <w:hyperlink w:anchor="ref-bowyer2018family">
+        <w:r>
+          <w:rPr>
+            <w:rStyle w:val="Hyperlink"/>
+          </w:rPr>
+          <w:t xml:space="preserve">Bowyer</w:t>
+        </w:r>
+        <w:r>
+          <w:rPr>
+            <w:rStyle w:val="Hyperlink"/>
+          </w:rPr>
+          <w:t xml:space="preserve"> </w:t>
+        </w:r>
+        <w:r>
+          <w:rPr>
+            <w:rStyle w:val="Hyperlink"/>
+            <w:iCs/>
+            <w:i/>
+          </w:rPr>
+          <w:t xml:space="preserve">et al.</w:t>
+        </w:r>
+        <w:r>
+          <w:rPr>
+            <w:rStyle w:val="Hyperlink"/>
+          </w:rPr>
+          <w:t xml:space="preserve">, 2018</w:t>
+        </w:r>
+      </w:hyperlink>
+      <w:r>
+        <w:t xml:space="preserve">)</w:t>
       </w:r>
     </w:p>
     <w:p>
@@ -3786,148 +4021,44 @@
         <w:pStyle w:val="FirstParagraph"/>
       </w:pPr>
       <w:r>
-        <w:rPr>
-          <w:bCs/>
-          <w:b/>
-        </w:rPr>
-        <w:t xml:space="preserve">C12: A proto-methodology for educating individuals about held data, data access and the data ecosystem</w:t>
-      </w:r>
-    </w:p>
-    <w:p>
-      <w:pPr>
-        <w:pStyle w:val="BodyText"/>
-      </w:pPr>
-      <w:r>
-        <w:t xml:space="preserve">While it was not designed as as methodological contribution nor formally evaluated as such within the scope of this thesis, the guided-data-retrieval-and-interview approach of Case Study Two [</w:t>
-      </w:r>
-      <w:hyperlink w:anchor="X380b93c5f9e9e252ac9ac548449d65f955603c4">
-        <w:r>
-          <w:rPr>
-            <w:rStyle w:val="Hyperlink"/>
-          </w:rPr>
-          <w:t xml:space="preserve">5.2</w:t>
-        </w:r>
-      </w:hyperlink>
-      <w:r>
-        <w:t xml:space="preserve">] has proven to be</w:t>
-      </w:r>
-      <w:r>
-        <w:t xml:space="preserve"> </w:t>
-      </w:r>
-      <w:r>
-        <w:rPr>
-          <w:bCs/>
-          <w:b/>
-        </w:rPr>
-        <w:t xml:space="preserve">highly valuable and replicable</w:t>
-      </w:r>
-      <w:r>
-        <w:t xml:space="preserve"> </w:t>
-      </w:r>
-      <w:r>
-        <w:t xml:space="preserve">as means to connect people with their held data and conduct research at that intersection point. Indeed my creation of this methodology was the primary reason why I was approached and employed as lead researcher of Hestia.ai/Sitra’s digipower investigation [ADD REF], which</w:t>
-      </w:r>
-      <w:r>
-        <w:t xml:space="preserve"> </w:t>
-      </w:r>
-      <w:r>
-        <w:rPr>
-          <w:bCs/>
-          <w:b/>
-        </w:rPr>
-        <w:t xml:space="preserve">adopted Case Study Two’s methodology</w:t>
-      </w:r>
-      <w:r>
-        <w:t xml:space="preserve">, with some adaptation and broadening of scope, for an important EU study auditing and understanding the power of data holders in the data economy [</w:t>
-      </w:r>
-      <w:r>
-        <w:t xml:space="preserve">Bowyer, Pidoux,</w:t>
-      </w:r>
-      <w:r>
-        <w:t xml:space="preserve"> </w:t>
-      </w:r>
-      <w:r>
-        <w:rPr>
-          <w:iCs/>
-          <w:i/>
-        </w:rPr>
-        <w:t xml:space="preserve">et al.</w:t>
-      </w:r>
-      <w:r>
-        <w:t xml:space="preserve"> </w:t>
-      </w:r>
-      <w:r>
-        <w:t xml:space="preserve">(</w:t>
-      </w:r>
-      <w:hyperlink w:anchor="ref-bowyer2022b">
-        <w:r>
-          <w:rPr>
-            <w:rStyle w:val="Hyperlink"/>
-          </w:rPr>
-          <w:t xml:space="preserve">2022</w:t>
-        </w:r>
-      </w:hyperlink>
-      <w:r>
-        <w:t xml:space="preserve">)</w:t>
-      </w:r>
-      <w:r>
-        <w:t xml:space="preserve">;</w:t>
-      </w:r>
-      <w:r>
-        <w:t xml:space="preserve"> </w:t>
-      </w:r>
-      <w:r>
-        <w:t xml:space="preserve">Pidoux</w:t>
-      </w:r>
-      <w:r>
-        <w:t xml:space="preserve"> </w:t>
-      </w:r>
-      <w:r>
-        <w:rPr>
-          <w:iCs/>
-          <w:i/>
-        </w:rPr>
-        <w:t xml:space="preserve">et al.</w:t>
-      </w:r>
-      <w:r>
-        <w:t xml:space="preserve"> </w:t>
-      </w:r>
-      <w:r>
-        <w:t xml:space="preserve">(</w:t>
-      </w:r>
-      <w:hyperlink w:anchor="ref-pidoux2022">
-        <w:r>
-          <w:rPr>
-            <w:rStyle w:val="Hyperlink"/>
-          </w:rPr>
-          <w:t xml:space="preserve">2022</w:t>
-        </w:r>
-      </w:hyperlink>
-      <w:r>
-        <w:t xml:space="preserve">)</w:t>
-      </w:r>
-      <w:r>
-        <w:t xml:space="preserve">; ADD REF TO FINAL REPORT].</w:t>
-      </w:r>
-    </w:p>
-    <w:bookmarkEnd w:id="29"/>
-    <w:bookmarkEnd w:id="30"/>
-    <w:bookmarkStart w:id="58" w:name="Xafe7d50c10921ac0f9f899939231a737e7dc2b2"/>
-    <w:p>
-      <w:pPr>
-        <w:pStyle w:val="Heading2"/>
+        <w:t xml:space="preserve">This study is given a special status in this thesis; while it is not officially to be examined, it plays a critical role as a pilot study for Case Study One and its findings and insights are built upon in Chapters 4, 6 and 7. As such, the paper is included in full in Appendix 1.[ADD APPENDIX REFERENCE]</w:t>
+      </w:r>
+    </w:p>
+    <w:bookmarkEnd w:id="34"/>
+    <w:bookmarkStart w:id="43" w:name="X12922418c775c428a953a3113e443ec31059d4f"/>
+    <w:p>
+      <w:pPr>
+        <w:pStyle w:val="Heading3"/>
       </w:pPr>
       <w:r>
         <w:rPr>
           <w:rStyle w:val="SectionNumber"/>
         </w:rPr>
-        <w:t xml:space="preserve">1.3</w:t>
+        <w:t xml:space="preserve">1.3.2</w:t>
       </w:r>
       <w:r>
         <w:tab/>
       </w:r>
       <w:r>
-        <w:t xml:space="preserve">Publications arising from and connected to this research</w:t>
+        <w:t xml:space="preserve">Primary Case studies</w:t>
+      </w:r>
+    </w:p>
+    <w:bookmarkStart w:id="39" w:name="X8c540b95e6eecf57e1c4c459289fa97bc6c86fc"/>
+    <w:p>
+      <w:pPr>
+        <w:pStyle w:val="Heading4"/>
+      </w:pPr>
+      <w:r>
+        <w:rPr>
+          <w:rStyle w:val="SectionNumber"/>
+        </w:rPr>
+        <w:t xml:space="preserve">1.3.2.1</w:t>
+      </w:r>
+      <w:r>
+        <w:tab/>
+      </w:r>
+      <w:r>
+        <w:t xml:space="preserve">Publications from Case Study One</w:t>
       </w:r>
     </w:p>
     <w:p>
@@ -3935,59 +4066,7 @@
         <w:pStyle w:val="FirstParagraph"/>
       </w:pPr>
       <w:r>
-        <w:t xml:space="preserve">[TODO address JG feedback]</w:t>
-      </w:r>
-    </w:p>
-    <w:bookmarkStart w:id="34" w:name="Xcefc2f8651dab1dca3f5569d5c8495d75f8956a"/>
-    <w:p>
-      <w:pPr>
-        <w:pStyle w:val="Heading3"/>
-      </w:pPr>
-      <w:r>
-        <w:rPr>
-          <w:rStyle w:val="SectionNumber"/>
-        </w:rPr>
-        <w:t xml:space="preserve">1.3.1</w:t>
-      </w:r>
-      <w:r>
-        <w:tab/>
-      </w:r>
-      <w:r>
-        <w:t xml:space="preserve">Pilot Study</w:t>
-      </w:r>
-    </w:p>
-    <w:p>
-      <w:pPr>
-        <w:pStyle w:val="FirstParagraph"/>
-      </w:pPr>
-      <w:r>
-        <w:t xml:space="preserve">My Doctoral Training programme at Open Lab began with a Masters in Research in Digital Civics. For my MRes project</w:t>
-      </w:r>
-      <w:r>
-        <w:rPr>
-          <w:rStyle w:val="FootnoteReference"/>
-        </w:rPr>
-        <w:footnoteReference w:id="31"/>
-      </w:r>
-      <w:r>
-        <w:t xml:space="preserve">, I conducted a pilot study, interviewing and exploring issues around data with families who had experience of social care services. During the first months of this PhD I conducted new analysis of the data collected, resulting in the synthesis into a full first-author paper published and</w:t>
-      </w:r>
-      <w:r>
-        <w:t xml:space="preserve"> </w:t>
-      </w:r>
-      <w:hyperlink r:id="rId32">
-        <w:r>
-          <w:rPr>
-            <w:rStyle w:val="Hyperlink"/>
-          </w:rPr>
-          <w:t xml:space="preserve">presented at</w:t>
-        </w:r>
-      </w:hyperlink>
-      <w:r>
-        <w:t xml:space="preserve"> </w:t>
-      </w:r>
-      <w:r>
-        <w:t xml:space="preserve">CHI 2018:</w:t>
+        <w:t xml:space="preserve">The work exploring shared data interaction in Early Help carried out in Case Study One has been initially published as an Extended Abstract at CHI 2019:</w:t>
       </w:r>
     </w:p>
     <w:p>
@@ -3995,119 +4074,6 @@
         <w:numPr>
           <w:ilvl w:val="0"/>
           <w:numId w:val="1014"/>
-        </w:numPr>
-        <w:pStyle w:val="Compact"/>
-      </w:pPr>
-      <w:r>
-        <w:t xml:space="preserve">“</w:t>
-      </w:r>
-      <w:hyperlink r:id="rId33">
-        <w:r>
-          <w:rPr>
-            <w:rStyle w:val="Hyperlink"/>
-          </w:rPr>
-          <w:t xml:space="preserve">Understanding the Family Perspective on the Storage Sharing and Handling of Family Civic Data</w:t>
-        </w:r>
-      </w:hyperlink>
-      <w:r>
-        <w:t xml:space="preserve">”</w:t>
-      </w:r>
-      <w:r>
-        <w:t xml:space="preserve"> </w:t>
-      </w:r>
-      <w:r>
-        <w:t xml:space="preserve">(</w:t>
-      </w:r>
-      <w:hyperlink w:anchor="ref-bowyer2018b">
-        <w:r>
-          <w:rPr>
-            <w:rStyle w:val="Hyperlink"/>
-          </w:rPr>
-          <w:t xml:space="preserve">Bowyer</w:t>
-        </w:r>
-        <w:r>
-          <w:rPr>
-            <w:rStyle w:val="Hyperlink"/>
-          </w:rPr>
-          <w:t xml:space="preserve"> </w:t>
-        </w:r>
-        <w:r>
-          <w:rPr>
-            <w:rStyle w:val="Hyperlink"/>
-            <w:iCs/>
-            <w:i/>
-          </w:rPr>
-          <w:t xml:space="preserve">et al.</w:t>
-        </w:r>
-        <w:r>
-          <w:rPr>
-            <w:rStyle w:val="Hyperlink"/>
-          </w:rPr>
-          <w:t xml:space="preserve">, 2018</w:t>
-        </w:r>
-      </w:hyperlink>
-      <w:r>
-        <w:t xml:space="preserve">)</w:t>
-      </w:r>
-    </w:p>
-    <w:p>
-      <w:pPr>
-        <w:pStyle w:val="FirstParagraph"/>
-      </w:pPr>
-      <w:r>
-        <w:t xml:space="preserve">This study is given a special status in this thesis; while it is not officially to be examined, it plays a critical role as a pilot study for Case Study One and its findings and insights are built upon in Chapters 4, 6 and 7. As such, the paper is included in full in Appendix 1.[ADD APPENDIX REFERENCE]</w:t>
-      </w:r>
-    </w:p>
-    <w:bookmarkEnd w:id="34"/>
-    <w:bookmarkStart w:id="43" w:name="X12922418c775c428a953a3113e443ec31059d4f"/>
-    <w:p>
-      <w:pPr>
-        <w:pStyle w:val="Heading3"/>
-      </w:pPr>
-      <w:r>
-        <w:rPr>
-          <w:rStyle w:val="SectionNumber"/>
-        </w:rPr>
-        <w:t xml:space="preserve">1.3.2</w:t>
-      </w:r>
-      <w:r>
-        <w:tab/>
-      </w:r>
-      <w:r>
-        <w:t xml:space="preserve">Primary Case studies</w:t>
-      </w:r>
-    </w:p>
-    <w:bookmarkStart w:id="39" w:name="X8c540b95e6eecf57e1c4c459289fa97bc6c86fc"/>
-    <w:p>
-      <w:pPr>
-        <w:pStyle w:val="Heading4"/>
-      </w:pPr>
-      <w:r>
-        <w:rPr>
-          <w:rStyle w:val="SectionNumber"/>
-        </w:rPr>
-        <w:t xml:space="preserve">1.3.2.1</w:t>
-      </w:r>
-      <w:r>
-        <w:tab/>
-      </w:r>
-      <w:r>
-        <w:t xml:space="preserve">Publications from Case Study One</w:t>
-      </w:r>
-    </w:p>
-    <w:p>
-      <w:pPr>
-        <w:pStyle w:val="FirstParagraph"/>
-      </w:pPr>
-      <w:r>
-        <w:t xml:space="preserve">The work exploring shared data interaction in Early Help carried out in Case Study One has been initially published as an Extended Abstract at CHI 2019:</w:t>
-      </w:r>
-    </w:p>
-    <w:p>
-      <w:pPr>
-        <w:numPr>
-          <w:ilvl w:val="0"/>
-          <w:numId w:val="1015"/>
         </w:numPr>
         <w:pStyle w:val="Compact"/>
       </w:pPr>
@@ -4287,11 +4253,116 @@
       <w:pPr>
         <w:numPr>
           <w:ilvl w:val="0"/>
+          <w:numId w:val="1015"/>
+        </w:numPr>
+        <w:pStyle w:val="Compact"/>
+      </w:pPr>
+      <w:hyperlink r:id="rId41">
+        <w:r>
+          <w:rPr>
+            <w:rStyle w:val="Hyperlink"/>
+          </w:rPr>
+          <w:t xml:space="preserve">“</w:t>
+        </w:r>
+        <w:r>
+          <w:rPr>
+            <w:rStyle w:val="Hyperlink"/>
+          </w:rPr>
+          <w:t xml:space="preserve">Human-GDPR Interaction: Practical Experiences of Accessing Personal Data</w:t>
+        </w:r>
+        <w:r>
+          <w:rPr>
+            <w:rStyle w:val="Hyperlink"/>
+          </w:rPr>
+          <w:t xml:space="preserve">”</w:t>
+        </w:r>
+      </w:hyperlink>
+      <w:r>
+        <w:t xml:space="preserve"> </w:t>
+      </w:r>
+      <w:r>
+        <w:t xml:space="preserve">(</w:t>
+      </w:r>
+      <w:hyperlink w:anchor="ref-bowyer2022gdpr">
+        <w:r>
+          <w:rPr>
+            <w:rStyle w:val="Hyperlink"/>
+          </w:rPr>
+          <w:t xml:space="preserve">Bowyer, Holt,</w:t>
+        </w:r>
+        <w:r>
+          <w:rPr>
+            <w:rStyle w:val="Hyperlink"/>
+          </w:rPr>
+          <w:t xml:space="preserve"> </w:t>
+        </w:r>
+        <w:r>
+          <w:rPr>
+            <w:rStyle w:val="Hyperlink"/>
+            <w:iCs/>
+            <w:i/>
+          </w:rPr>
+          <w:t xml:space="preserve">et al.</w:t>
+        </w:r>
+        <w:r>
+          <w:rPr>
+            <w:rStyle w:val="Hyperlink"/>
+          </w:rPr>
+          <w:t xml:space="preserve">, 2022</w:t>
+        </w:r>
+      </w:hyperlink>
+      <w:r>
+        <w:t xml:space="preserve">)</w:t>
+      </w:r>
+      <w:r>
+        <w:t xml:space="preserve">.</w:t>
+      </w:r>
+    </w:p>
+    <w:p>
+      <w:pPr>
+        <w:pStyle w:val="FirstParagraph"/>
+      </w:pPr>
+      <w:r>
+        <w:t xml:space="preserve">I carried out all field research myself. Data analysis and paper writing was shared between myself and Jack Holt.</w:t>
+      </w:r>
+    </w:p>
+    <w:bookmarkEnd w:id="42"/>
+    <w:bookmarkEnd w:id="43"/>
+    <w:bookmarkStart w:id="50" w:name="Xf4ea365164f93933dbcfdfaba7510f792a06eb0"/>
+    <w:p>
+      <w:pPr>
+        <w:pStyle w:val="Heading3"/>
+      </w:pPr>
+      <w:r>
+        <w:rPr>
+          <w:rStyle w:val="SectionNumber"/>
+        </w:rPr>
+        <w:t xml:space="preserve">1.3.3</w:t>
+      </w:r>
+      <w:r>
+        <w:tab/>
+      </w:r>
+      <w:r>
+        <w:t xml:space="preserve">Workshop papers &amp; presentations</w:t>
+      </w:r>
+    </w:p>
+    <w:p>
+      <w:pPr>
+        <w:pStyle w:val="FirstParagraph"/>
+      </w:pPr>
+      <w:r>
+        <w:t xml:space="preserve">During the PhD, I gave a number of additional presentations and published three workshop papers which included material from or directly contributing to this thesis and its argments.</w:t>
+      </w:r>
+    </w:p>
+    <w:p>
+      <w:pPr>
+        <w:numPr>
+          <w:ilvl w:val="0"/>
           <w:numId w:val="1016"/>
         </w:numPr>
         <w:pStyle w:val="Compact"/>
       </w:pPr>
-      <w:hyperlink r:id="rId41">
+      <w:hyperlink r:id="rId44">
         <w:r>
           <w:rPr>
             <w:rStyle w:val="Hyperlink"/>
@@ -4302,7 +4373,7 @@
           <w:rPr>
             <w:rStyle w:val="Hyperlink"/>
           </w:rPr>
-          <w:t xml:space="preserve">Human-GDPR Interaction: Practical Experiences of Accessing Personal Data</w:t>
+          <w:t xml:space="preserve">Designing For Human Autonomy: The next challenge that civic HCI must address</w:t>
         </w:r>
         <w:r>
           <w:rPr>
@@ -4315,41 +4386,218 @@
         <w:t xml:space="preserve"> </w:t>
       </w:r>
       <w:r>
+        <w:t xml:space="preserve">- a short talk I presented to my peers at Open Lab in January 2017 laying out the landscape of reduced agency and possible avenues for improving humans’ relationships to their data;</w:t>
+      </w:r>
+    </w:p>
+    <w:p>
+      <w:pPr>
+        <w:numPr>
+          <w:ilvl w:val="0"/>
+          <w:numId w:val="1016"/>
+        </w:numPr>
+        <w:pStyle w:val="Compact"/>
+      </w:pPr>
+      <w:hyperlink r:id="rId45">
+        <w:r>
+          <w:rPr>
+            <w:rStyle w:val="Hyperlink"/>
+          </w:rPr>
+          <w:t xml:space="preserve">“</w:t>
+        </w:r>
+        <w:r>
+          <w:rPr>
+            <w:rStyle w:val="Hyperlink"/>
+          </w:rPr>
+          <w:t xml:space="preserve">Free Data Interfaces: Taking Human-Data Interaction to the Next Level</w:t>
+        </w:r>
+        <w:r>
+          <w:rPr>
+            <w:rStyle w:val="Hyperlink"/>
+          </w:rPr>
+          <w:t xml:space="preserve">”</w:t>
+        </w:r>
+      </w:hyperlink>
+      <w:r>
+        <w:t xml:space="preserve"> </w:t>
+      </w:r>
+      <w:r>
         <w:t xml:space="preserve">(</w:t>
       </w:r>
-      <w:hyperlink w:anchor="ref-bowyer2022a">
-        <w:r>
-          <w:rPr>
-            <w:rStyle w:val="Hyperlink"/>
-          </w:rPr>
-          <w:t xml:space="preserve">Bowyer, Holt,</w:t>
-        </w:r>
-        <w:r>
-          <w:rPr>
-            <w:rStyle w:val="Hyperlink"/>
-          </w:rPr>
-          <w:t xml:space="preserve"> </w:t>
-        </w:r>
-        <w:r>
-          <w:rPr>
-            <w:rStyle w:val="Hyperlink"/>
-            <w:iCs/>
-            <w:i/>
-          </w:rPr>
-          <w:t xml:space="preserve">et al.</w:t>
-        </w:r>
-        <w:r>
-          <w:rPr>
-            <w:rStyle w:val="Hyperlink"/>
-          </w:rPr>
-          <w:t xml:space="preserve">, 2022</w:t>
+      <w:hyperlink w:anchor="ref-bowyer2018freedata">
+        <w:r>
+          <w:rPr>
+            <w:rStyle w:val="Hyperlink"/>
+          </w:rPr>
+          <w:t xml:space="preserve">Bowyer, 2018</w:t>
         </w:r>
       </w:hyperlink>
       <w:r>
         <w:t xml:space="preserve">)</w:t>
       </w:r>
       <w:r>
-        <w:t xml:space="preserve">.</w:t>
+        <w:t xml:space="preserve"> </w:t>
+      </w:r>
+      <w:r>
+        <w:t xml:space="preserve">- a CHI 2018 workshop paper formalising past pre-PhD design thinking and outlining a vision for unconstrained and useful data interaction interfaces;</w:t>
+      </w:r>
+    </w:p>
+    <w:p>
+      <w:pPr>
+        <w:numPr>
+          <w:ilvl w:val="0"/>
+          <w:numId w:val="1016"/>
+        </w:numPr>
+        <w:pStyle w:val="Compact"/>
+      </w:pPr>
+      <w:hyperlink r:id="rId46">
+        <w:r>
+          <w:rPr>
+            <w:rStyle w:val="Hyperlink"/>
+          </w:rPr>
+          <w:t xml:space="preserve">“</w:t>
+        </w:r>
+        <w:r>
+          <w:rPr>
+            <w:rStyle w:val="Hyperlink"/>
+          </w:rPr>
+          <w:t xml:space="preserve">A Grand Vision for Post-Capitalist HCI: Digital Life Assistants</w:t>
+        </w:r>
+        <w:r>
+          <w:rPr>
+            <w:rStyle w:val="Hyperlink"/>
+          </w:rPr>
+          <w:t xml:space="preserve">”</w:t>
+        </w:r>
+      </w:hyperlink>
+      <w:r>
+        <w:t xml:space="preserve"> </w:t>
+      </w:r>
+      <w:r>
+        <w:t xml:space="preserve">- a CHI 2018 workshop paper where I imagined a form of digital computer assistant that is far more helpful and human-data-centric than the digital voice assistants of today;</w:t>
+      </w:r>
+    </w:p>
+    <w:p>
+      <w:pPr>
+        <w:numPr>
+          <w:ilvl w:val="0"/>
+          <w:numId w:val="1016"/>
+        </w:numPr>
+        <w:pStyle w:val="Compact"/>
+      </w:pPr>
+      <w:hyperlink r:id="rId47">
+        <w:r>
+          <w:rPr>
+            <w:rStyle w:val="Hyperlink"/>
+          </w:rPr>
+          <w:t xml:space="preserve">“</w:t>
+        </w:r>
+        <w:r>
+          <w:rPr>
+            <w:rStyle w:val="Hyperlink"/>
+          </w:rPr>
+          <w:t xml:space="preserve">Personal Data Use: A Human-centric Perspective</w:t>
+        </w:r>
+        <w:r>
+          <w:rPr>
+            <w:rStyle w:val="Hyperlink"/>
+          </w:rPr>
+          <w:t xml:space="preserve">”</w:t>
+        </w:r>
+      </w:hyperlink>
+      <w:r>
+        <w:t xml:space="preserve"> </w:t>
+      </w:r>
+      <w:r>
+        <w:t xml:space="preserve">- in early 2020 just prior to the pandemic, I was invited to give lectures on my research to undergraduate students at both Northumbria University and Newcastle University;</w:t>
+      </w:r>
+    </w:p>
+    <w:p>
+      <w:pPr>
+        <w:numPr>
+          <w:ilvl w:val="0"/>
+          <w:numId w:val="1016"/>
+        </w:numPr>
+        <w:pStyle w:val="Compact"/>
+      </w:pPr>
+      <w:hyperlink r:id="rId48">
+        <w:r>
+          <w:rPr>
+            <w:rStyle w:val="Hyperlink"/>
+          </w:rPr>
+          <w:t xml:space="preserve">“</w:t>
+        </w:r>
+        <w:r>
+          <w:rPr>
+            <w:rStyle w:val="Hyperlink"/>
+          </w:rPr>
+          <w:t xml:space="preserve">My Thesis in 3 Minutes: Understanding and Designing Human Data Relations</w:t>
+        </w:r>
+        <w:r>
+          <w:rPr>
+            <w:rStyle w:val="Hyperlink"/>
+          </w:rPr>
+          <w:t xml:space="preserve">”</w:t>
+        </w:r>
+      </w:hyperlink>
+      <w:r>
+        <w:t xml:space="preserve"> </w:t>
+      </w:r>
+      <w:r>
+        <w:t xml:space="preserve">- in April 2021, I presented my thesis in Newcastle University’s 3 minute thesis competition, and was co-winner of the people’s choice prize;</w:t>
+      </w:r>
+    </w:p>
+    <w:p>
+      <w:pPr>
+        <w:numPr>
+          <w:ilvl w:val="0"/>
+          <w:numId w:val="1016"/>
+        </w:numPr>
+        <w:pStyle w:val="Compact"/>
+      </w:pPr>
+      <w:hyperlink r:id="rId49">
+        <w:r>
+          <w:rPr>
+            <w:rStyle w:val="Hyperlink"/>
+          </w:rPr>
+          <w:t xml:space="preserve">“</w:t>
+        </w:r>
+        <w:r>
+          <w:rPr>
+            <w:rStyle w:val="Hyperlink"/>
+          </w:rPr>
+          <w:t xml:space="preserve">Human-Data Interaction has two purposes: Personal Data Control and Life Information Exploration</w:t>
+        </w:r>
+        <w:r>
+          <w:rPr>
+            <w:rStyle w:val="Hyperlink"/>
+          </w:rPr>
+          <w:t xml:space="preserve">”</w:t>
+        </w:r>
+      </w:hyperlink>
+      <w:r>
+        <w:t xml:space="preserve"> </w:t>
+      </w:r>
+      <w:r>
+        <w:t xml:space="preserve">- A workshop paper I presented at CHI 2021, where I first outlined my model of the two motivating factors for interacting with personal data.</w:t>
+      </w:r>
+    </w:p>
+    <w:bookmarkEnd w:id="50"/>
+    <w:bookmarkStart w:id="57" w:name="Xf77470f34d624f77ac7bcf21366f57d489ee6ea"/>
+    <w:p>
+      <w:pPr>
+        <w:pStyle w:val="Heading3"/>
+      </w:pPr>
+      <w:r>
+        <w:rPr>
+          <w:rStyle w:val="SectionNumber"/>
+        </w:rPr>
+        <w:t xml:space="preserve">1.3.4</w:t>
+      </w:r>
+      <w:r>
+        <w:tab/>
+      </w:r>
+      <w:r>
+        <w:t xml:space="preserve">Publications from other work</w:t>
       </w:r>
     </w:p>
     <w:p>
@@ -4357,35 +4605,7 @@
         <w:pStyle w:val="FirstParagraph"/>
       </w:pPr>
       <w:r>
-        <w:t xml:space="preserve">I carried out all field research myself. Data analysis and paper writing was shared between myself and Jack Holt.</w:t>
-      </w:r>
-    </w:p>
-    <w:bookmarkEnd w:id="42"/>
-    <w:bookmarkEnd w:id="43"/>
-    <w:bookmarkStart w:id="50" w:name="Xf4ea365164f93933dbcfdfaba7510f792a06eb0"/>
-    <w:p>
-      <w:pPr>
-        <w:pStyle w:val="Heading3"/>
-      </w:pPr>
-      <w:r>
-        <w:rPr>
-          <w:rStyle w:val="SectionNumber"/>
-        </w:rPr>
-        <w:t xml:space="preserve">1.3.3</w:t>
-      </w:r>
-      <w:r>
-        <w:tab/>
-      </w:r>
-      <w:r>
-        <w:t xml:space="preserve">Workshop papers &amp; presentations</w:t>
-      </w:r>
-    </w:p>
-    <w:p>
-      <w:pPr>
-        <w:pStyle w:val="FirstParagraph"/>
-      </w:pPr>
-      <w:r>
-        <w:t xml:space="preserve">During the PhD, I gave a number of additional presentations and published three workshop papers which included material from or directly contributing to this thesis and its argments.</w:t>
+        <w:t xml:space="preserve">During the same timeframe as this PhD, I have also contributed to a number of publications tangential to my primary research agenda:</w:t>
       </w:r>
     </w:p>
     <w:p>
@@ -4396,31 +4616,42 @@
         </w:numPr>
         <w:pStyle w:val="Compact"/>
       </w:pPr>
-      <w:hyperlink r:id="rId44">
-        <w:r>
-          <w:rPr>
-            <w:rStyle w:val="Hyperlink"/>
-          </w:rPr>
-          <w:t xml:space="preserve">“</w:t>
-        </w:r>
-        <w:r>
-          <w:rPr>
-            <w:rStyle w:val="Hyperlink"/>
-          </w:rPr>
-          <w:t xml:space="preserve">Designing For Human Autonomy: The next challenge that civic HCI must address</w:t>
-        </w:r>
-        <w:r>
-          <w:rPr>
-            <w:rStyle w:val="Hyperlink"/>
-          </w:rPr>
-          <w:t xml:space="preserve">”</w:t>
-        </w:r>
-      </w:hyperlink>
-      <w:r>
-        <w:t xml:space="preserve"> </w:t>
-      </w:r>
-      <w:r>
-        <w:t xml:space="preserve">- a short talk I presented to my peers at Open Lab in January 2017 laying out the landscape of reduced agency and possible avenues for improving humans’ relationships to their data;</w:t>
+      <w:r>
+        <w:t xml:space="preserve">As a researcher and developer on the Connected Health Cities SILVER project [ADD REF TO 3.x], I contributed to work published through Newcastle University’s internal report to CHC (not publicly available) and the</w:t>
+      </w:r>
+      <w:r>
+        <w:t xml:space="preserve"> </w:t>
+      </w:r>
+      <w:hyperlink r:id="rId51">
+        <w:r>
+          <w:rPr>
+            <w:rStyle w:val="Hyperlink"/>
+          </w:rPr>
+          <w:t xml:space="preserve">overall impact report</w:t>
+        </w:r>
+      </w:hyperlink>
+      <w:r>
+        <w:t xml:space="preserve"> </w:t>
+      </w:r>
+      <w:r>
+        <w:t xml:space="preserve">(p129-130), and more directly published</w:t>
+      </w:r>
+      <w:r>
+        <w:t xml:space="preserve"> </w:t>
+      </w:r>
+      <w:hyperlink r:id="rId52">
+        <w:r>
+          <w:rPr>
+            <w:rStyle w:val="Hyperlink"/>
+          </w:rPr>
+          <w:t xml:space="preserve">demonstration videos</w:t>
+        </w:r>
+      </w:hyperlink>
+      <w:r>
+        <w:t xml:space="preserve"> </w:t>
+      </w:r>
+      <w:r>
+        <w:t xml:space="preserve">of a health data interface prototype developed by myself and Stuart Wheater.</w:t>
       </w:r>
     </w:p>
     <w:p>
@@ -4431,31 +4662,113 @@
         </w:numPr>
         <w:pStyle w:val="Compact"/>
       </w:pPr>
-      <w:hyperlink r:id="rId45">
-        <w:r>
-          <w:rPr>
-            <w:rStyle w:val="Hyperlink"/>
-          </w:rPr>
-          <w:t xml:space="preserve">“</w:t>
-        </w:r>
-        <w:r>
-          <w:rPr>
-            <w:rStyle w:val="Hyperlink"/>
-          </w:rPr>
-          <w:t xml:space="preserve">Free Data Interfaces: Taking Human-Data Interaction to the Next Level</w:t>
-        </w:r>
-        <w:r>
-          <w:rPr>
-            <w:rStyle w:val="Hyperlink"/>
-          </w:rPr>
-          <w:t xml:space="preserve">”</w:t>
-        </w:r>
-      </w:hyperlink>
-      <w:r>
-        <w:t xml:space="preserve"> </w:t>
-      </w:r>
-      <w:r>
-        <w:t xml:space="preserve">- a CHI 2018 workshop paper formalising past pre-PhD design thinking and outlining a vision for unconstrained and useful data interaction interfaces;</w:t>
+      <w:r>
+        <w:t xml:space="preserve">As a researcher and developer on DERC’s Healthy Eating project, I developed interface prototypes (no longer online) and was co-author to two research publications</w:t>
+      </w:r>
+      <w:r>
+        <w:t xml:space="preserve"> </w:t>
+      </w:r>
+      <w:hyperlink r:id="rId53">
+        <w:r>
+          <w:rPr>
+            <w:rStyle w:val="Hyperlink"/>
+          </w:rPr>
+          <w:t xml:space="preserve">at BCS 2021</w:t>
+        </w:r>
+      </w:hyperlink>
+      <w:r>
+        <w:t xml:space="preserve"> </w:t>
+      </w:r>
+      <w:r>
+        <w:t xml:space="preserve">(</w:t>
+      </w:r>
+      <w:hyperlink w:anchor="ref-goffe2021">
+        <w:r>
+          <w:rPr>
+            <w:rStyle w:val="Hyperlink"/>
+          </w:rPr>
+          <w:t xml:space="preserve">Goffe</w:t>
+        </w:r>
+        <w:r>
+          <w:rPr>
+            <w:rStyle w:val="Hyperlink"/>
+          </w:rPr>
+          <w:t xml:space="preserve"> </w:t>
+        </w:r>
+        <w:r>
+          <w:rPr>
+            <w:rStyle w:val="Hyperlink"/>
+            <w:iCs/>
+            <w:i/>
+          </w:rPr>
+          <w:t xml:space="preserve">et al.</w:t>
+        </w:r>
+        <w:r>
+          <w:rPr>
+            <w:rStyle w:val="Hyperlink"/>
+          </w:rPr>
+          <w:t xml:space="preserve">, 2021</w:t>
+        </w:r>
+      </w:hyperlink>
+      <w:r>
+        <w:t xml:space="preserve">)</w:t>
+      </w:r>
+      <w:r>
+        <w:t xml:space="preserve"> </w:t>
+      </w:r>
+      <w:r>
+        <w:t xml:space="preserve">and</w:t>
+      </w:r>
+      <w:r>
+        <w:t xml:space="preserve"> </w:t>
+      </w:r>
+      <w:hyperlink r:id="rId54">
+        <w:r>
+          <w:rPr>
+            <w:rStyle w:val="Hyperlink"/>
+          </w:rPr>
+          <w:t xml:space="preserve">in Interacting with Computers</w:t>
+        </w:r>
+      </w:hyperlink>
+      <w:r>
+        <w:t xml:space="preserve"> </w:t>
+      </w:r>
+      <w:r>
+        <w:t xml:space="preserve">(</w:t>
+      </w:r>
+      <w:hyperlink w:anchor="ref-goffe2022">
+        <w:r>
+          <w:rPr>
+            <w:rStyle w:val="Hyperlink"/>
+          </w:rPr>
+          <w:t xml:space="preserve">Goffe</w:t>
+        </w:r>
+        <w:r>
+          <w:rPr>
+            <w:rStyle w:val="Hyperlink"/>
+          </w:rPr>
+          <w:t xml:space="preserve"> </w:t>
+        </w:r>
+        <w:r>
+          <w:rPr>
+            <w:rStyle w:val="Hyperlink"/>
+            <w:iCs/>
+            <w:i/>
+          </w:rPr>
+          <w:t xml:space="preserve">et al.</w:t>
+        </w:r>
+        <w:r>
+          <w:rPr>
+            <w:rStyle w:val="Hyperlink"/>
+          </w:rPr>
+          <w:t xml:space="preserve">, 2022</w:t>
+        </w:r>
+      </w:hyperlink>
+      <w:r>
+        <w:t xml:space="preserve">)</w:t>
+      </w:r>
+      <w:r>
+        <w:t xml:space="preserve">.</w:t>
       </w:r>
     </w:p>
     <w:p>
@@ -4466,31 +4779,26 @@
         </w:numPr>
         <w:pStyle w:val="Compact"/>
       </w:pPr>
-      <w:hyperlink r:id="rId46">
-        <w:r>
-          <w:rPr>
-            <w:rStyle w:val="Hyperlink"/>
-          </w:rPr>
-          <w:t xml:space="preserve">“</w:t>
-        </w:r>
-        <w:r>
-          <w:rPr>
-            <w:rStyle w:val="Hyperlink"/>
-          </w:rPr>
-          <w:t xml:space="preserve">A Grand Vision for Post-Capitalist HCI: Digital Life Assistants</w:t>
-        </w:r>
-        <w:r>
-          <w:rPr>
-            <w:rStyle w:val="Hyperlink"/>
-          </w:rPr>
-          <w:t xml:space="preserve">”</w:t>
-        </w:r>
-      </w:hyperlink>
-      <w:r>
-        <w:t xml:space="preserve"> </w:t>
-      </w:r>
-      <w:r>
-        <w:t xml:space="preserve">- a CHI 2018 workshop paper where I imagined a form of digital computer assistant that is far more helpful and human-data-centric than the digital voice assistants of today;</w:t>
+      <w:r>
+        <w:t xml:space="preserve">As a research intern on BBC R&amp;D’s Cornmarket project [ADD REF], I published an internal research report[ADD REF] into personal data store design, as well as a</w:t>
+      </w:r>
+      <w:r>
+        <w:t xml:space="preserve"> </w:t>
+      </w:r>
+      <w:r>
+        <w:t xml:space="preserve">‘</w:t>
+      </w:r>
+      <w:r>
+        <w:t xml:space="preserve">stimulus presentation</w:t>
+      </w:r>
+      <w:r>
+        <w:t xml:space="preserve">’</w:t>
+      </w:r>
+      <w:r>
+        <w:t xml:space="preserve"> </w:t>
+      </w:r>
+      <w:r>
+        <w:t xml:space="preserve">to launch an internal hack week and a BBC blog article about the work (which was not officially published) [ADD REF].</w:t>
       </w:r>
     </w:p>
     <w:p>
@@ -4501,196 +4809,18 @@
         </w:numPr>
         <w:pStyle w:val="Compact"/>
       </w:pPr>
-      <w:hyperlink r:id="rId47">
-        <w:r>
-          <w:rPr>
-            <w:rStyle w:val="Hyperlink"/>
-          </w:rPr>
-          <w:t xml:space="preserve">“</w:t>
-        </w:r>
-        <w:r>
-          <w:rPr>
-            <w:rStyle w:val="Hyperlink"/>
-          </w:rPr>
-          <w:t xml:space="preserve">Personal Data Use: A Human-centric Perspective</w:t>
-        </w:r>
-        <w:r>
-          <w:rPr>
-            <w:rStyle w:val="Hyperlink"/>
-          </w:rPr>
-          <w:t xml:space="preserve">”</w:t>
-        </w:r>
-      </w:hyperlink>
-      <w:r>
-        <w:t xml:space="preserve"> </w:t>
-      </w:r>
-      <w:r>
-        <w:t xml:space="preserve">- in early 2020 just prior to the pandemic, I was invited to give lectures on my research to undergraduate students at both Northumbria University and Newcastle University;</w:t>
-      </w:r>
-    </w:p>
-    <w:p>
-      <w:pPr>
-        <w:numPr>
-          <w:ilvl w:val="0"/>
-          <w:numId w:val="1017"/>
-        </w:numPr>
-        <w:pStyle w:val="Compact"/>
-      </w:pPr>
-      <w:hyperlink r:id="rId48">
-        <w:r>
-          <w:rPr>
-            <w:rStyle w:val="Hyperlink"/>
-          </w:rPr>
-          <w:t xml:space="preserve">“</w:t>
-        </w:r>
-        <w:r>
-          <w:rPr>
-            <w:rStyle w:val="Hyperlink"/>
-          </w:rPr>
-          <w:t xml:space="preserve">My Thesis in 3 Minutes: Understanding and Designing Human Data Relations</w:t>
-        </w:r>
-        <w:r>
-          <w:rPr>
-            <w:rStyle w:val="Hyperlink"/>
-          </w:rPr>
-          <w:t xml:space="preserve">”</w:t>
-        </w:r>
-      </w:hyperlink>
-      <w:r>
-        <w:t xml:space="preserve"> </w:t>
-      </w:r>
-      <w:r>
-        <w:t xml:space="preserve">- in April 2021, I presented my thesis in Newcastle University’s 3 minute thesis competition, and was co-winner of the people’s choice prize;</w:t>
-      </w:r>
-    </w:p>
-    <w:p>
-      <w:pPr>
-        <w:numPr>
-          <w:ilvl w:val="0"/>
-          <w:numId w:val="1017"/>
-        </w:numPr>
-        <w:pStyle w:val="Compact"/>
-      </w:pPr>
-      <w:hyperlink r:id="rId49">
-        <w:r>
-          <w:rPr>
-            <w:rStyle w:val="Hyperlink"/>
-          </w:rPr>
-          <w:t xml:space="preserve">“</w:t>
-        </w:r>
-        <w:r>
-          <w:rPr>
-            <w:rStyle w:val="Hyperlink"/>
-          </w:rPr>
-          <w:t xml:space="preserve">Human-Data Interaction has two purposes: Personal Data Control and Life Information Exploration</w:t>
-        </w:r>
-        <w:r>
-          <w:rPr>
-            <w:rStyle w:val="Hyperlink"/>
-          </w:rPr>
-          <w:t xml:space="preserve">”</w:t>
-        </w:r>
-      </w:hyperlink>
-      <w:r>
-        <w:t xml:space="preserve"> </w:t>
-      </w:r>
-      <w:r>
-        <w:t xml:space="preserve">- A workshop paper I presented at CHI 2021, where I first outlined my model of the two motivating factors for interacting with personal data.</w:t>
-      </w:r>
-    </w:p>
-    <w:bookmarkEnd w:id="50"/>
-    <w:bookmarkStart w:id="57" w:name="Xf77470f34d624f77ac7bcf21366f57d489ee6ea"/>
-    <w:p>
-      <w:pPr>
-        <w:pStyle w:val="Heading3"/>
-      </w:pPr>
-      <w:r>
-        <w:rPr>
-          <w:rStyle w:val="SectionNumber"/>
-        </w:rPr>
-        <w:t xml:space="preserve">1.3.4</w:t>
-      </w:r>
-      <w:r>
-        <w:tab/>
-      </w:r>
-      <w:r>
-        <w:t xml:space="preserve">Publications from other work</w:t>
-      </w:r>
-    </w:p>
-    <w:p>
-      <w:pPr>
-        <w:pStyle w:val="FirstParagraph"/>
-      </w:pPr>
-      <w:r>
-        <w:t xml:space="preserve">During the same timeframe as this PhD, I have also contributed to a number of publications tangential to my primary research agenda:</w:t>
-      </w:r>
-    </w:p>
-    <w:p>
-      <w:pPr>
-        <w:numPr>
-          <w:ilvl w:val="0"/>
-          <w:numId w:val="1018"/>
-        </w:numPr>
-        <w:pStyle w:val="Compact"/>
-      </w:pPr>
-      <w:r>
-        <w:t xml:space="preserve">As a researcher and developer on the Connected Health Cities SILVER project [ADD REF TO 3.x], I contributed to work published through Newcastle University’s internal report to CHC (not publicly available) and the</w:t>
-      </w:r>
-      <w:r>
-        <w:t xml:space="preserve"> </w:t>
-      </w:r>
-      <w:hyperlink r:id="rId51">
-        <w:r>
-          <w:rPr>
-            <w:rStyle w:val="Hyperlink"/>
-          </w:rPr>
-          <w:t xml:space="preserve">overall impact report</w:t>
-        </w:r>
-      </w:hyperlink>
-      <w:r>
-        <w:t xml:space="preserve"> </w:t>
-      </w:r>
-      <w:r>
-        <w:t xml:space="preserve">(p129-130), and more directly published</w:t>
-      </w:r>
-      <w:r>
-        <w:t xml:space="preserve"> </w:t>
-      </w:r>
-      <w:hyperlink r:id="rId52">
-        <w:r>
-          <w:rPr>
-            <w:rStyle w:val="Hyperlink"/>
-          </w:rPr>
-          <w:t xml:space="preserve">demonstration videos</w:t>
-        </w:r>
-      </w:hyperlink>
-      <w:r>
-        <w:t xml:space="preserve"> </w:t>
-      </w:r>
-      <w:r>
-        <w:t xml:space="preserve">of a health data interface prototype developed by myself and Stuart Wheater.</w:t>
-      </w:r>
-    </w:p>
-    <w:p>
-      <w:pPr>
-        <w:numPr>
-          <w:ilvl w:val="0"/>
-          <w:numId w:val="1018"/>
-        </w:numPr>
-        <w:pStyle w:val="Compact"/>
-      </w:pPr>
-      <w:r>
-        <w:t xml:space="preserve">As a researcher and developer on DERC’s Healthy Eating project, I developed interface prototypes (no longer online) and was co-author to two research publications</w:t>
-      </w:r>
-      <w:r>
-        <w:t xml:space="preserve"> </w:t>
-      </w:r>
-      <w:hyperlink r:id="rId53">
-        <w:r>
-          <w:rPr>
-            <w:rStyle w:val="Hyperlink"/>
-          </w:rPr>
-          <w:t xml:space="preserve">at BCS 2021</w:t>
+      <w:r>
+        <w:t xml:space="preserve">As project leader, data access coach and researcher at Hestia.ai, I was a lead author on</w:t>
+      </w:r>
+      <w:r>
+        <w:t xml:space="preserve"> </w:t>
+      </w:r>
+      <w:hyperlink r:id="rId55">
+        <w:r>
+          <w:rPr>
+            <w:rStyle w:val="Hyperlink"/>
+          </w:rPr>
+          <w:t xml:space="preserve">a research report auditing the data economy</w:t>
         </w:r>
       </w:hyperlink>
       <w:r>
@@ -4699,154 +4829,7 @@
       <w:r>
         <w:t xml:space="preserve">(</w:t>
       </w:r>
-      <w:hyperlink w:anchor="ref-goffe2021">
-        <w:r>
-          <w:rPr>
-            <w:rStyle w:val="Hyperlink"/>
-          </w:rPr>
-          <w:t xml:space="preserve">Goffe</w:t>
-        </w:r>
-        <w:r>
-          <w:rPr>
-            <w:rStyle w:val="Hyperlink"/>
-          </w:rPr>
-          <w:t xml:space="preserve"> </w:t>
-        </w:r>
-        <w:r>
-          <w:rPr>
-            <w:rStyle w:val="Hyperlink"/>
-            <w:iCs/>
-            <w:i/>
-          </w:rPr>
-          <w:t xml:space="preserve">et al.</w:t>
-        </w:r>
-        <w:r>
-          <w:rPr>
-            <w:rStyle w:val="Hyperlink"/>
-          </w:rPr>
-          <w:t xml:space="preserve">, 2021</w:t>
-        </w:r>
-      </w:hyperlink>
-      <w:r>
-        <w:t xml:space="preserve">)</w:t>
-      </w:r>
-      <w:r>
-        <w:t xml:space="preserve"> </w:t>
-      </w:r>
-      <w:r>
-        <w:t xml:space="preserve">and</w:t>
-      </w:r>
-      <w:r>
-        <w:t xml:space="preserve"> </w:t>
-      </w:r>
-      <w:hyperlink r:id="rId54">
-        <w:r>
-          <w:rPr>
-            <w:rStyle w:val="Hyperlink"/>
-          </w:rPr>
-          <w:t xml:space="preserve">in Interacting with Computers</w:t>
-        </w:r>
-      </w:hyperlink>
-      <w:r>
-        <w:t xml:space="preserve"> </w:t>
-      </w:r>
-      <w:r>
-        <w:t xml:space="preserve">(</w:t>
-      </w:r>
-      <w:hyperlink w:anchor="ref-goffe2022">
-        <w:r>
-          <w:rPr>
-            <w:rStyle w:val="Hyperlink"/>
-          </w:rPr>
-          <w:t xml:space="preserve">Goffe</w:t>
-        </w:r>
-        <w:r>
-          <w:rPr>
-            <w:rStyle w:val="Hyperlink"/>
-          </w:rPr>
-          <w:t xml:space="preserve"> </w:t>
-        </w:r>
-        <w:r>
-          <w:rPr>
-            <w:rStyle w:val="Hyperlink"/>
-            <w:iCs/>
-            <w:i/>
-          </w:rPr>
-          <w:t xml:space="preserve">et al.</w:t>
-        </w:r>
-        <w:r>
-          <w:rPr>
-            <w:rStyle w:val="Hyperlink"/>
-          </w:rPr>
-          <w:t xml:space="preserve">, 2022</w:t>
-        </w:r>
-      </w:hyperlink>
-      <w:r>
-        <w:t xml:space="preserve">)</w:t>
-      </w:r>
-      <w:r>
-        <w:t xml:space="preserve">.</w:t>
-      </w:r>
-    </w:p>
-    <w:p>
-      <w:pPr>
-        <w:numPr>
-          <w:ilvl w:val="0"/>
-          <w:numId w:val="1018"/>
-        </w:numPr>
-        <w:pStyle w:val="Compact"/>
-      </w:pPr>
-      <w:r>
-        <w:t xml:space="preserve">As a research intern on BBC R&amp;D’s Cornmarket project [ADD REF], I published an internal research report[ADD REF] into personal data store design, as well as a</w:t>
-      </w:r>
-      <w:r>
-        <w:t xml:space="preserve"> </w:t>
-      </w:r>
-      <w:r>
-        <w:t xml:space="preserve">‘</w:t>
-      </w:r>
-      <w:r>
-        <w:t xml:space="preserve">stimulus presentation</w:t>
-      </w:r>
-      <w:r>
-        <w:t xml:space="preserve">’</w:t>
-      </w:r>
-      <w:r>
-        <w:t xml:space="preserve"> </w:t>
-      </w:r>
-      <w:r>
-        <w:t xml:space="preserve">to launch an internal hack week and a BBC blog article about the work (which was not officially published) [ADD REF].</w:t>
-      </w:r>
-    </w:p>
-    <w:p>
-      <w:pPr>
-        <w:numPr>
-          <w:ilvl w:val="0"/>
-          <w:numId w:val="1018"/>
-        </w:numPr>
-        <w:pStyle w:val="Compact"/>
-      </w:pPr>
-      <w:r>
-        <w:t xml:space="preserve">As project leader, data access coach and researcher at Hestia.ai, I was a lead author on</w:t>
-      </w:r>
-      <w:r>
-        <w:t xml:space="preserve"> </w:t>
-      </w:r>
-      <w:hyperlink r:id="rId55">
-        <w:r>
-          <w:rPr>
-            <w:rStyle w:val="Hyperlink"/>
-          </w:rPr>
-          <w:t xml:space="preserve">a research report auditing the data economy</w:t>
-        </w:r>
-      </w:hyperlink>
-      <w:r>
-        <w:t xml:space="preserve"> </w:t>
-      </w:r>
-      <w:r>
-        <w:t xml:space="preserve">(</w:t>
-      </w:r>
-      <w:hyperlink w:anchor="ref-bowyer2022b">
+      <w:hyperlink w:anchor="ref-bowyer2022hestia">
         <w:r>
           <w:rPr>
             <w:rStyle w:val="Hyperlink"/>
@@ -5623,10 +5606,10 @@
           <w:iCs/>
           <w:i/>
         </w:rPr>
-        <w:t xml:space="preserve">how such human-centric empowerment might be achieved</w:t>
-      </w:r>
-      <w:r>
-        <w:t xml:space="preserve">, which I believe is the best way to share the HDR insights I have gained along this six year journey that go beyond traditional empirical findings. This serves to augment this thesis to become a</w:t>
+        <w:t xml:space="preserve">how such human-centric empowerment might be achieved in practice</w:t>
+      </w:r>
+      <w:r>
+        <w:t xml:space="preserve">. This serves to augment this thesis to become a</w:t>
       </w:r>
       <w:r>
         <w:t xml:space="preserve"> </w:t>
@@ -5642,7 +5625,7 @@
         <w:t xml:space="preserve"> </w:t>
       </w:r>
       <w:r>
-        <w:t xml:space="preserve">for future researchers, activists and innovators. First [</w:t>
+        <w:t xml:space="preserve">for future researchers, activists and innovators, which I believe is the best way to share the HDR insights I have gained along this six year journey that go beyond traditional empirical findings. First [</w:t>
       </w:r>
       <w:hyperlink w:anchor="Xc8e800b130e88f8d15b2c092b8d2fd1e5eaa830">
         <w:r>
@@ -5653,7 +5636,7 @@
         </w:r>
       </w:hyperlink>
       <w:r>
-        <w:t xml:space="preserve">], the additional peripheral industrial and academic research and design contexts that I worked in alongside this PhD are introduced, along with relevant additional background around</w:t>
+        <w:t xml:space="preserve">], the peripheral contexts that I worked in alongside this PhD are introduced, along with relevant additional background around</w:t>
       </w:r>
       <w:r>
         <w:t xml:space="preserve"> </w:t>
@@ -5856,7 +5839,7 @@
     </w:p>
     <w:bookmarkEnd w:id="62"/>
     <w:bookmarkEnd w:id="63"/>
-    <w:bookmarkStart w:id="113" w:name="bibliography"/>
+    <w:bookmarkStart w:id="114" w:name="bibliography"/>
     <w:p>
       <w:pPr>
         <w:pStyle w:val="Heading1"/>
@@ -5865,7 +5848,7 @@
         <w:t xml:space="preserve">Bibliography</w:t>
       </w:r>
     </w:p>
-    <w:bookmarkStart w:id="112" w:name="refs"/>
+    <w:bookmarkStart w:id="113" w:name="refs"/>
     <w:bookmarkStart w:id="65" w:name="ref-abiteboul2015"/>
     <w:p>
       <w:pPr>
@@ -6077,12 +6060,64 @@
       </w:r>
     </w:p>
     <w:bookmarkEnd w:id="73"/>
-    <w:bookmarkStart w:id="75" w:name="ref-bowyer2018b"/>
+    <w:bookmarkStart w:id="74" w:name="ref-bowyer2018freedata"/>
     <w:p>
       <w:pPr>
         <w:pStyle w:val="Bibliography"/>
       </w:pPr>
       <w:r>
+        <w:t xml:space="preserve">Bowyer, A. (2018)</w:t>
+      </w:r>
+      <w:r>
+        <w:t xml:space="preserve"> </w:t>
+      </w:r>
+      <w:r>
+        <w:t xml:space="preserve">‘</w:t>
+      </w:r>
+      <w:r>
+        <w:t xml:space="preserve">Free Data Interfaces: Taking Human- Data Interaction to the Next Level</w:t>
+      </w:r>
+      <w:r>
+        <w:t xml:space="preserve">’</w:t>
+      </w:r>
+      <w:r>
+        <w:t xml:space="preserve">,</w:t>
+      </w:r>
+      <w:r>
+        <w:t xml:space="preserve"> </w:t>
+      </w:r>
+      <w:r>
+        <w:rPr>
+          <w:iCs/>
+          <w:i/>
+        </w:rPr>
+        <w:t xml:space="preserve">CHI Workshops 2018</w:t>
+      </w:r>
+      <w:r>
+        <w:t xml:space="preserve">. Available at:</w:t>
+      </w:r>
+      <w:r>
+        <w:t xml:space="preserve"> </w:t>
+      </w:r>
+      <w:hyperlink r:id="rId45">
+        <w:r>
+          <w:rPr>
+            <w:rStyle w:val="Hyperlink"/>
+          </w:rPr>
+          <w:t xml:space="preserve">https://eprints.ncl.ac.uk/273825</w:t>
+        </w:r>
+      </w:hyperlink>
+      <w:r>
+        <w:t xml:space="preserve">.</w:t>
+      </w:r>
+    </w:p>
+    <w:bookmarkEnd w:id="74"/>
+    <w:bookmarkStart w:id="76" w:name="ref-bowyer2018family"/>
+    <w:p>
+      <w:pPr>
+        <w:pStyle w:val="Bibliography"/>
+      </w:pPr>
+      <w:r>
         <w:t xml:space="preserve">Bowyer, A.</w:t>
       </w:r>
       <w:r>
@@ -6132,7 +6167,7 @@
       <w:r>
         <w:t xml:space="preserve"> </w:t>
       </w:r>
-      <w:hyperlink r:id="rId74">
+      <w:hyperlink r:id="rId75">
         <w:r>
           <w:rPr>
             <w:rStyle w:val="Hyperlink"/>
@@ -6144,8 +6179,8 @@
         <w:t xml:space="preserve">.</w:t>
       </w:r>
     </w:p>
-    <w:bookmarkEnd w:id="75"/>
-    <w:bookmarkStart w:id="76" w:name="ref-bowyer2019"/>
+    <w:bookmarkEnd w:id="76"/>
+    <w:bookmarkStart w:id="77" w:name="ref-bowyer2019"/>
     <w:p>
       <w:pPr>
         <w:pStyle w:val="Bibliography"/>
@@ -6212,8 +6247,8 @@
         <w:t xml:space="preserve">.</w:t>
       </w:r>
     </w:p>
-    <w:bookmarkEnd w:id="76"/>
-    <w:bookmarkStart w:id="77" w:name="ref-bowyer2022b"/>
+    <w:bookmarkEnd w:id="77"/>
+    <w:bookmarkStart w:id="78" w:name="ref-bowyer2022hestia"/>
     <w:p>
       <w:pPr>
         <w:pStyle w:val="Bibliography"/>
@@ -6265,8 +6300,8 @@
         <w:t xml:space="preserve">.</w:t>
       </w:r>
     </w:p>
-    <w:bookmarkEnd w:id="77"/>
-    <w:bookmarkStart w:id="78" w:name="ref-bowyer2022a"/>
+    <w:bookmarkEnd w:id="78"/>
+    <w:bookmarkStart w:id="79" w:name="ref-bowyer2022gdpr"/>
     <w:p>
       <w:pPr>
         <w:pStyle w:val="Bibliography"/>
@@ -6313,8 +6348,8 @@
         <w:t xml:space="preserve">.</w:t>
       </w:r>
     </w:p>
-    <w:bookmarkEnd w:id="78"/>
-    <w:bookmarkStart w:id="80" w:name="ref-brandt2004"/>
+    <w:bookmarkEnd w:id="79"/>
+    <w:bookmarkStart w:id="81" w:name="ref-brandt2004"/>
     <w:p>
       <w:pPr>
         <w:pStyle w:val="Bibliography"/>
@@ -6353,7 +6388,7 @@
       <w:r>
         <w:t xml:space="preserve"> </w:t>
       </w:r>
-      <w:hyperlink r:id="rId79">
+      <w:hyperlink r:id="rId80">
         <w:r>
           <w:rPr>
             <w:rStyle w:val="Hyperlink"/>
@@ -6365,8 +6400,8 @@
         <w:t xml:space="preserve">.</w:t>
       </w:r>
     </w:p>
-    <w:bookmarkEnd w:id="80"/>
-    <w:bookmarkStart w:id="82" w:name="ref-chan2019"/>
+    <w:bookmarkEnd w:id="81"/>
+    <w:bookmarkStart w:id="83" w:name="ref-chan2019"/>
     <w:p>
       <w:pPr>
         <w:pStyle w:val="Bibliography"/>
@@ -6399,7 +6434,7 @@
       <w:r>
         <w:t xml:space="preserve"> </w:t>
       </w:r>
-      <w:hyperlink r:id="rId81">
+      <w:hyperlink r:id="rId82">
         <w:r>
           <w:rPr>
             <w:rStyle w:val="Hyperlink"/>
@@ -6411,8 +6446,8 @@
         <w:t xml:space="preserve">.</w:t>
       </w:r>
     </w:p>
-    <w:bookmarkEnd w:id="82"/>
-    <w:bookmarkStart w:id="84" w:name="ref-fu2020"/>
+    <w:bookmarkEnd w:id="83"/>
+    <w:bookmarkStart w:id="85" w:name="ref-fu2020"/>
     <w:p>
       <w:pPr>
         <w:pStyle w:val="Bibliography"/>
@@ -6467,7 +6502,7 @@
       <w:r>
         <w:t xml:space="preserve"> </w:t>
       </w:r>
-      <w:hyperlink r:id="rId83">
+      <w:hyperlink r:id="rId84">
         <w:r>
           <w:rPr>
             <w:rStyle w:val="Hyperlink"/>
@@ -6479,8 +6514,8 @@
         <w:t xml:space="preserve">.</w:t>
       </w:r>
     </w:p>
-    <w:bookmarkEnd w:id="84"/>
-    <w:bookmarkStart w:id="85" w:name="ref-goffe2021"/>
+    <w:bookmarkEnd w:id="85"/>
+    <w:bookmarkStart w:id="86" w:name="ref-goffe2021"/>
     <w:p>
       <w:pPr>
         <w:pStyle w:val="Bibliography"/>
@@ -6527,8 +6562,8 @@
         <w:t xml:space="preserve">, pp. 155–167.</w:t>
       </w:r>
     </w:p>
-    <w:bookmarkEnd w:id="85"/>
-    <w:bookmarkStart w:id="86" w:name="ref-goffe2022"/>
+    <w:bookmarkEnd w:id="86"/>
+    <w:bookmarkStart w:id="87" w:name="ref-goffe2022"/>
     <w:p>
       <w:pPr>
         <w:pStyle w:val="Bibliography"/>
@@ -6575,8 +6610,8 @@
         <w:t xml:space="preserve">.</w:t>
       </w:r>
     </w:p>
-    <w:bookmarkEnd w:id="86"/>
-    <w:bookmarkStart w:id="87" w:name="ref-hall2018"/>
+    <w:bookmarkEnd w:id="87"/>
+    <w:bookmarkStart w:id="88" w:name="ref-hall2018"/>
     <w:p>
       <w:pPr>
         <w:pStyle w:val="Bibliography"/>
@@ -6607,8 +6642,8 @@
         <w:t xml:space="preserve">. IEEE, 51(1), pp. 18–27.</w:t>
       </w:r>
     </w:p>
-    <w:bookmarkEnd w:id="87"/>
-    <w:bookmarkStart w:id="89" w:name="ref-wef2014context"/>
+    <w:bookmarkEnd w:id="88"/>
+    <w:bookmarkStart w:id="90" w:name="ref-wef2014context"/>
     <w:p>
       <w:pPr>
         <w:pStyle w:val="Bibliography"/>
@@ -6632,7 +6667,7 @@
       <w:r>
         <w:t xml:space="preserve"> </w:t>
       </w:r>
-      <w:hyperlink r:id="rId88">
+      <w:hyperlink r:id="rId89">
         <w:r>
           <w:rPr>
             <w:rStyle w:val="Hyperlink"/>
@@ -6644,8 +6679,8 @@
         <w:t xml:space="preserve">.</w:t>
       </w:r>
     </w:p>
-    <w:bookmarkEnd w:id="89"/>
-    <w:bookmarkStart w:id="91" w:name="ref-lemley2021"/>
+    <w:bookmarkEnd w:id="90"/>
+    <w:bookmarkStart w:id="92" w:name="ref-lemley2021"/>
     <w:p>
       <w:pPr>
         <w:pStyle w:val="Bibliography"/>
@@ -6678,7 +6713,7 @@
       <w:r>
         <w:t xml:space="preserve"> </w:t>
       </w:r>
-      <w:hyperlink r:id="rId90">
+      <w:hyperlink r:id="rId91">
         <w:r>
           <w:rPr>
             <w:rStyle w:val="Hyperlink"/>
@@ -6687,8 +6722,8 @@
         </w:r>
       </w:hyperlink>
     </w:p>
-    <w:bookmarkEnd w:id="91"/>
-    <w:bookmarkStart w:id="93" w:name="ref-luger2013"/>
+    <w:bookmarkEnd w:id="92"/>
+    <w:bookmarkStart w:id="94" w:name="ref-luger2013"/>
     <w:p>
       <w:pPr>
         <w:pStyle w:val="Bibliography"/>
@@ -6727,7 +6762,7 @@
       <w:r>
         <w:t xml:space="preserve"> </w:t>
       </w:r>
-      <w:hyperlink r:id="rId92">
+      <w:hyperlink r:id="rId93">
         <w:r>
           <w:rPr>
             <w:rStyle w:val="Hyperlink"/>
@@ -6739,8 +6774,8 @@
         <w:t xml:space="preserve">.</w:t>
       </w:r>
     </w:p>
-    <w:bookmarkEnd w:id="93"/>
-    <w:bookmarkStart w:id="95" w:name="ref-mortier2014"/>
+    <w:bookmarkEnd w:id="94"/>
+    <w:bookmarkStart w:id="96" w:name="ref-mortier2014"/>
     <w:p>
       <w:pPr>
         <w:pStyle w:val="Bibliography"/>
@@ -6795,7 +6830,7 @@
       <w:r>
         <w:t xml:space="preserve"> </w:t>
       </w:r>
-      <w:hyperlink r:id="rId94">
+      <w:hyperlink r:id="rId95">
         <w:r>
           <w:rPr>
             <w:rStyle w:val="Hyperlink"/>
@@ -6807,8 +6842,8 @@
         <w:t xml:space="preserve">.</w:t>
       </w:r>
     </w:p>
-    <w:bookmarkEnd w:id="95"/>
-    <w:bookmarkStart w:id="97" w:name="ref-digitalCivicsCDT2018"/>
+    <w:bookmarkEnd w:id="96"/>
+    <w:bookmarkStart w:id="98" w:name="ref-digitalCivicsCDT2018"/>
     <w:p>
       <w:pPr>
         <w:pStyle w:val="Bibliography"/>
@@ -6828,7 +6863,7 @@
       <w:r>
         <w:t xml:space="preserve"> </w:t>
       </w:r>
-      <w:hyperlink r:id="rId96">
+      <w:hyperlink r:id="rId97">
         <w:r>
           <w:rPr>
             <w:rStyle w:val="Hyperlink"/>
@@ -6843,8 +6878,8 @@
         <w:t xml:space="preserve">(Accessed: 6 July 2022).</w:t>
       </w:r>
     </w:p>
-    <w:bookmarkEnd w:id="97"/>
-    <w:bookmarkStart w:id="98" w:name="ref-pidoux2022"/>
+    <w:bookmarkEnd w:id="98"/>
+    <w:bookmarkStart w:id="99" w:name="ref-pidoux2022"/>
     <w:p>
       <w:pPr>
         <w:pStyle w:val="Bibliography"/>
@@ -6896,8 +6931,8 @@
         <w:t xml:space="preserve">.</w:t>
       </w:r>
     </w:p>
-    <w:bookmarkEnd w:id="98"/>
-    <w:bookmarkStart w:id="100" w:name="ref-star1989"/>
+    <w:bookmarkEnd w:id="99"/>
+    <w:bookmarkStart w:id="101" w:name="ref-star1989"/>
     <w:p>
       <w:pPr>
         <w:pStyle w:val="Bibliography"/>
@@ -6936,7 +6971,7 @@
       <w:r>
         <w:t xml:space="preserve"> </w:t>
       </w:r>
-      <w:hyperlink r:id="rId99">
+      <w:hyperlink r:id="rId100">
         <w:r>
           <w:rPr>
             <w:rStyle w:val="Hyperlink"/>
@@ -6948,8 +6983,8 @@
         <w:t xml:space="preserve">.</w:t>
       </w:r>
     </w:p>
-    <w:bookmarkEnd w:id="100"/>
-    <w:bookmarkStart w:id="101" w:name="ref-thompson2011"/>
+    <w:bookmarkEnd w:id="101"/>
+    <w:bookmarkStart w:id="102" w:name="ref-thompson2011"/>
     <w:p>
       <w:pPr>
         <w:pStyle w:val="Bibliography"/>
@@ -6980,8 +7015,8 @@
         <w:t xml:space="preserve">. JSTOR, 4, pp. 167–190.</w:t>
       </w:r>
     </w:p>
-    <w:bookmarkEnd w:id="101"/>
-    <w:bookmarkStart w:id="103" w:name="ref-timely2020"/>
+    <w:bookmarkEnd w:id="102"/>
+    <w:bookmarkStart w:id="104" w:name="ref-timely2020"/>
     <w:p>
       <w:pPr>
         <w:pStyle w:val="Bibliography"/>
@@ -7007,7 +7042,7 @@
       <w:r>
         <w:t xml:space="preserve"> </w:t>
       </w:r>
-      <w:hyperlink r:id="rId102">
+      <w:hyperlink r:id="rId103">
         <w:r>
           <w:rPr>
             <w:rStyle w:val="Hyperlink"/>
@@ -7019,8 +7054,8 @@
         <w:t xml:space="preserve">.</w:t>
       </w:r>
     </w:p>
-    <w:bookmarkEnd w:id="103"/>
-    <w:bookmarkStart w:id="105" w:name="ref-toonders2014"/>
+    <w:bookmarkEnd w:id="104"/>
+    <w:bookmarkStart w:id="106" w:name="ref-toonders2014"/>
     <w:p>
       <w:pPr>
         <w:pStyle w:val="Bibliography"/>
@@ -7046,7 +7081,7 @@
       <w:r>
         <w:t xml:space="preserve"> </w:t>
       </w:r>
-      <w:hyperlink r:id="rId104">
+      <w:hyperlink r:id="rId105">
         <w:r>
           <w:rPr>
             <w:rStyle w:val="Hyperlink"/>
@@ -7058,8 +7093,8 @@
         <w:t xml:space="preserve">.</w:t>
       </w:r>
     </w:p>
-    <w:bookmarkEnd w:id="105"/>
-    <w:bookmarkStart w:id="107" w:name="ref-tufekci2017"/>
+    <w:bookmarkEnd w:id="106"/>
+    <w:bookmarkStart w:id="108" w:name="ref-tufekci2017"/>
     <w:p>
       <w:pPr>
         <w:pStyle w:val="Bibliography"/>
@@ -7092,7 +7127,7 @@
       <w:r>
         <w:t xml:space="preserve"> </w:t>
       </w:r>
-      <w:hyperlink r:id="rId106">
+      <w:hyperlink r:id="rId107">
         <w:r>
           <w:rPr>
             <w:rStyle w:val="Hyperlink"/>
@@ -7104,8 +7139,8 @@
         <w:t xml:space="preserve">.</w:t>
       </w:r>
     </w:p>
-    <w:bookmarkEnd w:id="107"/>
-    <w:bookmarkStart w:id="109" w:name="ref-vlachokyriakos2016"/>
+    <w:bookmarkEnd w:id="108"/>
+    <w:bookmarkStart w:id="110" w:name="ref-vlachokyriakos2016"/>
     <w:p>
       <w:pPr>
         <w:pStyle w:val="Bibliography"/>
@@ -7160,7 +7195,7 @@
       <w:r>
         <w:t xml:space="preserve"> </w:t>
       </w:r>
-      <w:hyperlink r:id="rId108">
+      <w:hyperlink r:id="rId109">
         <w:r>
           <w:rPr>
             <w:rStyle w:val="Hyperlink"/>
@@ -7172,8 +7207,8 @@
         <w:t xml:space="preserve">.</w:t>
       </w:r>
     </w:p>
-    <w:bookmarkEnd w:id="109"/>
-    <w:bookmarkStart w:id="111" w:name="ref-zuboff2019"/>
+    <w:bookmarkEnd w:id="110"/>
+    <w:bookmarkStart w:id="112" w:name="ref-zuboff2019"/>
     <w:p>
       <w:pPr>
         <w:pStyle w:val="Bibliography"/>
@@ -7197,7 +7232,7 @@
       <w:r>
         <w:t xml:space="preserve"> </w:t>
       </w:r>
-      <w:hyperlink r:id="rId110">
+      <w:hyperlink r:id="rId111">
         <w:r>
           <w:rPr>
             <w:rStyle w:val="Hyperlink"/>
@@ -7209,9 +7244,9 @@
         <w:t xml:space="preserve">.</w:t>
       </w:r>
     </w:p>
-    <w:bookmarkEnd w:id="111"/>
     <w:bookmarkEnd w:id="112"/>
     <w:bookmarkEnd w:id="113"/>
+    <w:bookmarkEnd w:id="114"/>
     <w:sectPr/>
   </w:body>
 </w:document>
@@ -7621,6 +7656,12 @@
     </w:lvlOverride>
   </w:num>
   <w:num w:numId="1010">
+    <w:abstractNumId w:val="991"/>
+  </w:num>
+  <w:num w:numId="1011">
+    <w:abstractNumId w:val="991"/>
+  </w:num>
+  <w:num w:numId="1012">
     <w:abstractNumId w:val="99411"/>
     <w:lvlOverride w:ilvl="0">
       <w:startOverride w:val="1"/>
@@ -7650,41 +7691,8 @@
       <w:startOverride w:val="1"/>
     </w:lvlOverride>
   </w:num>
-  <w:num w:numId="1011">
+  <w:num w:numId="1013">
     <w:abstractNumId w:val="991"/>
-  </w:num>
-  <w:num w:numId="1012">
-    <w:abstractNumId w:val="991"/>
-  </w:num>
-  <w:num w:numId="1013">
-    <w:abstractNumId w:val="99411"/>
-    <w:lvlOverride w:ilvl="0">
-      <w:startOverride w:val="1"/>
-    </w:lvlOverride>
-    <w:lvlOverride w:ilvl="1">
-      <w:startOverride w:val="1"/>
-    </w:lvlOverride>
-    <w:lvlOverride w:ilvl="2">
-      <w:startOverride w:val="1"/>
-    </w:lvlOverride>
-    <w:lvlOverride w:ilvl="3">
-      <w:startOverride w:val="1"/>
-    </w:lvlOverride>
-    <w:lvlOverride w:ilvl="4">
-      <w:startOverride w:val="1"/>
-    </w:lvlOverride>
-    <w:lvlOverride w:ilvl="5">
-      <w:startOverride w:val="1"/>
-    </w:lvlOverride>
-    <w:lvlOverride w:ilvl="6">
-      <w:startOverride w:val="1"/>
-    </w:lvlOverride>
-    <w:lvlOverride w:ilvl="7">
-      <w:startOverride w:val="1"/>
-    </w:lvlOverride>
-    <w:lvlOverride w:ilvl="8">
-      <w:startOverride w:val="1"/>
-    </w:lvlOverride>
   </w:num>
   <w:num w:numId="1014">
     <w:abstractNumId w:val="991"/>
@@ -7696,9 +7704,6 @@
     <w:abstractNumId w:val="991"/>
   </w:num>
   <w:num w:numId="1017">
-    <w:abstractNumId w:val="991"/>
-  </w:num>
-  <w:num w:numId="1018">
     <w:abstractNumId w:val="991"/>
   </w:num>
 </w:numbering>

</xml_diff>

<commit_message>
more of BBC section in 7.4. update website
</commit_message>
<xml_diff>
--- a/docx/chapter-1.docx
+++ b/docx/chapter-1.docx
@@ -5823,7 +5823,10 @@
         <w:t xml:space="preserve"> </w:t>
       </w:r>
       <w:r>
-        <w:t xml:space="preserve">that could be executed in practice to pursue better HDR. Finally [</w:t>
+        <w:t xml:space="preserve">that could be executed in practice to pursue better HDR. Finally</w:t>
+      </w:r>
+      <w:r>
+        <w:t xml:space="preserve"> </w:t>
       </w:r>
       <w:hyperlink w:anchor="Xd8b45c5920a4ae6b8956c42dcd24c7e655d0317">
         <w:r>
@@ -5834,7 +5837,16 @@
         </w:r>
       </w:hyperlink>
       <w:r>
-        <w:t xml:space="preserve">], the thesis concludes with a summary of its findings and contributions.</w:t>
+        <w:t xml:space="preserve"> </w:t>
+      </w:r>
+      <w:r>
+        <w:t xml:space="preserve">concludes the thesis with a summary of its findings and contributions.</w:t>
+      </w:r>
+      <w:r>
+        <w:t xml:space="preserve"> </w:t>
+      </w:r>
+      <w:r>
+        <w:t xml:space="preserve">[TODO this needs slight update based on restructuring. Also simplify?]</w:t>
       </w:r>
     </w:p>
     <w:bookmarkEnd w:id="62"/>

</xml_diff>

<commit_message>
modified scripts to include an appendix. couple of c7 tweaks. update website
</commit_message>
<xml_diff>
--- a/docx/chapter-1.docx
+++ b/docx/chapter-1.docx
@@ -2729,6 +2729,14 @@
       </w:r>
       <w:r>
         <w:t xml:space="preserve">8. Better HDR can deliver business value through increased accuracy and consent, and decreased liability.</w:t>
+      </w:r>
+    </w:p>
+    <w:p>
+      <w:pPr>
+        <w:pStyle w:val="BodyText"/>
+      </w:pPr>
+      <w:r>
+        <w:t xml:space="preserve">[TODO highlight the conception of HDR literacy, possibly as distinct contribution?]</w:t>
       </w:r>
     </w:p>
     <w:bookmarkEnd w:id="27"/>
@@ -6568,7 +6576,7 @@
           <w:iCs/>
           <w:i/>
         </w:rPr>
-        <w:t xml:space="preserve">34th british HCI conference 34</w:t>
+        <w:t xml:space="preserve">34th british HCI conference</w:t>
       </w:r>
       <w:r>
         <w:t xml:space="preserve">, pp. 155–167.</w:t>

</xml_diff>

<commit_message>
move 7.5 to 8, add appendices row to coversheet, fix rendering issue
</commit_message>
<xml_diff>
--- a/docx/chapter-1.docx
+++ b/docx/chapter-1.docx
@@ -855,6 +855,9 @@
         <w:t xml:space="preserve">and had essays published at O’Reilly Radar</w:t>
       </w:r>
       <w:r>
+        <w:t xml:space="preserve"> </w:t>
+      </w:r>
+      <w:r>
         <w:t xml:space="preserve">(</w:t>
       </w:r>
       <w:hyperlink w:anchor="ref-bowyer2011">
@@ -1591,7 +1594,7 @@
         <w:t xml:space="preserve">Cn</w:t>
       </w:r>
       <w:r>
-        <w:t xml:space="preserve">) of this thesis: specifically:</w:t>
+        <w:t xml:space="preserve">) of this thesis, specifically:</w:t>
       </w:r>
     </w:p>
     <w:p>
@@ -3449,7 +3452,10 @@
         </w:r>
       </w:hyperlink>
       <w:r>
-        <w:t xml:space="preserve">] and the supplemental materials of</w:t>
+        <w:t xml:space="preserve"> </w:t>
+      </w:r>
+      <w:r>
+        <w:t xml:space="preserve">and the supplemental materials of</w:t>
       </w:r>
       <w:r>
         <w:t xml:space="preserve"> </w:t>
@@ -4390,7 +4396,7 @@
         <w:pStyle w:val="FirstParagraph"/>
       </w:pPr>
       <w:r>
-        <w:t xml:space="preserve">I carried out all field research myself. Data analysis and paper writing was shared between myself and Jack Holt.</w:t>
+        <w:t xml:space="preserve">I carried out all field research myself. Data analysis and paper writing were jointly executed by myself and Jack Holt.</w:t>
       </w:r>
     </w:p>
     <w:bookmarkEnd w:id="42"/>
@@ -4418,7 +4424,7 @@
         <w:pStyle w:val="FirstParagraph"/>
       </w:pPr>
       <w:r>
-        <w:t xml:space="preserve">During the PhD, I gave a number of additional presentations and published three workshop papers which included material from or directly contributing to this thesis and its argments.</w:t>
+        <w:t xml:space="preserve">During the PhD, I gave a number of additional presentations and published three workshop papers which included material from, or directly contributed to, this thesis and its argments.</w:t>
       </w:r>
     </w:p>
     <w:p>
@@ -4470,7 +4476,7 @@
         <w:t xml:space="preserve"> </w:t>
       </w:r>
       <w:r>
-        <w:t xml:space="preserve">- a short talk I presented to my peers at Open Lab in January 2017 laying out the landscape of reduced agency and possible avenues for improving humans’ relationships to their data;</w:t>
+        <w:t xml:space="preserve">- a short talk I presented to my peers at Open Lab in January 2017 laying out the landscape of reduced agency and possible avenues for improving humans’ relationships to their data that my PhD would explore;</w:t>
       </w:r>
     </w:p>
     <w:p>
@@ -4522,7 +4528,7 @@
         <w:t xml:space="preserve"> </w:t>
       </w:r>
       <w:r>
-        <w:t xml:space="preserve">- a CHI 2018 workshop paper formalising past pre-PhD design thinking and outlining a vision for unconstrained and useful data interaction interfaces;</w:t>
+        <w:t xml:space="preserve">- a CHI 2018 workshop paper formalising my pre-PhD design thinking and outlining a vision for unconstrained and useful data interaction interfaces;</w:t>
       </w:r>
     </w:p>
     <w:p>
@@ -4574,7 +4580,7 @@
         <w:t xml:space="preserve"> </w:t>
       </w:r>
       <w:r>
-        <w:t xml:space="preserve">- a CHI 2018 workshop paper where I imagined a form of digital computer assistant that is far more helpful and human-data-centric than the digital voice assistants of today [ADD REF];</w:t>
+        <w:t xml:space="preserve">- a CHI 2018 workshop paper where I imagined a form of digital computer assistant that is far more helpful and human-data-centric than the digital voice assistants of today;</w:t>
       </w:r>
     </w:p>
     <w:p>
@@ -5210,6 +5216,23 @@
       <w:r>
         <w:t xml:space="preserve">] opens up the future of the HDR landscape and sets the stage for future research and innovation, building on both the research conclusions in Chapter 6 as well as my practical experiences from other related research and development activities conducted outside of this PhD research but during the same timeframe.</w:t>
       </w:r>
+      <w:r>
+        <w:t xml:space="preserve"> </w:t>
+      </w:r>
+      <w:hyperlink w:anchor="chapter-8">
+        <w:r>
+          <w:rPr>
+            <w:rStyle w:val="Hyperlink"/>
+          </w:rPr>
+          <w:t xml:space="preserve">Chapter 8</w:t>
+        </w:r>
+      </w:hyperlink>
+      <w:r>
+        <w:t xml:space="preserve"> </w:t>
+      </w:r>
+      <w:r>
+        <w:t xml:space="preserve">concludes the thesis.</w:t>
+      </w:r>
     </w:p>
     <w:p>
       <w:pPr>
@@ -5218,7 +5241,7 @@
       <w:r>
         <w:drawing>
           <wp:inline>
-            <wp:extent cx="5334000" cy="2476175"/>
+            <wp:extent cx="5334000" cy="2160253"/>
             <wp:effectExtent b="0" l="0" r="0" t="0"/>
             <wp:docPr descr="Figure X: The Structure of this Thesis" title="" id="60" name="Picture"/>
             <a:graphic>
@@ -5239,7 +5262,7 @@
                   <pic:spPr bwMode="auto">
                     <a:xfrm>
                       <a:off x="0" y="0"/>
-                      <a:ext cx="5334000" cy="2476175"/>
+                      <a:ext cx="5334000" cy="2160253"/>
                     </a:xfrm>
                     <a:prstGeom prst="rect">
                       <a:avLst/>

</xml_diff>

<commit_message>
renumbering diagrams, tweaks, updating website
</commit_message>
<xml_diff>
--- a/docx/chapter-1.docx
+++ b/docx/chapter-1.docx
@@ -80,7 +80,7 @@
         </w:p>
       </w:sdtContent>
     </w:sdt>
-    <w:bookmarkStart w:id="63" w:name="chapter-1"/>
+    <w:bookmarkStart w:id="65" w:name="chapter-1"/>
     <w:p>
       <w:pPr>
         <w:pStyle w:val="Heading1"/>
@@ -1568,7 +1568,7 @@
         <w:tab/>
       </w:r>
       <w:r>
-        <w:t xml:space="preserve">Nature and Contributions of the thesis</w:t>
+        <w:t xml:space="preserve">Nature and Contributions of the Thesis</w:t>
       </w:r>
     </w:p>
     <w:p>
@@ -3951,7 +3951,7 @@
     </w:p>
     <w:bookmarkEnd w:id="29"/>
     <w:bookmarkEnd w:id="30"/>
-    <w:bookmarkStart w:id="58" w:name="Xafe7d50c10921ac0f9f899939231a737e7dc2b2"/>
+    <w:bookmarkStart w:id="59" w:name="Xafe7d50c10921ac0f9f899939231a737e7dc2b2"/>
     <w:p>
       <w:pPr>
         <w:pStyle w:val="Heading2"/>
@@ -4098,7 +4098,7 @@
       </w:r>
     </w:p>
     <w:bookmarkEnd w:id="34"/>
-    <w:bookmarkStart w:id="43" w:name="X12922418c775c428a953a3113e443ec31059d4f"/>
+    <w:bookmarkStart w:id="44" w:name="X12922418c775c428a953a3113e443ec31059d4f"/>
     <w:p>
       <w:pPr>
         <w:pStyle w:val="Heading3"/>
@@ -4116,7 +4116,7 @@
         <w:t xml:space="preserve">Primary Case studies</w:t>
       </w:r>
     </w:p>
-    <w:bookmarkStart w:id="39" w:name="X8c540b95e6eecf57e1c4c459289fa97bc6c86fc"/>
+    <w:bookmarkStart w:id="40" w:name="X8c540b95e6eecf57e1c4c459289fa97bc6c86fc"/>
     <w:p>
       <w:pPr>
         <w:pStyle w:val="Heading4"/>
@@ -4207,24 +4207,39 @@
         <w:pStyle w:val="FirstParagraph"/>
       </w:pPr>
       <w:r>
-        <w:t xml:space="preserve">This work was also presented at the conference in the form of a poster, which is shown in Figure X. A full journal paper of Case Study One is in prep.</w:t>
+        <w:t xml:space="preserve">This work was also presented at the conference in the form of a poster, which is shown in</w:t>
+      </w:r>
+      <w:r>
+        <w:t xml:space="preserve"> </w:t>
+      </w:r>
+      <w:hyperlink w:anchor="figure-1.1">
+        <w:r>
+          <w:rPr>
+            <w:rStyle w:val="Hyperlink"/>
+          </w:rPr>
+          <w:t xml:space="preserve">Figure 1.1</w:t>
+        </w:r>
+      </w:hyperlink>
+      <w:r>
+        <w:t xml:space="preserve">. A full journal paper of Case Study One is in prep.</w:t>
       </w:r>
     </w:p>
     <w:p>
       <w:pPr>
         <w:pStyle w:val="CaptionedFigure"/>
       </w:pPr>
+      <w:bookmarkStart w:id="39" w:name="figure-1.1"/>
       <w:r>
         <w:drawing>
           <wp:inline>
             <wp:extent cx="5334000" cy="7541887"/>
             <wp:effectExtent b="0" l="0" r="0" t="0"/>
-            <wp:docPr descr="Figure X: Poster Presentation of Case Study One" title="" id="37" name="Picture"/>
+            <wp:docPr descr="Figure 1.1: Poster Presentation of Case Study One" title="" id="37" name="Picture"/>
             <a:graphic>
               <a:graphicData uri="http://schemas.openxmlformats.org/drawingml/2006/picture">
                 <pic:pic>
                   <pic:nvPicPr>
-                    <pic:cNvPr descr="./src/figs/figX-hdi-in-care-poster.png" id="38" name="Picture"/>
+                    <pic:cNvPr descr="./src/figs/fig1.1-hdi-in-care-poster.png" id="38" name="Picture"/>
                     <pic:cNvPicPr>
                       <a:picLocks noChangeArrowheads="1" noChangeAspect="1"/>
                     </pic:cNvPicPr>
@@ -4256,17 +4271,18 @@
           </wp:inline>
         </w:drawing>
       </w:r>
+      <w:bookmarkEnd w:id="39"/>
     </w:p>
     <w:p>
       <w:pPr>
         <w:pStyle w:val="ImageCaption"/>
       </w:pPr>
       <w:r>
-        <w:t xml:space="preserve">Figure X: Poster Presentation of Case Study One</w:t>
-      </w:r>
-    </w:p>
-    <w:bookmarkEnd w:id="39"/>
-    <w:bookmarkStart w:id="42" w:name="Xdf3e8f7a4346501463ce3a81c454c6878a82359"/>
+        <w:t xml:space="preserve">Figure 1.1: Poster Presentation of Case Study One</w:t>
+      </w:r>
+    </w:p>
+    <w:bookmarkEnd w:id="40"/>
+    <w:bookmarkStart w:id="43" w:name="Xdf3e8f7a4346501463ce3a81c454c6878a82359"/>
     <w:p>
       <w:pPr>
         <w:pStyle w:val="Heading4"/>
@@ -4294,7 +4310,7 @@
       <w:r>
         <w:t xml:space="preserve"> </w:t>
       </w:r>
-      <w:hyperlink r:id="rId40">
+      <w:hyperlink r:id="rId41">
         <w:r>
           <w:rPr>
             <w:rStyle w:val="Hyperlink"/>
@@ -4330,7 +4346,7 @@
         </w:numPr>
         <w:pStyle w:val="Compact"/>
       </w:pPr>
-      <w:hyperlink r:id="rId41">
+      <w:hyperlink r:id="rId42">
         <w:r>
           <w:rPr>
             <w:rStyle w:val="Hyperlink"/>
@@ -4399,9 +4415,9 @@
         <w:t xml:space="preserve">I carried out all field research myself. Data analysis and paper writing were jointly executed by myself and Jack Holt.</w:t>
       </w:r>
     </w:p>
-    <w:bookmarkEnd w:id="42"/>
     <w:bookmarkEnd w:id="43"/>
-    <w:bookmarkStart w:id="50" w:name="Xf4ea365164f93933dbcfdfaba7510f792a06eb0"/>
+    <w:bookmarkEnd w:id="44"/>
+    <w:bookmarkStart w:id="51" w:name="Xf4ea365164f93933dbcfdfaba7510f792a06eb0"/>
     <w:p>
       <w:pPr>
         <w:pStyle w:val="Heading3"/>
@@ -4435,7 +4451,7 @@
         </w:numPr>
         <w:pStyle w:val="Compact"/>
       </w:pPr>
-      <w:hyperlink r:id="rId44">
+      <w:hyperlink r:id="rId45">
         <w:r>
           <w:rPr>
             <w:rStyle w:val="Hyperlink"/>
@@ -4487,7 +4503,7 @@
         </w:numPr>
         <w:pStyle w:val="Compact"/>
       </w:pPr>
-      <w:hyperlink r:id="rId45">
+      <w:hyperlink r:id="rId46">
         <w:r>
           <w:rPr>
             <w:rStyle w:val="Hyperlink"/>
@@ -4539,7 +4555,7 @@
         </w:numPr>
         <w:pStyle w:val="Compact"/>
       </w:pPr>
-      <w:hyperlink r:id="rId46">
+      <w:hyperlink r:id="rId47">
         <w:r>
           <w:rPr>
             <w:rStyle w:val="Hyperlink"/>
@@ -4591,7 +4607,7 @@
         </w:numPr>
         <w:pStyle w:val="Compact"/>
       </w:pPr>
-      <w:hyperlink r:id="rId47">
+      <w:hyperlink r:id="rId48">
         <w:r>
           <w:rPr>
             <w:rStyle w:val="Hyperlink"/>
@@ -4643,7 +4659,7 @@
         </w:numPr>
         <w:pStyle w:val="Compact"/>
       </w:pPr>
-      <w:hyperlink r:id="rId48">
+      <w:hyperlink r:id="rId49">
         <w:r>
           <w:rPr>
             <w:rStyle w:val="Hyperlink"/>
@@ -4695,7 +4711,7 @@
         </w:numPr>
         <w:pStyle w:val="Compact"/>
       </w:pPr>
-      <w:hyperlink r:id="rId49">
+      <w:hyperlink r:id="rId50">
         <w:r>
           <w:rPr>
             <w:rStyle w:val="Hyperlink"/>
@@ -4739,8 +4755,8 @@
         <w:t xml:space="preserve">- A workshop paper I presented at CHI 2021, where I first outlined my model of the two motivating factors for interacting with personal data.</w:t>
       </w:r>
     </w:p>
-    <w:bookmarkEnd w:id="50"/>
-    <w:bookmarkStart w:id="57" w:name="Xf77470f34d624f77ac7bcf21366f57d489ee6ea"/>
+    <w:bookmarkEnd w:id="51"/>
+    <w:bookmarkStart w:id="58" w:name="Xf77470f34d624f77ac7bcf21366f57d489ee6ea"/>
     <w:p>
       <w:pPr>
         <w:pStyle w:val="Heading3"/>
@@ -4791,7 +4807,7 @@
       <w:r>
         <w:t xml:space="preserve"> </w:t>
       </w:r>
-      <w:hyperlink r:id="rId51">
+      <w:hyperlink r:id="rId52">
         <w:r>
           <w:rPr>
             <w:rStyle w:val="Hyperlink"/>
@@ -4822,7 +4838,7 @@
       <w:r>
         <w:t xml:space="preserve"> </w:t>
       </w:r>
-      <w:hyperlink r:id="rId52">
+      <w:hyperlink r:id="rId53">
         <w:r>
           <w:rPr>
             <w:rStyle w:val="Hyperlink"/>
@@ -4868,7 +4884,7 @@
       <w:r>
         <w:t xml:space="preserve"> </w:t>
       </w:r>
-      <w:hyperlink r:id="rId53">
+      <w:hyperlink r:id="rId54">
         <w:r>
           <w:rPr>
             <w:rStyle w:val="Hyperlink"/>
@@ -4922,7 +4938,7 @@
       <w:r>
         <w:t xml:space="preserve"> </w:t>
       </w:r>
-      <w:hyperlink r:id="rId54">
+      <w:hyperlink r:id="rId55">
         <w:r>
           <w:rPr>
             <w:rStyle w:val="Hyperlink"/>
@@ -5015,7 +5031,7 @@
       <w:r>
         <w:t xml:space="preserve"> </w:t>
       </w:r>
-      <w:hyperlink r:id="rId55">
+      <w:hyperlink r:id="rId56">
         <w:r>
           <w:rPr>
             <w:rStyle w:val="Hyperlink"/>
@@ -5066,7 +5082,7 @@
       <w:r>
         <w:t xml:space="preserve"> </w:t>
       </w:r>
-      <w:hyperlink r:id="rId56">
+      <w:hyperlink r:id="rId57">
         <w:r>
           <w:rPr>
             <w:rStyle w:val="Hyperlink"/>
@@ -5115,9 +5131,9 @@
         <w:t xml:space="preserve">.</w:t>
       </w:r>
     </w:p>
-    <w:bookmarkEnd w:id="57"/>
     <w:bookmarkEnd w:id="58"/>
-    <w:bookmarkStart w:id="62" w:name="X26f83404b3689e9473b90563ae874b959b849ed"/>
+    <w:bookmarkEnd w:id="59"/>
+    <w:bookmarkStart w:id="64" w:name="X26f83404b3689e9473b90563ae874b959b849ed"/>
     <w:p>
       <w:pPr>
         <w:pStyle w:val="Heading2"/>
@@ -5148,7 +5164,21 @@
         <w:pStyle w:val="BodyText"/>
       </w:pPr>
       <w:r>
-        <w:t xml:space="preserve">The overall structure of this thesis is illustrated in Figure X. This introduction is followed by a literature review [</w:t>
+        <w:t xml:space="preserve">The overall structure of this thesis is illustrated in</w:t>
+      </w:r>
+      <w:r>
+        <w:t xml:space="preserve"> </w:t>
+      </w:r>
+      <w:hyperlink w:anchor="figure-1.2">
+        <w:r>
+          <w:rPr>
+            <w:rStyle w:val="Hyperlink"/>
+          </w:rPr>
+          <w:t xml:space="preserve">Figure 1.2</w:t>
+        </w:r>
+      </w:hyperlink>
+      <w:r>
+        <w:t xml:space="preserve">. This introduction is followed by a literature review [</w:t>
       </w:r>
       <w:hyperlink w:anchor="chapter-2">
         <w:r>
@@ -5203,7 +5233,7 @@
         </w:r>
       </w:hyperlink>
       <w:r>
-        <w:t xml:space="preserve">] the findings and insights from the Case Studies are synthesised into common findings as to what people want from data and from data holders, which concludes the investigation of the two research questions. [</w:t>
+        <w:t xml:space="preserve">] the findings and insights from the Case Studies are synthesised into common findings as to what people want from data and from data holders, which concludes the empirical investigation of the two research questions. [</w:t>
       </w:r>
       <w:hyperlink w:anchor="chapter-7">
         <w:r>
@@ -5214,7 +5244,7 @@
         </w:r>
       </w:hyperlink>
       <w:r>
-        <w:t xml:space="preserve">] opens up the future of the HDR landscape and sets the stage for future research and innovation, building on both the research conclusions in Chapter 6 as well as my practical experiences from other related research and development activities conducted outside of this PhD research but during the same timeframe.</w:t>
+        <w:t xml:space="preserve">] looks beyond the theoretical to the practical, setting the stage for future research and innovation in the HDR landscape, building on both the research conclusions in Chapter 6 as well as my practical experiences from other related research and development activities conducted outside of this PhD research but during the same timeframe. Each chapter finishes with a summation section.</w:t>
       </w:r>
       <w:r>
         <w:t xml:space="preserve"> </w:t>
@@ -5238,23 +5268,24 @@
       <w:pPr>
         <w:pStyle w:val="CaptionedFigure"/>
       </w:pPr>
+      <w:bookmarkStart w:id="63" w:name="figure-1.2"/>
       <w:r>
         <w:drawing>
           <wp:inline>
             <wp:extent cx="5334000" cy="2160253"/>
             <wp:effectExtent b="0" l="0" r="0" t="0"/>
-            <wp:docPr descr="Figure X: The Structure of this Thesis" title="" id="60" name="Picture"/>
+            <wp:docPr descr="Figure 1.2: The Structure of This Thesis" title="" id="61" name="Picture"/>
             <a:graphic>
               <a:graphicData uri="http://schemas.openxmlformats.org/drawingml/2006/picture">
                 <pic:pic>
                   <pic:nvPicPr>
-                    <pic:cNvPr descr="./src/figs/figX-thesis-structure.jpg" id="61" name="Picture"/>
+                    <pic:cNvPr descr="./src/figs/fig1.2-thesis-structure.jpg" id="62" name="Picture"/>
                     <pic:cNvPicPr>
                       <a:picLocks noChangeArrowheads="1" noChangeAspect="1"/>
                     </pic:cNvPicPr>
                   </pic:nvPicPr>
                   <pic:blipFill>
-                    <a:blip r:embed="rId59"/>
+                    <a:blip r:embed="rId60"/>
                     <a:stretch>
                       <a:fillRect/>
                     </a:stretch>
@@ -5280,13 +5311,14 @@
           </wp:inline>
         </w:drawing>
       </w:r>
+      <w:bookmarkEnd w:id="63"/>
     </w:p>
     <w:p>
       <w:pPr>
         <w:pStyle w:val="ImageCaption"/>
       </w:pPr>
       <w:r>
-        <w:t xml:space="preserve">Figure X: The Structure of this Thesis</w:t>
+        <w:t xml:space="preserve">Figure 1.2: The Structure of This Thesis</w:t>
       </w:r>
     </w:p>
     <w:p>
@@ -5338,48 +5370,71 @@
         </w:r>
       </w:hyperlink>
       <w:r>
-        <w:t xml:space="preserve">] charts a path from HCI and Human-Data Interaction foundations through to the embracing of sociotechnical thinking around data and the current bleeding edge of human-centred innovation, leading to the primary Research Question</w:t>
-      </w:r>
-      <w:r>
-        <w:t xml:space="preserve"> </w:t>
+        <w:t xml:space="preserve">] charts a path from HCI and Human-Data Interaction foundations through to the embracing of sociotechnical thinking around data and the current bleeding edge</w:t>
+      </w:r>
+      <w:r>
+        <w:t xml:space="preserve"> </w:t>
+      </w:r>
+      <w:r>
+        <w:t xml:space="preserve">(</w:t>
+      </w:r>
+      <w:hyperlink w:anchor="ref-dictBleedingEdge">
+        <w:r>
+          <w:rPr>
+            <w:rStyle w:val="Hyperlink"/>
+          </w:rPr>
+          <w:t xml:space="preserve">Collins Dictionary, no date</w:t>
+        </w:r>
+      </w:hyperlink>
+      <w:r>
+        <w:t xml:space="preserve">)</w:t>
+      </w:r>
+      <w:r>
+        <w:t xml:space="preserve"> </w:t>
+      </w:r>
+      <w:r>
+        <w:t xml:space="preserve">of human-centred innovation, leading to the primary empirical Research Question (RQ) of this thesis:</w:t>
+      </w:r>
+      <w:r>
+        <w:t xml:space="preserve"> </w:t>
+      </w:r>
+      <w:r>
+        <w:rPr>
+          <w:iCs/>
+          <w:i/>
+        </w:rPr>
+        <w:t xml:space="preserve">“</w:t>
+      </w:r>
+      <w:r>
+        <w:rPr>
+          <w:iCs/>
+          <w:i/>
+        </w:rPr>
+        <w:t xml:space="preserve">What relationship do people need with their personal data?</w:t>
+      </w:r>
+      <w:r>
+        <w:rPr>
+          <w:iCs/>
+          <w:i/>
+        </w:rPr>
+        <w:t xml:space="preserve">”</w:t>
+      </w:r>
+      <w:r>
+        <w:t xml:space="preserve"> </w:t>
+      </w:r>
+      <w:r>
+        <w:t xml:space="preserve">[</w:t>
       </w:r>
       <w:hyperlink w:anchor="RQ">
         <w:r>
           <w:rPr>
             <w:rStyle w:val="Hyperlink"/>
           </w:rPr>
-          <w:t xml:space="preserve">2.3.5</w:t>
-        </w:r>
-      </w:hyperlink>
-      <w:r>
-        <w:t xml:space="preserve"> </w:t>
-      </w:r>
-      <w:r>
-        <w:t xml:space="preserve">of this thesis:</w:t>
-      </w:r>
-      <w:r>
-        <w:t xml:space="preserve"> </w:t>
-      </w:r>
-      <w:r>
-        <w:rPr>
-          <w:iCs/>
-          <w:i/>
-        </w:rPr>
-        <w:t xml:space="preserve">“</w:t>
-      </w:r>
-      <w:r>
-        <w:rPr>
-          <w:iCs/>
-          <w:i/>
-        </w:rPr>
-        <w:t xml:space="preserve">What relationship do people need with their personal data, and how could that be achieved?</w:t>
-      </w:r>
-      <w:r>
-        <w:rPr>
-          <w:iCs/>
-          <w:i/>
-        </w:rPr>
-        <w:t xml:space="preserve">”</w:t>
+          <w:t xml:space="preserve">2.4</w:t>
+        </w:r>
+      </w:hyperlink>
+      <w:r>
+        <w:t xml:space="preserve">].</w:t>
       </w:r>
     </w:p>
     <w:p>
@@ -5567,18 +5622,7 @@
         </w:r>
       </w:hyperlink>
       <w:r>
-        <w:t xml:space="preserve">] in terms of the value of involving people with their data, the link between HDI and effective data access, and the implications of shifting the locus of decision-making. The research is summarised in [</w:t>
-      </w:r>
-      <w:hyperlink w:anchor="X9a7597c10f2e831aaf8a6526fb9a13e25ea680e">
-        <w:r>
-          <w:rPr>
-            <w:rStyle w:val="Hyperlink"/>
-          </w:rPr>
-          <w:t xml:space="preserve">4.5</w:t>
-        </w:r>
-      </w:hyperlink>
-      <w:r>
-        <w:t xml:space="preserve">].</w:t>
+        <w:t xml:space="preserve">] in terms of the value of involving people with their data, the link between HDI and effective data access, and the implications of shifting the locus of decision-making.</w:t>
       </w:r>
     </w:p>
     <w:p>
@@ -5658,18 +5702,7 @@
         </w:r>
       </w:hyperlink>
       <w:r>
-        <w:t xml:space="preserve">] contextualises and synthesises the findings into human-centric, GDPR-improving guidelines for policymakers, data holders and individuals. The research is summarised in [</w:t>
-      </w:r>
-      <w:hyperlink w:anchor="X2246273db175b4d951c8ae09a9b87d55b422463">
-        <w:r>
-          <w:rPr>
-            <w:rStyle w:val="Hyperlink"/>
-          </w:rPr>
-          <w:t xml:space="preserve">5.6</w:t>
-        </w:r>
-      </w:hyperlink>
-      <w:r>
-        <w:t xml:space="preserve">].</w:t>
+        <w:t xml:space="preserve">] contextualises and synthesises the findings into human-centric, GDPR-improving guidelines for policymakers, data holders and individuals.</w:t>
       </w:r>
     </w:p>
     <w:p>
@@ -5813,7 +5846,7 @@
         <w:t xml:space="preserve"> </w:t>
       </w:r>
       <w:r>
-        <w:t xml:space="preserve">is a deliberately broad, shallow and open-ended chapter framed around synthesised research and designerly insights. This moves beyond a traditional thesis structure, with the goal of providing real-world experience and ideas on</w:t>
+        <w:t xml:space="preserve">looks beyond the original research question, and is a deliberately broad, shallow and open-ended chapter synthesising designerly insights acquired through practical experience. Here I move beyond a traditional thesis structure, with the goal of providing real-world ideas on</w:t>
       </w:r>
       <w:r>
         <w:t xml:space="preserve"> </w:t>
@@ -5826,7 +5859,7 @@
         <w:t xml:space="preserve">how such human-centric empowerment might be achieved in practice</w:t>
       </w:r>
       <w:r>
-        <w:t xml:space="preserve">. This serves to augment this thesis to become a</w:t>
+        <w:t xml:space="preserve">. In tackling this more practical question, the thesis becomes a</w:t>
       </w:r>
       <w:r>
         <w:t xml:space="preserve"> </w:t>
@@ -5842,7 +5875,7 @@
         <w:t xml:space="preserve"> </w:t>
       </w:r>
       <w:r>
-        <w:t xml:space="preserve">for future researchers, activists and innovators, which I believe is the best way to share the HDR insights I have gained along this six year journey that go beyond traditional empirical findings. First [</w:t>
+        <w:t xml:space="preserve">for future researchers, activists and innovators. First [</w:t>
       </w:r>
       <w:hyperlink w:anchor="Xc8e800b130e88f8d15b2c092b8d2fd1e5eaa830">
         <w:r>
@@ -5853,7 +5886,7 @@
         </w:r>
       </w:hyperlink>
       <w:r>
-        <w:t xml:space="preserve">], the peripheral contexts that I worked in alongside this PhD are introduced. In [</w:t>
+        <w:t xml:space="preserve">], the peripheral contexts that I worked in alongside this PhD from with the additional insights arise are introduced. In [</w:t>
       </w:r>
       <w:hyperlink w:anchor="Xd90f00e19f5543904caf9ab2abd5b800e0613c0">
         <w:r>
@@ -5864,18 +5897,30 @@
         </w:r>
       </w:hyperlink>
       <w:r>
-        <w:t xml:space="preserve">], insights from the thesis’s findings and from external experiences are synthesised to frame the pursuit of this thesis’s</w:t>
-      </w:r>
-      <w:r>
-        <w:t xml:space="preserve"> </w:t>
-      </w:r>
-      <w:r>
+        <w:t xml:space="preserve">], the findings of the thesis are expanded upon to frame the pursuit of this thesis’s</w:t>
+      </w:r>
+      <w:r>
+        <w:t xml:space="preserve"> </w:t>
+      </w:r>
+      <w:r>
+        <w:rPr>
+          <w:iCs/>
+          <w:i/>
+        </w:rPr>
         <w:t xml:space="preserve">‘</w:t>
       </w:r>
       <w:r>
+        <w:rPr>
+          <w:iCs/>
+          <w:i/>
+        </w:rPr>
         <w:t xml:space="preserve">data wants</w:t>
       </w:r>
       <w:r>
+        <w:rPr>
+          <w:iCs/>
+          <w:i/>
+        </w:rPr>
         <w:t xml:space="preserve">’</w:t>
       </w:r>
       <w:r>
@@ -5898,7 +5943,20 @@
         <w:t xml:space="preserve"> </w:t>
       </w:r>
       <w:r>
-        <w:t xml:space="preserve">(HDR). The six data wants are mapped into four</w:t>
+        <w:t xml:space="preserve">(HDR), whose practitioners act as a</w:t>
+      </w:r>
+      <w:r>
+        <w:t xml:space="preserve"> </w:t>
+      </w:r>
+      <w:r>
+        <w:rPr>
+          <w:iCs/>
+          <w:i/>
+        </w:rPr>
+        <w:t xml:space="preserve">recursive public</w:t>
+      </w:r>
+      <w:r>
+        <w:t xml:space="preserve">, pursuing four</w:t>
       </w:r>
       <w:r>
         <w:t xml:space="preserve"> </w:t>
@@ -5928,280 +5986,359 @@
         <w:t xml:space="preserve"> </w:t>
       </w:r>
       <w:r>
-        <w:t xml:space="preserve">for the field and I conceptualise those who pursue better HDR as a</w:t>
-      </w:r>
-      <w:r>
-        <w:t xml:space="preserve"> </w:t>
-      </w:r>
-      <w:r>
-        <w:rPr>
-          <w:iCs/>
-          <w:i/>
-        </w:rPr>
-        <w:t xml:space="preserve">recursive public</w:t>
-      </w:r>
+        <w:t xml:space="preserve">that could address the data wants in reality.</w:t>
+      </w:r>
+    </w:p>
+    <w:p>
+      <w:pPr>
+        <w:pStyle w:val="BodyText"/>
+      </w:pPr>
+      <w:r>
+        <w:t xml:space="preserve">The landscape of HDR is mapped out in two parts. First [</w:t>
+      </w:r>
+      <w:hyperlink w:anchor="X96c51c3d98f021d42ee8c458ed421add6b4adde">
+        <w:r>
+          <w:rPr>
+            <w:rStyle w:val="Hyperlink"/>
+          </w:rPr>
+          <w:t xml:space="preserve">7.3</w:t>
+        </w:r>
+      </w:hyperlink>
+      <w:r>
+        <w:t xml:space="preserve">], I outline the identified</w:t>
+      </w:r>
+      <w:r>
+        <w:t xml:space="preserve"> </w:t>
+      </w:r>
+      <w:r>
+        <w:rPr>
+          <w:iCs/>
+          <w:i/>
+        </w:rPr>
+        <w:t xml:space="preserve">obstacles</w:t>
+      </w:r>
+      <w:r>
+        <w:t xml:space="preserve"> </w:t>
+      </w:r>
+      <w:r>
+        <w:t xml:space="preserve">to pursuit of the HDR objectives. Then [</w:t>
+      </w:r>
+      <w:hyperlink w:anchor="X40141584308035bb03b454584dbe23925c8bab3">
+        <w:r>
+          <w:rPr>
+            <w:rStyle w:val="Hyperlink"/>
+          </w:rPr>
+          <w:t xml:space="preserve">7.4</w:t>
+        </w:r>
+      </w:hyperlink>
+      <w:r>
+        <w:t xml:space="preserve">], using a</w:t>
+      </w:r>
+      <w:r>
+        <w:t xml:space="preserve"> </w:t>
+      </w:r>
+      <w:r>
+        <w:rPr>
+          <w:iCs/>
+          <w:i/>
+        </w:rPr>
+        <w:t xml:space="preserve">Theories of Change</w:t>
+      </w:r>
+      <w:r>
+        <w:t xml:space="preserve"> </w:t>
+      </w:r>
+      <w:r>
+        <w:t xml:space="preserve">(ToC) framing, my identified</w:t>
+      </w:r>
+      <w:r>
+        <w:t xml:space="preserve"> </w:t>
+      </w:r>
+      <w:r>
+        <w:rPr>
+          <w:iCs/>
+          <w:i/>
+        </w:rPr>
+        <w:t xml:space="preserve">opportunities for progress</w:t>
+      </w:r>
+      <w:r>
+        <w:t xml:space="preserve"> </w:t>
+      </w:r>
+      <w:r>
+        <w:t xml:space="preserve">are introduced, divided into</w:t>
+      </w:r>
+      <w:r>
+        <w:t xml:space="preserve"> </w:t>
+      </w:r>
+      <w:r>
+        <w:rPr>
+          <w:iCs/>
+          <w:i/>
+        </w:rPr>
+        <w:t xml:space="preserve">four different trajectories of change</w:t>
+      </w:r>
+      <w:r>
+        <w:t xml:space="preserve"> </w:t>
+      </w:r>
+      <w:r>
+        <w:t xml:space="preserve">that could be executed to pursue better HDR.</w:t>
+      </w:r>
+      <w:r>
+        <w:t xml:space="preserve"> </w:t>
+      </w:r>
+      <w:hyperlink w:anchor="X96c51c3d98f021d42ee8c458ed421add6b4adde">
+        <w:r>
+          <w:rPr>
+            <w:rStyle w:val="Hyperlink"/>
+          </w:rPr>
+          <w:t xml:space="preserve">7.3</w:t>
+        </w:r>
+      </w:hyperlink>
+      <w:r>
+        <w:t xml:space="preserve"> </w:t>
+      </w:r>
+      <w:r>
+        <w:t xml:space="preserve">and</w:t>
+      </w:r>
+      <w:r>
+        <w:t xml:space="preserve"> </w:t>
+      </w:r>
+      <w:hyperlink w:anchor="X40141584308035bb03b454584dbe23925c8bab3">
+        <w:r>
+          <w:rPr>
+            <w:rStyle w:val="Hyperlink"/>
+          </w:rPr>
+          <w:t xml:space="preserve">7.4</w:t>
+        </w:r>
+      </w:hyperlink>
+      <w:r>
+        <w:t xml:space="preserve"> </w:t>
+      </w:r>
+      <w:r>
+        <w:t xml:space="preserve">are interspersed with actionable</w:t>
+      </w:r>
+      <w:r>
+        <w:t xml:space="preserve"> </w:t>
+      </w:r>
+      <w:r>
+        <w:rPr>
+          <w:iCs/>
+          <w:i/>
+        </w:rPr>
+        <w:t xml:space="preserve">insights</w:t>
+      </w:r>
+      <w:r>
+        <w:t xml:space="preserve"> </w:t>
+      </w:r>
+      <w:r>
+        <w:t xml:space="preserve">that could help tackle the obstacles and pursue the change trajectories.</w:t>
+      </w:r>
+      <w:r>
+        <w:t xml:space="preserve"> </w:t>
+      </w:r>
+      <w:hyperlink w:anchor="Xd8b45c5920a4ae6b8956c42dcd24c7e655d0317">
+        <w:r>
+          <w:rPr>
+            <w:rStyle w:val="Hyperlink"/>
+          </w:rPr>
+          <w:t xml:space="preserve">7.5</w:t>
+        </w:r>
+      </w:hyperlink>
+      <w:r>
+        <w:t xml:space="preserve"> </w:t>
+      </w:r>
+      <w:r>
+        <w:t xml:space="preserve">is a summation of the chapter.</w:t>
+      </w:r>
+    </w:p>
+    <w:p>
+      <w:pPr>
+        <w:pStyle w:val="BodyText"/>
+      </w:pPr>
+      <w:hyperlink w:anchor="chapter-8">
+        <w:r>
+          <w:rPr>
+            <w:rStyle w:val="Hyperlink"/>
+          </w:rPr>
+          <w:t xml:space="preserve">Chapter 8</w:t>
+        </w:r>
+      </w:hyperlink>
+      <w:r>
+        <w:t xml:space="preserve"> </w:t>
+      </w:r>
+      <w:r>
+        <w:t xml:space="preserve">is a brief conclusion of the thesis, summarising its contributions and positioning HDR and this thesis as call to arms for activist research and innovation that can tackle the power imbalance in society.</w:t>
+      </w:r>
+      <w:r>
+        <w:t xml:space="preserve"> </w:t>
+      </w:r>
+      <w:r>
+        <w:t xml:space="preserve">[TODO check this once Chapter 8 is split out separately]</w:t>
+      </w:r>
+    </w:p>
+    <w:p>
+      <w:r>
+        <w:pict>
+          <v:rect style="width:0;height:1.5pt" o:hralign="center" o:hrstd="t" o:hr="t"/>
+        </w:pict>
+      </w:r>
+    </w:p>
+    <w:bookmarkEnd w:id="64"/>
+    <w:bookmarkEnd w:id="65"/>
+    <w:bookmarkStart w:id="130" w:name="bibliography"/>
+    <w:p>
+      <w:pPr>
+        <w:pStyle w:val="Heading1"/>
+      </w:pPr>
+      <w:r>
+        <w:t xml:space="preserve">Bibliography</w:t>
+      </w:r>
+    </w:p>
+    <w:bookmarkStart w:id="129" w:name="refs"/>
+    <w:bookmarkStart w:id="67" w:name="ref-abiteboul2015"/>
+    <w:p>
+      <w:pPr>
+        <w:pStyle w:val="Bibliography"/>
+      </w:pPr>
+      <w:r>
+        <w:t xml:space="preserve">Abiteboul, S., André, B. and Kaplan, D. (2015)</w:t>
+      </w:r>
+      <w:r>
+        <w:t xml:space="preserve"> </w:t>
+      </w:r>
+      <w:r>
+        <w:rPr>
+          <w:iCs/>
+          <w:i/>
+        </w:rPr>
+        <w:t xml:space="preserve">Managing your digital life with a Personal information management system</w:t>
+      </w:r>
+      <w:r>
+        <w:t xml:space="preserve">. 5. ACM, pp. 32–35. doi:</w:t>
+      </w:r>
+      <w:r>
+        <w:t xml:space="preserve"> </w:t>
+      </w:r>
+      <w:hyperlink r:id="rId66">
+        <w:r>
+          <w:rPr>
+            <w:rStyle w:val="Hyperlink"/>
+          </w:rPr>
+          <w:t xml:space="preserve">10.1145/2670528</w:t>
+        </w:r>
+      </w:hyperlink>
       <w:r>
         <w:t xml:space="preserve">.</w:t>
       </w:r>
-      <w:r>
-        <w:t xml:space="preserve"> </w:t>
-      </w:r>
-      <w:r>
-        <w:t xml:space="preserve">[TODO simplify?]</w:t>
-      </w:r>
-    </w:p>
-    <w:p>
-      <w:pPr>
-        <w:pStyle w:val="BodyText"/>
-      </w:pPr>
-      <w:r>
-        <w:t xml:space="preserve">The landscape of HDR is mapped out in two parts. First [</w:t>
-      </w:r>
-      <w:hyperlink w:anchor="X96c51c3d98f021d42ee8c458ed421add6b4adde">
-        <w:r>
-          <w:rPr>
-            <w:rStyle w:val="Hyperlink"/>
-          </w:rPr>
-          <w:t xml:space="preserve">7.3</w:t>
-        </w:r>
-      </w:hyperlink>
-      <w:r>
-        <w:t xml:space="preserve">], I outline the identified</w:t>
-      </w:r>
-      <w:r>
-        <w:t xml:space="preserve"> </w:t>
-      </w:r>
-      <w:r>
-        <w:rPr>
-          <w:iCs/>
-          <w:i/>
-        </w:rPr>
-        <w:t xml:space="preserve">obstacles</w:t>
-      </w:r>
-      <w:r>
-        <w:t xml:space="preserve"> </w:t>
-      </w:r>
-      <w:r>
-        <w:t xml:space="preserve">to pursuit of the HDR objectives, Then [</w:t>
-      </w:r>
-      <w:hyperlink w:anchor="X40141584308035bb03b454584dbe23925c8bab3">
-        <w:r>
-          <w:rPr>
-            <w:rStyle w:val="Hyperlink"/>
-          </w:rPr>
-          <w:t xml:space="preserve">7.4</w:t>
-        </w:r>
-      </w:hyperlink>
-      <w:r>
-        <w:t xml:space="preserve">], using a</w:t>
-      </w:r>
-      <w:r>
-        <w:t xml:space="preserve"> </w:t>
-      </w:r>
-      <w:r>
-        <w:rPr>
-          <w:iCs/>
-          <w:i/>
-        </w:rPr>
-        <w:t xml:space="preserve">Theories of Change</w:t>
-      </w:r>
-      <w:r>
-        <w:t xml:space="preserve"> </w:t>
-      </w:r>
-      <w:r>
-        <w:t xml:space="preserve">(ToC) framing, my identified</w:t>
-      </w:r>
-      <w:r>
-        <w:t xml:space="preserve"> </w:t>
-      </w:r>
-      <w:r>
-        <w:rPr>
-          <w:iCs/>
-          <w:i/>
-        </w:rPr>
-        <w:t xml:space="preserve">opportunities for progress</w:t>
-      </w:r>
-      <w:r>
-        <w:t xml:space="preserve"> </w:t>
-      </w:r>
-      <w:r>
-        <w:t xml:space="preserve">are introduced, divided into</w:t>
-      </w:r>
-      <w:r>
-        <w:t xml:space="preserve"> </w:t>
-      </w:r>
-      <w:r>
-        <w:rPr>
-          <w:iCs/>
-          <w:i/>
-        </w:rPr>
-        <w:t xml:space="preserve">four different trajectories of change</w:t>
-      </w:r>
-      <w:r>
-        <w:t xml:space="preserve"> </w:t>
-      </w:r>
-      <w:r>
-        <w:t xml:space="preserve">that could be executed in practice to pursue better HDR.</w:t>
-      </w:r>
-      <w:r>
-        <w:t xml:space="preserve"> </w:t>
-      </w:r>
-      <w:hyperlink w:anchor="X96c51c3d98f021d42ee8c458ed421add6b4adde">
-        <w:r>
-          <w:rPr>
-            <w:rStyle w:val="Hyperlink"/>
-          </w:rPr>
-          <w:t xml:space="preserve">7.3</w:t>
-        </w:r>
-      </w:hyperlink>
-      <w:r>
-        <w:t xml:space="preserve"> </w:t>
-      </w:r>
-      <w:r>
-        <w:t xml:space="preserve">and</w:t>
-      </w:r>
-      <w:r>
-        <w:t xml:space="preserve"> </w:t>
-      </w:r>
-      <w:hyperlink w:anchor="X40141584308035bb03b454584dbe23925c8bab3">
-        <w:r>
-          <w:rPr>
-            <w:rStyle w:val="Hyperlink"/>
-          </w:rPr>
-          <w:t xml:space="preserve">7.4</w:t>
-        </w:r>
-      </w:hyperlink>
-      <w:r>
-        <w:t xml:space="preserve"> </w:t>
-      </w:r>
-      <w:r>
-        <w:t xml:space="preserve">are interspersed with actionable</w:t>
-      </w:r>
-      <w:r>
-        <w:t xml:space="preserve"> </w:t>
-      </w:r>
-      <w:r>
-        <w:rPr>
-          <w:iCs/>
-          <w:i/>
-        </w:rPr>
-        <w:t xml:space="preserve">insights</w:t>
-      </w:r>
-      <w:r>
-        <w:t xml:space="preserve"> </w:t>
-      </w:r>
-      <w:r>
-        <w:t xml:space="preserve">that could be embraced to tackle the obstacles and pursue the change trajectories.</w:t>
-      </w:r>
-      <w:r>
-        <w:t xml:space="preserve"> </w:t>
-      </w:r>
-      <w:hyperlink w:anchor="Xd8b45c5920a4ae6b8956c42dcd24c7e655d0317">
-        <w:r>
-          <w:rPr>
-            <w:rStyle w:val="Hyperlink"/>
-          </w:rPr>
-          <w:t xml:space="preserve">7.5</w:t>
-        </w:r>
-      </w:hyperlink>
-      <w:r>
-        <w:t xml:space="preserve"> </w:t>
-      </w:r>
-      <w:r>
-        <w:t xml:space="preserve">is a summation of the chapter.</w:t>
-      </w:r>
-    </w:p>
-    <w:p>
-      <w:pPr>
-        <w:pStyle w:val="BodyText"/>
-      </w:pPr>
-      <w:hyperlink w:anchor="chapter-8">
-        <w:r>
-          <w:rPr>
-            <w:rStyle w:val="Hyperlink"/>
-          </w:rPr>
-          <w:t xml:space="preserve">Chapter 8</w:t>
-        </w:r>
-      </w:hyperlink>
-      <w:r>
-        <w:t xml:space="preserve"> </w:t>
-      </w:r>
-      <w:r>
-        <w:t xml:space="preserve">is a brief conclusion of the thesis, summarising its contributions and positioning HDR and this thesis as call to arms for activist research and innovation that can tackle the power imbalance in society.</w:t>
-      </w:r>
-      <w:r>
-        <w:t xml:space="preserve"> </w:t>
-      </w:r>
-      <w:r>
-        <w:t xml:space="preserve">[TODO check this once Chapter 8 is split out separately]</w:t>
-      </w:r>
-    </w:p>
-    <w:bookmarkEnd w:id="62"/>
-    <w:bookmarkEnd w:id="63"/>
-    <w:bookmarkStart w:id="126" w:name="bibliography"/>
-    <w:p>
-      <w:pPr>
-        <w:pStyle w:val="Heading1"/>
-      </w:pPr>
-      <w:r>
-        <w:t xml:space="preserve">Bibliography</w:t>
-      </w:r>
-    </w:p>
-    <w:bookmarkStart w:id="125" w:name="refs"/>
-    <w:bookmarkStart w:id="65" w:name="ref-abiteboul2015"/>
+    </w:p>
+    <w:bookmarkEnd w:id="67"/>
+    <w:bookmarkStart w:id="69" w:name="ref-ausloos2018"/>
     <w:p>
       <w:pPr>
         <w:pStyle w:val="Bibliography"/>
       </w:pPr>
       <w:r>
-        <w:t xml:space="preserve">Abiteboul, S., André, B. and Kaplan, D. (2015)</w:t>
-      </w:r>
-      <w:r>
-        <w:t xml:space="preserve"> </w:t>
-      </w:r>
-      <w:r>
-        <w:rPr>
-          <w:iCs/>
-          <w:i/>
-        </w:rPr>
-        <w:t xml:space="preserve">Managing your digital life with a Personal information management system</w:t>
-      </w:r>
-      <w:r>
-        <w:t xml:space="preserve">. 5. ACM, pp. 32–35. doi:</w:t>
-      </w:r>
-      <w:r>
-        <w:t xml:space="preserve"> </w:t>
-      </w:r>
-      <w:hyperlink r:id="rId64">
-        <w:r>
-          <w:rPr>
-            <w:rStyle w:val="Hyperlink"/>
-          </w:rPr>
-          <w:t xml:space="preserve">10.1145/2670528</w:t>
+        <w:t xml:space="preserve">Ausloos, J. and Dewitte, P. (2018)</w:t>
+      </w:r>
+      <w:r>
+        <w:t xml:space="preserve"> </w:t>
+      </w:r>
+      <w:r>
+        <w:rPr>
+          <w:iCs/>
+          <w:i/>
+        </w:rPr>
+        <w:t xml:space="preserve">Shattering one-way mirrors-data subject access rights in practice</w:t>
+      </w:r>
+      <w:r>
+        <w:t xml:space="preserve">. Available at:</w:t>
+      </w:r>
+      <w:r>
+        <w:t xml:space="preserve"> </w:t>
+      </w:r>
+      <w:hyperlink r:id="rId68">
+        <w:r>
+          <w:rPr>
+            <w:rStyle w:val="Hyperlink"/>
+          </w:rPr>
+          <w:t xml:space="preserve">www.irissproject.eu https://papers.ssrn.com/sol3/papers.cfm?abstract_id=3106632</w:t>
         </w:r>
       </w:hyperlink>
       <w:r>
         <w:t xml:space="preserve">.</w:t>
       </w:r>
     </w:p>
-    <w:bookmarkEnd w:id="65"/>
-    <w:bookmarkStart w:id="67" w:name="ref-ausloos2018"/>
+    <w:bookmarkEnd w:id="69"/>
+    <w:bookmarkStart w:id="71" w:name="ref-bødker2015"/>
     <w:p>
       <w:pPr>
         <w:pStyle w:val="Bibliography"/>
       </w:pPr>
       <w:r>
-        <w:t xml:space="preserve">Ausloos, J. and Dewitte, P. (2018)</w:t>
-      </w:r>
-      <w:r>
-        <w:t xml:space="preserve"> </w:t>
-      </w:r>
-      <w:r>
-        <w:rPr>
-          <w:iCs/>
-          <w:i/>
-        </w:rPr>
-        <w:t xml:space="preserve">Shattering one-way mirrors-data subject access rights in practice</w:t>
+        <w:t xml:space="preserve">Bødker, S. (2015)</w:t>
+      </w:r>
+      <w:r>
+        <w:t xml:space="preserve"> </w:t>
+      </w:r>
+      <w:r>
+        <w:t xml:space="preserve">‘</w:t>
+      </w:r>
+      <w:r>
+        <w:t xml:space="preserve">Third-wave HCI, 10 years later—participation and sharing</w:t>
+      </w:r>
+      <w:r>
+        <w:t xml:space="preserve">’</w:t>
+      </w:r>
+      <w:r>
+        <w:t xml:space="preserve">,</w:t>
+      </w:r>
+      <w:r>
+        <w:t xml:space="preserve"> </w:t>
+      </w:r>
+      <w:r>
+        <w:rPr>
+          <w:iCs/>
+          <w:i/>
+        </w:rPr>
+        <w:t xml:space="preserve">Interactions</w:t>
+      </w:r>
+      <w:r>
+        <w:t xml:space="preserve">, 22(5), pp. 24–31. doi:</w:t>
+      </w:r>
+      <w:r>
+        <w:t xml:space="preserve"> </w:t>
+      </w:r>
+      <w:hyperlink r:id="rId70">
+        <w:r>
+          <w:rPr>
+            <w:rStyle w:val="Hyperlink"/>
+          </w:rPr>
+          <w:t xml:space="preserve">10.1145/2804405</w:t>
+        </w:r>
+      </w:hyperlink>
+      <w:r>
+        <w:t xml:space="preserve">.</w:t>
+      </w:r>
+    </w:p>
+    <w:bookmarkEnd w:id="71"/>
+    <w:bookmarkStart w:id="73" w:name="ref-bowyer2011"/>
+    <w:p>
+      <w:pPr>
+        <w:pStyle w:val="Bibliography"/>
+      </w:pPr>
+      <w:r>
+        <w:t xml:space="preserve">Bowyer, A. (2011)</w:t>
+      </w:r>
+      <w:r>
+        <w:t xml:space="preserve"> </w:t>
+      </w:r>
+      <w:r>
+        <w:t xml:space="preserve">‘</w:t>
+      </w:r>
+      <w:r>
+        <w:t xml:space="preserve">Why files need to die</w:t>
+      </w:r>
+      <w:r>
+        <w:t xml:space="preserve">’</w:t>
       </w:r>
       <w:r>
         <w:t xml:space="preserve">. Available at:</w:t>
@@ -6209,26 +6346,151 @@
       <w:r>
         <w:t xml:space="preserve"> </w:t>
       </w:r>
-      <w:hyperlink r:id="rId66">
-        <w:r>
-          <w:rPr>
-            <w:rStyle w:val="Hyperlink"/>
-          </w:rPr>
-          <w:t xml:space="preserve">www.irissproject.eu https://papers.ssrn.com/sol3/papers.cfm?abstract_id=3106632</w:t>
+      <w:hyperlink r:id="rId72">
+        <w:r>
+          <w:rPr>
+            <w:rStyle w:val="Hyperlink"/>
+          </w:rPr>
+          <w:t xml:space="preserve">http://radar.oreilly.com/2011/07/why-files-need-to-die.html</w:t>
         </w:r>
       </w:hyperlink>
       <w:r>
         <w:t xml:space="preserve">.</w:t>
       </w:r>
     </w:p>
-    <w:bookmarkEnd w:id="67"/>
-    <w:bookmarkStart w:id="69" w:name="ref-bødker2015"/>
+    <w:bookmarkEnd w:id="73"/>
+    <w:bookmarkStart w:id="75" w:name="ref-bowyer2012"/>
     <w:p>
       <w:pPr>
         <w:pStyle w:val="Bibliography"/>
       </w:pPr>
       <w:r>
-        <w:t xml:space="preserve">Bødker, S. (2015)</w:t>
+        <w:t xml:space="preserve">Bowyer, A. (2012)</w:t>
+      </w:r>
+      <w:r>
+        <w:t xml:space="preserve"> </w:t>
+      </w:r>
+      <w:r>
+        <w:t xml:space="preserve">‘We deserve the time and space to be human’</w:t>
+      </w:r>
+      <w:r>
+        <w:t xml:space="preserve">, in Gupta, V. (ed.)</w:t>
+      </w:r>
+      <w:r>
+        <w:t xml:space="preserve"> </w:t>
+      </w:r>
+      <w:r>
+        <w:rPr>
+          <w:iCs/>
+          <w:i/>
+        </w:rPr>
+        <w:t xml:space="preserve">The Future We Deserve</w:t>
+      </w:r>
+      <w:r>
+        <w:t xml:space="preserve">. PediaPress GmbH. Available at:</w:t>
+      </w:r>
+      <w:r>
+        <w:t xml:space="preserve"> </w:t>
+      </w:r>
+      <w:hyperlink r:id="rId74">
+        <w:r>
+          <w:rPr>
+            <w:rStyle w:val="Hyperlink"/>
+          </w:rPr>
+          <w:t xml:space="preserve">https://eprints.ncl.ac.uk/273829</w:t>
+        </w:r>
+      </w:hyperlink>
+      <w:r>
+        <w:t xml:space="preserve">.</w:t>
+      </w:r>
+    </w:p>
+    <w:bookmarkEnd w:id="75"/>
+    <w:bookmarkStart w:id="76" w:name="ref-bowyer2017"/>
+    <w:p>
+      <w:pPr>
+        <w:pStyle w:val="Bibliography"/>
+      </w:pPr>
+      <w:r>
+        <w:t xml:space="preserve">Bowyer, A. (2017)</w:t>
+      </w:r>
+      <w:r>
+        <w:t xml:space="preserve"> </w:t>
+      </w:r>
+      <w:r>
+        <w:t xml:space="preserve">‘Designing for human autonomy: The next challenge that civic HCI must address’</w:t>
+      </w:r>
+      <w:r>
+        <w:t xml:space="preserve">. Available at:</w:t>
+      </w:r>
+      <w:r>
+        <w:t xml:space="preserve"> </w:t>
+      </w:r>
+      <w:hyperlink r:id="rId45">
+        <w:r>
+          <w:rPr>
+            <w:rStyle w:val="Hyperlink"/>
+          </w:rPr>
+          <w:t xml:space="preserve">https://eprints.ncl.ac.uk/273832</w:t>
+        </w:r>
+      </w:hyperlink>
+      <w:r>
+        <w:t xml:space="preserve">.</w:t>
+      </w:r>
+    </w:p>
+    <w:bookmarkEnd w:id="76"/>
+    <w:bookmarkStart w:id="77" w:name="ref-bowyer2018grandvision"/>
+    <w:p>
+      <w:pPr>
+        <w:pStyle w:val="Bibliography"/>
+      </w:pPr>
+      <w:r>
+        <w:t xml:space="preserve">Bowyer, A. (2018a)</w:t>
+      </w:r>
+      <w:r>
+        <w:t xml:space="preserve"> </w:t>
+      </w:r>
+      <w:r>
+        <w:t xml:space="preserve">‘A grand vision for post-capitalist HCI: Digital life assistants"’</w:t>
+      </w:r>
+      <w:r>
+        <w:t xml:space="preserve">,</w:t>
+      </w:r>
+      <w:r>
+        <w:t xml:space="preserve"> </w:t>
+      </w:r>
+      <w:r>
+        <w:rPr>
+          <w:iCs/>
+          <w:i/>
+        </w:rPr>
+        <w:t xml:space="preserve">CHI Workshops 2018</w:t>
+      </w:r>
+      <w:r>
+        <w:t xml:space="preserve">. Available at:</w:t>
+      </w:r>
+      <w:r>
+        <w:t xml:space="preserve"> </w:t>
+      </w:r>
+      <w:hyperlink r:id="rId47">
+        <w:r>
+          <w:rPr>
+            <w:rStyle w:val="Hyperlink"/>
+          </w:rPr>
+          <w:t xml:space="preserve">https://eprints.ncl.ac.uk/273826</w:t>
+        </w:r>
+      </w:hyperlink>
+      <w:r>
+        <w:t xml:space="preserve">.</w:t>
+      </w:r>
+    </w:p>
+    <w:bookmarkEnd w:id="77"/>
+    <w:bookmarkStart w:id="78" w:name="ref-bowyer2018freedata"/>
+    <w:p>
+      <w:pPr>
+        <w:pStyle w:val="Bibliography"/>
+      </w:pPr>
+      <w:r>
+        <w:t xml:space="preserve">Bowyer, A. (2018b)</w:t>
       </w:r>
       <w:r>
         <w:t xml:space="preserve"> </w:t>
@@ -6237,7 +6499,7 @@
         <w:t xml:space="preserve">‘</w:t>
       </w:r>
       <w:r>
-        <w:t xml:space="preserve">Third-wave HCI, 10 years later—participation and sharing</w:t>
+        <w:t xml:space="preserve">Free Data Interfaces: Taking Human- Data Interaction to the Next Level</w:t>
       </w:r>
       <w:r>
         <w:t xml:space="preserve">’</w:t>
@@ -6253,34 +6515,50 @@
           <w:iCs/>
           <w:i/>
         </w:rPr>
-        <w:t xml:space="preserve">Interactions</w:t>
-      </w:r>
-      <w:r>
-        <w:t xml:space="preserve">, 22(5), pp. 24–31. doi:</w:t>
-      </w:r>
-      <w:r>
-        <w:t xml:space="preserve"> </w:t>
-      </w:r>
-      <w:hyperlink r:id="rId68">
-        <w:r>
-          <w:rPr>
-            <w:rStyle w:val="Hyperlink"/>
-          </w:rPr>
-          <w:t xml:space="preserve">10.1145/2804405</w:t>
+        <w:t xml:space="preserve">CHI Workshops 2018</w:t>
+      </w:r>
+      <w:r>
+        <w:t xml:space="preserve">. Available at:</w:t>
+      </w:r>
+      <w:r>
+        <w:t xml:space="preserve"> </w:t>
+      </w:r>
+      <w:hyperlink r:id="rId46">
+        <w:r>
+          <w:rPr>
+            <w:rStyle w:val="Hyperlink"/>
+          </w:rPr>
+          <w:t xml:space="preserve">https://eprints.ncl.ac.uk/273825</w:t>
         </w:r>
       </w:hyperlink>
       <w:r>
         <w:t xml:space="preserve">.</w:t>
       </w:r>
     </w:p>
-    <w:bookmarkEnd w:id="69"/>
-    <w:bookmarkStart w:id="71" w:name="ref-bowyer2011"/>
+    <w:bookmarkEnd w:id="78"/>
+    <w:bookmarkStart w:id="80" w:name="ref-bowyer2018family"/>
     <w:p>
       <w:pPr>
         <w:pStyle w:val="Bibliography"/>
       </w:pPr>
       <w:r>
-        <w:t xml:space="preserve">Bowyer, A. (2011)</w:t>
+        <w:t xml:space="preserve">Bowyer, A.</w:t>
+      </w:r>
+      <w:r>
+        <w:t xml:space="preserve"> </w:t>
+      </w:r>
+      <w:r>
+        <w:rPr>
+          <w:iCs/>
+          <w:i/>
+        </w:rPr>
+        <w:t xml:space="preserve">et al.</w:t>
+      </w:r>
+      <w:r>
+        <w:t xml:space="preserve"> </w:t>
+      </w:r>
+      <w:r>
+        <w:t xml:space="preserve">(2018)</w:t>
       </w:r>
       <w:r>
         <w:t xml:space="preserve"> </w:t>
@@ -6289,89 +6567,327 @@
         <w:t xml:space="preserve">‘</w:t>
       </w:r>
       <w:r>
-        <w:t xml:space="preserve">Why files need to die</w:t>
+        <w:t xml:space="preserve">Understanding the Family Perspective on the Storage, Sharing and Handling of Family Civic Data</w:t>
       </w:r>
       <w:r>
         <w:t xml:space="preserve">’</w:t>
       </w:r>
       <w:r>
+        <w:t xml:space="preserve">, in</w:t>
+      </w:r>
+      <w:r>
+        <w:t xml:space="preserve"> </w:t>
+      </w:r>
+      <w:r>
+        <w:rPr>
+          <w:iCs/>
+          <w:i/>
+        </w:rPr>
+        <w:t xml:space="preserve">Conference on human factors in computing systems - proceedings</w:t>
+      </w:r>
+      <w:r>
+        <w:t xml:space="preserve">. New York, New York, USA: ACM Press, pp. 1–13. doi:</w:t>
+      </w:r>
+      <w:r>
+        <w:t xml:space="preserve"> </w:t>
+      </w:r>
+      <w:hyperlink r:id="rId79">
+        <w:r>
+          <w:rPr>
+            <w:rStyle w:val="Hyperlink"/>
+          </w:rPr>
+          <w:t xml:space="preserve">10.1145/3173574.3173710</w:t>
+        </w:r>
+      </w:hyperlink>
+      <w:r>
+        <w:t xml:space="preserve">.</w:t>
+      </w:r>
+    </w:p>
+    <w:bookmarkEnd w:id="80"/>
+    <w:bookmarkStart w:id="81" w:name="ref-bowyer2019"/>
+    <w:p>
+      <w:pPr>
+        <w:pStyle w:val="Bibliography"/>
+      </w:pPr>
+      <w:r>
+        <w:t xml:space="preserve">Bowyer, A.</w:t>
+      </w:r>
+      <w:r>
+        <w:t xml:space="preserve"> </w:t>
+      </w:r>
+      <w:r>
+        <w:rPr>
+          <w:iCs/>
+          <w:i/>
+        </w:rPr>
+        <w:t xml:space="preserve">et al.</w:t>
+      </w:r>
+      <w:r>
+        <w:t xml:space="preserve"> </w:t>
+      </w:r>
+      <w:r>
+        <w:t xml:space="preserve">(2019)</w:t>
+      </w:r>
+      <w:r>
+        <w:t xml:space="preserve"> </w:t>
+      </w:r>
+      <w:r>
+        <w:t xml:space="preserve">‘</w:t>
+      </w:r>
+      <w:r>
+        <w:t xml:space="preserve">Human-data interaction in the context of care: Co-designing family civic data interfaces and practices</w:t>
+      </w:r>
+      <w:r>
+        <w:t xml:space="preserve">’</w:t>
+      </w:r>
+      <w:r>
+        <w:t xml:space="preserve">, in</w:t>
+      </w:r>
+      <w:r>
+        <w:t xml:space="preserve"> </w:t>
+      </w:r>
+      <w:r>
+        <w:rPr>
+          <w:iCs/>
+          <w:i/>
+        </w:rPr>
+        <w:t xml:space="preserve">Conference on human factors in computing systems - proceedings</w:t>
+      </w:r>
+      <w:r>
+        <w:t xml:space="preserve">. doi:</w:t>
+      </w:r>
+      <w:r>
+        <w:t xml:space="preserve"> </w:t>
+      </w:r>
+      <w:hyperlink r:id="rId35">
+        <w:r>
+          <w:rPr>
+            <w:rStyle w:val="Hyperlink"/>
+          </w:rPr>
+          <w:t xml:space="preserve">10.1145/3290607.3312998</w:t>
+        </w:r>
+      </w:hyperlink>
+      <w:r>
+        <w:t xml:space="preserve">.</w:t>
+      </w:r>
+    </w:p>
+    <w:bookmarkEnd w:id="81"/>
+    <w:bookmarkStart w:id="82" w:name="ref-bowyer2020"/>
+    <w:p>
+      <w:pPr>
+        <w:pStyle w:val="Bibliography"/>
+      </w:pPr>
+      <w:r>
+        <w:t xml:space="preserve">Bowyer, A. (2020)</w:t>
+      </w:r>
+      <w:r>
+        <w:t xml:space="preserve"> </w:t>
+      </w:r>
+      <w:r>
+        <w:t xml:space="preserve">‘Personal data use: A human-centric perspective’</w:t>
+      </w:r>
+      <w:r>
         <w:t xml:space="preserve">. Available at:</w:t>
       </w:r>
       <w:r>
         <w:t xml:space="preserve"> </w:t>
       </w:r>
-      <w:hyperlink r:id="rId70">
-        <w:r>
-          <w:rPr>
-            <w:rStyle w:val="Hyperlink"/>
-          </w:rPr>
-          <w:t xml:space="preserve">http://radar.oreilly.com/2011/07/why-files-need-to-die.html</w:t>
+      <w:hyperlink r:id="rId48">
+        <w:r>
+          <w:rPr>
+            <w:rStyle w:val="Hyperlink"/>
+          </w:rPr>
+          <w:t xml:space="preserve">https://eprints.ncl.ac.uk/273834</w:t>
         </w:r>
       </w:hyperlink>
       <w:r>
         <w:t xml:space="preserve">.</w:t>
       </w:r>
     </w:p>
-    <w:bookmarkEnd w:id="71"/>
-    <w:bookmarkStart w:id="73" w:name="ref-bowyer2012"/>
+    <w:bookmarkEnd w:id="82"/>
+    <w:bookmarkStart w:id="84" w:name="ref-bowyer2021twopurposes"/>
     <w:p>
       <w:pPr>
         <w:pStyle w:val="Bibliography"/>
       </w:pPr>
       <w:r>
-        <w:t xml:space="preserve">Bowyer, A. (2012)</w:t>
-      </w:r>
-      <w:r>
-        <w:t xml:space="preserve"> </w:t>
-      </w:r>
-      <w:r>
-        <w:t xml:space="preserve">‘We deserve the time and space to be human’</w:t>
-      </w:r>
-      <w:r>
-        <w:t xml:space="preserve">, in Gupta, V. (ed.)</w:t>
-      </w:r>
-      <w:r>
-        <w:t xml:space="preserve"> </w:t>
-      </w:r>
-      <w:r>
-        <w:rPr>
-          <w:iCs/>
-          <w:i/>
-        </w:rPr>
-        <w:t xml:space="preserve">The Future We Deserve</w:t>
-      </w:r>
-      <w:r>
-        <w:t xml:space="preserve">. PediaPress GmbH. Available at:</w:t>
-      </w:r>
-      <w:r>
-        <w:t xml:space="preserve"> </w:t>
-      </w:r>
-      <w:hyperlink r:id="rId72">
-        <w:r>
-          <w:rPr>
-            <w:rStyle w:val="Hyperlink"/>
-          </w:rPr>
-          <w:t xml:space="preserve">https://eprints.ncl.ac.uk/273829</w:t>
+        <w:t xml:space="preserve">Bowyer, A. (2021a)</w:t>
+      </w:r>
+      <w:r>
+        <w:t xml:space="preserve"> </w:t>
+      </w:r>
+      <w:r>
+        <w:t xml:space="preserve">‘</w:t>
+      </w:r>
+      <w:r>
+        <w:t xml:space="preserve">Human-Data Interaction has two purposes: Personal Data Control and Life Information Exploration</w:t>
+      </w:r>
+      <w:r>
+        <w:t xml:space="preserve">’</w:t>
+      </w:r>
+      <w:r>
+        <w:t xml:space="preserve">. Available at:</w:t>
+      </w:r>
+      <w:r>
+        <w:t xml:space="preserve"> </w:t>
+      </w:r>
+      <w:hyperlink r:id="rId83">
+        <w:r>
+          <w:rPr>
+            <w:rStyle w:val="Hyperlink"/>
+          </w:rPr>
+          <w:t xml:space="preserve">https://eprints.ncl.ac.uk/273832#.</w:t>
+        </w:r>
+      </w:hyperlink>
+    </w:p>
+    <w:bookmarkEnd w:id="84"/>
+    <w:bookmarkStart w:id="85" w:name="ref-bowyer20213MT"/>
+    <w:p>
+      <w:pPr>
+        <w:pStyle w:val="Bibliography"/>
+      </w:pPr>
+      <w:r>
+        <w:t xml:space="preserve">Bowyer, A. (2021b)</w:t>
+      </w:r>
+      <w:r>
+        <w:t xml:space="preserve"> </w:t>
+      </w:r>
+      <w:r>
+        <w:t xml:space="preserve">‘My thesis in 3 minutes: Understanding and designing human data relations’</w:t>
+      </w:r>
+      <w:r>
+        <w:t xml:space="preserve">. Available at:</w:t>
+      </w:r>
+      <w:r>
+        <w:t xml:space="preserve"> </w:t>
+      </w:r>
+      <w:hyperlink r:id="rId49">
+        <w:r>
+          <w:rPr>
+            <w:rStyle w:val="Hyperlink"/>
+          </w:rPr>
+          <w:t xml:space="preserve">https://www.youtube.com/watch?v=YFHXc_TfM5c</w:t>
         </w:r>
       </w:hyperlink>
       <w:r>
         <w:t xml:space="preserve">.</w:t>
       </w:r>
     </w:p>
-    <w:bookmarkEnd w:id="73"/>
-    <w:bookmarkStart w:id="74" w:name="ref-bowyer2017"/>
+    <w:bookmarkEnd w:id="85"/>
+    <w:bookmarkStart w:id="86" w:name="ref-bowyer2022hestia"/>
     <w:p>
       <w:pPr>
         <w:pStyle w:val="Bibliography"/>
       </w:pPr>
       <w:r>
-        <w:t xml:space="preserve">Bowyer, A. (2017)</w:t>
-      </w:r>
-      <w:r>
-        <w:t xml:space="preserve"> </w:t>
-      </w:r>
-      <w:r>
-        <w:t xml:space="preserve">‘Designing for human autonomy: The next challenge that civic HCI must address’</w:t>
+        <w:t xml:space="preserve">Bowyer, A., Pidoux, J.,</w:t>
+      </w:r>
+      <w:r>
+        <w:t xml:space="preserve"> </w:t>
+      </w:r>
+      <w:r>
+        <w:rPr>
+          <w:iCs/>
+          <w:i/>
+        </w:rPr>
+        <w:t xml:space="preserve">et al.</w:t>
+      </w:r>
+      <w:r>
+        <w:t xml:space="preserve"> </w:t>
+      </w:r>
+      <w:r>
+        <w:t xml:space="preserve">(2022)</w:t>
+      </w:r>
+      <w:r>
+        <w:t xml:space="preserve"> </w:t>
+      </w:r>
+      <w:r>
+        <w:rPr>
+          <w:iCs/>
+          <w:i/>
+        </w:rPr>
+        <w:t xml:space="preserve">Digipower technical reports: Auditing the data economy through personal data access</w:t>
+      </w:r>
+      <w:r>
+        <w:t xml:space="preserve">. doi:</w:t>
+      </w:r>
+      <w:r>
+        <w:t xml:space="preserve"> </w:t>
+      </w:r>
+      <w:hyperlink r:id="rId56">
+        <w:r>
+          <w:rPr>
+            <w:rStyle w:val="Hyperlink"/>
+          </w:rPr>
+          <w:t xml:space="preserve">10.5281/zenodo.6554177</w:t>
+        </w:r>
+      </w:hyperlink>
+      <w:r>
+        <w:t xml:space="preserve">.</w:t>
+      </w:r>
+    </w:p>
+    <w:bookmarkEnd w:id="86"/>
+    <w:bookmarkStart w:id="87" w:name="ref-bowyer2022gdpr"/>
+    <w:p>
+      <w:pPr>
+        <w:pStyle w:val="Bibliography"/>
+      </w:pPr>
+      <w:r>
+        <w:t xml:space="preserve">Bowyer, A., Holt, J.,</w:t>
+      </w:r>
+      <w:r>
+        <w:t xml:space="preserve"> </w:t>
+      </w:r>
+      <w:r>
+        <w:rPr>
+          <w:iCs/>
+          <w:i/>
+        </w:rPr>
+        <w:t xml:space="preserve">et al.</w:t>
+      </w:r>
+      <w:r>
+        <w:t xml:space="preserve"> </w:t>
+      </w:r>
+      <w:r>
+        <w:t xml:space="preserve">(2022)</w:t>
+      </w:r>
+      <w:r>
+        <w:t xml:space="preserve"> </w:t>
+      </w:r>
+      <w:r>
+        <w:t xml:space="preserve">‘Human-GDPR interaction : Practical experiences of accessing personal data’</w:t>
+      </w:r>
+      <w:r>
+        <w:t xml:space="preserve">,</w:t>
+      </w:r>
+      <w:r>
+        <w:t xml:space="preserve"> </w:t>
+      </w:r>
+      <w:r>
+        <w:rPr>
+          <w:iCs/>
+          <w:i/>
+        </w:rPr>
+        <w:t xml:space="preserve">CHI ’22</w:t>
+      </w:r>
+      <w:r>
+        <w:t xml:space="preserve">.</w:t>
+      </w:r>
+    </w:p>
+    <w:bookmarkEnd w:id="87"/>
+    <w:bookmarkStart w:id="88" w:name="ref-bowyer2019silvervideo"/>
+    <w:p>
+      <w:pPr>
+        <w:pStyle w:val="Bibliography"/>
+      </w:pPr>
+      <w:r>
+        <w:t xml:space="preserve">Bowyer, A. and Wheater, S. (no date)</w:t>
+      </w:r>
+      <w:r>
+        <w:t xml:space="preserve"> </w:t>
+      </w:r>
+      <w:r>
+        <w:t xml:space="preserve">‘SILVER family health data interface: Demo screencasts / showcase’</w:t>
       </w:r>
       <w:r>
         <w:t xml:space="preserve">. Available at:</w:t>
@@ -6379,32 +6895,84 @@
       <w:r>
         <w:t xml:space="preserve"> </w:t>
       </w:r>
-      <w:hyperlink r:id="rId44">
-        <w:r>
-          <w:rPr>
-            <w:rStyle w:val="Hyperlink"/>
-          </w:rPr>
-          <w:t xml:space="preserve">https://eprints.ncl.ac.uk/273832</w:t>
+      <w:hyperlink r:id="rId53">
+        <w:r>
+          <w:rPr>
+            <w:rStyle w:val="Hyperlink"/>
+          </w:rPr>
+          <w:t xml:space="preserve">https://eprints.ncl.ac.uk/273839</w:t>
         </w:r>
       </w:hyperlink>
       <w:r>
         <w:t xml:space="preserve">.</w:t>
       </w:r>
     </w:p>
-    <w:bookmarkEnd w:id="74"/>
-    <w:bookmarkStart w:id="75" w:name="ref-bowyer2018grandvision"/>
+    <w:bookmarkEnd w:id="88"/>
+    <w:bookmarkStart w:id="90" w:name="ref-brandt2004"/>
     <w:p>
       <w:pPr>
         <w:pStyle w:val="Bibliography"/>
       </w:pPr>
       <w:r>
-        <w:t xml:space="preserve">Bowyer, A. (2018a)</w:t>
-      </w:r>
-      <w:r>
-        <w:t xml:space="preserve"> </w:t>
-      </w:r>
-      <w:r>
-        <w:t xml:space="preserve">‘A grand vision for post-capitalist HCI: Digital life assistants"’</w:t>
+        <w:t xml:space="preserve">Brandt, E. and Messeter, J. (2004)</w:t>
+      </w:r>
+      <w:r>
+        <w:t xml:space="preserve"> </w:t>
+      </w:r>
+      <w:r>
+        <w:t xml:space="preserve">‘</w:t>
+      </w:r>
+      <w:r>
+        <w:t xml:space="preserve">Facilitating collaboration through design games</w:t>
+      </w:r>
+      <w:r>
+        <w:t xml:space="preserve">’</w:t>
+      </w:r>
+      <w:r>
+        <w:t xml:space="preserve">, in</w:t>
+      </w:r>
+      <w:r>
+        <w:t xml:space="preserve"> </w:t>
+      </w:r>
+      <w:r>
+        <w:rPr>
+          <w:iCs/>
+          <w:i/>
+        </w:rPr>
+        <w:t xml:space="preserve">Proceedings of the eighth conference on participatory design artful integration: Interweaving media, materials and practices - PDC 04</w:t>
+      </w:r>
+      <w:r>
+        <w:t xml:space="preserve">. New York, New York, USA: ACM Press, p. 121. doi:</w:t>
+      </w:r>
+      <w:r>
+        <w:t xml:space="preserve"> </w:t>
+      </w:r>
+      <w:hyperlink r:id="rId89">
+        <w:r>
+          <w:rPr>
+            <w:rStyle w:val="Hyperlink"/>
+          </w:rPr>
+          <w:t xml:space="preserve">10.1145/1011870.1011885</w:t>
+        </w:r>
+      </w:hyperlink>
+      <w:r>
+        <w:t xml:space="preserve">.</w:t>
+      </w:r>
+    </w:p>
+    <w:bookmarkEnd w:id="90"/>
+    <w:bookmarkStart w:id="92" w:name="ref-chan2019"/>
+    <w:p>
+      <w:pPr>
+        <w:pStyle w:val="Bibliography"/>
+      </w:pPr>
+      <w:r>
+        <w:t xml:space="preserve">Chan, R. (2019)</w:t>
+      </w:r>
+      <w:r>
+        <w:t xml:space="preserve"> </w:t>
+      </w:r>
+      <w:r>
+        <w:t xml:space="preserve">‘The cambridge analytica whistleblower explains how the firm used facebook data to sway elections’</w:t>
       </w:r>
       <w:r>
         <w:t xml:space="preserve">,</w:t>
@@ -6417,7 +6985,7 @@
           <w:iCs/>
           <w:i/>
         </w:rPr>
-        <w:t xml:space="preserve">CHI Workshops 2018</w:t>
+        <w:t xml:space="preserve">Business Insider</w:t>
       </w:r>
       <w:r>
         <w:t xml:space="preserve">. Available at:</w:t>
@@ -6425,26 +6993,26 @@
       <w:r>
         <w:t xml:space="preserve"> </w:t>
       </w:r>
-      <w:hyperlink r:id="rId46">
-        <w:r>
-          <w:rPr>
-            <w:rStyle w:val="Hyperlink"/>
-          </w:rPr>
-          <w:t xml:space="preserve">https://eprints.ncl.ac.uk/273826</w:t>
+      <w:hyperlink r:id="rId91">
+        <w:r>
+          <w:rPr>
+            <w:rStyle w:val="Hyperlink"/>
+          </w:rPr>
+          <w:t xml:space="preserve">https://www.businessinsider.com/cambridge-analytica-whistleblower-christopher-wylie-facebook-data-2019-10?r=US&amp;IR=T</w:t>
         </w:r>
       </w:hyperlink>
       <w:r>
         <w:t xml:space="preserve">.</w:t>
       </w:r>
     </w:p>
-    <w:bookmarkEnd w:id="75"/>
-    <w:bookmarkStart w:id="76" w:name="ref-bowyer2018freedata"/>
+    <w:bookmarkEnd w:id="92"/>
+    <w:bookmarkStart w:id="94" w:name="ref-dictBleedingEdge"/>
     <w:p>
       <w:pPr>
         <w:pStyle w:val="Bibliography"/>
       </w:pPr>
       <w:r>
-        <w:t xml:space="preserve">Bowyer, A. (2018b)</w:t>
+        <w:t xml:space="preserve">Collins Dictionary (no date)</w:t>
       </w:r>
       <w:r>
         <w:t xml:space="preserve"> </w:t>
@@ -6453,12 +7021,110 @@
         <w:t xml:space="preserve">‘</w:t>
       </w:r>
       <w:r>
-        <w:t xml:space="preserve">Free Data Interfaces: Taking Human- Data Interaction to the Next Level</w:t>
+        <w:t xml:space="preserve">bleeding edge</w:t>
       </w:r>
       <w:r>
         <w:t xml:space="preserve">’</w:t>
       </w:r>
       <w:r>
+        <w:t xml:space="preserve">. Available at:</w:t>
+      </w:r>
+      <w:r>
+        <w:t xml:space="preserve"> </w:t>
+      </w:r>
+      <w:hyperlink r:id="rId93">
+        <w:r>
+          <w:rPr>
+            <w:rStyle w:val="Hyperlink"/>
+          </w:rPr>
+          <w:t xml:space="preserve">https://www.collinsdictionary.com/dictionary/english/bleeding-edge</w:t>
+        </w:r>
+      </w:hyperlink>
+      <w:r>
+        <w:t xml:space="preserve"> </w:t>
+      </w:r>
+      <w:r>
+        <w:t xml:space="preserve">(Accessed: 29 July 2022).</w:t>
+      </w:r>
+    </w:p>
+    <w:bookmarkEnd w:id="94"/>
+    <w:bookmarkStart w:id="95" w:name="ref-ConnectedHealthCities2021impact"/>
+    <w:p>
+      <w:pPr>
+        <w:pStyle w:val="Bibliography"/>
+      </w:pPr>
+      <w:r>
+        <w:t xml:space="preserve">Connected Health Cities (no date)</w:t>
+      </w:r>
+      <w:r>
+        <w:t xml:space="preserve"> </w:t>
+      </w:r>
+      <w:r>
+        <w:rPr>
+          <w:iCs/>
+          <w:i/>
+        </w:rPr>
+        <w:t xml:space="preserve">Connected health cities impact report: 2016 - 2020</w:t>
+      </w:r>
+      <w:r>
+        <w:t xml:space="preserve">. Available at:</w:t>
+      </w:r>
+      <w:r>
+        <w:t xml:space="preserve"> </w:t>
+      </w:r>
+      <w:hyperlink r:id="rId52">
+        <w:r>
+          <w:rPr>
+            <w:rStyle w:val="Hyperlink"/>
+          </w:rPr>
+          <w:t xml:space="preserve">https://web.archive.org/web/20211225192408/https://www.chc-impact-report.co.uk/</w:t>
+        </w:r>
+      </w:hyperlink>
+      <w:r>
+        <w:t xml:space="preserve"> </w:t>
+      </w:r>
+      <w:r>
+        <w:t xml:space="preserve">(Accessed: 25 December 2021).</w:t>
+      </w:r>
+    </w:p>
+    <w:bookmarkEnd w:id="95"/>
+    <w:bookmarkStart w:id="97" w:name="ref-fu2020"/>
+    <w:p>
+      <w:pPr>
+        <w:pStyle w:val="Bibliography"/>
+      </w:pPr>
+      <w:r>
+        <w:t xml:space="preserve">Fu, S.</w:t>
+      </w:r>
+      <w:r>
+        <w:t xml:space="preserve"> </w:t>
+      </w:r>
+      <w:r>
+        <w:rPr>
+          <w:iCs/>
+          <w:i/>
+        </w:rPr>
+        <w:t xml:space="preserve">et al.</w:t>
+      </w:r>
+      <w:r>
+        <w:t xml:space="preserve"> </w:t>
+      </w:r>
+      <w:r>
+        <w:t xml:space="preserve">(2020)</w:t>
+      </w:r>
+      <w:r>
+        <w:t xml:space="preserve"> </w:t>
+      </w:r>
+      <w:r>
+        <w:t xml:space="preserve">‘</w:t>
+      </w:r>
+      <w:r>
+        <w:t xml:space="preserve">Social media overload, exhaustion, and use discontinuance: Examining the effects of information overload, system feature overload, and social overload</w:t>
+      </w:r>
+      <w:r>
+        <w:t xml:space="preserve">’</w:t>
+      </w:r>
+      <w:r>
         <w:t xml:space="preserve">,</w:t>
       </w:r>
       <w:r>
@@ -6469,7 +7135,624 @@
           <w:iCs/>
           <w:i/>
         </w:rPr>
-        <w:t xml:space="preserve">CHI Workshops 2018</w:t>
+        <w:t xml:space="preserve">Information Processing and Management</w:t>
+      </w:r>
+      <w:r>
+        <w:t xml:space="preserve">, 57(6). doi:</w:t>
+      </w:r>
+      <w:r>
+        <w:t xml:space="preserve"> </w:t>
+      </w:r>
+      <w:hyperlink r:id="rId96">
+        <w:r>
+          <w:rPr>
+            <w:rStyle w:val="Hyperlink"/>
+          </w:rPr>
+          <w:t xml:space="preserve">10.1016/j.ipm.2020.102307</w:t>
+        </w:r>
+      </w:hyperlink>
+      <w:r>
+        <w:t xml:space="preserve">.</w:t>
+      </w:r>
+    </w:p>
+    <w:bookmarkEnd w:id="97"/>
+    <w:bookmarkStart w:id="98" w:name="ref-goffe2021"/>
+    <w:p>
+      <w:pPr>
+        <w:pStyle w:val="Bibliography"/>
+      </w:pPr>
+      <w:r>
+        <w:t xml:space="preserve">Goffe, L.</w:t>
+      </w:r>
+      <w:r>
+        <w:t xml:space="preserve"> </w:t>
+      </w:r>
+      <w:r>
+        <w:rPr>
+          <w:iCs/>
+          <w:i/>
+        </w:rPr>
+        <w:t xml:space="preserve">et al.</w:t>
+      </w:r>
+      <w:r>
+        <w:t xml:space="preserve"> </w:t>
+      </w:r>
+      <w:r>
+        <w:t xml:space="preserve">(2021)</w:t>
+      </w:r>
+      <w:r>
+        <w:t xml:space="preserve"> </w:t>
+      </w:r>
+      <w:r>
+        <w:t xml:space="preserve">‘Appetite for disruption: Designing human-centred augmentations to an online food ordering platform’</w:t>
+      </w:r>
+      <w:r>
+        <w:t xml:space="preserve">, in</w:t>
+      </w:r>
+      <w:r>
+        <w:t xml:space="preserve"> </w:t>
+      </w:r>
+      <w:r>
+        <w:rPr>
+          <w:iCs/>
+          <w:i/>
+        </w:rPr>
+        <w:t xml:space="preserve">34th british HCI conference</w:t>
+      </w:r>
+      <w:r>
+        <w:t xml:space="preserve">, pp. 155–167.</w:t>
+      </w:r>
+    </w:p>
+    <w:bookmarkEnd w:id="98"/>
+    <w:bookmarkStart w:id="99" w:name="ref-goffe2022"/>
+    <w:p>
+      <w:pPr>
+        <w:pStyle w:val="Bibliography"/>
+      </w:pPr>
+      <w:r>
+        <w:t xml:space="preserve">Goffe, L.</w:t>
+      </w:r>
+      <w:r>
+        <w:t xml:space="preserve"> </w:t>
+      </w:r>
+      <w:r>
+        <w:rPr>
+          <w:iCs/>
+          <w:i/>
+        </w:rPr>
+        <w:t xml:space="preserve">et al.</w:t>
+      </w:r>
+      <w:r>
+        <w:t xml:space="preserve"> </w:t>
+      </w:r>
+      <w:r>
+        <w:t xml:space="preserve">(2022)</w:t>
+      </w:r>
+      <w:r>
+        <w:t xml:space="preserve"> </w:t>
+      </w:r>
+      <w:r>
+        <w:t xml:space="preserve">‘Web augmentation for well-being: The human-centred design of a takeaway food ordering digital platform’</w:t>
+      </w:r>
+      <w:r>
+        <w:t xml:space="preserve">,</w:t>
+      </w:r>
+      <w:r>
+        <w:t xml:space="preserve"> </w:t>
+      </w:r>
+      <w:r>
+        <w:rPr>
+          <w:iCs/>
+          <w:i/>
+        </w:rPr>
+        <w:t xml:space="preserve">Interacting with Computers</w:t>
+      </w:r>
+      <w:r>
+        <w:t xml:space="preserve">.</w:t>
+      </w:r>
+    </w:p>
+    <w:bookmarkEnd w:id="99"/>
+    <w:bookmarkStart w:id="100" w:name="ref-hall2018"/>
+    <w:p>
+      <w:pPr>
+        <w:pStyle w:val="Bibliography"/>
+      </w:pPr>
+      <w:r>
+        <w:t xml:space="preserve">Hall, W., Tinati, R. and Jennings, W. (2018)</w:t>
+      </w:r>
+      <w:r>
+        <w:t xml:space="preserve"> </w:t>
+      </w:r>
+      <w:r>
+        <w:t xml:space="preserve">‘From brexit to trump: Social media’s role in democracy’</w:t>
+      </w:r>
+      <w:r>
+        <w:t xml:space="preserve">,</w:t>
+      </w:r>
+      <w:r>
+        <w:t xml:space="preserve"> </w:t>
+      </w:r>
+      <w:r>
+        <w:rPr>
+          <w:iCs/>
+          <w:i/>
+        </w:rPr>
+        <w:t xml:space="preserve">Computer</w:t>
+      </w:r>
+      <w:r>
+        <w:t xml:space="preserve">. IEEE, 51(1), pp. 18–27.</w:t>
+      </w:r>
+    </w:p>
+    <w:bookmarkEnd w:id="100"/>
+    <w:bookmarkStart w:id="102" w:name="ref-härkönen2022report"/>
+    <w:p>
+      <w:pPr>
+        <w:pStyle w:val="Bibliography"/>
+      </w:pPr>
+      <w:r>
+        <w:t xml:space="preserve">Härkönen, T.</w:t>
+      </w:r>
+      <w:r>
+        <w:t xml:space="preserve"> </w:t>
+      </w:r>
+      <w:r>
+        <w:rPr>
+          <w:iCs/>
+          <w:i/>
+        </w:rPr>
+        <w:t xml:space="preserve">et al.</w:t>
+      </w:r>
+      <w:r>
+        <w:t xml:space="preserve"> </w:t>
+      </w:r>
+      <w:r>
+        <w:t xml:space="preserve">(2022)</w:t>
+      </w:r>
+      <w:r>
+        <w:t xml:space="preserve"> </w:t>
+      </w:r>
+      <w:r>
+        <w:rPr>
+          <w:iCs/>
+          <w:i/>
+        </w:rPr>
+        <w:t xml:space="preserve">Tracking digipower: How data can be used for influencing decision-makers and steering the world</w:t>
+      </w:r>
+      <w:r>
+        <w:t xml:space="preserve">. Sitra. Available at:</w:t>
+      </w:r>
+      <w:r>
+        <w:t xml:space="preserve"> </w:t>
+      </w:r>
+      <w:hyperlink r:id="rId101">
+        <w:r>
+          <w:rPr>
+            <w:rStyle w:val="Hyperlink"/>
+          </w:rPr>
+          <w:t xml:space="preserve">https://www.sitra.fi/en/publications/tracking-digipower/</w:t>
+        </w:r>
+      </w:hyperlink>
+      <w:r>
+        <w:t xml:space="preserve">.</w:t>
+      </w:r>
+    </w:p>
+    <w:bookmarkEnd w:id="102"/>
+    <w:bookmarkStart w:id="104" w:name="ref-härkönen2022project"/>
+    <w:p>
+      <w:pPr>
+        <w:pStyle w:val="Bibliography"/>
+      </w:pPr>
+      <w:r>
+        <w:t xml:space="preserve">Härkönen, T. and Vänskä, R. (2021). Sitra. Available at:</w:t>
+      </w:r>
+      <w:r>
+        <w:t xml:space="preserve"> </w:t>
+      </w:r>
+      <w:hyperlink r:id="rId103">
+        <w:r>
+          <w:rPr>
+            <w:rStyle w:val="Hyperlink"/>
+          </w:rPr>
+          <w:t xml:space="preserve">https://www.sitra.fi/en/projects/digipower-investigation/#what-is-it-about</w:t>
+        </w:r>
+      </w:hyperlink>
+      <w:r>
+        <w:t xml:space="preserve">.</w:t>
+      </w:r>
+    </w:p>
+    <w:bookmarkEnd w:id="104"/>
+    <w:bookmarkStart w:id="106" w:name="ref-wef2014context"/>
+    <w:p>
+      <w:pPr>
+        <w:pStyle w:val="Bibliography"/>
+      </w:pPr>
+      <w:r>
+        <w:t xml:space="preserve">Hoffman, W. (2014)</w:t>
+      </w:r>
+      <w:r>
+        <w:t xml:space="preserve"> </w:t>
+      </w:r>
+      <w:r>
+        <w:rPr>
+          <w:iCs/>
+          <w:i/>
+        </w:rPr>
+        <w:t xml:space="preserve">Rethinking personal data: Trust and context in user-centred data ecosystems</w:t>
+      </w:r>
+      <w:r>
+        <w:t xml:space="preserve">. May. World Economic Forum, p. 35. Available at:</w:t>
+      </w:r>
+      <w:r>
+        <w:t xml:space="preserve"> </w:t>
+      </w:r>
+      <w:hyperlink r:id="rId105">
+        <w:r>
+          <w:rPr>
+            <w:rStyle w:val="Hyperlink"/>
+          </w:rPr>
+          <w:t xml:space="preserve">http://www3.weforum.org/docs/WEF_RethinkingPersonalData_TrustandContext_Report_2014.pdf</w:t>
+        </w:r>
+      </w:hyperlink>
+      <w:r>
+        <w:t xml:space="preserve">.</w:t>
+      </w:r>
+    </w:p>
+    <w:bookmarkEnd w:id="106"/>
+    <w:bookmarkStart w:id="108" w:name="ref-lemley2021"/>
+    <w:p>
+      <w:pPr>
+        <w:pStyle w:val="Bibliography"/>
+      </w:pPr>
+      <w:r>
+        <w:t xml:space="preserve">Lemley, M. A. (2021)</w:t>
+      </w:r>
+      <w:r>
+        <w:t xml:space="preserve"> </w:t>
+      </w:r>
+      <w:r>
+        <w:t xml:space="preserve">‘The splinternet’</w:t>
+      </w:r>
+      <w:r>
+        <w:t xml:space="preserve">,</w:t>
+      </w:r>
+      <w:r>
+        <w:t xml:space="preserve"> </w:t>
+      </w:r>
+      <w:r>
+        <w:rPr>
+          <w:iCs/>
+          <w:i/>
+        </w:rPr>
+        <w:t xml:space="preserve">Duke Law Journal</w:t>
+      </w:r>
+      <w:r>
+        <w:t xml:space="preserve">, pp. 1397–1428. Available at:</w:t>
+      </w:r>
+      <w:r>
+        <w:t xml:space="preserve"> </w:t>
+      </w:r>
+      <w:hyperlink r:id="rId107">
+        <w:r>
+          <w:rPr>
+            <w:rStyle w:val="Hyperlink"/>
+          </w:rPr>
+          <w:t xml:space="preserve">https://perma.cc/92LZ-B8DN].</w:t>
+        </w:r>
+      </w:hyperlink>
+    </w:p>
+    <w:bookmarkEnd w:id="108"/>
+    <w:bookmarkStart w:id="110" w:name="ref-luger2013"/>
+    <w:p>
+      <w:pPr>
+        <w:pStyle w:val="Bibliography"/>
+      </w:pPr>
+      <w:r>
+        <w:t xml:space="preserve">Luger, E. and Rodden, T. (2013)</w:t>
+      </w:r>
+      <w:r>
+        <w:t xml:space="preserve"> </w:t>
+      </w:r>
+      <w:r>
+        <w:t xml:space="preserve">‘</w:t>
+      </w:r>
+      <w:r>
+        <w:t xml:space="preserve">An informed view on consent for ubicomp</w:t>
+      </w:r>
+      <w:r>
+        <w:t xml:space="preserve">’</w:t>
+      </w:r>
+      <w:r>
+        <w:t xml:space="preserve">, in</w:t>
+      </w:r>
+      <w:r>
+        <w:t xml:space="preserve"> </w:t>
+      </w:r>
+      <w:r>
+        <w:rPr>
+          <w:iCs/>
+          <w:i/>
+        </w:rPr>
+        <w:t xml:space="preserve">UbiComp 2013 - proceedings of the 2013 ACM international joint conference on pervasive and ubiquitous computing</w:t>
+      </w:r>
+      <w:r>
+        <w:t xml:space="preserve">. New York, New York, USA: ACM Press, pp. 529–538. doi:</w:t>
+      </w:r>
+      <w:r>
+        <w:t xml:space="preserve"> </w:t>
+      </w:r>
+      <w:hyperlink r:id="rId109">
+        <w:r>
+          <w:rPr>
+            <w:rStyle w:val="Hyperlink"/>
+          </w:rPr>
+          <w:t xml:space="preserve">10.1145/2493432.2493446</w:t>
+        </w:r>
+      </w:hyperlink>
+      <w:r>
+        <w:t xml:space="preserve">.</w:t>
+      </w:r>
+    </w:p>
+    <w:bookmarkEnd w:id="110"/>
+    <w:bookmarkStart w:id="112" w:name="ref-mortier2014"/>
+    <w:p>
+      <w:pPr>
+        <w:pStyle w:val="Bibliography"/>
+      </w:pPr>
+      <w:r>
+        <w:t xml:space="preserve">Mortier, R.</w:t>
+      </w:r>
+      <w:r>
+        <w:t xml:space="preserve"> </w:t>
+      </w:r>
+      <w:r>
+        <w:rPr>
+          <w:iCs/>
+          <w:i/>
+        </w:rPr>
+        <w:t xml:space="preserve">et al.</w:t>
+      </w:r>
+      <w:r>
+        <w:t xml:space="preserve"> </w:t>
+      </w:r>
+      <w:r>
+        <w:t xml:space="preserve">(2014)</w:t>
+      </w:r>
+      <w:r>
+        <w:t xml:space="preserve"> </w:t>
+      </w:r>
+      <w:r>
+        <w:t xml:space="preserve">‘</w:t>
+      </w:r>
+      <w:r>
+        <w:t xml:space="preserve">Human-data interaction: The human face of the data-driven society</w:t>
+      </w:r>
+      <w:r>
+        <w:t xml:space="preserve">’</w:t>
+      </w:r>
+      <w:r>
+        <w:t xml:space="preserve">,</w:t>
+      </w:r>
+      <w:r>
+        <w:t xml:space="preserve"> </w:t>
+      </w:r>
+      <w:r>
+        <w:rPr>
+          <w:iCs/>
+          <w:i/>
+        </w:rPr>
+        <w:t xml:space="preserve">Available at SSRN 2508051</w:t>
+      </w:r>
+      <w:r>
+        <w:t xml:space="preserve">. doi:</w:t>
+      </w:r>
+      <w:r>
+        <w:t xml:space="preserve"> </w:t>
+      </w:r>
+      <w:hyperlink r:id="rId111">
+        <w:r>
+          <w:rPr>
+            <w:rStyle w:val="Hyperlink"/>
+          </w:rPr>
+          <w:t xml:space="preserve">10.2139/ssrn.2508051</w:t>
+        </w:r>
+      </w:hyperlink>
+      <w:r>
+        <w:t xml:space="preserve">.</w:t>
+      </w:r>
+    </w:p>
+    <w:bookmarkEnd w:id="112"/>
+    <w:bookmarkStart w:id="114" w:name="ref-digitalCivicsCDT2018"/>
+    <w:p>
+      <w:pPr>
+        <w:pStyle w:val="Bibliography"/>
+      </w:pPr>
+      <w:r>
+        <w:t xml:space="preserve">Open Lab (2014)</w:t>
+      </w:r>
+      <w:r>
+        <w:t xml:space="preserve"> </w:t>
+      </w:r>
+      <w:r>
+        <w:t xml:space="preserve">‘Centre for doctoral training in digital civics: About the CDT’</w:t>
+      </w:r>
+      <w:r>
+        <w:t xml:space="preserve">. Newcastle University. Available at:</w:t>
+      </w:r>
+      <w:r>
+        <w:t xml:space="preserve"> </w:t>
+      </w:r>
+      <w:hyperlink r:id="rId113">
+        <w:r>
+          <w:rPr>
+            <w:rStyle w:val="Hyperlink"/>
+          </w:rPr>
+          <w:t xml:space="preserve">https://web.archive.org/web/20180727024332/https://digitalcivics.io/apply/</w:t>
+        </w:r>
+      </w:hyperlink>
+      <w:r>
+        <w:t xml:space="preserve"> </w:t>
+      </w:r>
+      <w:r>
+        <w:t xml:space="preserve">(Accessed: 6 July 2022).</w:t>
+      </w:r>
+    </w:p>
+    <w:bookmarkEnd w:id="114"/>
+    <w:bookmarkStart w:id="115" w:name="ref-pidoux2022"/>
+    <w:p>
+      <w:pPr>
+        <w:pStyle w:val="Bibliography"/>
+      </w:pPr>
+      <w:r>
+        <w:t xml:space="preserve">Pidoux, J.</w:t>
+      </w:r>
+      <w:r>
+        <w:t xml:space="preserve"> </w:t>
+      </w:r>
+      <w:r>
+        <w:rPr>
+          <w:iCs/>
+          <w:i/>
+        </w:rPr>
+        <w:t xml:space="preserve">et al.</w:t>
+      </w:r>
+      <w:r>
+        <w:t xml:space="preserve"> </w:t>
+      </w:r>
+      <w:r>
+        <w:t xml:space="preserve">(2022)</w:t>
+      </w:r>
+      <w:r>
+        <w:t xml:space="preserve"> </w:t>
+      </w:r>
+      <w:r>
+        <w:rPr>
+          <w:iCs/>
+          <w:i/>
+        </w:rPr>
+        <w:t xml:space="preserve">Digipower technical reports: Understanding influence and power in the data economy</w:t>
+      </w:r>
+      <w:r>
+        <w:t xml:space="preserve">. doi:</w:t>
+      </w:r>
+      <w:r>
+        <w:t xml:space="preserve"> </w:t>
+      </w:r>
+      <w:hyperlink r:id="rId57">
+        <w:r>
+          <w:rPr>
+            <w:rStyle w:val="Hyperlink"/>
+          </w:rPr>
+          <w:t xml:space="preserve">10.5281/zenodo.6554155</w:t>
+        </w:r>
+      </w:hyperlink>
+      <w:r>
+        <w:t xml:space="preserve">.</w:t>
+      </w:r>
+    </w:p>
+    <w:bookmarkEnd w:id="115"/>
+    <w:bookmarkStart w:id="117" w:name="ref-star1989"/>
+    <w:p>
+      <w:pPr>
+        <w:pStyle w:val="Bibliography"/>
+      </w:pPr>
+      <w:r>
+        <w:t xml:space="preserve">Star, S. L. (1989)</w:t>
+      </w:r>
+      <w:r>
+        <w:t xml:space="preserve"> </w:t>
+      </w:r>
+      <w:r>
+        <w:t xml:space="preserve">‘</w:t>
+      </w:r>
+      <w:r>
+        <w:t xml:space="preserve">The Structure of Ill-Structured Solutions: Boundary Objects and Heterogeneous Distributed Problem Solving</w:t>
+      </w:r>
+      <w:r>
+        <w:t xml:space="preserve">’</w:t>
+      </w:r>
+      <w:r>
+        <w:t xml:space="preserve">, in</w:t>
+      </w:r>
+      <w:r>
+        <w:t xml:space="preserve"> </w:t>
+      </w:r>
+      <w:r>
+        <w:rPr>
+          <w:iCs/>
+          <w:i/>
+        </w:rPr>
+        <w:t xml:space="preserve">Distributed artificial intelligence</w:t>
+      </w:r>
+      <w:r>
+        <w:t xml:space="preserve">. Elsevier, pp. 37–54. doi:</w:t>
+      </w:r>
+      <w:r>
+        <w:t xml:space="preserve"> </w:t>
+      </w:r>
+      <w:hyperlink r:id="rId116">
+        <w:r>
+          <w:rPr>
+            <w:rStyle w:val="Hyperlink"/>
+          </w:rPr>
+          <w:t xml:space="preserve">10.1016/b978-1-55860-092-8.50006-x</w:t>
+        </w:r>
+      </w:hyperlink>
+      <w:r>
+        <w:t xml:space="preserve">.</w:t>
+      </w:r>
+    </w:p>
+    <w:bookmarkEnd w:id="117"/>
+    <w:bookmarkStart w:id="118" w:name="ref-thompson2011"/>
+    <w:p>
+      <w:pPr>
+        <w:pStyle w:val="Bibliography"/>
+      </w:pPr>
+      <w:r>
+        <w:t xml:space="preserve">Thompson, R. (2011)</w:t>
+      </w:r>
+      <w:r>
+        <w:t xml:space="preserve"> </w:t>
+      </w:r>
+      <w:r>
+        <w:t xml:space="preserve">‘Radicalization and the use of social media’</w:t>
+      </w:r>
+      <w:r>
+        <w:t xml:space="preserve">,</w:t>
+      </w:r>
+      <w:r>
+        <w:t xml:space="preserve"> </w:t>
+      </w:r>
+      <w:r>
+        <w:rPr>
+          <w:iCs/>
+          <w:i/>
+        </w:rPr>
+        <w:t xml:space="preserve">Journal of strategic security</w:t>
+      </w:r>
+      <w:r>
+        <w:t xml:space="preserve">. JSTOR, 4, pp. 167–190.</w:t>
+      </w:r>
+    </w:p>
+    <w:bookmarkEnd w:id="118"/>
+    <w:bookmarkStart w:id="120" w:name="ref-timely2020"/>
+    <w:p>
+      <w:pPr>
+        <w:pStyle w:val="Bibliography"/>
+      </w:pPr>
+      <w:r>
+        <w:t xml:space="preserve">Timely (2020)</w:t>
+      </w:r>
+      <w:r>
+        <w:t xml:space="preserve"> </w:t>
+      </w:r>
+      <w:r>
+        <w:t xml:space="preserve">‘</w:t>
+      </w:r>
+      <w:r>
+        <w:t xml:space="preserve">The attention economy: what it is, what it’s doing to you</w:t>
+      </w:r>
+      <w:r>
+        <w:t xml:space="preserve">’</w:t>
       </w:r>
       <w:r>
         <w:t xml:space="preserve">. Available at:</w:t>
@@ -6477,26 +7760,111 @@
       <w:r>
         <w:t xml:space="preserve"> </w:t>
       </w:r>
-      <w:hyperlink r:id="rId45">
-        <w:r>
-          <w:rPr>
-            <w:rStyle w:val="Hyperlink"/>
-          </w:rPr>
-          <w:t xml:space="preserve">https://eprints.ncl.ac.uk/273825</w:t>
+      <w:hyperlink r:id="rId119">
+        <w:r>
+          <w:rPr>
+            <w:rStyle w:val="Hyperlink"/>
+          </w:rPr>
+          <w:t xml:space="preserve">https://memory.ai/timely-blog/the-attention-economy</w:t>
         </w:r>
       </w:hyperlink>
       <w:r>
         <w:t xml:space="preserve">.</w:t>
       </w:r>
     </w:p>
-    <w:bookmarkEnd w:id="76"/>
-    <w:bookmarkStart w:id="78" w:name="ref-bowyer2018family"/>
+    <w:bookmarkEnd w:id="120"/>
+    <w:bookmarkStart w:id="122" w:name="ref-toonders2014"/>
     <w:p>
       <w:pPr>
         <w:pStyle w:val="Bibliography"/>
       </w:pPr>
       <w:r>
-        <w:t xml:space="preserve">Bowyer, A.</w:t>
+        <w:t xml:space="preserve">Toonders, J. (2014)</w:t>
+      </w:r>
+      <w:r>
+        <w:t xml:space="preserve"> </w:t>
+      </w:r>
+      <w:r>
+        <w:t xml:space="preserve">‘</w:t>
+      </w:r>
+      <w:r>
+        <w:t xml:space="preserve">Data Is the New Oil of the Digital Economy</w:t>
+      </w:r>
+      <w:r>
+        <w:t xml:space="preserve">’</w:t>
+      </w:r>
+      <w:r>
+        <w:t xml:space="preserve">. Available at:</w:t>
+      </w:r>
+      <w:r>
+        <w:t xml:space="preserve"> </w:t>
+      </w:r>
+      <w:hyperlink r:id="rId121">
+        <w:r>
+          <w:rPr>
+            <w:rStyle w:val="Hyperlink"/>
+          </w:rPr>
+          <w:t xml:space="preserve">https://www.wired.com/insights/2014/07/data-new-oil-digital-economy/</w:t>
+        </w:r>
+      </w:hyperlink>
+      <w:r>
+        <w:t xml:space="preserve">.</w:t>
+      </w:r>
+    </w:p>
+    <w:bookmarkEnd w:id="122"/>
+    <w:bookmarkStart w:id="124" w:name="ref-tufekci2017"/>
+    <w:p>
+      <w:pPr>
+        <w:pStyle w:val="Bibliography"/>
+      </w:pPr>
+      <w:r>
+        <w:t xml:space="preserve">Tufekci, Z. (2017)</w:t>
+      </w:r>
+      <w:r>
+        <w:t xml:space="preserve"> </w:t>
+      </w:r>
+      <w:r>
+        <w:t xml:space="preserve">‘We’re building a dystopia just to make people click on ads’</w:t>
+      </w:r>
+      <w:r>
+        <w:t xml:space="preserve">,</w:t>
+      </w:r>
+      <w:r>
+        <w:t xml:space="preserve"> </w:t>
+      </w:r>
+      <w:r>
+        <w:rPr>
+          <w:iCs/>
+          <w:i/>
+        </w:rPr>
+        <w:t xml:space="preserve">TED</w:t>
+      </w:r>
+      <w:r>
+        <w:t xml:space="preserve">. TED. Available at:</w:t>
+      </w:r>
+      <w:r>
+        <w:t xml:space="preserve"> </w:t>
+      </w:r>
+      <w:hyperlink r:id="rId123">
+        <w:r>
+          <w:rPr>
+            <w:rStyle w:val="Hyperlink"/>
+          </w:rPr>
+          <w:t xml:space="preserve">https://www.ted.com/talks/zeynep_tufekci_we_re_building_a_dystopia_just_to_make_people_click_on_ads</w:t>
+        </w:r>
+      </w:hyperlink>
+      <w:r>
+        <w:t xml:space="preserve">.</w:t>
+      </w:r>
+    </w:p>
+    <w:bookmarkEnd w:id="124"/>
+    <w:bookmarkStart w:id="126" w:name="ref-vlachokyriakos2016"/>
+    <w:p>
+      <w:pPr>
+        <w:pStyle w:val="Bibliography"/>
+      </w:pPr>
+      <w:r>
+        <w:t xml:space="preserve">Vlachokyriakos, V.</w:t>
       </w:r>
       <w:r>
         <w:t xml:space="preserve"> </w:t>
@@ -6512,7 +7880,7 @@
         <w:t xml:space="preserve"> </w:t>
       </w:r>
       <w:r>
-        <w:t xml:space="preserve">(2018)</w:t>
+        <w:t xml:space="preserve">(2016)</w:t>
       </w:r>
       <w:r>
         <w:t xml:space="preserve"> </w:t>
@@ -6521,1362 +7889,82 @@
         <w:t xml:space="preserve">‘</w:t>
       </w:r>
       <w:r>
-        <w:t xml:space="preserve">Understanding the Family Perspective on the Storage, Sharing and Handling of Family Civic Data</w:t>
+        <w:t xml:space="preserve">Digital civics: Citizen empowerment with and through technology</w:t>
       </w:r>
       <w:r>
         <w:t xml:space="preserve">’</w:t>
       </w:r>
       <w:r>
-        <w:t xml:space="preserve">, in</w:t>
-      </w:r>
-      <w:r>
-        <w:t xml:space="preserve"> </w:t>
-      </w:r>
-      <w:r>
-        <w:rPr>
-          <w:iCs/>
-          <w:i/>
-        </w:rPr>
-        <w:t xml:space="preserve">Conference on human factors in computing systems - proceedings</w:t>
-      </w:r>
-      <w:r>
-        <w:t xml:space="preserve">. New York, New York, USA: ACM Press, pp. 1–13. doi:</w:t>
-      </w:r>
-      <w:r>
-        <w:t xml:space="preserve"> </w:t>
-      </w:r>
-      <w:hyperlink r:id="rId77">
-        <w:r>
-          <w:rPr>
-            <w:rStyle w:val="Hyperlink"/>
-          </w:rPr>
-          <w:t xml:space="preserve">10.1145/3173574.3173710</w:t>
+        <w:t xml:space="preserve">,</w:t>
+      </w:r>
+      <w:r>
+        <w:t xml:space="preserve"> </w:t>
+      </w:r>
+      <w:r>
+        <w:rPr>
+          <w:iCs/>
+          <w:i/>
+        </w:rPr>
+        <w:t xml:space="preserve">Conference on Human Factors in Computing Systems - Proceedings</w:t>
+      </w:r>
+      <w:r>
+        <w:t xml:space="preserve">, 07-12-May-, pp. 1096–1099. doi:</w:t>
+      </w:r>
+      <w:r>
+        <w:t xml:space="preserve"> </w:t>
+      </w:r>
+      <w:hyperlink r:id="rId125">
+        <w:r>
+          <w:rPr>
+            <w:rStyle w:val="Hyperlink"/>
+          </w:rPr>
+          <w:t xml:space="preserve">10.1145/2851581.2886436</w:t>
         </w:r>
       </w:hyperlink>
       <w:r>
         <w:t xml:space="preserve">.</w:t>
       </w:r>
     </w:p>
-    <w:bookmarkEnd w:id="78"/>
-    <w:bookmarkStart w:id="79" w:name="ref-bowyer2019"/>
+    <w:bookmarkEnd w:id="126"/>
+    <w:bookmarkStart w:id="128" w:name="ref-zuboff2019"/>
     <w:p>
       <w:pPr>
         <w:pStyle w:val="Bibliography"/>
       </w:pPr>
       <w:r>
-        <w:t xml:space="preserve">Bowyer, A.</w:t>
-      </w:r>
-      <w:r>
-        <w:t xml:space="preserve"> </w:t>
-      </w:r>
-      <w:r>
-        <w:rPr>
-          <w:iCs/>
-          <w:i/>
-        </w:rPr>
-        <w:t xml:space="preserve">et al.</w:t>
-      </w:r>
-      <w:r>
-        <w:t xml:space="preserve"> </w:t>
-      </w:r>
-      <w:r>
-        <w:t xml:space="preserve">(2019)</w:t>
-      </w:r>
-      <w:r>
-        <w:t xml:space="preserve"> </w:t>
-      </w:r>
-      <w:r>
-        <w:t xml:space="preserve">‘</w:t>
-      </w:r>
-      <w:r>
-        <w:t xml:space="preserve">Human-data interaction in the context of care: Co-designing family civic data interfaces and practices</w:t>
-      </w:r>
-      <w:r>
-        <w:t xml:space="preserve">’</w:t>
-      </w:r>
-      <w:r>
-        <w:t xml:space="preserve">, in</w:t>
-      </w:r>
-      <w:r>
-        <w:t xml:space="preserve"> </w:t>
-      </w:r>
-      <w:r>
-        <w:rPr>
-          <w:iCs/>
-          <w:i/>
-        </w:rPr>
-        <w:t xml:space="preserve">Conference on human factors in computing systems - proceedings</w:t>
-      </w:r>
-      <w:r>
-        <w:t xml:space="preserve">. doi:</w:t>
-      </w:r>
-      <w:r>
-        <w:t xml:space="preserve"> </w:t>
-      </w:r>
-      <w:hyperlink r:id="rId35">
-        <w:r>
-          <w:rPr>
-            <w:rStyle w:val="Hyperlink"/>
-          </w:rPr>
-          <w:t xml:space="preserve">10.1145/3290607.3312998</w:t>
+        <w:t xml:space="preserve">Zuboff, S. (2019)</w:t>
+      </w:r>
+      <w:r>
+        <w:t xml:space="preserve"> </w:t>
+      </w:r>
+      <w:r>
+        <w:rPr>
+          <w:iCs/>
+          <w:i/>
+        </w:rPr>
+        <w:t xml:space="preserve">The Age of Surveillance Capitalism: The Fight for a Human Future at the New Frontier of Power</w:t>
+      </w:r>
+      <w:r>
+        <w:t xml:space="preserve">. Profile. Available at:</w:t>
+      </w:r>
+      <w:r>
+        <w:t xml:space="preserve"> </w:t>
+      </w:r>
+      <w:hyperlink r:id="rId127">
+        <w:r>
+          <w:rPr>
+            <w:rStyle w:val="Hyperlink"/>
+          </w:rPr>
+          <w:t xml:space="preserve">https://books.google.co.uk/books?id=W7ZEDgAAQBAJ</w:t>
         </w:r>
       </w:hyperlink>
       <w:r>
         <w:t xml:space="preserve">.</w:t>
       </w:r>
     </w:p>
-    <w:bookmarkEnd w:id="79"/>
-    <w:bookmarkStart w:id="80" w:name="ref-bowyer2020"/>
-    <w:p>
-      <w:pPr>
-        <w:pStyle w:val="Bibliography"/>
-      </w:pPr>
-      <w:r>
-        <w:t xml:space="preserve">Bowyer, A. (2020)</w:t>
-      </w:r>
-      <w:r>
-        <w:t xml:space="preserve"> </w:t>
-      </w:r>
-      <w:r>
-        <w:t xml:space="preserve">‘Personal data use: A human-centric perspective’</w:t>
-      </w:r>
-      <w:r>
-        <w:t xml:space="preserve">. Available at:</w:t>
-      </w:r>
-      <w:r>
-        <w:t xml:space="preserve"> </w:t>
-      </w:r>
-      <w:hyperlink r:id="rId47">
-        <w:r>
-          <w:rPr>
-            <w:rStyle w:val="Hyperlink"/>
-          </w:rPr>
-          <w:t xml:space="preserve">https://eprints.ncl.ac.uk/273834</w:t>
-        </w:r>
-      </w:hyperlink>
-      <w:r>
-        <w:t xml:space="preserve">.</w:t>
-      </w:r>
-    </w:p>
-    <w:bookmarkEnd w:id="80"/>
-    <w:bookmarkStart w:id="82" w:name="ref-bowyer2021twopurposes"/>
-    <w:p>
-      <w:pPr>
-        <w:pStyle w:val="Bibliography"/>
-      </w:pPr>
-      <w:r>
-        <w:t xml:space="preserve">Bowyer, A. (2021a)</w:t>
-      </w:r>
-      <w:r>
-        <w:t xml:space="preserve"> </w:t>
-      </w:r>
-      <w:r>
-        <w:t xml:space="preserve">‘</w:t>
-      </w:r>
-      <w:r>
-        <w:t xml:space="preserve">Human-Data Interaction has two purposes: Personal Data Control and Life Information Exploration</w:t>
-      </w:r>
-      <w:r>
-        <w:t xml:space="preserve">’</w:t>
-      </w:r>
-      <w:r>
-        <w:t xml:space="preserve">. Available at:</w:t>
-      </w:r>
-      <w:r>
-        <w:t xml:space="preserve"> </w:t>
-      </w:r>
-      <w:hyperlink r:id="rId81">
-        <w:r>
-          <w:rPr>
-            <w:rStyle w:val="Hyperlink"/>
-          </w:rPr>
-          <w:t xml:space="preserve">https://eprints.ncl.ac.uk/273832#.</w:t>
-        </w:r>
-      </w:hyperlink>
-    </w:p>
-    <w:bookmarkEnd w:id="82"/>
-    <w:bookmarkStart w:id="83" w:name="ref-bowyer20213MT"/>
-    <w:p>
-      <w:pPr>
-        <w:pStyle w:val="Bibliography"/>
-      </w:pPr>
-      <w:r>
-        <w:t xml:space="preserve">Bowyer, A. (2021b)</w:t>
-      </w:r>
-      <w:r>
-        <w:t xml:space="preserve"> </w:t>
-      </w:r>
-      <w:r>
-        <w:t xml:space="preserve">‘My thesis in 3 minutes: Understanding and designing human data relations’</w:t>
-      </w:r>
-      <w:r>
-        <w:t xml:space="preserve">. Available at:</w:t>
-      </w:r>
-      <w:r>
-        <w:t xml:space="preserve"> </w:t>
-      </w:r>
-      <w:hyperlink r:id="rId48">
-        <w:r>
-          <w:rPr>
-            <w:rStyle w:val="Hyperlink"/>
-          </w:rPr>
-          <w:t xml:space="preserve">https://www.youtube.com/watch?v=YFHXc_TfM5c</w:t>
-        </w:r>
-      </w:hyperlink>
-      <w:r>
-        <w:t xml:space="preserve">.</w:t>
-      </w:r>
-    </w:p>
-    <w:bookmarkEnd w:id="83"/>
-    <w:bookmarkStart w:id="84" w:name="ref-bowyer2022hestia"/>
-    <w:p>
-      <w:pPr>
-        <w:pStyle w:val="Bibliography"/>
-      </w:pPr>
-      <w:r>
-        <w:t xml:space="preserve">Bowyer, A., Pidoux, J.,</w:t>
-      </w:r>
-      <w:r>
-        <w:t xml:space="preserve"> </w:t>
-      </w:r>
-      <w:r>
-        <w:rPr>
-          <w:iCs/>
-          <w:i/>
-        </w:rPr>
-        <w:t xml:space="preserve">et al.</w:t>
-      </w:r>
-      <w:r>
-        <w:t xml:space="preserve"> </w:t>
-      </w:r>
-      <w:r>
-        <w:t xml:space="preserve">(2022)</w:t>
-      </w:r>
-      <w:r>
-        <w:t xml:space="preserve"> </w:t>
-      </w:r>
-      <w:r>
-        <w:rPr>
-          <w:iCs/>
-          <w:i/>
-        </w:rPr>
-        <w:t xml:space="preserve">Digipower technical reports: Auditing the data economy through personal data access</w:t>
-      </w:r>
-      <w:r>
-        <w:t xml:space="preserve">. doi:</w:t>
-      </w:r>
-      <w:r>
-        <w:t xml:space="preserve"> </w:t>
-      </w:r>
-      <w:hyperlink r:id="rId55">
-        <w:r>
-          <w:rPr>
-            <w:rStyle w:val="Hyperlink"/>
-          </w:rPr>
-          <w:t xml:space="preserve">10.5281/zenodo.6554177</w:t>
-        </w:r>
-      </w:hyperlink>
-      <w:r>
-        <w:t xml:space="preserve">.</w:t>
-      </w:r>
-    </w:p>
-    <w:bookmarkEnd w:id="84"/>
-    <w:bookmarkStart w:id="85" w:name="ref-bowyer2022gdpr"/>
-    <w:p>
-      <w:pPr>
-        <w:pStyle w:val="Bibliography"/>
-      </w:pPr>
-      <w:r>
-        <w:t xml:space="preserve">Bowyer, A., Holt, J.,</w:t>
-      </w:r>
-      <w:r>
-        <w:t xml:space="preserve"> </w:t>
-      </w:r>
-      <w:r>
-        <w:rPr>
-          <w:iCs/>
-          <w:i/>
-        </w:rPr>
-        <w:t xml:space="preserve">et al.</w:t>
-      </w:r>
-      <w:r>
-        <w:t xml:space="preserve"> </w:t>
-      </w:r>
-      <w:r>
-        <w:t xml:space="preserve">(2022)</w:t>
-      </w:r>
-      <w:r>
-        <w:t xml:space="preserve"> </w:t>
-      </w:r>
-      <w:r>
-        <w:t xml:space="preserve">‘Human-GDPR interaction : Practical experiences of accessing personal data’</w:t>
-      </w:r>
-      <w:r>
-        <w:t xml:space="preserve">,</w:t>
-      </w:r>
-      <w:r>
-        <w:t xml:space="preserve"> </w:t>
-      </w:r>
-      <w:r>
-        <w:rPr>
-          <w:iCs/>
-          <w:i/>
-        </w:rPr>
-        <w:t xml:space="preserve">CHI ’22</w:t>
-      </w:r>
-      <w:r>
-        <w:t xml:space="preserve">.</w:t>
-      </w:r>
-    </w:p>
-    <w:bookmarkEnd w:id="85"/>
-    <w:bookmarkStart w:id="86" w:name="ref-bowyer2019silvervideo"/>
-    <w:p>
-      <w:pPr>
-        <w:pStyle w:val="Bibliography"/>
-      </w:pPr>
-      <w:r>
-        <w:t xml:space="preserve">Bowyer, A. and Wheater, S. (no date)</w:t>
-      </w:r>
-      <w:r>
-        <w:t xml:space="preserve"> </w:t>
-      </w:r>
-      <w:r>
-        <w:t xml:space="preserve">‘SILVER family health data interface: Demo screencasts / showcase’</w:t>
-      </w:r>
-      <w:r>
-        <w:t xml:space="preserve">. Available at:</w:t>
-      </w:r>
-      <w:r>
-        <w:t xml:space="preserve"> </w:t>
-      </w:r>
-      <w:hyperlink r:id="rId52">
-        <w:r>
-          <w:rPr>
-            <w:rStyle w:val="Hyperlink"/>
-          </w:rPr>
-          <w:t xml:space="preserve">https://eprints.ncl.ac.uk/273839</w:t>
-        </w:r>
-      </w:hyperlink>
-      <w:r>
-        <w:t xml:space="preserve">.</w:t>
-      </w:r>
-    </w:p>
-    <w:bookmarkEnd w:id="86"/>
-    <w:bookmarkStart w:id="88" w:name="ref-brandt2004"/>
-    <w:p>
-      <w:pPr>
-        <w:pStyle w:val="Bibliography"/>
-      </w:pPr>
-      <w:r>
-        <w:t xml:space="preserve">Brandt, E. and Messeter, J. (2004)</w:t>
-      </w:r>
-      <w:r>
-        <w:t xml:space="preserve"> </w:t>
-      </w:r>
-      <w:r>
-        <w:t xml:space="preserve">‘</w:t>
-      </w:r>
-      <w:r>
-        <w:t xml:space="preserve">Facilitating collaboration through design games</w:t>
-      </w:r>
-      <w:r>
-        <w:t xml:space="preserve">’</w:t>
-      </w:r>
-      <w:r>
-        <w:t xml:space="preserve">, in</w:t>
-      </w:r>
-      <w:r>
-        <w:t xml:space="preserve"> </w:t>
-      </w:r>
-      <w:r>
-        <w:rPr>
-          <w:iCs/>
-          <w:i/>
-        </w:rPr>
-        <w:t xml:space="preserve">Proceedings of the eighth conference on participatory design artful integration: Interweaving media, materials and practices - PDC 04</w:t>
-      </w:r>
-      <w:r>
-        <w:t xml:space="preserve">. New York, New York, USA: ACM Press, p. 121. doi:</w:t>
-      </w:r>
-      <w:r>
-        <w:t xml:space="preserve"> </w:t>
-      </w:r>
-      <w:hyperlink r:id="rId87">
-        <w:r>
-          <w:rPr>
-            <w:rStyle w:val="Hyperlink"/>
-          </w:rPr>
-          <w:t xml:space="preserve">10.1145/1011870.1011885</w:t>
-        </w:r>
-      </w:hyperlink>
-      <w:r>
-        <w:t xml:space="preserve">.</w:t>
-      </w:r>
-    </w:p>
-    <w:bookmarkEnd w:id="88"/>
-    <w:bookmarkStart w:id="90" w:name="ref-chan2019"/>
-    <w:p>
-      <w:pPr>
-        <w:pStyle w:val="Bibliography"/>
-      </w:pPr>
-      <w:r>
-        <w:t xml:space="preserve">Chan, R. (2019)</w:t>
-      </w:r>
-      <w:r>
-        <w:t xml:space="preserve"> </w:t>
-      </w:r>
-      <w:r>
-        <w:t xml:space="preserve">‘The cambridge analytica whistleblower explains how the firm used facebook data to sway elections’</w:t>
-      </w:r>
-      <w:r>
-        <w:t xml:space="preserve">,</w:t>
-      </w:r>
-      <w:r>
-        <w:t xml:space="preserve"> </w:t>
-      </w:r>
-      <w:r>
-        <w:rPr>
-          <w:iCs/>
-          <w:i/>
-        </w:rPr>
-        <w:t xml:space="preserve">Business Insider</w:t>
-      </w:r>
-      <w:r>
-        <w:t xml:space="preserve">. Available at:</w:t>
-      </w:r>
-      <w:r>
-        <w:t xml:space="preserve"> </w:t>
-      </w:r>
-      <w:hyperlink r:id="rId89">
-        <w:r>
-          <w:rPr>
-            <w:rStyle w:val="Hyperlink"/>
-          </w:rPr>
-          <w:t xml:space="preserve">https://www.businessinsider.com/cambridge-analytica-whistleblower-christopher-wylie-facebook-data-2019-10?r=US&amp;IR=T</w:t>
-        </w:r>
-      </w:hyperlink>
-      <w:r>
-        <w:t xml:space="preserve">.</w:t>
-      </w:r>
-    </w:p>
-    <w:bookmarkEnd w:id="90"/>
-    <w:bookmarkStart w:id="91" w:name="ref-ConnectedHealthCities2021impact"/>
-    <w:p>
-      <w:pPr>
-        <w:pStyle w:val="Bibliography"/>
-      </w:pPr>
-      <w:r>
-        <w:t xml:space="preserve">Connected Health Cities (no date)</w:t>
-      </w:r>
-      <w:r>
-        <w:t xml:space="preserve"> </w:t>
-      </w:r>
-      <w:r>
-        <w:rPr>
-          <w:iCs/>
-          <w:i/>
-        </w:rPr>
-        <w:t xml:space="preserve">Connected health cities impact report: 2016 - 2020</w:t>
-      </w:r>
-      <w:r>
-        <w:t xml:space="preserve">. Available at:</w:t>
-      </w:r>
-      <w:r>
-        <w:t xml:space="preserve"> </w:t>
-      </w:r>
-      <w:hyperlink r:id="rId51">
-        <w:r>
-          <w:rPr>
-            <w:rStyle w:val="Hyperlink"/>
-          </w:rPr>
-          <w:t xml:space="preserve">https://web.archive.org/web/20211225192408/https://www.chc-impact-report.co.uk/</w:t>
-        </w:r>
-      </w:hyperlink>
-      <w:r>
-        <w:t xml:space="preserve"> </w:t>
-      </w:r>
-      <w:r>
-        <w:t xml:space="preserve">(Accessed: 25 December 2021).</w:t>
-      </w:r>
-    </w:p>
-    <w:bookmarkEnd w:id="91"/>
-    <w:bookmarkStart w:id="93" w:name="ref-fu2020"/>
-    <w:p>
-      <w:pPr>
-        <w:pStyle w:val="Bibliography"/>
-      </w:pPr>
-      <w:r>
-        <w:t xml:space="preserve">Fu, S.</w:t>
-      </w:r>
-      <w:r>
-        <w:t xml:space="preserve"> </w:t>
-      </w:r>
-      <w:r>
-        <w:rPr>
-          <w:iCs/>
-          <w:i/>
-        </w:rPr>
-        <w:t xml:space="preserve">et al.</w:t>
-      </w:r>
-      <w:r>
-        <w:t xml:space="preserve"> </w:t>
-      </w:r>
-      <w:r>
-        <w:t xml:space="preserve">(2020)</w:t>
-      </w:r>
-      <w:r>
-        <w:t xml:space="preserve"> </w:t>
-      </w:r>
-      <w:r>
-        <w:t xml:space="preserve">‘</w:t>
-      </w:r>
-      <w:r>
-        <w:t xml:space="preserve">Social media overload, exhaustion, and use discontinuance: Examining the effects of information overload, system feature overload, and social overload</w:t>
-      </w:r>
-      <w:r>
-        <w:t xml:space="preserve">’</w:t>
-      </w:r>
-      <w:r>
-        <w:t xml:space="preserve">,</w:t>
-      </w:r>
-      <w:r>
-        <w:t xml:space="preserve"> </w:t>
-      </w:r>
-      <w:r>
-        <w:rPr>
-          <w:iCs/>
-          <w:i/>
-        </w:rPr>
-        <w:t xml:space="preserve">Information Processing and Management</w:t>
-      </w:r>
-      <w:r>
-        <w:t xml:space="preserve">, 57(6). doi:</w:t>
-      </w:r>
-      <w:r>
-        <w:t xml:space="preserve"> </w:t>
-      </w:r>
-      <w:hyperlink r:id="rId92">
-        <w:r>
-          <w:rPr>
-            <w:rStyle w:val="Hyperlink"/>
-          </w:rPr>
-          <w:t xml:space="preserve">10.1016/j.ipm.2020.102307</w:t>
-        </w:r>
-      </w:hyperlink>
-      <w:r>
-        <w:t xml:space="preserve">.</w:t>
-      </w:r>
-    </w:p>
-    <w:bookmarkEnd w:id="93"/>
-    <w:bookmarkStart w:id="94" w:name="ref-goffe2021"/>
-    <w:p>
-      <w:pPr>
-        <w:pStyle w:val="Bibliography"/>
-      </w:pPr>
-      <w:r>
-        <w:t xml:space="preserve">Goffe, L.</w:t>
-      </w:r>
-      <w:r>
-        <w:t xml:space="preserve"> </w:t>
-      </w:r>
-      <w:r>
-        <w:rPr>
-          <w:iCs/>
-          <w:i/>
-        </w:rPr>
-        <w:t xml:space="preserve">et al.</w:t>
-      </w:r>
-      <w:r>
-        <w:t xml:space="preserve"> </w:t>
-      </w:r>
-      <w:r>
-        <w:t xml:space="preserve">(2021)</w:t>
-      </w:r>
-      <w:r>
-        <w:t xml:space="preserve"> </w:t>
-      </w:r>
-      <w:r>
-        <w:t xml:space="preserve">‘Appetite for disruption: Designing human-centred augmentations to an online food ordering platform’</w:t>
-      </w:r>
-      <w:r>
-        <w:t xml:space="preserve">, in</w:t>
-      </w:r>
-      <w:r>
-        <w:t xml:space="preserve"> </w:t>
-      </w:r>
-      <w:r>
-        <w:rPr>
-          <w:iCs/>
-          <w:i/>
-        </w:rPr>
-        <w:t xml:space="preserve">34th british HCI conference</w:t>
-      </w:r>
-      <w:r>
-        <w:t xml:space="preserve">, pp. 155–167.</w:t>
-      </w:r>
-    </w:p>
-    <w:bookmarkEnd w:id="94"/>
-    <w:bookmarkStart w:id="95" w:name="ref-goffe2022"/>
-    <w:p>
-      <w:pPr>
-        <w:pStyle w:val="Bibliography"/>
-      </w:pPr>
-      <w:r>
-        <w:t xml:space="preserve">Goffe, L.</w:t>
-      </w:r>
-      <w:r>
-        <w:t xml:space="preserve"> </w:t>
-      </w:r>
-      <w:r>
-        <w:rPr>
-          <w:iCs/>
-          <w:i/>
-        </w:rPr>
-        <w:t xml:space="preserve">et al.</w:t>
-      </w:r>
-      <w:r>
-        <w:t xml:space="preserve"> </w:t>
-      </w:r>
-      <w:r>
-        <w:t xml:space="preserve">(2022)</w:t>
-      </w:r>
-      <w:r>
-        <w:t xml:space="preserve"> </w:t>
-      </w:r>
-      <w:r>
-        <w:t xml:space="preserve">‘Web augmentation for well-being: The human-centred design of a takeaway food ordering digital platform’</w:t>
-      </w:r>
-      <w:r>
-        <w:t xml:space="preserve">,</w:t>
-      </w:r>
-      <w:r>
-        <w:t xml:space="preserve"> </w:t>
-      </w:r>
-      <w:r>
-        <w:rPr>
-          <w:iCs/>
-          <w:i/>
-        </w:rPr>
-        <w:t xml:space="preserve">Interacting with Computers</w:t>
-      </w:r>
-      <w:r>
-        <w:t xml:space="preserve">.</w:t>
-      </w:r>
-    </w:p>
-    <w:bookmarkEnd w:id="95"/>
-    <w:bookmarkStart w:id="96" w:name="ref-hall2018"/>
-    <w:p>
-      <w:pPr>
-        <w:pStyle w:val="Bibliography"/>
-      </w:pPr>
-      <w:r>
-        <w:t xml:space="preserve">Hall, W., Tinati, R. and Jennings, W. (2018)</w:t>
-      </w:r>
-      <w:r>
-        <w:t xml:space="preserve"> </w:t>
-      </w:r>
-      <w:r>
-        <w:t xml:space="preserve">‘From brexit to trump: Social media’s role in democracy’</w:t>
-      </w:r>
-      <w:r>
-        <w:t xml:space="preserve">,</w:t>
-      </w:r>
-      <w:r>
-        <w:t xml:space="preserve"> </w:t>
-      </w:r>
-      <w:r>
-        <w:rPr>
-          <w:iCs/>
-          <w:i/>
-        </w:rPr>
-        <w:t xml:space="preserve">Computer</w:t>
-      </w:r>
-      <w:r>
-        <w:t xml:space="preserve">. IEEE, 51(1), pp. 18–27.</w:t>
-      </w:r>
-    </w:p>
-    <w:bookmarkEnd w:id="96"/>
-    <w:bookmarkStart w:id="98" w:name="ref-härkönen2022report"/>
-    <w:p>
-      <w:pPr>
-        <w:pStyle w:val="Bibliography"/>
-      </w:pPr>
-      <w:r>
-        <w:t xml:space="preserve">Härkönen, T.</w:t>
-      </w:r>
-      <w:r>
-        <w:t xml:space="preserve"> </w:t>
-      </w:r>
-      <w:r>
-        <w:rPr>
-          <w:iCs/>
-          <w:i/>
-        </w:rPr>
-        <w:t xml:space="preserve">et al.</w:t>
-      </w:r>
-      <w:r>
-        <w:t xml:space="preserve"> </w:t>
-      </w:r>
-      <w:r>
-        <w:t xml:space="preserve">(2022)</w:t>
-      </w:r>
-      <w:r>
-        <w:t xml:space="preserve"> </w:t>
-      </w:r>
-      <w:r>
-        <w:rPr>
-          <w:iCs/>
-          <w:i/>
-        </w:rPr>
-        <w:t xml:space="preserve">Tracking digipower: How data can be used for influencing decision-makers and steering the world</w:t>
-      </w:r>
-      <w:r>
-        <w:t xml:space="preserve">. Sitra. Available at:</w:t>
-      </w:r>
-      <w:r>
-        <w:t xml:space="preserve"> </w:t>
-      </w:r>
-      <w:hyperlink r:id="rId97">
-        <w:r>
-          <w:rPr>
-            <w:rStyle w:val="Hyperlink"/>
-          </w:rPr>
-          <w:t xml:space="preserve">https://www.sitra.fi/en/publications/tracking-digipower/</w:t>
-        </w:r>
-      </w:hyperlink>
-      <w:r>
-        <w:t xml:space="preserve">.</w:t>
-      </w:r>
-    </w:p>
-    <w:bookmarkEnd w:id="98"/>
-    <w:bookmarkStart w:id="100" w:name="ref-härkönen2022project"/>
-    <w:p>
-      <w:pPr>
-        <w:pStyle w:val="Bibliography"/>
-      </w:pPr>
-      <w:r>
-        <w:t xml:space="preserve">Härkönen, T. and Vänskä, R. (2021). Sitra. Available at:</w:t>
-      </w:r>
-      <w:r>
-        <w:t xml:space="preserve"> </w:t>
-      </w:r>
-      <w:hyperlink r:id="rId99">
-        <w:r>
-          <w:rPr>
-            <w:rStyle w:val="Hyperlink"/>
-          </w:rPr>
-          <w:t xml:space="preserve">https://www.sitra.fi/en/projects/digipower-investigation/#what-is-it-about</w:t>
-        </w:r>
-      </w:hyperlink>
-      <w:r>
-        <w:t xml:space="preserve">.</w:t>
-      </w:r>
-    </w:p>
-    <w:bookmarkEnd w:id="100"/>
-    <w:bookmarkStart w:id="102" w:name="ref-wef2014context"/>
-    <w:p>
-      <w:pPr>
-        <w:pStyle w:val="Bibliography"/>
-      </w:pPr>
-      <w:r>
-        <w:t xml:space="preserve">Hoffman, W. (2014)</w:t>
-      </w:r>
-      <w:r>
-        <w:t xml:space="preserve"> </w:t>
-      </w:r>
-      <w:r>
-        <w:rPr>
-          <w:iCs/>
-          <w:i/>
-        </w:rPr>
-        <w:t xml:space="preserve">Rethinking personal data: Trust and context in user-centred data ecosystems</w:t>
-      </w:r>
-      <w:r>
-        <w:t xml:space="preserve">. May. World Economic Forum, p. 35. Available at:</w:t>
-      </w:r>
-      <w:r>
-        <w:t xml:space="preserve"> </w:t>
-      </w:r>
-      <w:hyperlink r:id="rId101">
-        <w:r>
-          <w:rPr>
-            <w:rStyle w:val="Hyperlink"/>
-          </w:rPr>
-          <w:t xml:space="preserve">http://www3.weforum.org/docs/WEF_RethinkingPersonalData_TrustandContext_Report_2014.pdf</w:t>
-        </w:r>
-      </w:hyperlink>
-      <w:r>
-        <w:t xml:space="preserve">.</w:t>
-      </w:r>
-    </w:p>
-    <w:bookmarkEnd w:id="102"/>
-    <w:bookmarkStart w:id="104" w:name="ref-lemley2021"/>
-    <w:p>
-      <w:pPr>
-        <w:pStyle w:val="Bibliography"/>
-      </w:pPr>
-      <w:r>
-        <w:t xml:space="preserve">Lemley, M. A. (2021)</w:t>
-      </w:r>
-      <w:r>
-        <w:t xml:space="preserve"> </w:t>
-      </w:r>
-      <w:r>
-        <w:t xml:space="preserve">‘The splinternet’</w:t>
-      </w:r>
-      <w:r>
-        <w:t xml:space="preserve">,</w:t>
-      </w:r>
-      <w:r>
-        <w:t xml:space="preserve"> </w:t>
-      </w:r>
-      <w:r>
-        <w:rPr>
-          <w:iCs/>
-          <w:i/>
-        </w:rPr>
-        <w:t xml:space="preserve">Duke Law Journal</w:t>
-      </w:r>
-      <w:r>
-        <w:t xml:space="preserve">, pp. 1397–1428. Available at:</w:t>
-      </w:r>
-      <w:r>
-        <w:t xml:space="preserve"> </w:t>
-      </w:r>
-      <w:hyperlink r:id="rId103">
-        <w:r>
-          <w:rPr>
-            <w:rStyle w:val="Hyperlink"/>
-          </w:rPr>
-          <w:t xml:space="preserve">https://perma.cc/92LZ-B8DN].</w:t>
-        </w:r>
-      </w:hyperlink>
-    </w:p>
-    <w:bookmarkEnd w:id="104"/>
-    <w:bookmarkStart w:id="106" w:name="ref-luger2013"/>
-    <w:p>
-      <w:pPr>
-        <w:pStyle w:val="Bibliography"/>
-      </w:pPr>
-      <w:r>
-        <w:t xml:space="preserve">Luger, E. and Rodden, T. (2013)</w:t>
-      </w:r>
-      <w:r>
-        <w:t xml:space="preserve"> </w:t>
-      </w:r>
-      <w:r>
-        <w:t xml:space="preserve">‘</w:t>
-      </w:r>
-      <w:r>
-        <w:t xml:space="preserve">An informed view on consent for ubicomp</w:t>
-      </w:r>
-      <w:r>
-        <w:t xml:space="preserve">’</w:t>
-      </w:r>
-      <w:r>
-        <w:t xml:space="preserve">, in</w:t>
-      </w:r>
-      <w:r>
-        <w:t xml:space="preserve"> </w:t>
-      </w:r>
-      <w:r>
-        <w:rPr>
-          <w:iCs/>
-          <w:i/>
-        </w:rPr>
-        <w:t xml:space="preserve">UbiComp 2013 - proceedings of the 2013 ACM international joint conference on pervasive and ubiquitous computing</w:t>
-      </w:r>
-      <w:r>
-        <w:t xml:space="preserve">. New York, New York, USA: ACM Press, pp. 529–538. doi:</w:t>
-      </w:r>
-      <w:r>
-        <w:t xml:space="preserve"> </w:t>
-      </w:r>
-      <w:hyperlink r:id="rId105">
-        <w:r>
-          <w:rPr>
-            <w:rStyle w:val="Hyperlink"/>
-          </w:rPr>
-          <w:t xml:space="preserve">10.1145/2493432.2493446</w:t>
-        </w:r>
-      </w:hyperlink>
-      <w:r>
-        <w:t xml:space="preserve">.</w:t>
-      </w:r>
-    </w:p>
-    <w:bookmarkEnd w:id="106"/>
-    <w:bookmarkStart w:id="108" w:name="ref-mortier2014"/>
-    <w:p>
-      <w:pPr>
-        <w:pStyle w:val="Bibliography"/>
-      </w:pPr>
-      <w:r>
-        <w:t xml:space="preserve">Mortier, R.</w:t>
-      </w:r>
-      <w:r>
-        <w:t xml:space="preserve"> </w:t>
-      </w:r>
-      <w:r>
-        <w:rPr>
-          <w:iCs/>
-          <w:i/>
-        </w:rPr>
-        <w:t xml:space="preserve">et al.</w:t>
-      </w:r>
-      <w:r>
-        <w:t xml:space="preserve"> </w:t>
-      </w:r>
-      <w:r>
-        <w:t xml:space="preserve">(2014)</w:t>
-      </w:r>
-      <w:r>
-        <w:t xml:space="preserve"> </w:t>
-      </w:r>
-      <w:r>
-        <w:t xml:space="preserve">‘</w:t>
-      </w:r>
-      <w:r>
-        <w:t xml:space="preserve">Human-data interaction: The human face of the data-driven society</w:t>
-      </w:r>
-      <w:r>
-        <w:t xml:space="preserve">’</w:t>
-      </w:r>
-      <w:r>
-        <w:t xml:space="preserve">,</w:t>
-      </w:r>
-      <w:r>
-        <w:t xml:space="preserve"> </w:t>
-      </w:r>
-      <w:r>
-        <w:rPr>
-          <w:iCs/>
-          <w:i/>
-        </w:rPr>
-        <w:t xml:space="preserve">Available at SSRN 2508051</w:t>
-      </w:r>
-      <w:r>
-        <w:t xml:space="preserve">. doi:</w:t>
-      </w:r>
-      <w:r>
-        <w:t xml:space="preserve"> </w:t>
-      </w:r>
-      <w:hyperlink r:id="rId107">
-        <w:r>
-          <w:rPr>
-            <w:rStyle w:val="Hyperlink"/>
-          </w:rPr>
-          <w:t xml:space="preserve">10.2139/ssrn.2508051</w:t>
-        </w:r>
-      </w:hyperlink>
-      <w:r>
-        <w:t xml:space="preserve">.</w:t>
-      </w:r>
-    </w:p>
-    <w:bookmarkEnd w:id="108"/>
-    <w:bookmarkStart w:id="110" w:name="ref-digitalCivicsCDT2018"/>
-    <w:p>
-      <w:pPr>
-        <w:pStyle w:val="Bibliography"/>
-      </w:pPr>
-      <w:r>
-        <w:t xml:space="preserve">Open Lab (2014)</w:t>
-      </w:r>
-      <w:r>
-        <w:t xml:space="preserve"> </w:t>
-      </w:r>
-      <w:r>
-        <w:t xml:space="preserve">‘Centre for doctoral training in digital civics: About the CDT’</w:t>
-      </w:r>
-      <w:r>
-        <w:t xml:space="preserve">. Newcastle University. Available at:</w:t>
-      </w:r>
-      <w:r>
-        <w:t xml:space="preserve"> </w:t>
-      </w:r>
-      <w:hyperlink r:id="rId109">
-        <w:r>
-          <w:rPr>
-            <w:rStyle w:val="Hyperlink"/>
-          </w:rPr>
-          <w:t xml:space="preserve">https://web.archive.org/web/20180727024332/https://digitalcivics.io/apply/</w:t>
-        </w:r>
-      </w:hyperlink>
-      <w:r>
-        <w:t xml:space="preserve"> </w:t>
-      </w:r>
-      <w:r>
-        <w:t xml:space="preserve">(Accessed: 6 July 2022).</w:t>
-      </w:r>
-    </w:p>
-    <w:bookmarkEnd w:id="110"/>
-    <w:bookmarkStart w:id="111" w:name="ref-pidoux2022"/>
-    <w:p>
-      <w:pPr>
-        <w:pStyle w:val="Bibliography"/>
-      </w:pPr>
-      <w:r>
-        <w:t xml:space="preserve">Pidoux, J.</w:t>
-      </w:r>
-      <w:r>
-        <w:t xml:space="preserve"> </w:t>
-      </w:r>
-      <w:r>
-        <w:rPr>
-          <w:iCs/>
-          <w:i/>
-        </w:rPr>
-        <w:t xml:space="preserve">et al.</w:t>
-      </w:r>
-      <w:r>
-        <w:t xml:space="preserve"> </w:t>
-      </w:r>
-      <w:r>
-        <w:t xml:space="preserve">(2022)</w:t>
-      </w:r>
-      <w:r>
-        <w:t xml:space="preserve"> </w:t>
-      </w:r>
-      <w:r>
-        <w:rPr>
-          <w:iCs/>
-          <w:i/>
-        </w:rPr>
-        <w:t xml:space="preserve">Digipower technical reports: Understanding influence and power in the data economy</w:t>
-      </w:r>
-      <w:r>
-        <w:t xml:space="preserve">. doi:</w:t>
-      </w:r>
-      <w:r>
-        <w:t xml:space="preserve"> </w:t>
-      </w:r>
-      <w:hyperlink r:id="rId56">
-        <w:r>
-          <w:rPr>
-            <w:rStyle w:val="Hyperlink"/>
-          </w:rPr>
-          <w:t xml:space="preserve">10.5281/zenodo.6554155</w:t>
-        </w:r>
-      </w:hyperlink>
-      <w:r>
-        <w:t xml:space="preserve">.</w:t>
-      </w:r>
-    </w:p>
-    <w:bookmarkEnd w:id="111"/>
-    <w:bookmarkStart w:id="113" w:name="ref-star1989"/>
-    <w:p>
-      <w:pPr>
-        <w:pStyle w:val="Bibliography"/>
-      </w:pPr>
-      <w:r>
-        <w:t xml:space="preserve">Star, S. L. (1989)</w:t>
-      </w:r>
-      <w:r>
-        <w:t xml:space="preserve"> </w:t>
-      </w:r>
-      <w:r>
-        <w:t xml:space="preserve">‘</w:t>
-      </w:r>
-      <w:r>
-        <w:t xml:space="preserve">The Structure of Ill-Structured Solutions: Boundary Objects and Heterogeneous Distributed Problem Solving</w:t>
-      </w:r>
-      <w:r>
-        <w:t xml:space="preserve">’</w:t>
-      </w:r>
-      <w:r>
-        <w:t xml:space="preserve">, in</w:t>
-      </w:r>
-      <w:r>
-        <w:t xml:space="preserve"> </w:t>
-      </w:r>
-      <w:r>
-        <w:rPr>
-          <w:iCs/>
-          <w:i/>
-        </w:rPr>
-        <w:t xml:space="preserve">Distributed artificial intelligence</w:t>
-      </w:r>
-      <w:r>
-        <w:t xml:space="preserve">. Elsevier, pp. 37–54. doi:</w:t>
-      </w:r>
-      <w:r>
-        <w:t xml:space="preserve"> </w:t>
-      </w:r>
-      <w:hyperlink r:id="rId112">
-        <w:r>
-          <w:rPr>
-            <w:rStyle w:val="Hyperlink"/>
-          </w:rPr>
-          <w:t xml:space="preserve">10.1016/b978-1-55860-092-8.50006-x</w:t>
-        </w:r>
-      </w:hyperlink>
-      <w:r>
-        <w:t xml:space="preserve">.</w:t>
-      </w:r>
-    </w:p>
-    <w:bookmarkEnd w:id="113"/>
-    <w:bookmarkStart w:id="114" w:name="ref-thompson2011"/>
-    <w:p>
-      <w:pPr>
-        <w:pStyle w:val="Bibliography"/>
-      </w:pPr>
-      <w:r>
-        <w:t xml:space="preserve">Thompson, R. (2011)</w:t>
-      </w:r>
-      <w:r>
-        <w:t xml:space="preserve"> </w:t>
-      </w:r>
-      <w:r>
-        <w:t xml:space="preserve">‘Radicalization and the use of social media’</w:t>
-      </w:r>
-      <w:r>
-        <w:t xml:space="preserve">,</w:t>
-      </w:r>
-      <w:r>
-        <w:t xml:space="preserve"> </w:t>
-      </w:r>
-      <w:r>
-        <w:rPr>
-          <w:iCs/>
-          <w:i/>
-        </w:rPr>
-        <w:t xml:space="preserve">Journal of strategic security</w:t>
-      </w:r>
-      <w:r>
-        <w:t xml:space="preserve">. JSTOR, 4, pp. 167–190.</w:t>
-      </w:r>
-    </w:p>
-    <w:bookmarkEnd w:id="114"/>
-    <w:bookmarkStart w:id="116" w:name="ref-timely2020"/>
-    <w:p>
-      <w:pPr>
-        <w:pStyle w:val="Bibliography"/>
-      </w:pPr>
-      <w:r>
-        <w:t xml:space="preserve">Timely (2020)</w:t>
-      </w:r>
-      <w:r>
-        <w:t xml:space="preserve"> </w:t>
-      </w:r>
-      <w:r>
-        <w:t xml:space="preserve">‘</w:t>
-      </w:r>
-      <w:r>
-        <w:t xml:space="preserve">The attention economy: what it is, what it’s doing to you</w:t>
-      </w:r>
-      <w:r>
-        <w:t xml:space="preserve">’</w:t>
-      </w:r>
-      <w:r>
-        <w:t xml:space="preserve">. Available at:</w:t>
-      </w:r>
-      <w:r>
-        <w:t xml:space="preserve"> </w:t>
-      </w:r>
-      <w:hyperlink r:id="rId115">
-        <w:r>
-          <w:rPr>
-            <w:rStyle w:val="Hyperlink"/>
-          </w:rPr>
-          <w:t xml:space="preserve">https://memory.ai/timely-blog/the-attention-economy</w:t>
-        </w:r>
-      </w:hyperlink>
-      <w:r>
-        <w:t xml:space="preserve">.</w:t>
-      </w:r>
-    </w:p>
-    <w:bookmarkEnd w:id="116"/>
-    <w:bookmarkStart w:id="118" w:name="ref-toonders2014"/>
-    <w:p>
-      <w:pPr>
-        <w:pStyle w:val="Bibliography"/>
-      </w:pPr>
-      <w:r>
-        <w:t xml:space="preserve">Toonders, J. (2014)</w:t>
-      </w:r>
-      <w:r>
-        <w:t xml:space="preserve"> </w:t>
-      </w:r>
-      <w:r>
-        <w:t xml:space="preserve">‘</w:t>
-      </w:r>
-      <w:r>
-        <w:t xml:space="preserve">Data Is the New Oil of the Digital Economy</w:t>
-      </w:r>
-      <w:r>
-        <w:t xml:space="preserve">’</w:t>
-      </w:r>
-      <w:r>
-        <w:t xml:space="preserve">. Available at:</w:t>
-      </w:r>
-      <w:r>
-        <w:t xml:space="preserve"> </w:t>
-      </w:r>
-      <w:hyperlink r:id="rId117">
-        <w:r>
-          <w:rPr>
-            <w:rStyle w:val="Hyperlink"/>
-          </w:rPr>
-          <w:t xml:space="preserve">https://www.wired.com/insights/2014/07/data-new-oil-digital-economy/</w:t>
-        </w:r>
-      </w:hyperlink>
-      <w:r>
-        <w:t xml:space="preserve">.</w:t>
-      </w:r>
-    </w:p>
-    <w:bookmarkEnd w:id="118"/>
-    <w:bookmarkStart w:id="120" w:name="ref-tufekci2017"/>
-    <w:p>
-      <w:pPr>
-        <w:pStyle w:val="Bibliography"/>
-      </w:pPr>
-      <w:r>
-        <w:t xml:space="preserve">Tufekci, Z. (2017)</w:t>
-      </w:r>
-      <w:r>
-        <w:t xml:space="preserve"> </w:t>
-      </w:r>
-      <w:r>
-        <w:t xml:space="preserve">‘We’re building a dystopia just to make people click on ads’</w:t>
-      </w:r>
-      <w:r>
-        <w:t xml:space="preserve">,</w:t>
-      </w:r>
-      <w:r>
-        <w:t xml:space="preserve"> </w:t>
-      </w:r>
-      <w:r>
-        <w:rPr>
-          <w:iCs/>
-          <w:i/>
-        </w:rPr>
-        <w:t xml:space="preserve">TED</w:t>
-      </w:r>
-      <w:r>
-        <w:t xml:space="preserve">. TED. Available at:</w:t>
-      </w:r>
-      <w:r>
-        <w:t xml:space="preserve"> </w:t>
-      </w:r>
-      <w:hyperlink r:id="rId119">
-        <w:r>
-          <w:rPr>
-            <w:rStyle w:val="Hyperlink"/>
-          </w:rPr>
-          <w:t xml:space="preserve">https://www.ted.com/talks/zeynep_tufekci_we_re_building_a_dystopia_just_to_make_people_click_on_ads</w:t>
-        </w:r>
-      </w:hyperlink>
-      <w:r>
-        <w:t xml:space="preserve">.</w:t>
-      </w:r>
-    </w:p>
-    <w:bookmarkEnd w:id="120"/>
-    <w:bookmarkStart w:id="122" w:name="ref-vlachokyriakos2016"/>
-    <w:p>
-      <w:pPr>
-        <w:pStyle w:val="Bibliography"/>
-      </w:pPr>
-      <w:r>
-        <w:t xml:space="preserve">Vlachokyriakos, V.</w:t>
-      </w:r>
-      <w:r>
-        <w:t xml:space="preserve"> </w:t>
-      </w:r>
-      <w:r>
-        <w:rPr>
-          <w:iCs/>
-          <w:i/>
-        </w:rPr>
-        <w:t xml:space="preserve">et al.</w:t>
-      </w:r>
-      <w:r>
-        <w:t xml:space="preserve"> </w:t>
-      </w:r>
-      <w:r>
-        <w:t xml:space="preserve">(2016)</w:t>
-      </w:r>
-      <w:r>
-        <w:t xml:space="preserve"> </w:t>
-      </w:r>
-      <w:r>
-        <w:t xml:space="preserve">‘</w:t>
-      </w:r>
-      <w:r>
-        <w:t xml:space="preserve">Digital civics: Citizen empowerment with and through technology</w:t>
-      </w:r>
-      <w:r>
-        <w:t xml:space="preserve">’</w:t>
-      </w:r>
-      <w:r>
-        <w:t xml:space="preserve">,</w:t>
-      </w:r>
-      <w:r>
-        <w:t xml:space="preserve"> </w:t>
-      </w:r>
-      <w:r>
-        <w:rPr>
-          <w:iCs/>
-          <w:i/>
-        </w:rPr>
-        <w:t xml:space="preserve">Conference on Human Factors in Computing Systems - Proceedings</w:t>
-      </w:r>
-      <w:r>
-        <w:t xml:space="preserve">, 07-12-May-, pp. 1096–1099. doi:</w:t>
-      </w:r>
-      <w:r>
-        <w:t xml:space="preserve"> </w:t>
-      </w:r>
-      <w:hyperlink r:id="rId121">
-        <w:r>
-          <w:rPr>
-            <w:rStyle w:val="Hyperlink"/>
-          </w:rPr>
-          <w:t xml:space="preserve">10.1145/2851581.2886436</w:t>
-        </w:r>
-      </w:hyperlink>
-      <w:r>
-        <w:t xml:space="preserve">.</w:t>
-      </w:r>
-    </w:p>
-    <w:bookmarkEnd w:id="122"/>
-    <w:bookmarkStart w:id="124" w:name="ref-zuboff2019"/>
-    <w:p>
-      <w:pPr>
-        <w:pStyle w:val="Bibliography"/>
-      </w:pPr>
-      <w:r>
-        <w:t xml:space="preserve">Zuboff, S. (2019)</w:t>
-      </w:r>
-      <w:r>
-        <w:t xml:space="preserve"> </w:t>
-      </w:r>
-      <w:r>
-        <w:rPr>
-          <w:iCs/>
-          <w:i/>
-        </w:rPr>
-        <w:t xml:space="preserve">The Age of Surveillance Capitalism: The Fight for a Human Future at the New Frontier of Power</w:t>
-      </w:r>
-      <w:r>
-        <w:t xml:space="preserve">. Profile. Available at:</w:t>
-      </w:r>
-      <w:r>
-        <w:t xml:space="preserve"> </w:t>
-      </w:r>
-      <w:hyperlink r:id="rId123">
-        <w:r>
-          <w:rPr>
-            <w:rStyle w:val="Hyperlink"/>
-          </w:rPr>
-          <w:t xml:space="preserve">https://books.google.co.uk/books?id=W7ZEDgAAQBAJ</w:t>
-        </w:r>
-      </w:hyperlink>
-      <w:r>
-        <w:t xml:space="preserve">.</w:t>
-      </w:r>
-    </w:p>
-    <w:bookmarkEnd w:id="124"/>
-    <w:bookmarkEnd w:id="125"/>
-    <w:bookmarkEnd w:id="126"/>
+    <w:bookmarkEnd w:id="128"/>
+    <w:bookmarkEnd w:id="129"/>
+    <w:bookmarkEnd w:id="130"/>
     <w:sectPr/>
   </w:body>
 </w:document>

</xml_diff>

<commit_message>
update website. and some small tweaks
</commit_message>
<xml_diff>
--- a/docx/chapter-1.docx
+++ b/docx/chapter-1.docx
@@ -423,89 +423,117 @@
           <w:iCs/>
           <w:i/>
         </w:rPr>
-        <w:t xml:space="preserve">“There is</w:t>
-      </w:r>
-      <w:r>
-        <w:t xml:space="preserve"> </w:t>
-      </w:r>
-      <w:r>
-        <w:t xml:space="preserve">a power imbalance</w:t>
-      </w:r>
-      <w:r>
-        <w:t xml:space="preserve"> </w:t>
+        <w:t xml:space="preserve">“</w:t>
       </w:r>
       <w:r>
         <w:rPr>
           <w:iCs/>
           <w:i/>
         </w:rPr>
-        <w:t xml:space="preserve">in the amount of information about individuals held by industry and governments, and the lack of knowledge and ability of the same individuals to control the use of that information.”</w:t>
-      </w:r>
-      <w:r>
-        <w:t xml:space="preserve">—</w:t>
-      </w:r>
-      <w:r>
-        <w:t xml:space="preserve">Hoffman (</w:t>
-      </w:r>
-      <w:hyperlink w:anchor="ref-wef2014context">
-        <w:r>
-          <w:rPr>
-            <w:rStyle w:val="Hyperlink"/>
-          </w:rPr>
-          <w:t xml:space="preserve">2014</w:t>
-        </w:r>
-      </w:hyperlink>
-      <w:r>
-        <w:t xml:space="preserve">)</w:t>
-      </w:r>
-    </w:p>
-    <w:p>
-      <w:pPr>
-        <w:pStyle w:val="FirstParagraph"/>
-      </w:pPr>
-      <w:r>
-        <w:t xml:space="preserve">To address this power imbalance, people need to achieve a more effective relationship with their own data. This has been conceptualised as a lack of</w:t>
-      </w:r>
-      <w:r>
-        <w:t xml:space="preserve"> </w:t>
+        <w:t xml:space="preserve">There is</w:t>
       </w:r>
       <w:r>
         <w:rPr>
           <w:iCs/>
           <w:i/>
         </w:rPr>
-        <w:t xml:space="preserve">agency</w:t>
-      </w:r>
-      <w:r>
-        <w:t xml:space="preserve"> </w:t>
-      </w:r>
-      <w:r>
-        <w:t xml:space="preserve">(the ability to act for oneself),</w:t>
-      </w:r>
-      <w:r>
-        <w:t xml:space="preserve"> </w:t>
-      </w:r>
-      <w:r>
-        <w:rPr>
+        <w:t xml:space="preserve"> </w:t>
+      </w:r>
+      <w:r>
+        <w:rPr>
+          <w:bCs/>
+          <w:b/>
           <w:iCs/>
           <w:i/>
         </w:rPr>
-        <w:t xml:space="preserve">negotiability</w:t>
-      </w:r>
-      <w:r>
-        <w:t xml:space="preserve"> </w:t>
-      </w:r>
-      <w:r>
-        <w:t xml:space="preserve">(the ability to exert influence over data use within the system as things change), and</w:t>
-      </w:r>
-      <w:r>
-        <w:t xml:space="preserve"> </w:t>
+        <w:t xml:space="preserve">a power imbalance</w:t>
       </w:r>
       <w:r>
         <w:rPr>
           <w:iCs/>
           <w:i/>
         </w:rPr>
+        <w:t xml:space="preserve"> </w:t>
+      </w:r>
+      <w:r>
+        <w:rPr>
+          <w:iCs/>
+          <w:i/>
+        </w:rPr>
+        <w:t xml:space="preserve">in the amount of information about individuals held by industry and governments, and the lack of knowledge and ability of the same individuals to control the use of that information.</w:t>
+      </w:r>
+      <w:r>
+        <w:rPr>
+          <w:iCs/>
+          <w:i/>
+        </w:rPr>
+        <w:t xml:space="preserve">”</w:t>
+      </w:r>
+      <w:r>
+        <w:t xml:space="preserve">—</w:t>
+      </w:r>
+      <w:r>
+        <w:t xml:space="preserve">Hoffman (</w:t>
+      </w:r>
+      <w:hyperlink w:anchor="ref-wef2014context">
+        <w:r>
+          <w:rPr>
+            <w:rStyle w:val="Hyperlink"/>
+          </w:rPr>
+          <w:t xml:space="preserve">2014</w:t>
+        </w:r>
+      </w:hyperlink>
+      <w:r>
+        <w:t xml:space="preserve">)</w:t>
+      </w:r>
+    </w:p>
+    <w:p>
+      <w:pPr>
+        <w:pStyle w:val="FirstParagraph"/>
+      </w:pPr>
+      <w:r>
+        <w:t xml:space="preserve">To address this power imbalance, people need to achieve a more effective relationship with their own data. This has been conceptualised as a lack of</w:t>
+      </w:r>
+      <w:r>
+        <w:t xml:space="preserve"> </w:t>
+      </w:r>
+      <w:r>
+        <w:rPr>
+          <w:iCs/>
+          <w:i/>
+        </w:rPr>
+        <w:t xml:space="preserve">agency</w:t>
+      </w:r>
+      <w:r>
+        <w:t xml:space="preserve"> </w:t>
+      </w:r>
+      <w:r>
+        <w:t xml:space="preserve">(the ability to act for oneself),</w:t>
+      </w:r>
+      <w:r>
+        <w:t xml:space="preserve"> </w:t>
+      </w:r>
+      <w:r>
+        <w:rPr>
+          <w:iCs/>
+          <w:i/>
+        </w:rPr>
+        <w:t xml:space="preserve">negotiability</w:t>
+      </w:r>
+      <w:r>
+        <w:t xml:space="preserve"> </w:t>
+      </w:r>
+      <w:r>
+        <w:t xml:space="preserve">(the ability to exert influence over data use within the system as things change), and</w:t>
+      </w:r>
+      <w:r>
+        <w:t xml:space="preserve"> </w:t>
+      </w:r>
+      <w:r>
+        <w:rPr>
+          <w:iCs/>
+          <w:i/>
+        </w:rPr>
         <w:t xml:space="preserve">legibility</w:t>
       </w:r>
       <w:r>
@@ -1084,7 +1112,7 @@
         <w:t xml:space="preserve"> </w:t>
       </w:r>
       <w:r>
-        <w:t xml:space="preserve">What is the human experience of personal data, and what do people want from their data?** [</w:t>
+        <w:t xml:space="preserve">What is the human experience of personal data, and what do people want from their data? [</w:t>
       </w:r>
       <w:hyperlink w:anchor="RQ1">
         <w:r>
@@ -1113,7 +1141,7 @@
         <w:t xml:space="preserve"> </w:t>
       </w:r>
       <w:r>
-        <w:t xml:space="preserve">What role does data play in people’s service relationships, and how could relationships involving data be improved?** [</w:t>
+        <w:t xml:space="preserve">What role does data play in people’s service relationships, and how could relationships involving data be improved? [</w:t>
       </w:r>
       <w:hyperlink w:anchor="RQ2">
         <w:r>
@@ -2294,7 +2322,7 @@
         <w:pStyle w:val="Compact"/>
       </w:pPr>
       <w:r>
-        <w:t xml:space="preserve">insufficient machine understanding of human data</w:t>
+        <w:t xml:space="preserve">insufficient machine understanding of human data.</w:t>
       </w:r>
     </w:p>
     <w:p>
@@ -2990,7 +3018,7 @@
         </w:r>
       </w:hyperlink>
       <w:r>
-        <w:t xml:space="preserve">] - was perceived to be beneficial. The benefits (and challenges) of such an approach are explored thoroughly in [</w:t>
+        <w:t xml:space="preserve">] - was perceived to be beneficial. The expected benefits (and challenges) of such an approach are explored in [</w:t>
       </w:r>
       <w:hyperlink w:anchor="X8a50e98458a9c28886ed15ffb2cc666b2d3d49b">
         <w:r>
@@ -3463,7 +3491,7 @@
         <w:pStyle w:val="Compact"/>
       </w:pPr>
       <w:r>
-        <w:t xml:space="preserve">Policymakers and DPOs should do better at enforcing GDPR rights, and regulate to improve response quality and legislate to mandate data holders to support data subjects in understanding data.</w:t>
+        <w:t xml:space="preserve">Policymakers and DPOs should do better at enforcing GDPR rights. Regulators need to legislate to improve response quality and to mandate data holders to support data subjects in understanding data.</w:t>
       </w:r>
     </w:p>
     <w:p>
@@ -3701,7 +3729,7 @@
         <w:footnoteReference w:id="28"/>
       </w:r>
       <w:r>
-        <w:t xml:space="preserve">, I conducted a pilot study, interviewing and exploring issues around data with families who had experience of social care services. During the first months of this PhD, I conducted new analysis of the data collected, resulting in the synthesis into a full first-author paper published and</w:t>
+        <w:t xml:space="preserve">, I conducted a pilot study, interviewing and exploring issues around data with families who had experience of social care services. During the first months of this PhD, I conducted new analysis of perviously collected data, resulting in the synthesis into a full first-author paper published and</w:t>
       </w:r>
       <w:r>
         <w:t xml:space="preserve"> </w:t>
@@ -4404,7 +4432,7 @@
         <w:t xml:space="preserve"> </w:t>
       </w:r>
       <w:r>
-        <w:t xml:space="preserve">- A workshop paper I presented at CHI 2021, where I first outlined my model of the two motivating factors for interacting with personal data.</w:t>
+        <w:t xml:space="preserve">- I presented this workshop paper at CHI 2021, introducing my model of the two motivating factors for interacting with personal data.</w:t>
       </w:r>
     </w:p>
     <w:p>
@@ -4458,7 +4486,7 @@
         </w:r>
       </w:hyperlink>
       <w:r>
-        <w:t xml:space="preserve">], my work contributed towards an internal report to CHC as well and the</w:t>
+        <w:t xml:space="preserve">], my work contributed towards an internal report to CHC as well as the</w:t>
       </w:r>
       <w:r>
         <w:t xml:space="preserve"> </w:t>
@@ -4525,7 +4553,7 @@
           <w:rPr>
             <w:rStyle w:val="Hyperlink"/>
           </w:rPr>
-          <w:t xml:space="preserve">Bowyer and Wheater, no date</w:t>
+          <w:t xml:space="preserve">Bowyer and Wheater, 2017</w:t>
         </w:r>
       </w:hyperlink>
       <w:r>
@@ -4547,7 +4575,7 @@
         <w:pStyle w:val="Compact"/>
       </w:pPr>
       <w:r>
-        <w:t xml:space="preserve">I was co-author to two research publications</w:t>
+        <w:t xml:space="preserve">I was co-author on research published</w:t>
       </w:r>
       <w:r>
         <w:t xml:space="preserve"> </w:t>
@@ -4664,7 +4692,18 @@
         <w:pStyle w:val="Compact"/>
       </w:pPr>
       <w:r>
-        <w:t xml:space="preserve">As a research intern at BBC R&amp;D](#ari-bbc), I published an internal research report</w:t>
+        <w:t xml:space="preserve">As a research intern at BBC R&amp;D [</w:t>
+      </w:r>
+      <w:hyperlink w:anchor="ari-bbc">
+        <w:r>
+          <w:rPr>
+            <w:rStyle w:val="Hyperlink"/>
+          </w:rPr>
+          <w:t xml:space="preserve">ARI7.1</w:t>
+        </w:r>
+      </w:hyperlink>
+      <w:r>
+        <w:t xml:space="preserve">], I published an internal research report</w:t>
       </w:r>
       <w:r>
         <w:t xml:space="preserve"> </w:t>
@@ -5117,6 +5156,8 @@
       </w:pPr>
       <w:r>
         <w:rPr>
+          <w:bCs/>
+          <w:b/>
           <w:iCs/>
           <w:i/>
         </w:rPr>
@@ -5124,6 +5165,8 @@
       </w:r>
       <w:r>
         <w:rPr>
+          <w:bCs/>
+          <w:b/>
           <w:iCs/>
           <w:i/>
         </w:rPr>
@@ -5131,6 +5174,8 @@
       </w:r>
       <w:r>
         <w:rPr>
+          <w:bCs/>
+          <w:b/>
           <w:iCs/>
           <w:i/>
         </w:rPr>
@@ -6575,7 +6620,7 @@
         <w:pStyle w:val="Bibliography"/>
       </w:pPr>
       <w:r>
-        <w:t xml:space="preserve">Bowyer, A. and Wheater, S. (no date)</w:t>
+        <w:t xml:space="preserve">Bowyer, A. and Wheater, S. (2017)</w:t>
       </w:r>
       <w:r>
         <w:t xml:space="preserve"> </w:t>

</xml_diff>